<commit_message>
Se realizó el ejercicio 1
</commit_message>
<xml_diff>
--- a/Trabajo Práctico N1_ Flores, Enzo Javier.docx
+++ b/Trabajo Práctico N1_ Flores, Enzo Javier.docx
@@ -443,14 +443,7 @@
           <w:rFonts w:ascii="Arial" w:hAnsi="Arial" w:cs="Arial"/>
           <w:lang w:eastAsia="es-ES"/>
         </w:rPr>
-        <w:t xml:space="preserve"> = (2,2,1</w:t>
-      </w:r>
-      <w:r>
-        <w:rPr>
-          <w:rFonts w:ascii="Arial" w:hAnsi="Arial" w:cs="Arial"/>
-          <w:lang w:eastAsia="es-ES"/>
-        </w:rPr>
-        <w:t xml:space="preserve">) </w:t>
+        <w:t xml:space="preserve"> = (2,2,1) </w:t>
       </w:r>
       <w:r>
         <w:rPr>
@@ -507,6 +500,84 @@
           <w:rFonts w:ascii="Arial" w:hAnsi="Arial" w:cs="Arial"/>
           <w:b/>
           <w:bCs/>
+          <w:noProof/>
+          <w:lang w:eastAsia="es-ES"/>
+        </w:rPr>
+        <mc:AlternateContent>
+          <mc:Choice Requires="wps">
+            <w:drawing>
+              <wp:anchor distT="0" distB="0" distL="114300" distR="114300" simplePos="0" relativeHeight="251659264" behindDoc="0" locked="0" layoutInCell="1" allowOverlap="1" wp14:anchorId="76DAEF4A" wp14:editId="3DF4E8F2">
+                <wp:simplePos x="0" y="0"/>
+                <wp:positionH relativeFrom="column">
+                  <wp:posOffset>-241935</wp:posOffset>
+                </wp:positionH>
+                <wp:positionV relativeFrom="paragraph">
+                  <wp:posOffset>1026795</wp:posOffset>
+                </wp:positionV>
+                <wp:extent cx="1152525" cy="371475"/>
+                <wp:effectExtent l="19050" t="19050" r="28575" b="28575"/>
+                <wp:wrapNone/>
+                <wp:docPr id="1335465811" name="Rectángulo 1"/>
+                <wp:cNvGraphicFramePr/>
+                <a:graphic xmlns:a="http://schemas.openxmlformats.org/drawingml/2006/main">
+                  <a:graphicData uri="http://schemas.microsoft.com/office/word/2010/wordprocessingShape">
+                    <wps:wsp>
+                      <wps:cNvSpPr/>
+                      <wps:spPr>
+                        <a:xfrm>
+                          <a:off x="0" y="0"/>
+                          <a:ext cx="1152525" cy="371475"/>
+                        </a:xfrm>
+                        <a:prstGeom prst="rect">
+                          <a:avLst/>
+                        </a:prstGeom>
+                        <a:noFill/>
+                        <a:ln w="28575">
+                          <a:solidFill>
+                            <a:srgbClr val="00B050"/>
+                          </a:solidFill>
+                        </a:ln>
+                      </wps:spPr>
+                      <wps:style>
+                        <a:lnRef idx="2">
+                          <a:schemeClr val="accent1">
+                            <a:shade val="15000"/>
+                          </a:schemeClr>
+                        </a:lnRef>
+                        <a:fillRef idx="1">
+                          <a:schemeClr val="accent1"/>
+                        </a:fillRef>
+                        <a:effectRef idx="0">
+                          <a:schemeClr val="accent1"/>
+                        </a:effectRef>
+                        <a:fontRef idx="minor">
+                          <a:schemeClr val="lt1"/>
+                        </a:fontRef>
+                      </wps:style>
+                      <wps:bodyPr rot="0" spcFirstLastPara="0" vertOverflow="overflow" horzOverflow="overflow" vert="horz" wrap="square" lIns="91440" tIns="45720" rIns="91440" bIns="45720" numCol="1" spcCol="0" rtlCol="0" fromWordArt="0" anchor="ctr" anchorCtr="0" forceAA="0" compatLnSpc="1">
+                        <a:prstTxWarp prst="textNoShape">
+                          <a:avLst/>
+                        </a:prstTxWarp>
+                        <a:noAutofit/>
+                      </wps:bodyPr>
+                    </wps:wsp>
+                  </a:graphicData>
+                </a:graphic>
+              </wp:anchor>
+            </w:drawing>
+          </mc:Choice>
+          <mc:Fallback>
+            <w:pict>
+              <v:rect w14:anchorId="3510E9DD" id="Rectángulo 1" o:spid="_x0000_s1026" style="position:absolute;margin-left:-19.05pt;margin-top:80.85pt;width:90.75pt;height:29.25pt;z-index:251659264;visibility:visible;mso-wrap-style:square;mso-wrap-distance-left:9pt;mso-wrap-distance-top:0;mso-wrap-distance-right:9pt;mso-wrap-distance-bottom:0;mso-position-horizontal:absolute;mso-position-horizontal-relative:text;mso-position-vertical:absolute;mso-position-vertical-relative:text;v-text-anchor:middle" o:gfxdata="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" filled="f" strokecolor="#00b050" strokeweight="2.25pt"/>
+            </w:pict>
+          </mc:Fallback>
+        </mc:AlternateContent>
+      </w:r>
+      <w:r>
+        <w:rPr>
+          <w:rFonts w:ascii="Arial" w:hAnsi="Arial" w:cs="Arial"/>
+          <w:b/>
+          <w:bCs/>
           <w:lang w:eastAsia="es-ES"/>
         </w:rPr>
         <w:t>p</w:t>
@@ -543,12 +614,682 @@
       <w:pPr>
         <w:ind w:left="-709"/>
         <w:rPr>
+          <w:rFonts w:ascii="Arial" w:eastAsiaTheme="minorEastAsia" w:hAnsi="Arial" w:cs="Arial"/>
+          <w:b/>
+          <w:bCs/>
+          <w:lang w:eastAsia="es-ES"/>
+        </w:rPr>
+      </w:pPr>
+      <m:oMathPara>
+        <m:oMathParaPr>
+          <m:jc m:val="left"/>
+        </m:oMathParaPr>
+        <m:oMath>
+          <m:acc>
+            <m:accPr>
+              <m:chr m:val="⃗"/>
+              <m:ctrlPr>
+                <w:rPr>
+                  <w:rFonts w:ascii="Cambria Math" w:hAnsi="Cambria Math" w:cs="Cambria Math"/>
+                  <w:lang w:eastAsia="es-ES"/>
+                </w:rPr>
+              </m:ctrlPr>
+            </m:accPr>
+            <m:e>
+              <m:r>
+                <m:rPr>
+                  <m:sty m:val="p"/>
+                </m:rPr>
+                <w:rPr>
+                  <w:rFonts w:ascii="Cambria Math" w:hAnsi="Cambria Math" w:cs="Arial"/>
+                  <w:lang w:eastAsia="es-ES"/>
+                </w:rPr>
+                <m:t>p</m:t>
+              </m:r>
+              <m:r>
+                <m:rPr>
+                  <m:sty m:val="p"/>
+                </m:rPr>
+                <w:rPr>
+                  <w:rFonts w:ascii="Cambria Math" w:hAnsi="Cambria Math" w:cs="Arial"/>
+                  <w:lang w:eastAsia="es-ES"/>
+                </w:rPr>
+                <m:t xml:space="preserve"> </m:t>
+              </m:r>
+              <m:ctrlPr>
+                <w:rPr>
+                  <w:rFonts w:ascii="Cambria Math" w:hAnsi="Cambria Math" w:cs="Arial"/>
+                  <w:lang w:eastAsia="es-ES"/>
+                </w:rPr>
+              </m:ctrlPr>
+            </m:e>
+          </m:acc>
+          <m:r>
+            <m:rPr>
+              <m:sty m:val="p"/>
+            </m:rPr>
+            <w:rPr>
+              <w:rFonts w:ascii="Cambria Math" w:hAnsi="Cambria Math" w:cs="Arial"/>
+              <w:lang w:eastAsia="es-ES"/>
+            </w:rPr>
+            <m:t xml:space="preserve"> </m:t>
+          </m:r>
+          <m:r>
+            <m:rPr>
+              <m:sty m:val="p"/>
+            </m:rPr>
+            <w:rPr>
+              <w:rFonts w:ascii="Cambria Math" w:hAnsi="Cambria Math" w:cs="Arial"/>
+              <w:lang w:eastAsia="es-ES"/>
+            </w:rPr>
+            <m:t>.</m:t>
+          </m:r>
+          <m:r>
+            <m:rPr>
+              <m:sty m:val="p"/>
+            </m:rPr>
+            <w:rPr>
+              <w:rFonts w:ascii="Cambria Math" w:hAnsi="Cambria Math" w:cs="Arial"/>
+              <w:lang w:eastAsia="es-ES"/>
+            </w:rPr>
+            <m:t xml:space="preserve">  </m:t>
+          </m:r>
+          <m:acc>
+            <m:accPr>
+              <m:chr m:val="⃗"/>
+              <m:ctrlPr>
+                <w:rPr>
+                  <w:rFonts w:ascii="Cambria Math" w:hAnsi="Cambria Math" w:cs="Cambria Math"/>
+                  <w:lang w:eastAsia="es-ES"/>
+                </w:rPr>
+              </m:ctrlPr>
+            </m:accPr>
+            <m:e>
+              <m:r>
+                <m:rPr>
+                  <m:sty m:val="p"/>
+                </m:rPr>
+                <w:rPr>
+                  <w:rFonts w:ascii="Cambria Math" w:hAnsi="Cambria Math" w:cs="Arial"/>
+                  <w:lang w:eastAsia="es-ES"/>
+                </w:rPr>
+                <m:t xml:space="preserve">q </m:t>
+              </m:r>
+              <m:ctrlPr>
+                <w:rPr>
+                  <w:rFonts w:ascii="Cambria Math" w:hAnsi="Cambria Math" w:cs="Arial"/>
+                  <w:lang w:eastAsia="es-ES"/>
+                </w:rPr>
+              </m:ctrlPr>
+            </m:e>
+          </m:acc>
+          <m:r>
+            <w:rPr>
+              <w:rFonts w:ascii="Cambria Math" w:hAnsi="Cambria Math" w:cs="Arial"/>
+              <w:lang w:eastAsia="es-ES"/>
+            </w:rPr>
+            <m:t>=</m:t>
+          </m:r>
+          <m:d>
+            <m:dPr>
+              <m:begChr m:val="⟨"/>
+              <m:endChr m:val="⟩"/>
+              <m:ctrlPr>
+                <w:rPr>
+                  <w:rFonts w:ascii="Cambria Math" w:hAnsi="Cambria Math" w:cs="Arial"/>
+                  <w:b/>
+                  <w:bCs/>
+                  <w:i/>
+                  <w:lang w:eastAsia="es-ES"/>
+                </w:rPr>
+              </m:ctrlPr>
+            </m:dPr>
+            <m:e>
+              <m:r>
+                <m:rPr>
+                  <m:sty m:val="bi"/>
+                </m:rPr>
+                <w:rPr>
+                  <w:rFonts w:ascii="Cambria Math" w:hAnsi="Cambria Math" w:cs="Arial"/>
+                  <w:lang w:eastAsia="es-ES"/>
+                </w:rPr>
+                <m:t>2</m:t>
+              </m:r>
+              <m:r>
+                <m:rPr>
+                  <m:sty m:val="bi"/>
+                </m:rPr>
+                <w:rPr>
+                  <w:rFonts w:ascii="Cambria Math" w:hAnsi="Cambria Math" w:cs="Arial"/>
+                  <w:lang w:eastAsia="es-ES"/>
+                </w:rPr>
+                <m:t>,</m:t>
+              </m:r>
+              <m:r>
+                <m:rPr>
+                  <m:sty m:val="bi"/>
+                </m:rPr>
+                <w:rPr>
+                  <w:rFonts w:ascii="Cambria Math" w:hAnsi="Cambria Math" w:cs="Arial"/>
+                  <w:lang w:eastAsia="es-ES"/>
+                </w:rPr>
+                <m:t>2</m:t>
+              </m:r>
+              <m:r>
+                <m:rPr>
+                  <m:sty m:val="bi"/>
+                </m:rPr>
+                <w:rPr>
+                  <w:rFonts w:ascii="Cambria Math" w:hAnsi="Cambria Math" w:cs="Arial"/>
+                  <w:lang w:eastAsia="es-ES"/>
+                </w:rPr>
+                <m:t>,</m:t>
+              </m:r>
+              <m:r>
+                <m:rPr>
+                  <m:sty m:val="bi"/>
+                </m:rPr>
+                <w:rPr>
+                  <w:rFonts w:ascii="Cambria Math" w:hAnsi="Cambria Math" w:cs="Arial"/>
+                  <w:lang w:eastAsia="es-ES"/>
+                </w:rPr>
+                <m:t>1</m:t>
+              </m:r>
+            </m:e>
+          </m:d>
+          <m:r>
+            <m:rPr>
+              <m:sty m:val="bi"/>
+            </m:rPr>
+            <w:rPr>
+              <w:rFonts w:ascii="Cambria Math" w:hAnsi="Cambria Math" w:cs="Arial"/>
+              <w:lang w:eastAsia="es-ES"/>
+            </w:rPr>
+            <m:t>·</m:t>
+          </m:r>
+          <m:d>
+            <m:dPr>
+              <m:begChr m:val="⟨"/>
+              <m:endChr m:val="⟩"/>
+              <m:ctrlPr>
+                <w:rPr>
+                  <w:rFonts w:ascii="Cambria Math" w:hAnsi="Cambria Math" w:cs="Arial"/>
+                  <w:b/>
+                  <w:bCs/>
+                  <w:i/>
+                  <w:lang w:eastAsia="es-ES"/>
+                </w:rPr>
+              </m:ctrlPr>
+            </m:dPr>
+            <m:e>
+              <m:r>
+                <m:rPr>
+                  <m:sty m:val="bi"/>
+                </m:rPr>
+                <w:rPr>
+                  <w:rFonts w:ascii="Cambria Math" w:hAnsi="Cambria Math" w:cs="Arial"/>
+                  <w:lang w:eastAsia="es-ES"/>
+                </w:rPr>
+                <m:t>1,-2,0</m:t>
+              </m:r>
+            </m:e>
+          </m:d>
+        </m:oMath>
+      </m:oMathPara>
+    </w:p>
+    <w:p>
+      <w:pPr>
+        <w:ind w:left="-709"/>
+        <w:rPr>
+          <w:rFonts w:ascii="Arial" w:eastAsiaTheme="minorEastAsia" w:hAnsi="Arial" w:cs="Arial"/>
+          <w:lang w:eastAsia="es-ES"/>
+        </w:rPr>
+      </w:pPr>
+      <m:oMathPara>
+        <m:oMathParaPr>
+          <m:jc m:val="left"/>
+        </m:oMathParaPr>
+        <m:oMath>
+          <m:acc>
+            <m:accPr>
+              <m:chr m:val="⃗"/>
+              <m:ctrlPr>
+                <w:rPr>
+                  <w:rFonts w:ascii="Cambria Math" w:hAnsi="Cambria Math" w:cs="Cambria Math"/>
+                  <w:lang w:eastAsia="es-ES"/>
+                </w:rPr>
+              </m:ctrlPr>
+            </m:accPr>
+            <m:e>
+              <m:r>
+                <m:rPr>
+                  <m:sty m:val="p"/>
+                </m:rPr>
+                <w:rPr>
+                  <w:rFonts w:ascii="Cambria Math" w:hAnsi="Cambria Math" w:cs="Arial"/>
+                  <w:lang w:eastAsia="es-ES"/>
+                </w:rPr>
+                <m:t>p</m:t>
+              </m:r>
+              <m:r>
+                <m:rPr>
+                  <m:sty m:val="p"/>
+                </m:rPr>
+                <w:rPr>
+                  <w:rFonts w:ascii="Cambria Math" w:hAnsi="Cambria Math" w:cs="Arial"/>
+                  <w:lang w:eastAsia="es-ES"/>
+                </w:rPr>
+                <m:t xml:space="preserve"> </m:t>
+              </m:r>
+              <m:ctrlPr>
+                <w:rPr>
+                  <w:rFonts w:ascii="Cambria Math" w:hAnsi="Cambria Math" w:cs="Arial"/>
+                  <w:lang w:eastAsia="es-ES"/>
+                </w:rPr>
+              </m:ctrlPr>
+            </m:e>
+          </m:acc>
+          <m:r>
+            <m:rPr>
+              <m:sty m:val="p"/>
+            </m:rPr>
+            <w:rPr>
+              <w:rFonts w:ascii="Cambria Math" w:hAnsi="Cambria Math" w:cs="Arial"/>
+              <w:lang w:eastAsia="es-ES"/>
+            </w:rPr>
+            <m:t xml:space="preserve"> .  </m:t>
+          </m:r>
+          <m:acc>
+            <m:accPr>
+              <m:chr m:val="⃗"/>
+              <m:ctrlPr>
+                <w:rPr>
+                  <w:rFonts w:ascii="Cambria Math" w:hAnsi="Cambria Math" w:cs="Cambria Math"/>
+                  <w:lang w:eastAsia="es-ES"/>
+                </w:rPr>
+              </m:ctrlPr>
+            </m:accPr>
+            <m:e>
+              <m:r>
+                <m:rPr>
+                  <m:sty m:val="p"/>
+                </m:rPr>
+                <w:rPr>
+                  <w:rFonts w:ascii="Cambria Math" w:hAnsi="Cambria Math" w:cs="Arial"/>
+                  <w:lang w:eastAsia="es-ES"/>
+                </w:rPr>
+                <m:t xml:space="preserve">q </m:t>
+              </m:r>
+              <m:ctrlPr>
+                <w:rPr>
+                  <w:rFonts w:ascii="Cambria Math" w:hAnsi="Cambria Math" w:cs="Arial"/>
+                  <w:lang w:eastAsia="es-ES"/>
+                </w:rPr>
+              </m:ctrlPr>
+            </m:e>
+          </m:acc>
+          <m:r>
+            <w:rPr>
+              <w:rFonts w:ascii="Cambria Math" w:hAnsi="Cambria Math" w:cs="Arial"/>
+              <w:lang w:eastAsia="es-ES"/>
+            </w:rPr>
+            <m:t>=</m:t>
+          </m:r>
+          <m:d>
+            <m:dPr>
+              <m:ctrlPr>
+                <w:rPr>
+                  <w:rFonts w:ascii="Cambria Math" w:hAnsi="Cambria Math" w:cs="Arial"/>
+                  <w:i/>
+                  <w:lang w:eastAsia="es-ES"/>
+                </w:rPr>
+              </m:ctrlPr>
+            </m:dPr>
+            <m:e>
+              <m:r>
+                <w:rPr>
+                  <w:rFonts w:ascii="Cambria Math" w:hAnsi="Cambria Math" w:cs="Arial"/>
+                  <w:lang w:eastAsia="es-ES"/>
+                </w:rPr>
+                <m:t>2</m:t>
+              </m:r>
+            </m:e>
+          </m:d>
+          <m:r>
+            <w:rPr>
+              <w:rFonts w:ascii="Cambria Math" w:hAnsi="Cambria Math" w:cs="Arial"/>
+              <w:lang w:eastAsia="es-ES"/>
+            </w:rPr>
+            <m:t>.</m:t>
+          </m:r>
+          <m:d>
+            <m:dPr>
+              <m:ctrlPr>
+                <w:rPr>
+                  <w:rFonts w:ascii="Cambria Math" w:hAnsi="Cambria Math" w:cs="Arial"/>
+                  <w:i/>
+                  <w:lang w:eastAsia="es-ES"/>
+                </w:rPr>
+              </m:ctrlPr>
+            </m:dPr>
+            <m:e>
+              <m:r>
+                <w:rPr>
+                  <w:rFonts w:ascii="Cambria Math" w:hAnsi="Cambria Math" w:cs="Arial"/>
+                  <w:lang w:eastAsia="es-ES"/>
+                </w:rPr>
+                <m:t>1</m:t>
+              </m:r>
+            </m:e>
+          </m:d>
+          <m:r>
+            <w:rPr>
+              <w:rFonts w:ascii="Cambria Math" w:hAnsi="Cambria Math" w:cs="Arial"/>
+              <w:lang w:eastAsia="es-ES"/>
+            </w:rPr>
+            <m:t>+</m:t>
+          </m:r>
+          <m:d>
+            <m:dPr>
+              <m:ctrlPr>
+                <w:rPr>
+                  <w:rFonts w:ascii="Cambria Math" w:hAnsi="Cambria Math" w:cs="Arial"/>
+                  <w:i/>
+                  <w:lang w:eastAsia="es-ES"/>
+                </w:rPr>
+              </m:ctrlPr>
+            </m:dPr>
+            <m:e>
+              <m:r>
+                <w:rPr>
+                  <w:rFonts w:ascii="Cambria Math" w:hAnsi="Cambria Math" w:cs="Arial"/>
+                  <w:lang w:eastAsia="es-ES"/>
+                </w:rPr>
+                <m:t>2</m:t>
+              </m:r>
+            </m:e>
+          </m:d>
+          <m:r>
+            <w:rPr>
+              <w:rFonts w:ascii="Cambria Math" w:hAnsi="Cambria Math" w:cs="Arial"/>
+              <w:lang w:eastAsia="es-ES"/>
+            </w:rPr>
+            <m:t>.</m:t>
+          </m:r>
+          <m:d>
+            <m:dPr>
+              <m:ctrlPr>
+                <w:rPr>
+                  <w:rFonts w:ascii="Cambria Math" w:hAnsi="Cambria Math" w:cs="Arial"/>
+                  <w:i/>
+                  <w:lang w:eastAsia="es-ES"/>
+                </w:rPr>
+              </m:ctrlPr>
+            </m:dPr>
+            <m:e>
+              <m:r>
+                <w:rPr>
+                  <w:rFonts w:ascii="Cambria Math" w:hAnsi="Cambria Math" w:cs="Arial"/>
+                  <w:lang w:eastAsia="es-ES"/>
+                </w:rPr>
+                <m:t>-2</m:t>
+              </m:r>
+            </m:e>
+          </m:d>
+          <m:r>
+            <w:rPr>
+              <w:rFonts w:ascii="Cambria Math" w:hAnsi="Cambria Math" w:cs="Arial"/>
+              <w:lang w:eastAsia="es-ES"/>
+            </w:rPr>
+            <m:t>+</m:t>
+          </m:r>
+          <m:d>
+            <m:dPr>
+              <m:ctrlPr>
+                <w:rPr>
+                  <w:rFonts w:ascii="Cambria Math" w:hAnsi="Cambria Math" w:cs="Arial"/>
+                  <w:i/>
+                  <w:lang w:eastAsia="es-ES"/>
+                </w:rPr>
+              </m:ctrlPr>
+            </m:dPr>
+            <m:e>
+              <m:r>
+                <w:rPr>
+                  <w:rFonts w:ascii="Cambria Math" w:hAnsi="Cambria Math" w:cs="Arial"/>
+                  <w:lang w:eastAsia="es-ES"/>
+                </w:rPr>
+                <m:t>1</m:t>
+              </m:r>
+            </m:e>
+          </m:d>
+          <m:r>
+            <w:rPr>
+              <w:rFonts w:ascii="Cambria Math" w:hAnsi="Cambria Math" w:cs="Arial"/>
+              <w:lang w:eastAsia="es-ES"/>
+            </w:rPr>
+            <m:t>.(0)</m:t>
+          </m:r>
+        </m:oMath>
+      </m:oMathPara>
+    </w:p>
+    <w:p>
+      <w:pPr>
+        <w:ind w:left="-709"/>
+        <w:rPr>
+          <w:rFonts w:ascii="Arial" w:eastAsiaTheme="minorEastAsia" w:hAnsi="Arial" w:cs="Arial"/>
+          <w:lang w:eastAsia="es-ES"/>
+        </w:rPr>
+      </w:pPr>
+      <m:oMathPara>
+        <m:oMathParaPr>
+          <m:jc m:val="left"/>
+        </m:oMathParaPr>
+        <m:oMath>
+          <m:acc>
+            <m:accPr>
+              <m:chr m:val="⃗"/>
+              <m:ctrlPr>
+                <w:rPr>
+                  <w:rFonts w:ascii="Cambria Math" w:hAnsi="Cambria Math" w:cs="Cambria Math"/>
+                  <w:lang w:eastAsia="es-ES"/>
+                </w:rPr>
+              </m:ctrlPr>
+            </m:accPr>
+            <m:e>
+              <m:r>
+                <m:rPr>
+                  <m:sty m:val="p"/>
+                </m:rPr>
+                <w:rPr>
+                  <w:rFonts w:ascii="Cambria Math" w:hAnsi="Cambria Math" w:cs="Arial"/>
+                  <w:lang w:eastAsia="es-ES"/>
+                </w:rPr>
+                <m:t>p</m:t>
+              </m:r>
+              <m:r>
+                <m:rPr>
+                  <m:sty m:val="p"/>
+                </m:rPr>
+                <w:rPr>
+                  <w:rFonts w:ascii="Cambria Math" w:hAnsi="Cambria Math" w:cs="Arial"/>
+                  <w:lang w:eastAsia="es-ES"/>
+                </w:rPr>
+                <m:t xml:space="preserve"> </m:t>
+              </m:r>
+              <m:ctrlPr>
+                <w:rPr>
+                  <w:rFonts w:ascii="Cambria Math" w:hAnsi="Cambria Math" w:cs="Arial"/>
+                  <w:lang w:eastAsia="es-ES"/>
+                </w:rPr>
+              </m:ctrlPr>
+            </m:e>
+          </m:acc>
+          <m:r>
+            <m:rPr>
+              <m:sty m:val="p"/>
+            </m:rPr>
+            <w:rPr>
+              <w:rFonts w:ascii="Cambria Math" w:hAnsi="Cambria Math" w:cs="Arial"/>
+              <w:lang w:eastAsia="es-ES"/>
+            </w:rPr>
+            <m:t xml:space="preserve"> .  </m:t>
+          </m:r>
+          <m:acc>
+            <m:accPr>
+              <m:chr m:val="⃗"/>
+              <m:ctrlPr>
+                <w:rPr>
+                  <w:rFonts w:ascii="Cambria Math" w:hAnsi="Cambria Math" w:cs="Cambria Math"/>
+                  <w:lang w:eastAsia="es-ES"/>
+                </w:rPr>
+              </m:ctrlPr>
+            </m:accPr>
+            <m:e>
+              <m:r>
+                <m:rPr>
+                  <m:sty m:val="p"/>
+                </m:rPr>
+                <w:rPr>
+                  <w:rFonts w:ascii="Cambria Math" w:hAnsi="Cambria Math" w:cs="Arial"/>
+                  <w:lang w:eastAsia="es-ES"/>
+                </w:rPr>
+                <m:t xml:space="preserve">q </m:t>
+              </m:r>
+              <m:ctrlPr>
+                <w:rPr>
+                  <w:rFonts w:ascii="Cambria Math" w:hAnsi="Cambria Math" w:cs="Arial"/>
+                  <w:lang w:eastAsia="es-ES"/>
+                </w:rPr>
+              </m:ctrlPr>
+            </m:e>
+          </m:acc>
+          <m:r>
+            <w:rPr>
+              <w:rFonts w:ascii="Cambria Math" w:hAnsi="Cambria Math" w:cs="Arial"/>
+              <w:lang w:eastAsia="es-ES"/>
+            </w:rPr>
+            <m:t>=</m:t>
+          </m:r>
+          <m:r>
+            <w:rPr>
+              <w:rFonts w:ascii="Cambria Math" w:hAnsi="Cambria Math" w:cs="Arial"/>
+              <w:lang w:eastAsia="es-ES"/>
+            </w:rPr>
+            <m:t>2-4+0</m:t>
+          </m:r>
+        </m:oMath>
+      </m:oMathPara>
+    </w:p>
+    <w:p>
+      <w:pPr>
+        <w:ind w:left="-709"/>
+        <w:rPr>
           <w:rFonts w:ascii="Arial" w:hAnsi="Arial" w:cs="Arial"/>
           <w:b/>
           <w:bCs/>
           <w:lang w:eastAsia="es-ES"/>
         </w:rPr>
       </w:pPr>
+      <m:oMathPara>
+        <m:oMathParaPr>
+          <m:jc m:val="left"/>
+        </m:oMathParaPr>
+        <m:oMath>
+          <m:acc>
+            <m:accPr>
+              <m:chr m:val="⃗"/>
+              <m:ctrlPr>
+                <w:rPr>
+                  <w:rFonts w:ascii="Cambria Math" w:hAnsi="Cambria Math" w:cs="Cambria Math"/>
+                  <w:lang w:eastAsia="es-ES"/>
+                </w:rPr>
+              </m:ctrlPr>
+            </m:accPr>
+            <m:e>
+              <m:r>
+                <m:rPr>
+                  <m:sty m:val="p"/>
+                </m:rPr>
+                <w:rPr>
+                  <w:rFonts w:ascii="Cambria Math" w:hAnsi="Cambria Math" w:cs="Arial"/>
+                  <w:lang w:eastAsia="es-ES"/>
+                </w:rPr>
+                <m:t>p</m:t>
+              </m:r>
+              <m:r>
+                <m:rPr>
+                  <m:sty m:val="p"/>
+                </m:rPr>
+                <w:rPr>
+                  <w:rFonts w:ascii="Cambria Math" w:hAnsi="Cambria Math" w:cs="Arial"/>
+                  <w:lang w:eastAsia="es-ES"/>
+                </w:rPr>
+                <m:t xml:space="preserve"> </m:t>
+              </m:r>
+              <m:ctrlPr>
+                <w:rPr>
+                  <w:rFonts w:ascii="Cambria Math" w:hAnsi="Cambria Math" w:cs="Arial"/>
+                  <w:lang w:eastAsia="es-ES"/>
+                </w:rPr>
+              </m:ctrlPr>
+            </m:e>
+          </m:acc>
+          <m:r>
+            <m:rPr>
+              <m:sty m:val="p"/>
+            </m:rPr>
+            <w:rPr>
+              <w:rFonts w:ascii="Cambria Math" w:hAnsi="Cambria Math" w:cs="Arial"/>
+              <w:lang w:eastAsia="es-ES"/>
+            </w:rPr>
+            <m:t xml:space="preserve"> .  </m:t>
+          </m:r>
+          <m:acc>
+            <m:accPr>
+              <m:chr m:val="⃗"/>
+              <m:ctrlPr>
+                <w:rPr>
+                  <w:rFonts w:ascii="Cambria Math" w:hAnsi="Cambria Math" w:cs="Cambria Math"/>
+                  <w:lang w:eastAsia="es-ES"/>
+                </w:rPr>
+              </m:ctrlPr>
+            </m:accPr>
+            <m:e>
+              <m:r>
+                <m:rPr>
+                  <m:sty m:val="p"/>
+                </m:rPr>
+                <w:rPr>
+                  <w:rFonts w:ascii="Cambria Math" w:hAnsi="Cambria Math" w:cs="Arial"/>
+                  <w:lang w:eastAsia="es-ES"/>
+                </w:rPr>
+                <m:t xml:space="preserve">q </m:t>
+              </m:r>
+              <m:ctrlPr>
+                <w:rPr>
+                  <w:rFonts w:ascii="Cambria Math" w:hAnsi="Cambria Math" w:cs="Arial"/>
+                  <w:lang w:eastAsia="es-ES"/>
+                </w:rPr>
+              </m:ctrlPr>
+            </m:e>
+          </m:acc>
+          <m:r>
+            <w:rPr>
+              <w:rFonts w:ascii="Cambria Math" w:hAnsi="Cambria Math" w:cs="Arial"/>
+              <w:lang w:eastAsia="es-ES"/>
+            </w:rPr>
+            <m:t>=</m:t>
+          </m:r>
+          <m:r>
+            <w:rPr>
+              <w:rFonts w:ascii="Cambria Math" w:hAnsi="Cambria Math" w:cs="Arial"/>
+              <w:lang w:eastAsia="es-ES"/>
+            </w:rPr>
+            <m:t xml:space="preserve"> -2</m:t>
+          </m:r>
+        </m:oMath>
+      </m:oMathPara>
     </w:p>
     <w:p>
       <w:pPr>
@@ -560,6 +1301,21 @@
           <w:lang w:eastAsia="es-ES"/>
         </w:rPr>
       </w:pPr>
+    </w:p>
+    <w:p>
+      <w:pPr>
+        <w:pStyle w:val="Prrafodelista"/>
+        <w:numPr>
+          <w:ilvl w:val="0"/>
+          <w:numId w:val="20"/>
+        </w:numPr>
+        <w:rPr>
+          <w:rFonts w:ascii="Cambria Math" w:hAnsi="Cambria Math" w:cs="Cambria Math"/>
+          <w:b/>
+          <w:bCs/>
+          <w:lang w:eastAsia="es-ES"/>
+        </w:rPr>
+      </w:pPr>
       <w:r>
         <w:rPr>
           <w:rFonts w:ascii="Arial" w:hAnsi="Arial" w:cs="Arial"/>
@@ -567,7 +1323,7 @@
           <w:bCs/>
           <w:lang w:eastAsia="es-ES"/>
         </w:rPr>
-        <w:t>b) p</w:t>
+        <w:t>p</w:t>
       </w:r>
       <w:r>
         <w:rPr>
@@ -595,6 +1351,2520 @@
           <w:lang w:eastAsia="es-ES"/>
         </w:rPr>
         <w:t>⃗</w:t>
+      </w:r>
+    </w:p>
+    <w:p>
+      <w:pPr>
+        <w:pStyle w:val="Prrafodelista"/>
+        <w:rPr>
+          <w:rFonts w:ascii="Arial" w:hAnsi="Arial" w:cs="Arial"/>
+          <w:b/>
+          <w:bCs/>
+          <w:lang w:eastAsia="es-ES"/>
+        </w:rPr>
+      </w:pPr>
+      <w:r>
+        <w:rPr>
+          <w:rFonts w:ascii="Arial" w:hAnsi="Arial" w:cs="Arial"/>
+          <w:b/>
+          <w:bCs/>
+          <w:noProof/>
+          <w:lang w:eastAsia="es-ES"/>
+        </w:rPr>
+        <mc:AlternateContent>
+          <mc:Choice Requires="wps">
+            <w:drawing>
+              <wp:anchor distT="0" distB="0" distL="114300" distR="114300" simplePos="0" relativeHeight="251660288" behindDoc="0" locked="0" layoutInCell="1" allowOverlap="1" wp14:anchorId="7D688589" wp14:editId="43A4964C">
+                <wp:simplePos x="0" y="0"/>
+                <wp:positionH relativeFrom="column">
+                  <wp:posOffset>-194310</wp:posOffset>
+                </wp:positionH>
+                <wp:positionV relativeFrom="paragraph">
+                  <wp:posOffset>1355090</wp:posOffset>
+                </wp:positionV>
+                <wp:extent cx="1628775" cy="323850"/>
+                <wp:effectExtent l="19050" t="19050" r="28575" b="19050"/>
+                <wp:wrapNone/>
+                <wp:docPr id="1999750923" name="Rectángulo 2"/>
+                <wp:cNvGraphicFramePr/>
+                <a:graphic xmlns:a="http://schemas.openxmlformats.org/drawingml/2006/main">
+                  <a:graphicData uri="http://schemas.microsoft.com/office/word/2010/wordprocessingShape">
+                    <wps:wsp>
+                      <wps:cNvSpPr/>
+                      <wps:spPr>
+                        <a:xfrm>
+                          <a:off x="0" y="0"/>
+                          <a:ext cx="1628775" cy="323850"/>
+                        </a:xfrm>
+                        <a:prstGeom prst="rect">
+                          <a:avLst/>
+                        </a:prstGeom>
+                        <a:noFill/>
+                        <a:ln w="28575">
+                          <a:solidFill>
+                            <a:srgbClr val="00B0F0"/>
+                          </a:solidFill>
+                        </a:ln>
+                      </wps:spPr>
+                      <wps:style>
+                        <a:lnRef idx="2">
+                          <a:schemeClr val="accent1">
+                            <a:shade val="15000"/>
+                          </a:schemeClr>
+                        </a:lnRef>
+                        <a:fillRef idx="1">
+                          <a:schemeClr val="accent1"/>
+                        </a:fillRef>
+                        <a:effectRef idx="0">
+                          <a:schemeClr val="accent1"/>
+                        </a:effectRef>
+                        <a:fontRef idx="minor">
+                          <a:schemeClr val="lt1"/>
+                        </a:fontRef>
+                      </wps:style>
+                      <wps:bodyPr rot="0" spcFirstLastPara="0" vertOverflow="overflow" horzOverflow="overflow" vert="horz" wrap="square" lIns="91440" tIns="45720" rIns="91440" bIns="45720" numCol="1" spcCol="0" rtlCol="0" fromWordArt="0" anchor="ctr" anchorCtr="0" forceAA="0" compatLnSpc="1">
+                        <a:prstTxWarp prst="textNoShape">
+                          <a:avLst/>
+                        </a:prstTxWarp>
+                        <a:noAutofit/>
+                      </wps:bodyPr>
+                    </wps:wsp>
+                  </a:graphicData>
+                </a:graphic>
+              </wp:anchor>
+            </w:drawing>
+          </mc:Choice>
+          <mc:Fallback>
+            <w:pict>
+              <v:rect w14:anchorId="7B848EEA" id="Rectángulo 2" o:spid="_x0000_s1026" style="position:absolute;margin-left:-15.3pt;margin-top:106.7pt;width:128.25pt;height:25.5pt;z-index:251660288;visibility:visible;mso-wrap-style:square;mso-wrap-distance-left:9pt;mso-wrap-distance-top:0;mso-wrap-distance-right:9pt;mso-wrap-distance-bottom:0;mso-position-horizontal:absolute;mso-position-horizontal-relative:text;mso-position-vertical:absolute;mso-position-vertical-relative:text;v-text-anchor:middle" o:gfxdata="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" filled="f" strokecolor="#00b0f0" strokeweight="2.25pt"/>
+            </w:pict>
+          </mc:Fallback>
+        </mc:AlternateContent>
+      </w:r>
+    </w:p>
+    <w:p>
+      <w:pPr>
+        <w:rPr>
+          <w:rFonts w:ascii="Arial" w:eastAsiaTheme="minorEastAsia" w:hAnsi="Arial" w:cs="Arial"/>
+          <w:bCs/>
+          <w:lang w:eastAsia="es-ES"/>
+        </w:rPr>
+      </w:pPr>
+      <m:oMathPara>
+        <m:oMathParaPr>
+          <m:jc m:val="left"/>
+        </m:oMathParaPr>
+        <m:oMath>
+          <m:r>
+            <m:rPr>
+              <m:sty m:val="p"/>
+            </m:rPr>
+            <w:rPr>
+              <w:rFonts w:ascii="Cambria Math" w:hAnsi="Cambria Math" w:cs="Arial"/>
+              <w:lang w:eastAsia="es-ES"/>
+            </w:rPr>
+            <m:t xml:space="preserve"> </m:t>
+          </m:r>
+          <m:acc>
+            <m:accPr>
+              <m:chr m:val="⃗"/>
+              <m:ctrlPr>
+                <w:rPr>
+                  <w:rFonts w:ascii="Cambria Math" w:hAnsi="Cambria Math" w:cs="Cambria Math"/>
+                  <w:lang w:eastAsia="es-ES"/>
+                </w:rPr>
+              </m:ctrlPr>
+            </m:accPr>
+            <m:e>
+              <m:r>
+                <m:rPr>
+                  <m:sty m:val="p"/>
+                </m:rPr>
+                <w:rPr>
+                  <w:rFonts w:ascii="Cambria Math" w:hAnsi="Cambria Math" w:cs="Arial"/>
+                  <w:lang w:eastAsia="es-ES"/>
+                </w:rPr>
+                <m:t>p</m:t>
+              </m:r>
+              <m:r>
+                <m:rPr>
+                  <m:sty m:val="p"/>
+                </m:rPr>
+                <w:rPr>
+                  <w:rFonts w:ascii="Cambria Math" w:hAnsi="Cambria Math" w:cs="Arial"/>
+                  <w:lang w:eastAsia="es-ES"/>
+                </w:rPr>
+                <m:t xml:space="preserve"> </m:t>
+              </m:r>
+              <m:ctrlPr>
+                <w:rPr>
+                  <w:rFonts w:ascii="Cambria Math" w:hAnsi="Cambria Math" w:cs="Arial"/>
+                  <w:lang w:eastAsia="es-ES"/>
+                </w:rPr>
+              </m:ctrlPr>
+            </m:e>
+          </m:acc>
+          <m:r>
+            <m:rPr>
+              <m:sty m:val="p"/>
+            </m:rPr>
+            <w:rPr>
+              <w:rFonts w:ascii="Cambria Math" w:hAnsi="Cambria Math" w:cs="Arial"/>
+              <w:lang w:eastAsia="es-ES"/>
+            </w:rPr>
+            <m:t xml:space="preserve"> x  </m:t>
+          </m:r>
+          <m:r>
+            <m:rPr>
+              <m:sty m:val="p"/>
+            </m:rPr>
+            <w:rPr>
+              <w:rFonts w:ascii="Cambria Math" w:hAnsi="Cambria Math" w:cs="Arial"/>
+              <w:lang w:eastAsia="es-ES"/>
+            </w:rPr>
+            <m:t xml:space="preserve"> </m:t>
+          </m:r>
+          <m:acc>
+            <m:accPr>
+              <m:chr m:val="⃗"/>
+              <m:ctrlPr>
+                <w:rPr>
+                  <w:rFonts w:ascii="Cambria Math" w:hAnsi="Cambria Math" w:cs="Cambria Math"/>
+                  <w:lang w:eastAsia="es-ES"/>
+                </w:rPr>
+              </m:ctrlPr>
+            </m:accPr>
+            <m:e>
+              <m:r>
+                <m:rPr>
+                  <m:sty m:val="p"/>
+                </m:rPr>
+                <w:rPr>
+                  <w:rFonts w:ascii="Cambria Math" w:hAnsi="Cambria Math" w:cs="Arial"/>
+                  <w:lang w:eastAsia="es-ES"/>
+                </w:rPr>
+                <m:t>q</m:t>
+              </m:r>
+              <m:r>
+                <m:rPr>
+                  <m:sty m:val="p"/>
+                </m:rPr>
+                <w:rPr>
+                  <w:rFonts w:ascii="Cambria Math" w:hAnsi="Cambria Math" w:cs="Arial"/>
+                  <w:lang w:eastAsia="es-ES"/>
+                </w:rPr>
+                <m:t xml:space="preserve"> </m:t>
+              </m:r>
+              <m:ctrlPr>
+                <w:rPr>
+                  <w:rFonts w:ascii="Cambria Math" w:hAnsi="Cambria Math" w:cs="Arial"/>
+                  <w:lang w:eastAsia="es-ES"/>
+                </w:rPr>
+              </m:ctrlPr>
+            </m:e>
+          </m:acc>
+          <m:r>
+            <m:rPr>
+              <m:sty m:val="p"/>
+            </m:rPr>
+            <w:rPr>
+              <w:rFonts w:ascii="Cambria Math" w:hAnsi="Cambria Math" w:cs="Arial"/>
+              <w:lang w:eastAsia="es-ES"/>
+            </w:rPr>
+            <m:t xml:space="preserve"> </m:t>
+          </m:r>
+          <m:r>
+            <w:rPr>
+              <w:rFonts w:ascii="Cambria Math" w:hAnsi="Cambria Math" w:cs="Arial"/>
+              <w:lang w:eastAsia="es-ES"/>
+            </w:rPr>
+            <m:t>=</m:t>
+          </m:r>
+          <m:d>
+            <m:dPr>
+              <m:begChr m:val="|"/>
+              <m:endChr m:val="|"/>
+              <m:ctrlPr>
+                <w:rPr>
+                  <w:rFonts w:ascii="Cambria Math" w:hAnsi="Cambria Math" w:cs="Arial"/>
+                  <w:bCs/>
+                  <w:i/>
+                  <w:lang w:eastAsia="es-ES"/>
+                </w:rPr>
+              </m:ctrlPr>
+            </m:dPr>
+            <m:e>
+              <m:m>
+                <m:mPr>
+                  <m:mcs>
+                    <m:mc>
+                      <m:mcPr>
+                        <m:count m:val="3"/>
+                        <m:mcJc m:val="center"/>
+                      </m:mcPr>
+                    </m:mc>
+                  </m:mcs>
+                  <m:ctrlPr>
+                    <w:rPr>
+                      <w:rFonts w:ascii="Cambria Math" w:hAnsi="Cambria Math" w:cs="Arial"/>
+                      <w:bCs/>
+                      <w:i/>
+                      <w:lang w:eastAsia="es-ES"/>
+                    </w:rPr>
+                  </m:ctrlPr>
+                </m:mPr>
+                <m:mr>
+                  <m:e>
+                    <m:r>
+                      <w:rPr>
+                        <w:rFonts w:ascii="Cambria Math" w:hAnsi="Cambria Math" w:cs="Arial"/>
+                        <w:lang w:eastAsia="es-ES"/>
+                      </w:rPr>
+                      <m:t>X</m:t>
+                    </m:r>
+                  </m:e>
+                  <m:e>
+                    <m:r>
+                      <w:rPr>
+                        <w:rFonts w:ascii="Cambria Math" w:hAnsi="Cambria Math" w:cs="Arial"/>
+                        <w:lang w:eastAsia="es-ES"/>
+                      </w:rPr>
+                      <m:t>Y</m:t>
+                    </m:r>
+                  </m:e>
+                  <m:e>
+                    <m:r>
+                      <w:rPr>
+                        <w:rFonts w:ascii="Cambria Math" w:hAnsi="Cambria Math" w:cs="Arial"/>
+                        <w:lang w:eastAsia="es-ES"/>
+                      </w:rPr>
+                      <m:t>Z</m:t>
+                    </m:r>
+                  </m:e>
+                </m:mr>
+                <m:mr>
+                  <m:e>
+                    <m:r>
+                      <w:rPr>
+                        <w:rFonts w:ascii="Cambria Math" w:hAnsi="Cambria Math" w:cs="Arial"/>
+                        <w:lang w:eastAsia="es-ES"/>
+                      </w:rPr>
+                      <m:t>2</m:t>
+                    </m:r>
+                  </m:e>
+                  <m:e>
+                    <m:r>
+                      <w:rPr>
+                        <w:rFonts w:ascii="Cambria Math" w:hAnsi="Cambria Math" w:cs="Arial"/>
+                        <w:lang w:eastAsia="es-ES"/>
+                      </w:rPr>
+                      <m:t>2</m:t>
+                    </m:r>
+                  </m:e>
+                  <m:e>
+                    <m:r>
+                      <w:rPr>
+                        <w:rFonts w:ascii="Cambria Math" w:hAnsi="Cambria Math" w:cs="Arial"/>
+                        <w:lang w:eastAsia="es-ES"/>
+                      </w:rPr>
+                      <m:t>1</m:t>
+                    </m:r>
+                  </m:e>
+                </m:mr>
+                <m:mr>
+                  <m:e>
+                    <m:r>
+                      <w:rPr>
+                        <w:rFonts w:ascii="Cambria Math" w:hAnsi="Cambria Math" w:cs="Arial"/>
+                        <w:lang w:eastAsia="es-ES"/>
+                      </w:rPr>
+                      <m:t>1</m:t>
+                    </m:r>
+                  </m:e>
+                  <m:e>
+                    <m:r>
+                      <w:rPr>
+                        <w:rFonts w:ascii="Cambria Math" w:hAnsi="Cambria Math" w:cs="Arial"/>
+                        <w:lang w:eastAsia="es-ES"/>
+                      </w:rPr>
+                      <m:t>-2</m:t>
+                    </m:r>
+                  </m:e>
+                  <m:e>
+                    <m:r>
+                      <w:rPr>
+                        <w:rFonts w:ascii="Cambria Math" w:hAnsi="Cambria Math" w:cs="Arial"/>
+                        <w:lang w:eastAsia="es-ES"/>
+                      </w:rPr>
+                      <m:t>0</m:t>
+                    </m:r>
+                  </m:e>
+                </m:mr>
+              </m:m>
+            </m:e>
+          </m:d>
+          <m:r>
+            <w:rPr>
+              <w:rFonts w:ascii="Cambria Math" w:hAnsi="Cambria Math" w:cs="Arial"/>
+              <w:lang w:eastAsia="es-ES"/>
+            </w:rPr>
+            <m:t>=</m:t>
+          </m:r>
+          <m:r>
+            <m:rPr>
+              <m:sty m:val="b"/>
+            </m:rPr>
+            <w:rPr>
+              <w:rFonts w:ascii="Cambria Math" w:hAnsi="Cambria Math" w:cs="Arial"/>
+              <w:lang w:eastAsia="es-ES"/>
+            </w:rPr>
+            <m:t xml:space="preserve"> </m:t>
+          </m:r>
+          <m:r>
+            <w:rPr>
+              <w:rFonts w:ascii="Cambria Math" w:hAnsi="Cambria Math" w:cs="Arial"/>
+              <w:lang w:eastAsia="es-ES"/>
+            </w:rPr>
+            <m:t>X</m:t>
+          </m:r>
+          <m:d>
+            <m:dPr>
+              <m:begChr m:val="|"/>
+              <m:endChr m:val="|"/>
+              <m:ctrlPr>
+                <w:rPr>
+                  <w:rFonts w:ascii="Cambria Math" w:hAnsi="Cambria Math" w:cs="Arial"/>
+                  <w:bCs/>
+                  <w:i/>
+                  <w:lang w:eastAsia="es-ES"/>
+                </w:rPr>
+              </m:ctrlPr>
+            </m:dPr>
+            <m:e>
+              <m:m>
+                <m:mPr>
+                  <m:mcs>
+                    <m:mc>
+                      <m:mcPr>
+                        <m:count m:val="2"/>
+                        <m:mcJc m:val="center"/>
+                      </m:mcPr>
+                    </m:mc>
+                  </m:mcs>
+                  <m:ctrlPr>
+                    <w:rPr>
+                      <w:rFonts w:ascii="Cambria Math" w:hAnsi="Cambria Math" w:cs="Arial"/>
+                      <w:bCs/>
+                      <w:i/>
+                      <w:lang w:eastAsia="es-ES"/>
+                    </w:rPr>
+                  </m:ctrlPr>
+                </m:mPr>
+                <m:mr>
+                  <m:e>
+                    <m:sSub>
+                      <m:sSubPr>
+                        <m:ctrlPr>
+                          <w:rPr>
+                            <w:rFonts w:ascii="Cambria Math" w:hAnsi="Cambria Math" w:cs="Arial"/>
+                            <w:bCs/>
+                            <w:i/>
+                            <w:lang w:eastAsia="es-ES"/>
+                          </w:rPr>
+                        </m:ctrlPr>
+                      </m:sSubPr>
+                      <m:e>
+                        <m:r>
+                          <w:rPr>
+                            <w:rFonts w:ascii="Cambria Math" w:hAnsi="Cambria Math" w:cs="Arial"/>
+                            <w:lang w:eastAsia="es-ES"/>
+                          </w:rPr>
+                          <m:t>V</m:t>
+                        </m:r>
+                      </m:e>
+                      <m:sub>
+                        <m:r>
+                          <w:rPr>
+                            <w:rFonts w:ascii="Cambria Math" w:hAnsi="Cambria Math" w:cs="Arial"/>
+                            <w:lang w:eastAsia="es-ES"/>
+                          </w:rPr>
+                          <m:t>y</m:t>
+                        </m:r>
+                      </m:sub>
+                    </m:sSub>
+                  </m:e>
+                  <m:e>
+                    <m:sSub>
+                      <m:sSubPr>
+                        <m:ctrlPr>
+                          <w:rPr>
+                            <w:rFonts w:ascii="Cambria Math" w:hAnsi="Cambria Math" w:cs="Arial"/>
+                            <w:bCs/>
+                            <w:i/>
+                            <w:lang w:eastAsia="es-ES"/>
+                          </w:rPr>
+                        </m:ctrlPr>
+                      </m:sSubPr>
+                      <m:e>
+                        <m:r>
+                          <w:rPr>
+                            <w:rFonts w:ascii="Cambria Math" w:hAnsi="Cambria Math" w:cs="Arial"/>
+                            <w:lang w:eastAsia="es-ES"/>
+                          </w:rPr>
+                          <m:t>V</m:t>
+                        </m:r>
+                      </m:e>
+                      <m:sub>
+                        <m:r>
+                          <w:rPr>
+                            <w:rFonts w:ascii="Cambria Math" w:hAnsi="Cambria Math" w:cs="Arial"/>
+                            <w:lang w:eastAsia="es-ES"/>
+                          </w:rPr>
+                          <m:t>z</m:t>
+                        </m:r>
+                      </m:sub>
+                    </m:sSub>
+                  </m:e>
+                </m:mr>
+                <m:mr>
+                  <m:e>
+                    <m:r>
+                      <w:rPr>
+                        <w:rFonts w:ascii="Cambria Math" w:hAnsi="Cambria Math" w:cs="Arial"/>
+                        <w:lang w:eastAsia="es-ES"/>
+                      </w:rPr>
+                      <m:t>2</m:t>
+                    </m:r>
+                  </m:e>
+                  <m:e>
+                    <m:r>
+                      <w:rPr>
+                        <w:rFonts w:ascii="Cambria Math" w:hAnsi="Cambria Math" w:cs="Arial"/>
+                        <w:lang w:eastAsia="es-ES"/>
+                      </w:rPr>
+                      <m:t>1</m:t>
+                    </m:r>
+                  </m:e>
+                </m:mr>
+                <m:mr>
+                  <m:e>
+                    <m:r>
+                      <w:rPr>
+                        <w:rFonts w:ascii="Cambria Math" w:hAnsi="Cambria Math" w:cs="Arial"/>
+                        <w:lang w:eastAsia="es-ES"/>
+                      </w:rPr>
+                      <m:t>-2</m:t>
+                    </m:r>
+                  </m:e>
+                  <m:e>
+                    <m:r>
+                      <w:rPr>
+                        <w:rFonts w:ascii="Cambria Math" w:hAnsi="Cambria Math" w:cs="Arial"/>
+                        <w:lang w:eastAsia="es-ES"/>
+                      </w:rPr>
+                      <m:t>0</m:t>
+                    </m:r>
+                  </m:e>
+                </m:mr>
+              </m:m>
+            </m:e>
+          </m:d>
+          <m:r>
+            <w:rPr>
+              <w:rFonts w:ascii="Cambria Math" w:hAnsi="Cambria Math" w:cs="Arial"/>
+              <w:lang w:eastAsia="es-ES"/>
+            </w:rPr>
+            <m:t>-</m:t>
+          </m:r>
+          <m:r>
+            <w:rPr>
+              <w:rFonts w:ascii="Cambria Math" w:hAnsi="Cambria Math" w:cs="Arial"/>
+              <w:lang w:eastAsia="es-ES"/>
+            </w:rPr>
+            <m:t>Y</m:t>
+          </m:r>
+          <m:d>
+            <m:dPr>
+              <m:begChr m:val="|"/>
+              <m:endChr m:val="|"/>
+              <m:ctrlPr>
+                <w:rPr>
+                  <w:rFonts w:ascii="Cambria Math" w:hAnsi="Cambria Math" w:cs="Arial"/>
+                  <w:bCs/>
+                  <w:i/>
+                  <w:lang w:eastAsia="es-ES"/>
+                </w:rPr>
+              </m:ctrlPr>
+            </m:dPr>
+            <m:e>
+              <m:m>
+                <m:mPr>
+                  <m:mcs>
+                    <m:mc>
+                      <m:mcPr>
+                        <m:count m:val="2"/>
+                        <m:mcJc m:val="center"/>
+                      </m:mcPr>
+                    </m:mc>
+                  </m:mcs>
+                  <m:ctrlPr>
+                    <w:rPr>
+                      <w:rFonts w:ascii="Cambria Math" w:hAnsi="Cambria Math" w:cs="Arial"/>
+                      <w:bCs/>
+                      <w:i/>
+                      <w:lang w:eastAsia="es-ES"/>
+                    </w:rPr>
+                  </m:ctrlPr>
+                </m:mPr>
+                <m:mr>
+                  <m:e>
+                    <m:sSub>
+                      <m:sSubPr>
+                        <m:ctrlPr>
+                          <w:rPr>
+                            <w:rFonts w:ascii="Cambria Math" w:hAnsi="Cambria Math" w:cs="Arial"/>
+                            <w:bCs/>
+                            <w:i/>
+                            <w:lang w:eastAsia="es-ES"/>
+                          </w:rPr>
+                        </m:ctrlPr>
+                      </m:sSubPr>
+                      <m:e>
+                        <m:r>
+                          <w:rPr>
+                            <w:rFonts w:ascii="Cambria Math" w:hAnsi="Cambria Math" w:cs="Arial"/>
+                            <w:lang w:eastAsia="es-ES"/>
+                          </w:rPr>
+                          <m:t>V</m:t>
+                        </m:r>
+                      </m:e>
+                      <m:sub>
+                        <m:r>
+                          <w:rPr>
+                            <w:rFonts w:ascii="Cambria Math" w:hAnsi="Cambria Math" w:cs="Arial"/>
+                            <w:lang w:eastAsia="es-ES"/>
+                          </w:rPr>
+                          <m:t>x</m:t>
+                        </m:r>
+                      </m:sub>
+                    </m:sSub>
+                  </m:e>
+                  <m:e>
+                    <m:sSub>
+                      <m:sSubPr>
+                        <m:ctrlPr>
+                          <w:rPr>
+                            <w:rFonts w:ascii="Cambria Math" w:hAnsi="Cambria Math" w:cs="Arial"/>
+                            <w:bCs/>
+                            <w:i/>
+                            <w:lang w:eastAsia="es-ES"/>
+                          </w:rPr>
+                        </m:ctrlPr>
+                      </m:sSubPr>
+                      <m:e>
+                        <m:r>
+                          <w:rPr>
+                            <w:rFonts w:ascii="Cambria Math" w:hAnsi="Cambria Math" w:cs="Arial"/>
+                            <w:lang w:eastAsia="es-ES"/>
+                          </w:rPr>
+                          <m:t>V</m:t>
+                        </m:r>
+                      </m:e>
+                      <m:sub>
+                        <m:r>
+                          <w:rPr>
+                            <w:rFonts w:ascii="Cambria Math" w:hAnsi="Cambria Math" w:cs="Arial"/>
+                            <w:lang w:eastAsia="es-ES"/>
+                          </w:rPr>
+                          <m:t>z</m:t>
+                        </m:r>
+                      </m:sub>
+                    </m:sSub>
+                  </m:e>
+                </m:mr>
+                <m:mr>
+                  <m:e>
+                    <m:r>
+                      <w:rPr>
+                        <w:rFonts w:ascii="Cambria Math" w:hAnsi="Cambria Math" w:cs="Arial"/>
+                        <w:lang w:eastAsia="es-ES"/>
+                      </w:rPr>
+                      <m:t>2</m:t>
+                    </m:r>
+                  </m:e>
+                  <m:e>
+                    <m:r>
+                      <w:rPr>
+                        <w:rFonts w:ascii="Cambria Math" w:hAnsi="Cambria Math" w:cs="Arial"/>
+                        <w:lang w:eastAsia="es-ES"/>
+                      </w:rPr>
+                      <m:t>1</m:t>
+                    </m:r>
+                  </m:e>
+                </m:mr>
+                <m:mr>
+                  <m:e>
+                    <m:r>
+                      <w:rPr>
+                        <w:rFonts w:ascii="Cambria Math" w:hAnsi="Cambria Math" w:cs="Arial"/>
+                        <w:lang w:eastAsia="es-ES"/>
+                      </w:rPr>
+                      <m:t>1</m:t>
+                    </m:r>
+                  </m:e>
+                  <m:e>
+                    <m:r>
+                      <w:rPr>
+                        <w:rFonts w:ascii="Cambria Math" w:hAnsi="Cambria Math" w:cs="Arial"/>
+                        <w:lang w:eastAsia="es-ES"/>
+                      </w:rPr>
+                      <m:t>0</m:t>
+                    </m:r>
+                  </m:e>
+                </m:mr>
+              </m:m>
+            </m:e>
+          </m:d>
+          <m:r>
+            <w:rPr>
+              <w:rFonts w:ascii="Cambria Math" w:hAnsi="Cambria Math" w:cs="Arial"/>
+              <w:lang w:eastAsia="es-ES"/>
+            </w:rPr>
+            <m:t>+Z</m:t>
+          </m:r>
+          <m:d>
+            <m:dPr>
+              <m:begChr m:val="|"/>
+              <m:endChr m:val="|"/>
+              <m:ctrlPr>
+                <w:rPr>
+                  <w:rFonts w:ascii="Cambria Math" w:hAnsi="Cambria Math" w:cs="Arial"/>
+                  <w:bCs/>
+                  <w:i/>
+                  <w:lang w:eastAsia="es-ES"/>
+                </w:rPr>
+              </m:ctrlPr>
+            </m:dPr>
+            <m:e>
+              <m:m>
+                <m:mPr>
+                  <m:mcs>
+                    <m:mc>
+                      <m:mcPr>
+                        <m:count m:val="2"/>
+                        <m:mcJc m:val="center"/>
+                      </m:mcPr>
+                    </m:mc>
+                  </m:mcs>
+                  <m:ctrlPr>
+                    <w:rPr>
+                      <w:rFonts w:ascii="Cambria Math" w:hAnsi="Cambria Math" w:cs="Arial"/>
+                      <w:bCs/>
+                      <w:i/>
+                      <w:lang w:eastAsia="es-ES"/>
+                    </w:rPr>
+                  </m:ctrlPr>
+                </m:mPr>
+                <m:mr>
+                  <m:e>
+                    <m:sSub>
+                      <m:sSubPr>
+                        <m:ctrlPr>
+                          <w:rPr>
+                            <w:rFonts w:ascii="Cambria Math" w:hAnsi="Cambria Math" w:cs="Arial"/>
+                            <w:bCs/>
+                            <w:i/>
+                            <w:lang w:eastAsia="es-ES"/>
+                          </w:rPr>
+                        </m:ctrlPr>
+                      </m:sSubPr>
+                      <m:e>
+                        <m:r>
+                          <w:rPr>
+                            <w:rFonts w:ascii="Cambria Math" w:hAnsi="Cambria Math" w:cs="Arial"/>
+                            <w:lang w:eastAsia="es-ES"/>
+                          </w:rPr>
+                          <m:t>V</m:t>
+                        </m:r>
+                      </m:e>
+                      <m:sub>
+                        <m:r>
+                          <w:rPr>
+                            <w:rFonts w:ascii="Cambria Math" w:hAnsi="Cambria Math" w:cs="Arial"/>
+                            <w:lang w:eastAsia="es-ES"/>
+                          </w:rPr>
+                          <m:t>x</m:t>
+                        </m:r>
+                      </m:sub>
+                    </m:sSub>
+                  </m:e>
+                  <m:e>
+                    <m:sSub>
+                      <m:sSubPr>
+                        <m:ctrlPr>
+                          <w:rPr>
+                            <w:rFonts w:ascii="Cambria Math" w:hAnsi="Cambria Math" w:cs="Arial"/>
+                            <w:bCs/>
+                            <w:i/>
+                            <w:lang w:eastAsia="es-ES"/>
+                          </w:rPr>
+                        </m:ctrlPr>
+                      </m:sSubPr>
+                      <m:e>
+                        <m:r>
+                          <w:rPr>
+                            <w:rFonts w:ascii="Cambria Math" w:hAnsi="Cambria Math" w:cs="Arial"/>
+                            <w:lang w:eastAsia="es-ES"/>
+                          </w:rPr>
+                          <m:t>V</m:t>
+                        </m:r>
+                      </m:e>
+                      <m:sub>
+                        <m:r>
+                          <w:rPr>
+                            <w:rFonts w:ascii="Cambria Math" w:hAnsi="Cambria Math" w:cs="Arial"/>
+                            <w:lang w:eastAsia="es-ES"/>
+                          </w:rPr>
+                          <m:t>y</m:t>
+                        </m:r>
+                      </m:sub>
+                    </m:sSub>
+                  </m:e>
+                </m:mr>
+                <m:mr>
+                  <m:e>
+                    <m:r>
+                      <w:rPr>
+                        <w:rFonts w:ascii="Cambria Math" w:hAnsi="Cambria Math" w:cs="Arial"/>
+                        <w:lang w:eastAsia="es-ES"/>
+                      </w:rPr>
+                      <m:t>2</m:t>
+                    </m:r>
+                  </m:e>
+                  <m:e>
+                    <m:r>
+                      <w:rPr>
+                        <w:rFonts w:ascii="Cambria Math" w:hAnsi="Cambria Math" w:cs="Arial"/>
+                        <w:lang w:eastAsia="es-ES"/>
+                      </w:rPr>
+                      <m:t>2</m:t>
+                    </m:r>
+                  </m:e>
+                </m:mr>
+                <m:mr>
+                  <m:e>
+                    <m:r>
+                      <w:rPr>
+                        <w:rFonts w:ascii="Cambria Math" w:hAnsi="Cambria Math" w:cs="Arial"/>
+                        <w:lang w:eastAsia="es-ES"/>
+                      </w:rPr>
+                      <m:t>1</m:t>
+                    </m:r>
+                  </m:e>
+                  <m:e>
+                    <m:r>
+                      <w:rPr>
+                        <w:rFonts w:ascii="Cambria Math" w:hAnsi="Cambria Math" w:cs="Arial"/>
+                        <w:lang w:eastAsia="es-ES"/>
+                      </w:rPr>
+                      <m:t>-2</m:t>
+                    </m:r>
+                  </m:e>
+                </m:mr>
+              </m:m>
+            </m:e>
+          </m:d>
+        </m:oMath>
+      </m:oMathPara>
+    </w:p>
+    <w:p>
+      <w:pPr>
+        <w:rPr>
+          <w:rFonts w:ascii="Arial" w:eastAsiaTheme="minorEastAsia" w:hAnsi="Arial" w:cs="Arial"/>
+          <w:bCs/>
+          <w:lang w:eastAsia="es-ES"/>
+        </w:rPr>
+      </w:pPr>
+      <m:oMathPara>
+        <m:oMathParaPr>
+          <m:jc m:val="left"/>
+        </m:oMathParaPr>
+        <m:oMath>
+          <m:acc>
+            <m:accPr>
+              <m:chr m:val="⃗"/>
+              <m:ctrlPr>
+                <w:rPr>
+                  <w:rFonts w:ascii="Cambria Math" w:hAnsi="Cambria Math" w:cs="Cambria Math"/>
+                  <w:lang w:eastAsia="es-ES"/>
+                </w:rPr>
+              </m:ctrlPr>
+            </m:accPr>
+            <m:e>
+              <m:r>
+                <m:rPr>
+                  <m:sty m:val="p"/>
+                </m:rPr>
+                <w:rPr>
+                  <w:rFonts w:ascii="Cambria Math" w:hAnsi="Cambria Math" w:cs="Arial"/>
+                  <w:lang w:eastAsia="es-ES"/>
+                </w:rPr>
+                <m:t>p</m:t>
+              </m:r>
+              <m:r>
+                <m:rPr>
+                  <m:sty m:val="p"/>
+                </m:rPr>
+                <w:rPr>
+                  <w:rFonts w:ascii="Cambria Math" w:hAnsi="Cambria Math" w:cs="Arial"/>
+                  <w:lang w:eastAsia="es-ES"/>
+                </w:rPr>
+                <m:t xml:space="preserve"> </m:t>
+              </m:r>
+              <m:ctrlPr>
+                <w:rPr>
+                  <w:rFonts w:ascii="Cambria Math" w:hAnsi="Cambria Math" w:cs="Arial"/>
+                  <w:lang w:eastAsia="es-ES"/>
+                </w:rPr>
+              </m:ctrlPr>
+            </m:e>
+          </m:acc>
+          <m:r>
+            <m:rPr>
+              <m:sty m:val="p"/>
+            </m:rPr>
+            <w:rPr>
+              <w:rFonts w:ascii="Cambria Math" w:hAnsi="Cambria Math" w:cs="Arial"/>
+              <w:lang w:eastAsia="es-ES"/>
+            </w:rPr>
+            <m:t xml:space="preserve"> x  </m:t>
+          </m:r>
+          <m:r>
+            <m:rPr>
+              <m:sty m:val="p"/>
+            </m:rPr>
+            <w:rPr>
+              <w:rFonts w:ascii="Cambria Math" w:hAnsi="Cambria Math" w:cs="Arial"/>
+              <w:lang w:eastAsia="es-ES"/>
+            </w:rPr>
+            <m:t xml:space="preserve"> </m:t>
+          </m:r>
+          <m:acc>
+            <m:accPr>
+              <m:chr m:val="⃗"/>
+              <m:ctrlPr>
+                <w:rPr>
+                  <w:rFonts w:ascii="Cambria Math" w:hAnsi="Cambria Math" w:cs="Cambria Math"/>
+                  <w:lang w:eastAsia="es-ES"/>
+                </w:rPr>
+              </m:ctrlPr>
+            </m:accPr>
+            <m:e>
+              <m:r>
+                <m:rPr>
+                  <m:sty m:val="p"/>
+                </m:rPr>
+                <w:rPr>
+                  <w:rFonts w:ascii="Cambria Math" w:hAnsi="Cambria Math" w:cs="Arial"/>
+                  <w:lang w:eastAsia="es-ES"/>
+                </w:rPr>
+                <m:t xml:space="preserve">q </m:t>
+              </m:r>
+              <m:ctrlPr>
+                <w:rPr>
+                  <w:rFonts w:ascii="Cambria Math" w:hAnsi="Cambria Math" w:cs="Arial"/>
+                  <w:lang w:eastAsia="es-ES"/>
+                </w:rPr>
+              </m:ctrlPr>
+            </m:e>
+          </m:acc>
+          <m:r>
+            <m:rPr>
+              <m:sty m:val="p"/>
+            </m:rPr>
+            <w:rPr>
+              <w:rFonts w:ascii="Cambria Math" w:hAnsi="Cambria Math" w:cs="Arial"/>
+              <w:lang w:eastAsia="es-ES"/>
+            </w:rPr>
+            <m:t xml:space="preserve">= </m:t>
+          </m:r>
+          <m:r>
+            <m:rPr>
+              <m:sty m:val="p"/>
+            </m:rPr>
+            <w:rPr>
+              <w:rFonts w:ascii="Cambria Math" w:hAnsi="Cambria Math" w:cs="Arial"/>
+              <w:lang w:eastAsia="es-ES"/>
+            </w:rPr>
+            <m:t xml:space="preserve"> </m:t>
+          </m:r>
+          <m:r>
+            <w:rPr>
+              <w:rFonts w:ascii="Cambria Math" w:hAnsi="Cambria Math" w:cs="Arial"/>
+              <w:lang w:eastAsia="es-ES"/>
+            </w:rPr>
+            <m:t>X</m:t>
+          </m:r>
+          <m:d>
+            <m:dPr>
+              <m:ctrlPr>
+                <w:rPr>
+                  <w:rFonts w:ascii="Cambria Math" w:eastAsiaTheme="minorEastAsia" w:hAnsi="Cambria Math" w:cs="Arial"/>
+                  <w:bCs/>
+                  <w:lang w:eastAsia="es-ES"/>
+                </w:rPr>
+              </m:ctrlPr>
+            </m:dPr>
+            <m:e>
+              <m:r>
+                <m:rPr>
+                  <m:sty m:val="p"/>
+                </m:rPr>
+                <w:rPr>
+                  <w:rFonts w:ascii="Cambria Math" w:eastAsiaTheme="minorEastAsia" w:hAnsi="Cambria Math" w:cs="Arial"/>
+                  <w:lang w:eastAsia="es-ES"/>
+                </w:rPr>
+                <m:t>0-(-</m:t>
+              </m:r>
+              <m:r>
+                <m:rPr>
+                  <m:sty m:val="p"/>
+                </m:rPr>
+                <w:rPr>
+                  <w:rFonts w:ascii="Cambria Math" w:eastAsiaTheme="minorEastAsia" w:hAnsi="Cambria Math" w:cs="Arial"/>
+                  <w:lang w:eastAsia="es-ES"/>
+                </w:rPr>
+                <m:t>2</m:t>
+              </m:r>
+            </m:e>
+          </m:d>
+          <m:r>
+            <m:rPr>
+              <m:sty m:val="p"/>
+            </m:rPr>
+            <w:rPr>
+              <w:rFonts w:ascii="Cambria Math" w:eastAsiaTheme="minorEastAsia" w:hAnsi="Cambria Math" w:cs="Arial"/>
+              <w:lang w:eastAsia="es-ES"/>
+            </w:rPr>
+            <m:t>-</m:t>
+          </m:r>
+          <m:r>
+            <w:rPr>
+              <w:rFonts w:ascii="Cambria Math" w:hAnsi="Cambria Math" w:cs="Arial"/>
+              <w:lang w:eastAsia="es-ES"/>
+            </w:rPr>
+            <m:t>Y</m:t>
+          </m:r>
+          <m:d>
+            <m:dPr>
+              <m:ctrlPr>
+                <w:rPr>
+                  <w:rFonts w:ascii="Cambria Math" w:hAnsi="Cambria Math" w:cs="Arial"/>
+                  <w:bCs/>
+                  <w:i/>
+                  <w:lang w:eastAsia="es-ES"/>
+                </w:rPr>
+              </m:ctrlPr>
+            </m:dPr>
+            <m:e>
+              <m:r>
+                <w:rPr>
+                  <w:rFonts w:ascii="Cambria Math" w:hAnsi="Cambria Math" w:cs="Arial"/>
+                  <w:lang w:eastAsia="es-ES"/>
+                </w:rPr>
+                <m:t>0-</m:t>
+              </m:r>
+              <m:r>
+                <w:rPr>
+                  <w:rFonts w:ascii="Cambria Math" w:hAnsi="Cambria Math" w:cs="Arial"/>
+                  <w:lang w:eastAsia="es-ES"/>
+                </w:rPr>
+                <m:t>(</m:t>
+              </m:r>
+              <m:r>
+                <w:rPr>
+                  <w:rFonts w:ascii="Cambria Math" w:hAnsi="Cambria Math" w:cs="Arial"/>
+                  <w:lang w:eastAsia="es-ES"/>
+                </w:rPr>
+                <m:t>1</m:t>
+              </m:r>
+              <m:r>
+                <w:rPr>
+                  <w:rFonts w:ascii="Cambria Math" w:hAnsi="Cambria Math" w:cs="Arial"/>
+                  <w:lang w:eastAsia="es-ES"/>
+                </w:rPr>
+                <m:t>)</m:t>
+              </m:r>
+            </m:e>
+          </m:d>
+          <m:r>
+            <w:rPr>
+              <w:rFonts w:ascii="Cambria Math" w:hAnsi="Cambria Math" w:cs="Arial"/>
+              <w:lang w:eastAsia="es-ES"/>
+            </w:rPr>
+            <m:t>+Z</m:t>
+          </m:r>
+          <m:d>
+            <m:dPr>
+              <m:ctrlPr>
+                <w:rPr>
+                  <w:rFonts w:ascii="Cambria Math" w:hAnsi="Cambria Math" w:cs="Arial"/>
+                  <w:bCs/>
+                  <w:i/>
+                  <w:lang w:eastAsia="es-ES"/>
+                </w:rPr>
+              </m:ctrlPr>
+            </m:dPr>
+            <m:e>
+              <m:r>
+                <w:rPr>
+                  <w:rFonts w:ascii="Cambria Math" w:hAnsi="Cambria Math" w:cs="Arial"/>
+                  <w:lang w:eastAsia="es-ES"/>
+                </w:rPr>
+                <m:t>-4-</m:t>
+              </m:r>
+              <m:r>
+                <w:rPr>
+                  <w:rFonts w:ascii="Cambria Math" w:hAnsi="Cambria Math" w:cs="Arial"/>
+                  <w:lang w:eastAsia="es-ES"/>
+                </w:rPr>
+                <m:t>(</m:t>
+              </m:r>
+              <m:r>
+                <w:rPr>
+                  <w:rFonts w:ascii="Cambria Math" w:hAnsi="Cambria Math" w:cs="Arial"/>
+                  <w:lang w:eastAsia="es-ES"/>
+                </w:rPr>
+                <m:t>2</m:t>
+              </m:r>
+              <m:r>
+                <w:rPr>
+                  <w:rFonts w:ascii="Cambria Math" w:hAnsi="Cambria Math" w:cs="Arial"/>
+                  <w:lang w:eastAsia="es-ES"/>
+                </w:rPr>
+                <m:t>)</m:t>
+              </m:r>
+            </m:e>
+          </m:d>
+        </m:oMath>
+      </m:oMathPara>
+    </w:p>
+    <w:p>
+      <w:pPr>
+        <w:rPr>
+          <w:rFonts w:ascii="Arial" w:eastAsiaTheme="minorEastAsia" w:hAnsi="Arial" w:cs="Arial"/>
+          <w:b/>
+          <w:bCs/>
+          <w:lang w:eastAsia="es-ES"/>
+        </w:rPr>
+      </w:pPr>
+      <m:oMathPara>
+        <m:oMathParaPr>
+          <m:jc m:val="left"/>
+        </m:oMathParaPr>
+        <m:oMath>
+          <m:acc>
+            <m:accPr>
+              <m:chr m:val="⃗"/>
+              <m:ctrlPr>
+                <w:rPr>
+                  <w:rFonts w:ascii="Cambria Math" w:hAnsi="Cambria Math" w:cs="Cambria Math"/>
+                  <w:lang w:eastAsia="es-ES"/>
+                </w:rPr>
+              </m:ctrlPr>
+            </m:accPr>
+            <m:e>
+              <m:r>
+                <m:rPr>
+                  <m:sty m:val="p"/>
+                </m:rPr>
+                <w:rPr>
+                  <w:rFonts w:ascii="Cambria Math" w:hAnsi="Cambria Math" w:cs="Arial"/>
+                  <w:lang w:eastAsia="es-ES"/>
+                </w:rPr>
+                <m:t>p</m:t>
+              </m:r>
+              <m:r>
+                <m:rPr>
+                  <m:sty m:val="p"/>
+                </m:rPr>
+                <w:rPr>
+                  <w:rFonts w:ascii="Cambria Math" w:hAnsi="Cambria Math" w:cs="Arial"/>
+                  <w:lang w:eastAsia="es-ES"/>
+                </w:rPr>
+                <m:t xml:space="preserve"> </m:t>
+              </m:r>
+              <m:ctrlPr>
+                <w:rPr>
+                  <w:rFonts w:ascii="Cambria Math" w:hAnsi="Cambria Math" w:cs="Arial"/>
+                  <w:lang w:eastAsia="es-ES"/>
+                </w:rPr>
+              </m:ctrlPr>
+            </m:e>
+          </m:acc>
+          <m:r>
+            <m:rPr>
+              <m:sty m:val="p"/>
+            </m:rPr>
+            <w:rPr>
+              <w:rFonts w:ascii="Cambria Math" w:hAnsi="Cambria Math" w:cs="Arial"/>
+              <w:lang w:eastAsia="es-ES"/>
+            </w:rPr>
+            <m:t xml:space="preserve"> x  </m:t>
+          </m:r>
+          <m:r>
+            <m:rPr>
+              <m:sty m:val="p"/>
+            </m:rPr>
+            <w:rPr>
+              <w:rFonts w:ascii="Cambria Math" w:hAnsi="Cambria Math" w:cs="Arial"/>
+              <w:lang w:eastAsia="es-ES"/>
+            </w:rPr>
+            <m:t xml:space="preserve"> </m:t>
+          </m:r>
+          <m:acc>
+            <m:accPr>
+              <m:chr m:val="⃗"/>
+              <m:ctrlPr>
+                <w:rPr>
+                  <w:rFonts w:ascii="Cambria Math" w:hAnsi="Cambria Math" w:cs="Cambria Math"/>
+                  <w:lang w:eastAsia="es-ES"/>
+                </w:rPr>
+              </m:ctrlPr>
+            </m:accPr>
+            <m:e>
+              <m:r>
+                <m:rPr>
+                  <m:sty m:val="p"/>
+                </m:rPr>
+                <w:rPr>
+                  <w:rFonts w:ascii="Cambria Math" w:hAnsi="Cambria Math" w:cs="Arial"/>
+                  <w:lang w:eastAsia="es-ES"/>
+                </w:rPr>
+                <m:t xml:space="preserve">q </m:t>
+              </m:r>
+              <m:ctrlPr>
+                <w:rPr>
+                  <w:rFonts w:ascii="Cambria Math" w:hAnsi="Cambria Math" w:cs="Arial"/>
+                  <w:lang w:eastAsia="es-ES"/>
+                </w:rPr>
+              </m:ctrlPr>
+            </m:e>
+          </m:acc>
+          <m:r>
+            <m:rPr>
+              <m:sty m:val="p"/>
+            </m:rPr>
+            <w:rPr>
+              <w:rFonts w:ascii="Cambria Math" w:hAnsi="Cambria Math" w:cs="Arial"/>
+              <w:lang w:eastAsia="es-ES"/>
+            </w:rPr>
+            <m:t>=</m:t>
+          </m:r>
+          <m:r>
+            <m:rPr>
+              <m:sty m:val="p"/>
+            </m:rPr>
+            <w:rPr>
+              <w:rFonts w:ascii="Cambria Math" w:hAnsi="Cambria Math" w:cs="Arial"/>
+              <w:lang w:eastAsia="es-ES"/>
+            </w:rPr>
+            <m:t>2x</m:t>
+          </m:r>
+          <m:r>
+            <m:rPr>
+              <m:sty m:val="p"/>
+            </m:rPr>
+            <w:rPr>
+              <w:rFonts w:ascii="Cambria Math" w:eastAsiaTheme="minorEastAsia" w:hAnsi="Cambria Math" w:cs="Arial"/>
+              <w:lang w:eastAsia="es-ES"/>
+            </w:rPr>
+            <m:t>+1y-6z</m:t>
+          </m:r>
+        </m:oMath>
+      </m:oMathPara>
+    </w:p>
+    <w:p>
+      <w:pPr>
+        <w:rPr>
+          <w:rFonts w:ascii="Arial" w:eastAsiaTheme="minorEastAsia" w:hAnsi="Arial" w:cs="Arial"/>
+          <w:lang w:eastAsia="es-ES"/>
+        </w:rPr>
+      </w:pPr>
+      <m:oMathPara>
+        <m:oMathParaPr>
+          <m:jc m:val="left"/>
+        </m:oMathParaPr>
+        <m:oMath>
+          <m:acc>
+            <m:accPr>
+              <m:chr m:val="⃗"/>
+              <m:ctrlPr>
+                <w:rPr>
+                  <w:rFonts w:ascii="Cambria Math" w:hAnsi="Cambria Math" w:cs="Cambria Math"/>
+                  <w:lang w:eastAsia="es-ES"/>
+                </w:rPr>
+              </m:ctrlPr>
+            </m:accPr>
+            <m:e>
+              <m:r>
+                <m:rPr>
+                  <m:sty m:val="p"/>
+                </m:rPr>
+                <w:rPr>
+                  <w:rFonts w:ascii="Cambria Math" w:hAnsi="Cambria Math" w:cs="Arial"/>
+                  <w:lang w:eastAsia="es-ES"/>
+                </w:rPr>
+                <m:t>p</m:t>
+              </m:r>
+              <m:r>
+                <m:rPr>
+                  <m:sty m:val="p"/>
+                </m:rPr>
+                <w:rPr>
+                  <w:rFonts w:ascii="Cambria Math" w:hAnsi="Cambria Math" w:cs="Arial"/>
+                  <w:lang w:eastAsia="es-ES"/>
+                </w:rPr>
+                <m:t xml:space="preserve"> </m:t>
+              </m:r>
+              <m:ctrlPr>
+                <w:rPr>
+                  <w:rFonts w:ascii="Cambria Math" w:hAnsi="Cambria Math" w:cs="Arial"/>
+                  <w:lang w:eastAsia="es-ES"/>
+                </w:rPr>
+              </m:ctrlPr>
+            </m:e>
+          </m:acc>
+          <m:r>
+            <m:rPr>
+              <m:sty m:val="p"/>
+            </m:rPr>
+            <w:rPr>
+              <w:rFonts w:ascii="Cambria Math" w:hAnsi="Cambria Math" w:cs="Arial"/>
+              <w:lang w:eastAsia="es-ES"/>
+            </w:rPr>
+            <m:t xml:space="preserve"> x  </m:t>
+          </m:r>
+          <m:r>
+            <m:rPr>
+              <m:sty m:val="p"/>
+            </m:rPr>
+            <w:rPr>
+              <w:rFonts w:ascii="Cambria Math" w:hAnsi="Cambria Math" w:cs="Arial"/>
+              <w:lang w:eastAsia="es-ES"/>
+            </w:rPr>
+            <m:t xml:space="preserve"> </m:t>
+          </m:r>
+          <m:acc>
+            <m:accPr>
+              <m:chr m:val="⃗"/>
+              <m:ctrlPr>
+                <w:rPr>
+                  <w:rFonts w:ascii="Cambria Math" w:hAnsi="Cambria Math" w:cs="Cambria Math"/>
+                  <w:lang w:eastAsia="es-ES"/>
+                </w:rPr>
+              </m:ctrlPr>
+            </m:accPr>
+            <m:e>
+              <m:r>
+                <m:rPr>
+                  <m:sty m:val="p"/>
+                </m:rPr>
+                <w:rPr>
+                  <w:rFonts w:ascii="Cambria Math" w:hAnsi="Cambria Math" w:cs="Arial"/>
+                  <w:lang w:eastAsia="es-ES"/>
+                </w:rPr>
+                <m:t xml:space="preserve">q </m:t>
+              </m:r>
+              <m:ctrlPr>
+                <w:rPr>
+                  <w:rFonts w:ascii="Cambria Math" w:hAnsi="Cambria Math" w:cs="Arial"/>
+                  <w:lang w:eastAsia="es-ES"/>
+                </w:rPr>
+              </m:ctrlPr>
+            </m:e>
+          </m:acc>
+          <m:r>
+            <m:rPr>
+              <m:sty m:val="p"/>
+            </m:rPr>
+            <w:rPr>
+              <w:rFonts w:ascii="Cambria Math" w:hAnsi="Cambria Math" w:cs="Arial"/>
+              <w:lang w:eastAsia="es-ES"/>
+            </w:rPr>
+            <m:t>=</m:t>
+          </m:r>
+          <m:r>
+            <m:rPr>
+              <m:sty m:val="p"/>
+            </m:rPr>
+            <w:rPr>
+              <w:rFonts w:ascii="Cambria Math" w:hAnsi="Cambria Math" w:cs="Arial"/>
+              <w:lang w:eastAsia="es-ES"/>
+            </w:rPr>
+            <m:t>(</m:t>
+          </m:r>
+          <m:r>
+            <m:rPr>
+              <m:sty m:val="p"/>
+            </m:rPr>
+            <w:rPr>
+              <w:rFonts w:ascii="Cambria Math" w:hAnsi="Cambria Math" w:cs="Arial"/>
+              <w:lang w:eastAsia="es-ES"/>
+            </w:rPr>
+            <m:t>2</m:t>
+          </m:r>
+          <m:r>
+            <m:rPr>
+              <m:sty m:val="p"/>
+            </m:rPr>
+            <w:rPr>
+              <w:rFonts w:ascii="Cambria Math" w:hAnsi="Cambria Math" w:cs="Arial"/>
+              <w:lang w:eastAsia="es-ES"/>
+            </w:rPr>
+            <m:t>,</m:t>
+          </m:r>
+          <m:r>
+            <m:rPr>
+              <m:sty m:val="p"/>
+            </m:rPr>
+            <w:rPr>
+              <w:rFonts w:ascii="Cambria Math" w:eastAsiaTheme="minorEastAsia" w:hAnsi="Cambria Math" w:cs="Arial"/>
+              <w:lang w:eastAsia="es-ES"/>
+            </w:rPr>
+            <m:t xml:space="preserve"> </m:t>
+          </m:r>
+          <m:r>
+            <m:rPr>
+              <m:sty m:val="p"/>
+            </m:rPr>
+            <w:rPr>
+              <w:rFonts w:ascii="Cambria Math" w:eastAsiaTheme="minorEastAsia" w:hAnsi="Cambria Math" w:cs="Arial"/>
+              <w:lang w:eastAsia="es-ES"/>
+            </w:rPr>
+            <m:t>1</m:t>
+          </m:r>
+          <m:r>
+            <m:rPr>
+              <m:sty m:val="p"/>
+            </m:rPr>
+            <w:rPr>
+              <w:rFonts w:ascii="Cambria Math" w:eastAsiaTheme="minorEastAsia" w:hAnsi="Cambria Math" w:cs="Arial"/>
+              <w:lang w:eastAsia="es-ES"/>
+            </w:rPr>
+            <m:t xml:space="preserve"> ,</m:t>
+          </m:r>
+          <m:r>
+            <m:rPr>
+              <m:sty m:val="p"/>
+            </m:rPr>
+            <w:rPr>
+              <w:rFonts w:ascii="Cambria Math" w:eastAsiaTheme="minorEastAsia" w:hAnsi="Cambria Math" w:cs="Arial"/>
+              <w:lang w:eastAsia="es-ES"/>
+            </w:rPr>
+            <m:t>-6</m:t>
+          </m:r>
+          <m:r>
+            <m:rPr>
+              <m:sty m:val="p"/>
+            </m:rPr>
+            <w:rPr>
+              <w:rFonts w:ascii="Cambria Math" w:eastAsiaTheme="minorEastAsia" w:hAnsi="Cambria Math" w:cs="Arial"/>
+              <w:lang w:eastAsia="es-ES"/>
+            </w:rPr>
+            <m:t>)</m:t>
+          </m:r>
+        </m:oMath>
+      </m:oMathPara>
+    </w:p>
+    <w:p>
+      <w:pPr>
+        <w:rPr>
+          <w:rFonts w:ascii="Arial" w:eastAsiaTheme="minorEastAsia" w:hAnsi="Arial" w:cs="Arial"/>
+          <w:lang w:eastAsia="es-ES"/>
+        </w:rPr>
+      </w:pPr>
+    </w:p>
+    <w:p>
+      <w:pPr>
+        <w:rPr>
+          <w:rFonts w:ascii="Arial" w:eastAsiaTheme="minorEastAsia" w:hAnsi="Arial" w:cs="Arial"/>
+          <w:lang w:eastAsia="es-ES"/>
+        </w:rPr>
+      </w:pPr>
+      <w:r>
+        <w:rPr>
+          <w:rFonts w:ascii="Arial" w:eastAsiaTheme="minorEastAsia" w:hAnsi="Arial" w:cs="Arial"/>
+          <w:b/>
+          <w:bCs/>
+          <w:u w:val="single"/>
+          <w:lang w:eastAsia="es-ES"/>
+        </w:rPr>
+        <w:t>Verificación</w:t>
+      </w:r>
+      <w:r>
+        <w:rPr>
+          <w:rFonts w:ascii="Arial" w:eastAsiaTheme="minorEastAsia" w:hAnsi="Arial" w:cs="Arial"/>
+          <w:lang w:eastAsia="es-ES"/>
+        </w:rPr>
+        <w:t xml:space="preserve"> (se realiza producto punto entre el resultado por </w:t>
+      </w:r>
+      <w:r>
+        <w:rPr>
+          <w:rFonts w:ascii="Arial" w:eastAsiaTheme="minorEastAsia" w:hAnsi="Arial" w:cs="Arial"/>
+          <w:lang w:eastAsia="es-ES"/>
+        </w:rPr>
+        <w:t xml:space="preserve">el vector </w:t>
+      </w:r>
+      <m:oMath>
+        <m:acc>
+          <m:accPr>
+            <m:chr m:val="⃗"/>
+            <m:ctrlPr>
+              <w:rPr>
+                <w:rFonts w:ascii="Cambria Math" w:hAnsi="Cambria Math" w:cs="Cambria Math"/>
+                <w:lang w:eastAsia="es-ES"/>
+              </w:rPr>
+            </m:ctrlPr>
+          </m:accPr>
+          <m:e>
+            <m:r>
+              <m:rPr>
+                <m:sty m:val="p"/>
+              </m:rPr>
+              <w:rPr>
+                <w:rFonts w:ascii="Cambria Math" w:hAnsi="Cambria Math" w:cs="Arial"/>
+                <w:lang w:eastAsia="es-ES"/>
+              </w:rPr>
+              <m:t>p</m:t>
+            </m:r>
+            <m:r>
+              <m:rPr>
+                <m:sty m:val="p"/>
+              </m:rPr>
+              <w:rPr>
+                <w:rFonts w:ascii="Cambria Math" w:hAnsi="Cambria Math" w:cs="Arial"/>
+                <w:lang w:eastAsia="es-ES"/>
+              </w:rPr>
+              <m:t xml:space="preserve"> </m:t>
+            </m:r>
+            <m:ctrlPr>
+              <w:rPr>
+                <w:rFonts w:ascii="Cambria Math" w:hAnsi="Cambria Math" w:cs="Arial"/>
+                <w:lang w:eastAsia="es-ES"/>
+              </w:rPr>
+            </m:ctrlPr>
+          </m:e>
+        </m:acc>
+      </m:oMath>
+      <w:r>
+        <w:rPr>
+          <w:rFonts w:ascii="Arial" w:eastAsiaTheme="minorEastAsia" w:hAnsi="Arial" w:cs="Arial"/>
+          <w:lang w:eastAsia="es-ES"/>
+        </w:rPr>
+        <w:t>, debe dar 0)</w:t>
+      </w:r>
+    </w:p>
+    <w:p>
+      <w:pPr>
+        <w:ind w:left="-709"/>
+        <w:rPr>
+          <w:rFonts w:ascii="Arial" w:eastAsiaTheme="minorEastAsia" w:hAnsi="Arial" w:cs="Arial"/>
+          <w:b/>
+          <w:bCs/>
+          <w:lang w:eastAsia="es-ES"/>
+        </w:rPr>
+      </w:pPr>
+      <m:oMathPara>
+        <m:oMathParaPr>
+          <m:jc m:val="left"/>
+        </m:oMathParaPr>
+        <m:oMath>
+          <m:acc>
+            <m:accPr>
+              <m:chr m:val="⃗"/>
+              <m:ctrlPr>
+                <w:rPr>
+                  <w:rFonts w:ascii="Cambria Math" w:hAnsi="Cambria Math" w:cs="Cambria Math"/>
+                  <w:lang w:eastAsia="es-ES"/>
+                </w:rPr>
+              </m:ctrlPr>
+            </m:accPr>
+            <m:e>
+              <m:r>
+                <m:rPr>
+                  <m:sty m:val="p"/>
+                </m:rPr>
+                <w:rPr>
+                  <w:rFonts w:ascii="Cambria Math" w:hAnsi="Cambria Math" w:cs="Arial"/>
+                  <w:lang w:eastAsia="es-ES"/>
+                </w:rPr>
+                <m:t>p</m:t>
+              </m:r>
+              <m:r>
+                <m:rPr>
+                  <m:sty m:val="p"/>
+                </m:rPr>
+                <w:rPr>
+                  <w:rFonts w:ascii="Cambria Math" w:hAnsi="Cambria Math" w:cs="Arial"/>
+                  <w:lang w:eastAsia="es-ES"/>
+                </w:rPr>
+                <m:t xml:space="preserve"> </m:t>
+              </m:r>
+              <m:ctrlPr>
+                <w:rPr>
+                  <w:rFonts w:ascii="Cambria Math" w:hAnsi="Cambria Math" w:cs="Arial"/>
+                  <w:lang w:eastAsia="es-ES"/>
+                </w:rPr>
+              </m:ctrlPr>
+            </m:e>
+          </m:acc>
+          <m:r>
+            <m:rPr>
+              <m:sty m:val="p"/>
+            </m:rPr>
+            <w:rPr>
+              <w:rFonts w:ascii="Cambria Math" w:hAnsi="Cambria Math" w:cs="Arial"/>
+              <w:lang w:eastAsia="es-ES"/>
+            </w:rPr>
+            <m:t xml:space="preserve"> . </m:t>
+          </m:r>
+          <m:r>
+            <m:rPr>
+              <m:sty m:val="p"/>
+            </m:rPr>
+            <w:rPr>
+              <w:rFonts w:ascii="Cambria Math" w:hAnsi="Cambria Math" w:cs="Arial"/>
+              <w:lang w:eastAsia="es-ES"/>
+            </w:rPr>
+            <m:t>(</m:t>
+          </m:r>
+          <m:acc>
+            <m:accPr>
+              <m:chr m:val="⃗"/>
+              <m:ctrlPr>
+                <w:rPr>
+                  <w:rFonts w:ascii="Cambria Math" w:hAnsi="Cambria Math" w:cs="Cambria Math"/>
+                  <w:lang w:eastAsia="es-ES"/>
+                </w:rPr>
+              </m:ctrlPr>
+            </m:accPr>
+            <m:e>
+              <m:r>
+                <m:rPr>
+                  <m:sty m:val="p"/>
+                </m:rPr>
+                <w:rPr>
+                  <w:rFonts w:ascii="Cambria Math" w:hAnsi="Cambria Math" w:cs="Arial"/>
+                  <w:lang w:eastAsia="es-ES"/>
+                </w:rPr>
+                <m:t>p</m:t>
+              </m:r>
+              <m:r>
+                <m:rPr>
+                  <m:sty m:val="p"/>
+                </m:rPr>
+                <w:rPr>
+                  <w:rFonts w:ascii="Cambria Math" w:hAnsi="Cambria Math" w:cs="Arial"/>
+                  <w:lang w:eastAsia="es-ES"/>
+                </w:rPr>
+                <m:t xml:space="preserve"> </m:t>
+              </m:r>
+              <m:ctrlPr>
+                <w:rPr>
+                  <w:rFonts w:ascii="Cambria Math" w:hAnsi="Cambria Math" w:cs="Arial"/>
+                  <w:lang w:eastAsia="es-ES"/>
+                </w:rPr>
+              </m:ctrlPr>
+            </m:e>
+          </m:acc>
+          <m:r>
+            <m:rPr>
+              <m:sty m:val="p"/>
+            </m:rPr>
+            <w:rPr>
+              <w:rFonts w:ascii="Cambria Math" w:hAnsi="Cambria Math" w:cs="Arial"/>
+              <w:lang w:eastAsia="es-ES"/>
+            </w:rPr>
+            <m:t xml:space="preserve"> x  </m:t>
+          </m:r>
+          <m:r>
+            <m:rPr>
+              <m:sty m:val="p"/>
+            </m:rPr>
+            <w:rPr>
+              <w:rFonts w:ascii="Cambria Math" w:hAnsi="Cambria Math" w:cs="Arial"/>
+              <w:lang w:eastAsia="es-ES"/>
+            </w:rPr>
+            <m:t xml:space="preserve"> </m:t>
+          </m:r>
+          <m:acc>
+            <m:accPr>
+              <m:chr m:val="⃗"/>
+              <m:ctrlPr>
+                <w:rPr>
+                  <w:rFonts w:ascii="Cambria Math" w:hAnsi="Cambria Math" w:cs="Cambria Math"/>
+                  <w:lang w:eastAsia="es-ES"/>
+                </w:rPr>
+              </m:ctrlPr>
+            </m:accPr>
+            <m:e>
+              <m:r>
+                <m:rPr>
+                  <m:sty m:val="p"/>
+                </m:rPr>
+                <w:rPr>
+                  <w:rFonts w:ascii="Cambria Math" w:hAnsi="Cambria Math" w:cs="Arial"/>
+                  <w:lang w:eastAsia="es-ES"/>
+                </w:rPr>
+                <m:t xml:space="preserve">q </m:t>
+              </m:r>
+              <m:ctrlPr>
+                <w:rPr>
+                  <w:rFonts w:ascii="Cambria Math" w:hAnsi="Cambria Math" w:cs="Arial"/>
+                  <w:lang w:eastAsia="es-ES"/>
+                </w:rPr>
+              </m:ctrlPr>
+            </m:e>
+          </m:acc>
+          <m:r>
+            <w:rPr>
+              <w:rFonts w:ascii="Cambria Math" w:hAnsi="Cambria Math" w:cs="Arial"/>
+              <w:lang w:eastAsia="es-ES"/>
+            </w:rPr>
+            <m:t>)</m:t>
+          </m:r>
+          <m:r>
+            <w:rPr>
+              <w:rFonts w:ascii="Cambria Math" w:hAnsi="Cambria Math" w:cs="Arial"/>
+              <w:lang w:eastAsia="es-ES"/>
+            </w:rPr>
+            <m:t>=</m:t>
+          </m:r>
+          <m:r>
+            <m:rPr>
+              <m:sty m:val="p"/>
+            </m:rPr>
+            <w:rPr>
+              <w:rFonts w:ascii="Cambria Math" w:hAnsi="Cambria Math" w:cs="Arial"/>
+              <w:lang w:eastAsia="es-ES"/>
+            </w:rPr>
+            <m:t xml:space="preserve">(2,2,1) </m:t>
+          </m:r>
+          <m:r>
+            <m:rPr>
+              <m:sty m:val="bi"/>
+            </m:rPr>
+            <w:rPr>
+              <w:rFonts w:ascii="Cambria Math" w:hAnsi="Cambria Math" w:cs="Arial"/>
+              <w:lang w:eastAsia="es-ES"/>
+            </w:rPr>
+            <m:t>·</m:t>
+          </m:r>
+          <m:r>
+            <m:rPr>
+              <m:sty m:val="p"/>
+            </m:rPr>
+            <w:rPr>
+              <w:rFonts w:ascii="Cambria Math" w:hAnsi="Cambria Math" w:cs="Arial"/>
+              <w:lang w:eastAsia="es-ES"/>
+            </w:rPr>
+            <m:t>(2,</m:t>
+          </m:r>
+          <m:r>
+            <m:rPr>
+              <m:sty m:val="p"/>
+            </m:rPr>
+            <w:rPr>
+              <w:rFonts w:ascii="Cambria Math" w:eastAsiaTheme="minorEastAsia" w:hAnsi="Cambria Math" w:cs="Arial"/>
+              <w:lang w:eastAsia="es-ES"/>
+            </w:rPr>
+            <m:t xml:space="preserve"> </m:t>
+          </m:r>
+          <m:r>
+            <m:rPr>
+              <m:sty m:val="p"/>
+            </m:rPr>
+            <w:rPr>
+              <w:rFonts w:ascii="Cambria Math" w:eastAsiaTheme="minorEastAsia" w:hAnsi="Cambria Math" w:cs="Arial"/>
+              <w:lang w:eastAsia="es-ES"/>
+            </w:rPr>
+            <m:t>1</m:t>
+          </m:r>
+          <m:r>
+            <m:rPr>
+              <m:sty m:val="p"/>
+            </m:rPr>
+            <w:rPr>
+              <w:rFonts w:ascii="Cambria Math" w:eastAsiaTheme="minorEastAsia" w:hAnsi="Cambria Math" w:cs="Arial"/>
+              <w:lang w:eastAsia="es-ES"/>
+            </w:rPr>
+            <m:t xml:space="preserve"> ,</m:t>
+          </m:r>
+          <m:r>
+            <m:rPr>
+              <m:sty m:val="p"/>
+            </m:rPr>
+            <w:rPr>
+              <w:rFonts w:ascii="Cambria Math" w:eastAsiaTheme="minorEastAsia" w:hAnsi="Cambria Math" w:cs="Arial"/>
+              <w:lang w:eastAsia="es-ES"/>
+            </w:rPr>
+            <m:t>-6</m:t>
+          </m:r>
+          <m:r>
+            <m:rPr>
+              <m:sty m:val="p"/>
+            </m:rPr>
+            <w:rPr>
+              <w:rFonts w:ascii="Cambria Math" w:eastAsiaTheme="minorEastAsia" w:hAnsi="Cambria Math" w:cs="Arial"/>
+              <w:lang w:eastAsia="es-ES"/>
+            </w:rPr>
+            <m:t>)</m:t>
+          </m:r>
+        </m:oMath>
+      </m:oMathPara>
+    </w:p>
+    <w:p>
+      <w:pPr>
+        <w:ind w:left="-709"/>
+        <w:rPr>
+          <w:rFonts w:ascii="Arial" w:eastAsiaTheme="minorEastAsia" w:hAnsi="Arial" w:cs="Arial"/>
+          <w:lang w:eastAsia="es-ES"/>
+        </w:rPr>
+      </w:pPr>
+      <m:oMathPara>
+        <m:oMathParaPr>
+          <m:jc m:val="left"/>
+        </m:oMathParaPr>
+        <m:oMath>
+          <m:acc>
+            <m:accPr>
+              <m:chr m:val="⃗"/>
+              <m:ctrlPr>
+                <w:rPr>
+                  <w:rFonts w:ascii="Cambria Math" w:hAnsi="Cambria Math" w:cs="Cambria Math"/>
+                  <w:lang w:eastAsia="es-ES"/>
+                </w:rPr>
+              </m:ctrlPr>
+            </m:accPr>
+            <m:e>
+              <m:r>
+                <m:rPr>
+                  <m:sty m:val="p"/>
+                </m:rPr>
+                <w:rPr>
+                  <w:rFonts w:ascii="Cambria Math" w:hAnsi="Cambria Math" w:cs="Arial"/>
+                  <w:lang w:eastAsia="es-ES"/>
+                </w:rPr>
+                <m:t>p</m:t>
+              </m:r>
+              <m:r>
+                <m:rPr>
+                  <m:sty m:val="p"/>
+                </m:rPr>
+                <w:rPr>
+                  <w:rFonts w:ascii="Cambria Math" w:hAnsi="Cambria Math" w:cs="Arial"/>
+                  <w:lang w:eastAsia="es-ES"/>
+                </w:rPr>
+                <m:t xml:space="preserve"> </m:t>
+              </m:r>
+              <m:ctrlPr>
+                <w:rPr>
+                  <w:rFonts w:ascii="Cambria Math" w:hAnsi="Cambria Math" w:cs="Arial"/>
+                  <w:lang w:eastAsia="es-ES"/>
+                </w:rPr>
+              </m:ctrlPr>
+            </m:e>
+          </m:acc>
+          <m:r>
+            <m:rPr>
+              <m:sty m:val="p"/>
+            </m:rPr>
+            <w:rPr>
+              <w:rFonts w:ascii="Cambria Math" w:hAnsi="Cambria Math" w:cs="Arial"/>
+              <w:lang w:eastAsia="es-ES"/>
+            </w:rPr>
+            <m:t xml:space="preserve"> . (</m:t>
+          </m:r>
+          <m:acc>
+            <m:accPr>
+              <m:chr m:val="⃗"/>
+              <m:ctrlPr>
+                <w:rPr>
+                  <w:rFonts w:ascii="Cambria Math" w:hAnsi="Cambria Math" w:cs="Cambria Math"/>
+                  <w:lang w:eastAsia="es-ES"/>
+                </w:rPr>
+              </m:ctrlPr>
+            </m:accPr>
+            <m:e>
+              <m:r>
+                <m:rPr>
+                  <m:sty m:val="p"/>
+                </m:rPr>
+                <w:rPr>
+                  <w:rFonts w:ascii="Cambria Math" w:hAnsi="Cambria Math" w:cs="Arial"/>
+                  <w:lang w:eastAsia="es-ES"/>
+                </w:rPr>
+                <m:t>p</m:t>
+              </m:r>
+              <m:r>
+                <m:rPr>
+                  <m:sty m:val="p"/>
+                </m:rPr>
+                <w:rPr>
+                  <w:rFonts w:ascii="Cambria Math" w:hAnsi="Cambria Math" w:cs="Arial"/>
+                  <w:lang w:eastAsia="es-ES"/>
+                </w:rPr>
+                <m:t xml:space="preserve"> </m:t>
+              </m:r>
+              <m:ctrlPr>
+                <w:rPr>
+                  <w:rFonts w:ascii="Cambria Math" w:hAnsi="Cambria Math" w:cs="Arial"/>
+                  <w:lang w:eastAsia="es-ES"/>
+                </w:rPr>
+              </m:ctrlPr>
+            </m:e>
+          </m:acc>
+          <m:r>
+            <m:rPr>
+              <m:sty m:val="p"/>
+            </m:rPr>
+            <w:rPr>
+              <w:rFonts w:ascii="Cambria Math" w:hAnsi="Cambria Math" w:cs="Arial"/>
+              <w:lang w:eastAsia="es-ES"/>
+            </w:rPr>
+            <m:t xml:space="preserve"> x  </m:t>
+          </m:r>
+          <m:r>
+            <m:rPr>
+              <m:sty m:val="p"/>
+            </m:rPr>
+            <w:rPr>
+              <w:rFonts w:ascii="Cambria Math" w:hAnsi="Cambria Math" w:cs="Arial"/>
+              <w:lang w:eastAsia="es-ES"/>
+            </w:rPr>
+            <m:t xml:space="preserve"> </m:t>
+          </m:r>
+          <m:acc>
+            <m:accPr>
+              <m:chr m:val="⃗"/>
+              <m:ctrlPr>
+                <w:rPr>
+                  <w:rFonts w:ascii="Cambria Math" w:hAnsi="Cambria Math" w:cs="Cambria Math"/>
+                  <w:lang w:eastAsia="es-ES"/>
+                </w:rPr>
+              </m:ctrlPr>
+            </m:accPr>
+            <m:e>
+              <m:r>
+                <m:rPr>
+                  <m:sty m:val="p"/>
+                </m:rPr>
+                <w:rPr>
+                  <w:rFonts w:ascii="Cambria Math" w:hAnsi="Cambria Math" w:cs="Arial"/>
+                  <w:lang w:eastAsia="es-ES"/>
+                </w:rPr>
+                <m:t xml:space="preserve">q </m:t>
+              </m:r>
+              <m:ctrlPr>
+                <w:rPr>
+                  <w:rFonts w:ascii="Cambria Math" w:hAnsi="Cambria Math" w:cs="Arial"/>
+                  <w:lang w:eastAsia="es-ES"/>
+                </w:rPr>
+              </m:ctrlPr>
+            </m:e>
+          </m:acc>
+          <m:r>
+            <w:rPr>
+              <w:rFonts w:ascii="Cambria Math" w:hAnsi="Cambria Math" w:cs="Arial"/>
+              <w:lang w:eastAsia="es-ES"/>
+            </w:rPr>
+            <m:t>)=</m:t>
+          </m:r>
+          <m:d>
+            <m:dPr>
+              <m:ctrlPr>
+                <w:rPr>
+                  <w:rFonts w:ascii="Cambria Math" w:hAnsi="Cambria Math" w:cs="Arial"/>
+                  <w:i/>
+                  <w:lang w:eastAsia="es-ES"/>
+                </w:rPr>
+              </m:ctrlPr>
+            </m:dPr>
+            <m:e>
+              <m:r>
+                <w:rPr>
+                  <w:rFonts w:ascii="Cambria Math" w:hAnsi="Cambria Math" w:cs="Arial"/>
+                  <w:lang w:eastAsia="es-ES"/>
+                </w:rPr>
+                <m:t>2</m:t>
+              </m:r>
+            </m:e>
+          </m:d>
+          <m:r>
+            <w:rPr>
+              <w:rFonts w:ascii="Cambria Math" w:hAnsi="Cambria Math" w:cs="Arial"/>
+              <w:lang w:eastAsia="es-ES"/>
+            </w:rPr>
+            <m:t>.</m:t>
+          </m:r>
+          <m:d>
+            <m:dPr>
+              <m:ctrlPr>
+                <w:rPr>
+                  <w:rFonts w:ascii="Cambria Math" w:hAnsi="Cambria Math" w:cs="Arial"/>
+                  <w:i/>
+                  <w:lang w:eastAsia="es-ES"/>
+                </w:rPr>
+              </m:ctrlPr>
+            </m:dPr>
+            <m:e>
+              <m:r>
+                <w:rPr>
+                  <w:rFonts w:ascii="Cambria Math" w:hAnsi="Cambria Math" w:cs="Arial"/>
+                  <w:lang w:eastAsia="es-ES"/>
+                </w:rPr>
+                <m:t>2</m:t>
+              </m:r>
+            </m:e>
+          </m:d>
+          <m:r>
+            <w:rPr>
+              <w:rFonts w:ascii="Cambria Math" w:hAnsi="Cambria Math" w:cs="Arial"/>
+              <w:lang w:eastAsia="es-ES"/>
+            </w:rPr>
+            <m:t>+</m:t>
+          </m:r>
+          <m:d>
+            <m:dPr>
+              <m:ctrlPr>
+                <w:rPr>
+                  <w:rFonts w:ascii="Cambria Math" w:hAnsi="Cambria Math" w:cs="Arial"/>
+                  <w:i/>
+                  <w:lang w:eastAsia="es-ES"/>
+                </w:rPr>
+              </m:ctrlPr>
+            </m:dPr>
+            <m:e>
+              <m:r>
+                <w:rPr>
+                  <w:rFonts w:ascii="Cambria Math" w:hAnsi="Cambria Math" w:cs="Arial"/>
+                  <w:lang w:eastAsia="es-ES"/>
+                </w:rPr>
+                <m:t>2</m:t>
+              </m:r>
+            </m:e>
+          </m:d>
+          <m:r>
+            <w:rPr>
+              <w:rFonts w:ascii="Cambria Math" w:hAnsi="Cambria Math" w:cs="Arial"/>
+              <w:lang w:eastAsia="es-ES"/>
+            </w:rPr>
+            <m:t>.</m:t>
+          </m:r>
+          <m:d>
+            <m:dPr>
+              <m:ctrlPr>
+                <w:rPr>
+                  <w:rFonts w:ascii="Cambria Math" w:hAnsi="Cambria Math" w:cs="Arial"/>
+                  <w:i/>
+                  <w:lang w:eastAsia="es-ES"/>
+                </w:rPr>
+              </m:ctrlPr>
+            </m:dPr>
+            <m:e>
+              <m:r>
+                <w:rPr>
+                  <w:rFonts w:ascii="Cambria Math" w:hAnsi="Cambria Math" w:cs="Arial"/>
+                  <w:lang w:eastAsia="es-ES"/>
+                </w:rPr>
+                <m:t>1</m:t>
+              </m:r>
+            </m:e>
+          </m:d>
+          <m:r>
+            <w:rPr>
+              <w:rFonts w:ascii="Cambria Math" w:hAnsi="Cambria Math" w:cs="Arial"/>
+              <w:lang w:eastAsia="es-ES"/>
+            </w:rPr>
+            <m:t>+</m:t>
+          </m:r>
+          <m:d>
+            <m:dPr>
+              <m:ctrlPr>
+                <w:rPr>
+                  <w:rFonts w:ascii="Cambria Math" w:hAnsi="Cambria Math" w:cs="Arial"/>
+                  <w:i/>
+                  <w:lang w:eastAsia="es-ES"/>
+                </w:rPr>
+              </m:ctrlPr>
+            </m:dPr>
+            <m:e>
+              <m:r>
+                <w:rPr>
+                  <w:rFonts w:ascii="Cambria Math" w:hAnsi="Cambria Math" w:cs="Arial"/>
+                  <w:lang w:eastAsia="es-ES"/>
+                </w:rPr>
+                <m:t>1</m:t>
+              </m:r>
+            </m:e>
+          </m:d>
+          <m:r>
+            <w:rPr>
+              <w:rFonts w:ascii="Cambria Math" w:hAnsi="Cambria Math" w:cs="Arial"/>
+              <w:lang w:eastAsia="es-ES"/>
+            </w:rPr>
+            <m:t>.(</m:t>
+          </m:r>
+          <m:r>
+            <w:rPr>
+              <w:rFonts w:ascii="Cambria Math" w:hAnsi="Cambria Math" w:cs="Arial"/>
+              <w:lang w:eastAsia="es-ES"/>
+            </w:rPr>
+            <m:t>-6</m:t>
+          </m:r>
+          <m:r>
+            <w:rPr>
+              <w:rFonts w:ascii="Cambria Math" w:hAnsi="Cambria Math" w:cs="Arial"/>
+              <w:lang w:eastAsia="es-ES"/>
+            </w:rPr>
+            <m:t>)</m:t>
+          </m:r>
+        </m:oMath>
+      </m:oMathPara>
+    </w:p>
+    <w:p>
+      <w:pPr>
+        <w:ind w:left="-709"/>
+        <w:rPr>
+          <w:rFonts w:ascii="Arial" w:eastAsiaTheme="minorEastAsia" w:hAnsi="Arial" w:cs="Arial"/>
+          <w:lang w:eastAsia="es-ES"/>
+        </w:rPr>
+      </w:pPr>
+      <m:oMathPara>
+        <m:oMathParaPr>
+          <m:jc m:val="left"/>
+        </m:oMathParaPr>
+        <m:oMath>
+          <m:acc>
+            <m:accPr>
+              <m:chr m:val="⃗"/>
+              <m:ctrlPr>
+                <w:rPr>
+                  <w:rFonts w:ascii="Cambria Math" w:hAnsi="Cambria Math" w:cs="Cambria Math"/>
+                  <w:lang w:eastAsia="es-ES"/>
+                </w:rPr>
+              </m:ctrlPr>
+            </m:accPr>
+            <m:e>
+              <m:r>
+                <m:rPr>
+                  <m:sty m:val="p"/>
+                </m:rPr>
+                <w:rPr>
+                  <w:rFonts w:ascii="Cambria Math" w:hAnsi="Cambria Math" w:cs="Arial"/>
+                  <w:lang w:eastAsia="es-ES"/>
+                </w:rPr>
+                <m:t>p</m:t>
+              </m:r>
+              <m:r>
+                <m:rPr>
+                  <m:sty m:val="p"/>
+                </m:rPr>
+                <w:rPr>
+                  <w:rFonts w:ascii="Cambria Math" w:hAnsi="Cambria Math" w:cs="Arial"/>
+                  <w:lang w:eastAsia="es-ES"/>
+                </w:rPr>
+                <m:t xml:space="preserve"> </m:t>
+              </m:r>
+              <m:ctrlPr>
+                <w:rPr>
+                  <w:rFonts w:ascii="Cambria Math" w:hAnsi="Cambria Math" w:cs="Arial"/>
+                  <w:lang w:eastAsia="es-ES"/>
+                </w:rPr>
+              </m:ctrlPr>
+            </m:e>
+          </m:acc>
+          <m:r>
+            <m:rPr>
+              <m:sty m:val="p"/>
+            </m:rPr>
+            <w:rPr>
+              <w:rFonts w:ascii="Cambria Math" w:hAnsi="Cambria Math" w:cs="Arial"/>
+              <w:lang w:eastAsia="es-ES"/>
+            </w:rPr>
+            <m:t xml:space="preserve"> . </m:t>
+          </m:r>
+          <m:d>
+            <m:dPr>
+              <m:ctrlPr>
+                <w:rPr>
+                  <w:rFonts w:ascii="Cambria Math" w:hAnsi="Cambria Math" w:cs="Arial"/>
+                  <w:lang w:eastAsia="es-ES"/>
+                </w:rPr>
+              </m:ctrlPr>
+            </m:dPr>
+            <m:e>
+              <m:acc>
+                <m:accPr>
+                  <m:chr m:val="⃗"/>
+                  <m:ctrlPr>
+                    <w:rPr>
+                      <w:rFonts w:ascii="Cambria Math" w:hAnsi="Cambria Math" w:cs="Cambria Math"/>
+                      <w:lang w:eastAsia="es-ES"/>
+                    </w:rPr>
+                  </m:ctrlPr>
+                </m:accPr>
+                <m:e>
+                  <m:r>
+                    <m:rPr>
+                      <m:sty m:val="p"/>
+                    </m:rPr>
+                    <w:rPr>
+                      <w:rFonts w:ascii="Cambria Math" w:hAnsi="Cambria Math" w:cs="Arial"/>
+                      <w:lang w:eastAsia="es-ES"/>
+                    </w:rPr>
+                    <m:t>p</m:t>
+                  </m:r>
+                  <m:r>
+                    <m:rPr>
+                      <m:sty m:val="p"/>
+                    </m:rPr>
+                    <w:rPr>
+                      <w:rFonts w:ascii="Cambria Math" w:hAnsi="Cambria Math" w:cs="Arial"/>
+                      <w:lang w:eastAsia="es-ES"/>
+                    </w:rPr>
+                    <m:t xml:space="preserve"> </m:t>
+                  </m:r>
+                  <m:ctrlPr>
+                    <w:rPr>
+                      <w:rFonts w:ascii="Cambria Math" w:hAnsi="Cambria Math" w:cs="Arial"/>
+                      <w:lang w:eastAsia="es-ES"/>
+                    </w:rPr>
+                  </m:ctrlPr>
+                </m:e>
+              </m:acc>
+              <m:r>
+                <m:rPr>
+                  <m:sty m:val="p"/>
+                </m:rPr>
+                <w:rPr>
+                  <w:rFonts w:ascii="Cambria Math" w:hAnsi="Cambria Math" w:cs="Arial"/>
+                  <w:lang w:eastAsia="es-ES"/>
+                </w:rPr>
+                <m:t xml:space="preserve"> x  </m:t>
+              </m:r>
+              <m:r>
+                <m:rPr>
+                  <m:sty m:val="p"/>
+                </m:rPr>
+                <w:rPr>
+                  <w:rFonts w:ascii="Cambria Math" w:hAnsi="Cambria Math" w:cs="Arial"/>
+                  <w:lang w:eastAsia="es-ES"/>
+                </w:rPr>
+                <m:t xml:space="preserve"> </m:t>
+              </m:r>
+              <m:acc>
+                <m:accPr>
+                  <m:chr m:val="⃗"/>
+                  <m:ctrlPr>
+                    <w:rPr>
+                      <w:rFonts w:ascii="Cambria Math" w:hAnsi="Cambria Math" w:cs="Cambria Math"/>
+                      <w:lang w:eastAsia="es-ES"/>
+                    </w:rPr>
+                  </m:ctrlPr>
+                </m:accPr>
+                <m:e>
+                  <m:r>
+                    <m:rPr>
+                      <m:sty m:val="p"/>
+                    </m:rPr>
+                    <w:rPr>
+                      <w:rFonts w:ascii="Cambria Math" w:hAnsi="Cambria Math" w:cs="Arial"/>
+                      <w:lang w:eastAsia="es-ES"/>
+                    </w:rPr>
+                    <m:t xml:space="preserve">q </m:t>
+                  </m:r>
+                  <m:ctrlPr>
+                    <w:rPr>
+                      <w:rFonts w:ascii="Cambria Math" w:hAnsi="Cambria Math" w:cs="Arial"/>
+                      <w:lang w:eastAsia="es-ES"/>
+                    </w:rPr>
+                  </m:ctrlPr>
+                </m:e>
+              </m:acc>
+              <m:ctrlPr>
+                <w:rPr>
+                  <w:rFonts w:ascii="Cambria Math" w:hAnsi="Cambria Math" w:cs="Arial"/>
+                  <w:i/>
+                  <w:lang w:eastAsia="es-ES"/>
+                </w:rPr>
+              </m:ctrlPr>
+            </m:e>
+          </m:d>
+          <m:r>
+            <w:rPr>
+              <w:rFonts w:ascii="Cambria Math" w:hAnsi="Cambria Math" w:cs="Arial"/>
+              <w:lang w:eastAsia="es-ES"/>
+            </w:rPr>
+            <m:t>=</m:t>
+          </m:r>
+          <m:r>
+            <w:rPr>
+              <w:rFonts w:ascii="Cambria Math" w:hAnsi="Cambria Math" w:cs="Arial"/>
+              <w:lang w:eastAsia="es-ES"/>
+            </w:rPr>
+            <m:t>4+2-6</m:t>
+          </m:r>
+        </m:oMath>
+      </m:oMathPara>
+    </w:p>
+    <w:p>
+      <w:pPr>
+        <w:ind w:left="-709"/>
+        <w:rPr>
+          <w:rFonts w:ascii="Arial" w:hAnsi="Arial" w:cs="Arial"/>
+          <w:b/>
+          <w:bCs/>
+          <w:lang w:eastAsia="es-ES"/>
+        </w:rPr>
+      </w:pPr>
+      <m:oMathPara>
+        <m:oMathParaPr>
+          <m:jc m:val="left"/>
+        </m:oMathParaPr>
+        <m:oMath>
+          <m:acc>
+            <m:accPr>
+              <m:chr m:val="⃗"/>
+              <m:ctrlPr>
+                <w:rPr>
+                  <w:rFonts w:ascii="Cambria Math" w:hAnsi="Cambria Math" w:cs="Cambria Math"/>
+                  <w:lang w:eastAsia="es-ES"/>
+                </w:rPr>
+              </m:ctrlPr>
+            </m:accPr>
+            <m:e>
+              <m:r>
+                <m:rPr>
+                  <m:sty m:val="p"/>
+                </m:rPr>
+                <w:rPr>
+                  <w:rFonts w:ascii="Cambria Math" w:hAnsi="Cambria Math" w:cs="Arial"/>
+                  <w:lang w:eastAsia="es-ES"/>
+                </w:rPr>
+                <m:t>p</m:t>
+              </m:r>
+              <m:r>
+                <m:rPr>
+                  <m:sty m:val="p"/>
+                </m:rPr>
+                <w:rPr>
+                  <w:rFonts w:ascii="Cambria Math" w:hAnsi="Cambria Math" w:cs="Arial"/>
+                  <w:lang w:eastAsia="es-ES"/>
+                </w:rPr>
+                <m:t xml:space="preserve"> </m:t>
+              </m:r>
+              <m:ctrlPr>
+                <w:rPr>
+                  <w:rFonts w:ascii="Cambria Math" w:hAnsi="Cambria Math" w:cs="Arial"/>
+                  <w:lang w:eastAsia="es-ES"/>
+                </w:rPr>
+              </m:ctrlPr>
+            </m:e>
+          </m:acc>
+          <m:r>
+            <m:rPr>
+              <m:sty m:val="p"/>
+            </m:rPr>
+            <w:rPr>
+              <w:rFonts w:ascii="Cambria Math" w:hAnsi="Cambria Math" w:cs="Arial"/>
+              <w:lang w:eastAsia="es-ES"/>
+            </w:rPr>
+            <m:t xml:space="preserve"> . (</m:t>
+          </m:r>
+          <m:acc>
+            <m:accPr>
+              <m:chr m:val="⃗"/>
+              <m:ctrlPr>
+                <w:rPr>
+                  <w:rFonts w:ascii="Cambria Math" w:hAnsi="Cambria Math" w:cs="Cambria Math"/>
+                  <w:lang w:eastAsia="es-ES"/>
+                </w:rPr>
+              </m:ctrlPr>
+            </m:accPr>
+            <m:e>
+              <m:r>
+                <m:rPr>
+                  <m:sty m:val="p"/>
+                </m:rPr>
+                <w:rPr>
+                  <w:rFonts w:ascii="Cambria Math" w:hAnsi="Cambria Math" w:cs="Arial"/>
+                  <w:lang w:eastAsia="es-ES"/>
+                </w:rPr>
+                <m:t>p</m:t>
+              </m:r>
+              <m:r>
+                <m:rPr>
+                  <m:sty m:val="p"/>
+                </m:rPr>
+                <w:rPr>
+                  <w:rFonts w:ascii="Cambria Math" w:hAnsi="Cambria Math" w:cs="Arial"/>
+                  <w:lang w:eastAsia="es-ES"/>
+                </w:rPr>
+                <m:t xml:space="preserve"> </m:t>
+              </m:r>
+              <m:ctrlPr>
+                <w:rPr>
+                  <w:rFonts w:ascii="Cambria Math" w:hAnsi="Cambria Math" w:cs="Arial"/>
+                  <w:lang w:eastAsia="es-ES"/>
+                </w:rPr>
+              </m:ctrlPr>
+            </m:e>
+          </m:acc>
+          <m:r>
+            <m:rPr>
+              <m:sty m:val="p"/>
+            </m:rPr>
+            <w:rPr>
+              <w:rFonts w:ascii="Cambria Math" w:hAnsi="Cambria Math" w:cs="Arial"/>
+              <w:lang w:eastAsia="es-ES"/>
+            </w:rPr>
+            <m:t xml:space="preserve"> x  </m:t>
+          </m:r>
+          <m:r>
+            <m:rPr>
+              <m:sty m:val="p"/>
+            </m:rPr>
+            <w:rPr>
+              <w:rFonts w:ascii="Cambria Math" w:hAnsi="Cambria Math" w:cs="Arial"/>
+              <w:lang w:eastAsia="es-ES"/>
+            </w:rPr>
+            <m:t xml:space="preserve"> </m:t>
+          </m:r>
+          <m:acc>
+            <m:accPr>
+              <m:chr m:val="⃗"/>
+              <m:ctrlPr>
+                <w:rPr>
+                  <w:rFonts w:ascii="Cambria Math" w:hAnsi="Cambria Math" w:cs="Cambria Math"/>
+                  <w:lang w:eastAsia="es-ES"/>
+                </w:rPr>
+              </m:ctrlPr>
+            </m:accPr>
+            <m:e>
+              <m:r>
+                <m:rPr>
+                  <m:sty m:val="p"/>
+                </m:rPr>
+                <w:rPr>
+                  <w:rFonts w:ascii="Cambria Math" w:hAnsi="Cambria Math" w:cs="Arial"/>
+                  <w:lang w:eastAsia="es-ES"/>
+                </w:rPr>
+                <m:t xml:space="preserve">q </m:t>
+              </m:r>
+              <m:ctrlPr>
+                <w:rPr>
+                  <w:rFonts w:ascii="Cambria Math" w:hAnsi="Cambria Math" w:cs="Arial"/>
+                  <w:lang w:eastAsia="es-ES"/>
+                </w:rPr>
+              </m:ctrlPr>
+            </m:e>
+          </m:acc>
+          <m:r>
+            <w:rPr>
+              <w:rFonts w:ascii="Cambria Math" w:hAnsi="Cambria Math" w:cs="Arial"/>
+              <w:lang w:eastAsia="es-ES"/>
+            </w:rPr>
+            <m:t xml:space="preserve">)= </m:t>
+          </m:r>
+          <m:r>
+            <w:rPr>
+              <w:rFonts w:ascii="Cambria Math" w:hAnsi="Cambria Math" w:cs="Arial"/>
+              <w:lang w:eastAsia="es-ES"/>
+            </w:rPr>
+            <m:t>0</m:t>
+          </m:r>
+        </m:oMath>
+      </m:oMathPara>
+    </w:p>
+    <w:p>
+      <w:pPr>
+        <w:jc w:val="center"/>
+        <w:rPr>
+          <w:rFonts w:ascii="Arial" w:hAnsi="Arial" w:cs="Arial"/>
+          <w:lang w:eastAsia="es-ES"/>
+        </w:rPr>
+      </w:pPr>
+      <w:r>
+        <w:rPr>
+          <w:rFonts w:ascii="Arial" w:hAnsi="Arial" w:cs="Arial"/>
+          <w:lang w:eastAsia="es-ES"/>
+        </w:rPr>
+        <w:t xml:space="preserve">El resultado de la verificación es 0, por lo </w:t>
+      </w:r>
+      <w:r>
+        <w:rPr>
+          <w:rFonts w:ascii="Arial" w:hAnsi="Arial" w:cs="Arial"/>
+          <w:lang w:eastAsia="es-ES"/>
+        </w:rPr>
+        <w:t>tanto,</w:t>
+      </w:r>
+      <w:r>
+        <w:rPr>
+          <w:rFonts w:ascii="Arial" w:hAnsi="Arial" w:cs="Arial"/>
+          <w:lang w:eastAsia="es-ES"/>
+        </w:rPr>
+        <w:t xml:space="preserve"> el resultado de la operación producto cruz, es correcto</w:t>
+      </w:r>
+      <w:r>
+        <w:rPr>
+          <w:rFonts w:ascii="Arial" w:hAnsi="Arial" w:cs="Arial"/>
+          <w:lang w:eastAsia="es-ES"/>
+        </w:rPr>
+        <w:t>.</w:t>
+      </w:r>
+    </w:p>
+    <w:p>
+      <w:pPr>
+        <w:jc w:val="center"/>
+        <w:rPr>
+          <w:rFonts w:ascii="Arial" w:hAnsi="Arial" w:cs="Arial"/>
+          <w:lang w:eastAsia="es-ES"/>
+        </w:rPr>
+      </w:pPr>
+    </w:p>
+    <w:p>
+      <w:pPr>
+        <w:rPr>
+          <w:rFonts w:ascii="Arial" w:hAnsi="Arial" w:cs="Arial"/>
+          <w:lang w:eastAsia="es-ES"/>
+        </w:rPr>
+      </w:pPr>
+      <w:r>
+        <w:rPr>
+          <w:rFonts w:ascii="Arial" w:hAnsi="Arial" w:cs="Arial"/>
+          <w:b/>
+          <w:bCs/>
+          <w:lang w:eastAsia="es-ES"/>
+        </w:rPr>
+        <w:t xml:space="preserve">Ejercicio </w:t>
+      </w:r>
+      <w:r>
+        <w:rPr>
+          <w:rFonts w:ascii="Arial" w:hAnsi="Arial" w:cs="Arial"/>
+          <w:b/>
+          <w:bCs/>
+          <w:lang w:eastAsia="es-ES"/>
+        </w:rPr>
+        <w:t>2</w:t>
+      </w:r>
+      <w:r>
+        <w:rPr>
+          <w:rFonts w:ascii="Arial" w:hAnsi="Arial" w:cs="Arial"/>
+          <w:lang w:eastAsia="es-ES"/>
+        </w:rPr>
+        <w:t>:</w:t>
       </w:r>
     </w:p>
     <w:sectPr>
@@ -3862,6 +7132,16 @@
     <w:basedOn w:val="Fuentedeprrafopredeter"/>
     <w:rsid w:val="007D5CC9"/>
   </w:style>
+  <w:style w:type="character" w:styleId="Textodelmarcadordeposicin">
+    <w:name w:val="Placeholder Text"/>
+    <w:basedOn w:val="Fuentedeprrafopredeter"/>
+    <w:uiPriority w:val="99"/>
+    <w:semiHidden/>
+    <w:rsid w:val="00782EAA"/>
+    <w:rPr>
+      <w:color w:val="666666"/>
+    </w:rPr>
+  </w:style>
 </w:styles>
 </file>
 

</xml_diff>

<commit_message>
Se realizó el ejercicio 2
</commit_message>
<xml_diff>
--- a/Trabajo Práctico N1_ Flores, Enzo Javier.docx
+++ b/Trabajo Práctico N1_ Flores, Enzo Javier.docx
@@ -568,7 +568,7 @@
           </mc:Choice>
           <mc:Fallback>
             <w:pict>
-              <v:rect w14:anchorId="3510E9DD" id="Rectángulo 1" o:spid="_x0000_s1026" style="position:absolute;margin-left:-19.05pt;margin-top:80.85pt;width:90.75pt;height:29.25pt;z-index:251659264;visibility:visible;mso-wrap-style:square;mso-wrap-distance-left:9pt;mso-wrap-distance-top:0;mso-wrap-distance-right:9pt;mso-wrap-distance-bottom:0;mso-position-horizontal:absolute;mso-position-horizontal-relative:text;mso-position-vertical:absolute;mso-position-vertical-relative:text;v-text-anchor:middle" o:gfxdata="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" filled="f" strokecolor="#00b050" strokeweight="2.25pt"/>
+              <v:rect w14:anchorId="4265D53C" id="Rectángulo 1" o:spid="_x0000_s1026" style="position:absolute;margin-left:-19.05pt;margin-top:80.85pt;width:90.75pt;height:29.25pt;z-index:251659264;visibility:visible;mso-wrap-style:square;mso-wrap-distance-left:9pt;mso-wrap-distance-top:0;mso-wrap-distance-right:9pt;mso-wrap-distance-bottom:0;mso-position-horizontal:absolute;mso-position-horizontal-relative:text;mso-position-vertical:absolute;mso-position-vertical-relative:text;v-text-anchor:middle" o:gfxdata="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" filled="f" strokecolor="#00b050" strokeweight="2.25pt"/>
             </w:pict>
           </mc:Fallback>
         </mc:AlternateContent>
@@ -1436,7 +1436,7 @@
           </mc:Choice>
           <mc:Fallback>
             <w:pict>
-              <v:rect w14:anchorId="7B848EEA" id="Rectángulo 2" o:spid="_x0000_s1026" style="position:absolute;margin-left:-15.3pt;margin-top:106.7pt;width:128.25pt;height:25.5pt;z-index:251660288;visibility:visible;mso-wrap-style:square;mso-wrap-distance-left:9pt;mso-wrap-distance-top:0;mso-wrap-distance-right:9pt;mso-wrap-distance-bottom:0;mso-position-horizontal:absolute;mso-position-horizontal-relative:text;mso-position-vertical:absolute;mso-position-vertical-relative:text;v-text-anchor:middle" o:gfxdata="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" filled="f" strokecolor="#00b0f0" strokeweight="2.25pt"/>
+              <v:rect w14:anchorId="3E89D4AF" id="Rectángulo 2" o:spid="_x0000_s1026" style="position:absolute;margin-left:-15.3pt;margin-top:106.7pt;width:128.25pt;height:25.5pt;z-index:251660288;visibility:visible;mso-wrap-style:square;mso-wrap-distance-left:9pt;mso-wrap-distance-top:0;mso-wrap-distance-right:9pt;mso-wrap-distance-bottom:0;mso-position-horizontal:absolute;mso-position-horizontal-relative:text;mso-position-vertical:absolute;mso-position-vertical-relative:text;v-text-anchor:middle" o:gfxdata="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" filled="f" strokecolor="#00b0f0" strokeweight="2.25pt"/>
             </w:pict>
           </mc:Fallback>
         </mc:AlternateContent>
@@ -3790,7 +3790,6 @@
     </w:p>
     <w:p>
       <w:pPr>
-        <w:jc w:val="center"/>
         <w:rPr>
           <w:rFonts w:ascii="Arial" w:hAnsi="Arial" w:cs="Arial"/>
           <w:lang w:eastAsia="es-ES"/>
@@ -3827,15 +3826,7 @@
     </w:p>
     <w:p>
       <w:pPr>
-        <w:jc w:val="center"/>
-        <w:rPr>
-          <w:rFonts w:ascii="Arial" w:hAnsi="Arial" w:cs="Arial"/>
-          <w:lang w:eastAsia="es-ES"/>
-        </w:rPr>
-      </w:pPr>
-    </w:p>
-    <w:p>
-      <w:pPr>
+        <w:ind w:left="-709"/>
         <w:rPr>
           <w:rFonts w:ascii="Arial" w:hAnsi="Arial" w:cs="Arial"/>
           <w:lang w:eastAsia="es-ES"/>
@@ -3866,10 +3857,1578 @@
         </w:rPr>
         <w:t>:</w:t>
       </w:r>
+      <w:r>
+        <w:rPr>
+          <w:rFonts w:ascii="Arial" w:hAnsi="Arial" w:cs="Arial"/>
+          <w:lang w:eastAsia="es-ES"/>
+        </w:rPr>
+        <w:t xml:space="preserve"> </w:t>
+      </w:r>
+      <w:r>
+        <w:rPr>
+          <w:rFonts w:ascii="Arial" w:hAnsi="Arial" w:cs="Arial"/>
+          <w:lang w:eastAsia="es-ES"/>
+        </w:rPr>
+        <w:t>Dados los siguientes puntos: A = (1,2,3), B = (−2,2,4) y C = (7, −8,0), represente</w:t>
+      </w:r>
+    </w:p>
+    <w:p>
+      <w:pPr>
+        <w:ind w:left="-709"/>
+        <w:rPr>
+          <w:rFonts w:ascii="Arial" w:hAnsi="Arial" w:cs="Arial"/>
+          <w:lang w:eastAsia="es-ES"/>
+        </w:rPr>
+      </w:pPr>
+      <w:r>
+        <w:rPr>
+          <w:rFonts w:ascii="Arial" w:hAnsi="Arial" w:cs="Arial"/>
+          <w:lang w:eastAsia="es-ES"/>
+        </w:rPr>
+        <w:t>los vectores que unen AB̅̅̅̅, B̅̅̅C̅ y CA̅̅̅̅. Luego calcule el área del triángulo que conforman estos</w:t>
+      </w:r>
+    </w:p>
+    <w:p>
+      <w:pPr>
+        <w:ind w:left="-709"/>
+        <w:rPr>
+          <w:rFonts w:ascii="Arial" w:hAnsi="Arial" w:cs="Arial"/>
+          <w:lang w:eastAsia="es-ES"/>
+        </w:rPr>
+      </w:pPr>
+      <w:r>
+        <w:rPr>
+          <w:rFonts w:ascii="Arial" w:hAnsi="Arial" w:cs="Arial"/>
+          <w:lang w:eastAsia="es-ES"/>
+        </w:rPr>
+        <w:t>vectores.</w:t>
+      </w:r>
+    </w:p>
+    <w:p>
+      <w:pPr>
+        <w:ind w:left="-709"/>
+        <w:rPr>
+          <w:rFonts w:ascii="Arial" w:hAnsi="Arial" w:cs="Arial"/>
+          <w:lang w:eastAsia="es-ES"/>
+        </w:rPr>
+      </w:pPr>
+    </w:p>
+    <w:p>
+      <w:pPr>
+        <w:ind w:left="-709"/>
+        <w:rPr>
+          <w:rFonts w:ascii="Arial" w:hAnsi="Arial" w:cs="Arial"/>
+          <w:lang w:eastAsia="es-ES"/>
+        </w:rPr>
+      </w:pPr>
+      <m:oMathPara>
+        <m:oMathParaPr>
+          <m:jc m:val="left"/>
+        </m:oMathParaPr>
+        <m:oMath>
+          <m:acc>
+            <m:accPr>
+              <m:chr m:val="⃗"/>
+              <m:ctrlPr>
+                <w:rPr>
+                  <w:rFonts w:ascii="Cambria Math" w:hAnsi="Cambria Math" w:cs="Cambria Math"/>
+                  <w:lang w:eastAsia="es-ES"/>
+                </w:rPr>
+              </m:ctrlPr>
+            </m:accPr>
+            <m:e>
+              <m:r>
+                <m:rPr>
+                  <m:sty m:val="p"/>
+                </m:rPr>
+                <w:rPr>
+                  <w:rFonts w:ascii="Cambria Math" w:hAnsi="Cambria Math" w:cs="Arial"/>
+                  <w:lang w:eastAsia="es-ES"/>
+                </w:rPr>
+                <m:t>AB</m:t>
+              </m:r>
+              <m:r>
+                <m:rPr>
+                  <m:sty m:val="p"/>
+                </m:rPr>
+                <w:rPr>
+                  <w:rFonts w:ascii="Cambria Math" w:hAnsi="Cambria Math" w:cs="Arial"/>
+                  <w:lang w:eastAsia="es-ES"/>
+                </w:rPr>
+                <m:t xml:space="preserve"> </m:t>
+              </m:r>
+              <m:ctrlPr>
+                <w:rPr>
+                  <w:rFonts w:ascii="Cambria Math" w:hAnsi="Cambria Math" w:cs="Arial"/>
+                  <w:lang w:eastAsia="es-ES"/>
+                </w:rPr>
+              </m:ctrlPr>
+            </m:e>
+          </m:acc>
+          <m:r>
+            <m:rPr>
+              <m:sty m:val="p"/>
+            </m:rPr>
+            <w:rPr>
+              <w:rFonts w:ascii="Cambria Math" w:hAnsi="Cambria Math" w:cs="Arial"/>
+              <w:lang w:eastAsia="es-ES"/>
+            </w:rPr>
+            <m:t xml:space="preserve">= </m:t>
+          </m:r>
+          <m:acc>
+            <m:accPr>
+              <m:chr m:val="⃗"/>
+              <m:ctrlPr>
+                <w:rPr>
+                  <w:rFonts w:ascii="Cambria Math" w:hAnsi="Cambria Math" w:cs="Cambria Math"/>
+                  <w:lang w:eastAsia="es-ES"/>
+                </w:rPr>
+              </m:ctrlPr>
+            </m:accPr>
+            <m:e>
+              <m:r>
+                <m:rPr>
+                  <m:sty m:val="p"/>
+                </m:rPr>
+                <w:rPr>
+                  <w:rFonts w:ascii="Cambria Math" w:hAnsi="Cambria Math" w:cs="Arial"/>
+                  <w:lang w:eastAsia="es-ES"/>
+                </w:rPr>
+                <m:t>B</m:t>
+              </m:r>
+              <m:r>
+                <m:rPr>
+                  <m:sty m:val="p"/>
+                </m:rPr>
+                <w:rPr>
+                  <w:rFonts w:ascii="Cambria Math" w:hAnsi="Cambria Math" w:cs="Arial"/>
+                  <w:lang w:eastAsia="es-ES"/>
+                </w:rPr>
+                <m:t xml:space="preserve"> </m:t>
+              </m:r>
+              <m:ctrlPr>
+                <w:rPr>
+                  <w:rFonts w:ascii="Cambria Math" w:hAnsi="Cambria Math" w:cs="Arial"/>
+                  <w:lang w:eastAsia="es-ES"/>
+                </w:rPr>
+              </m:ctrlPr>
+            </m:e>
+          </m:acc>
+          <m:r>
+            <m:rPr>
+              <m:sty m:val="p"/>
+            </m:rPr>
+            <w:rPr>
+              <w:rFonts w:ascii="Cambria Math" w:hAnsi="Cambria Math" w:cs="Arial"/>
+              <w:lang w:eastAsia="es-ES"/>
+            </w:rPr>
+            <m:t>-</m:t>
+          </m:r>
+          <m:r>
+            <m:rPr>
+              <m:sty m:val="p"/>
+            </m:rPr>
+            <w:rPr>
+              <w:rFonts w:ascii="Cambria Math" w:hAnsi="Cambria Math" w:cs="Arial"/>
+              <w:lang w:eastAsia="es-ES"/>
+            </w:rPr>
+            <m:t xml:space="preserve"> </m:t>
+          </m:r>
+          <m:acc>
+            <m:accPr>
+              <m:chr m:val="⃗"/>
+              <m:ctrlPr>
+                <w:rPr>
+                  <w:rFonts w:ascii="Cambria Math" w:hAnsi="Cambria Math" w:cs="Cambria Math"/>
+                  <w:lang w:eastAsia="es-ES"/>
+                </w:rPr>
+              </m:ctrlPr>
+            </m:accPr>
+            <m:e>
+              <m:r>
+                <m:rPr>
+                  <m:sty m:val="p"/>
+                </m:rPr>
+                <w:rPr>
+                  <w:rFonts w:ascii="Cambria Math" w:hAnsi="Cambria Math" w:cs="Arial"/>
+                  <w:lang w:eastAsia="es-ES"/>
+                </w:rPr>
+                <m:t>A</m:t>
+              </m:r>
+              <m:r>
+                <m:rPr>
+                  <m:sty m:val="p"/>
+                </m:rPr>
+                <w:rPr>
+                  <w:rFonts w:ascii="Cambria Math" w:hAnsi="Cambria Math" w:cs="Arial"/>
+                  <w:lang w:eastAsia="es-ES"/>
+                </w:rPr>
+                <m:t xml:space="preserve"> </m:t>
+              </m:r>
+              <m:ctrlPr>
+                <w:rPr>
+                  <w:rFonts w:ascii="Cambria Math" w:hAnsi="Cambria Math" w:cs="Arial"/>
+                  <w:lang w:eastAsia="es-ES"/>
+                </w:rPr>
+              </m:ctrlPr>
+            </m:e>
+          </m:acc>
+          <m:r>
+            <m:rPr>
+              <m:sty m:val="p"/>
+            </m:rPr>
+            <w:rPr>
+              <w:rFonts w:ascii="Cambria Math" w:hAnsi="Cambria Math" w:cs="Arial"/>
+              <w:lang w:eastAsia="es-ES"/>
+            </w:rPr>
+            <m:t xml:space="preserve"> </m:t>
+          </m:r>
+        </m:oMath>
+      </m:oMathPara>
+    </w:p>
+    <w:p>
+      <w:pPr>
+        <w:ind w:left="-709"/>
+        <w:rPr>
+          <w:rFonts w:ascii="Arial" w:hAnsi="Arial" w:cs="Arial"/>
+          <w:lang w:eastAsia="es-ES"/>
+        </w:rPr>
+      </w:pPr>
+      <m:oMathPara>
+        <m:oMathParaPr>
+          <m:jc m:val="left"/>
+        </m:oMathParaPr>
+        <m:oMath>
+          <m:acc>
+            <m:accPr>
+              <m:chr m:val="⃗"/>
+              <m:ctrlPr>
+                <w:rPr>
+                  <w:rFonts w:ascii="Cambria Math" w:hAnsi="Cambria Math" w:cs="Cambria Math"/>
+                  <w:lang w:eastAsia="es-ES"/>
+                </w:rPr>
+              </m:ctrlPr>
+            </m:accPr>
+            <m:e>
+              <m:r>
+                <m:rPr>
+                  <m:sty m:val="p"/>
+                </m:rPr>
+                <w:rPr>
+                  <w:rFonts w:ascii="Cambria Math" w:hAnsi="Cambria Math" w:cs="Arial"/>
+                  <w:lang w:eastAsia="es-ES"/>
+                </w:rPr>
+                <m:t xml:space="preserve">AB </m:t>
+              </m:r>
+              <m:ctrlPr>
+                <w:rPr>
+                  <w:rFonts w:ascii="Cambria Math" w:hAnsi="Cambria Math" w:cs="Arial"/>
+                  <w:lang w:eastAsia="es-ES"/>
+                </w:rPr>
+              </m:ctrlPr>
+            </m:e>
+          </m:acc>
+          <m:r>
+            <m:rPr>
+              <m:sty m:val="p"/>
+            </m:rPr>
+            <w:rPr>
+              <w:rFonts w:ascii="Cambria Math" w:hAnsi="Cambria Math" w:cs="Arial"/>
+              <w:lang w:eastAsia="es-ES"/>
+            </w:rPr>
+            <m:t xml:space="preserve">= </m:t>
+          </m:r>
+          <m:d>
+            <m:dPr>
+              <m:ctrlPr>
+                <w:rPr>
+                  <w:rFonts w:ascii="Cambria Math" w:hAnsi="Cambria Math" w:cs="Arial"/>
+                  <w:lang w:eastAsia="es-ES"/>
+                </w:rPr>
+              </m:ctrlPr>
+            </m:dPr>
+            <m:e>
+              <m:r>
+                <m:rPr>
+                  <m:sty m:val="p"/>
+                </m:rPr>
+                <w:rPr>
+                  <w:rFonts w:ascii="Cambria Math" w:hAnsi="Cambria Math" w:cs="Arial"/>
+                  <w:lang w:eastAsia="es-ES"/>
+                </w:rPr>
+                <m:t>-2,2,4</m:t>
+              </m:r>
+            </m:e>
+          </m:d>
+          <m:r>
+            <m:rPr>
+              <m:sty m:val="p"/>
+            </m:rPr>
+            <w:rPr>
+              <w:rFonts w:ascii="Cambria Math" w:hAnsi="Cambria Math" w:cs="Arial"/>
+              <w:lang w:eastAsia="es-ES"/>
+            </w:rPr>
+            <m:t>-</m:t>
+          </m:r>
+          <m:r>
+            <m:rPr>
+              <m:sty m:val="p"/>
+            </m:rPr>
+            <w:rPr>
+              <w:rFonts w:ascii="Cambria Math" w:hAnsi="Cambria Math" w:cs="Arial"/>
+              <w:lang w:eastAsia="es-ES"/>
+            </w:rPr>
+            <m:t>(1,2,3</m:t>
+          </m:r>
+          <m:r>
+            <m:rPr>
+              <m:sty m:val="p"/>
+            </m:rPr>
+            <w:rPr>
+              <w:rFonts w:ascii="Cambria Math" w:hAnsi="Cambria Math" w:cs="Arial"/>
+              <w:lang w:eastAsia="es-ES"/>
+            </w:rPr>
+            <m:t>)</m:t>
+          </m:r>
+        </m:oMath>
+      </m:oMathPara>
+    </w:p>
+    <w:p>
+      <w:pPr>
+        <w:ind w:left="-709"/>
+        <w:rPr>
+          <w:rFonts w:ascii="Arial" w:eastAsiaTheme="minorEastAsia" w:hAnsi="Arial" w:cs="Arial"/>
+          <w:lang w:eastAsia="es-ES"/>
+        </w:rPr>
+      </w:pPr>
+      <m:oMathPara>
+        <m:oMathParaPr>
+          <m:jc m:val="left"/>
+        </m:oMathParaPr>
+        <m:oMath>
+          <m:acc>
+            <m:accPr>
+              <m:chr m:val="⃗"/>
+              <m:ctrlPr>
+                <w:rPr>
+                  <w:rFonts w:ascii="Cambria Math" w:hAnsi="Cambria Math" w:cs="Cambria Math"/>
+                  <w:lang w:eastAsia="es-ES"/>
+                </w:rPr>
+              </m:ctrlPr>
+            </m:accPr>
+            <m:e>
+              <m:r>
+                <m:rPr>
+                  <m:sty m:val="p"/>
+                </m:rPr>
+                <w:rPr>
+                  <w:rFonts w:ascii="Cambria Math" w:hAnsi="Cambria Math" w:cs="Arial"/>
+                  <w:lang w:eastAsia="es-ES"/>
+                </w:rPr>
+                <m:t xml:space="preserve">AB </m:t>
+              </m:r>
+              <m:ctrlPr>
+                <w:rPr>
+                  <w:rFonts w:ascii="Cambria Math" w:hAnsi="Cambria Math" w:cs="Arial"/>
+                  <w:lang w:eastAsia="es-ES"/>
+                </w:rPr>
+              </m:ctrlPr>
+            </m:e>
+          </m:acc>
+          <m:r>
+            <m:rPr>
+              <m:sty m:val="p"/>
+            </m:rPr>
+            <w:rPr>
+              <w:rFonts w:ascii="Cambria Math" w:hAnsi="Cambria Math" w:cs="Arial"/>
+              <w:lang w:eastAsia="es-ES"/>
+            </w:rPr>
+            <m:t>=</m:t>
+          </m:r>
+          <m:r>
+            <m:rPr>
+              <m:sty m:val="p"/>
+            </m:rPr>
+            <w:rPr>
+              <w:rFonts w:ascii="Cambria Math" w:hAnsi="Cambria Math" w:cs="Arial"/>
+              <w:lang w:eastAsia="es-ES"/>
+            </w:rPr>
+            <m:t>(-3,0,1</m:t>
+          </m:r>
+          <m:r>
+            <m:rPr>
+              <m:sty m:val="p"/>
+            </m:rPr>
+            <w:rPr>
+              <w:rFonts w:ascii="Cambria Math" w:hAnsi="Cambria Math" w:cs="Arial"/>
+              <w:lang w:eastAsia="es-ES"/>
+            </w:rPr>
+            <m:t>)</m:t>
+          </m:r>
+        </m:oMath>
+      </m:oMathPara>
+    </w:p>
+    <w:p>
+      <w:pPr>
+        <w:ind w:left="-709"/>
+        <w:jc w:val="center"/>
+        <w:rPr>
+          <w:rFonts w:ascii="Arial" w:eastAsiaTheme="minorEastAsia" w:hAnsi="Arial" w:cs="Arial"/>
+          <w:lang w:eastAsia="es-ES"/>
+        </w:rPr>
+      </w:pPr>
+      <w:r>
+        <w:rPr>
+          <w:noProof/>
+        </w:rPr>
+        <w:lastRenderedPageBreak/>
+        <w:drawing>
+          <wp:inline distT="0" distB="0" distL="0" distR="0" wp14:anchorId="4155CC9F" wp14:editId="35698C2F">
+            <wp:extent cx="3390191" cy="2628900"/>
+            <wp:effectExtent l="0" t="0" r="1270" b="0"/>
+            <wp:docPr id="1950258945" name="Imagen 1"/>
+            <wp:cNvGraphicFramePr>
+              <a:graphicFrameLocks xmlns:a="http://schemas.openxmlformats.org/drawingml/2006/main" noChangeAspect="1"/>
+            </wp:cNvGraphicFramePr>
+            <a:graphic xmlns:a="http://schemas.openxmlformats.org/drawingml/2006/main">
+              <a:graphicData uri="http://schemas.openxmlformats.org/drawingml/2006/picture">
+                <pic:pic xmlns:pic="http://schemas.openxmlformats.org/drawingml/2006/picture">
+                  <pic:nvPicPr>
+                    <pic:cNvPr id="1950258945" name=""/>
+                    <pic:cNvPicPr/>
+                  </pic:nvPicPr>
+                  <pic:blipFill rotWithShape="1">
+                    <a:blip r:embed="rId8"/>
+                    <a:srcRect l="35289" t="21948" r="35090" b="37221"/>
+                    <a:stretch/>
+                  </pic:blipFill>
+                  <pic:spPr bwMode="auto">
+                    <a:xfrm>
+                      <a:off x="0" y="0"/>
+                      <a:ext cx="3413394" cy="2646892"/>
+                    </a:xfrm>
+                    <a:prstGeom prst="rect">
+                      <a:avLst/>
+                    </a:prstGeom>
+                    <a:ln>
+                      <a:noFill/>
+                    </a:ln>
+                    <a:extLst>
+                      <a:ext uri="{53640926-AAD7-44D8-BBD7-CCE9431645EC}">
+                        <a14:shadowObscured xmlns:a14="http://schemas.microsoft.com/office/drawing/2010/main"/>
+                      </a:ext>
+                    </a:extLst>
+                  </pic:spPr>
+                </pic:pic>
+              </a:graphicData>
+            </a:graphic>
+          </wp:inline>
+        </w:drawing>
+      </w:r>
+    </w:p>
+    <w:p>
+      <w:pPr>
+        <w:ind w:left="-709"/>
+        <w:rPr>
+          <w:rFonts w:ascii="Arial" w:eastAsiaTheme="minorEastAsia" w:hAnsi="Arial" w:cs="Arial"/>
+          <w:lang w:eastAsia="es-ES"/>
+        </w:rPr>
+      </w:pPr>
+    </w:p>
+    <w:p>
+      <w:pPr>
+        <w:ind w:left="-709"/>
+        <w:rPr>
+          <w:rFonts w:ascii="Arial" w:hAnsi="Arial" w:cs="Arial"/>
+          <w:lang w:eastAsia="es-ES"/>
+        </w:rPr>
+      </w:pPr>
+      <m:oMathPara>
+        <m:oMathParaPr>
+          <m:jc m:val="left"/>
+        </m:oMathParaPr>
+        <m:oMath>
+          <m:acc>
+            <m:accPr>
+              <m:chr m:val="⃗"/>
+              <m:ctrlPr>
+                <w:rPr>
+                  <w:rFonts w:ascii="Cambria Math" w:hAnsi="Cambria Math" w:cs="Cambria Math"/>
+                  <w:lang w:eastAsia="es-ES"/>
+                </w:rPr>
+              </m:ctrlPr>
+            </m:accPr>
+            <m:e>
+              <m:r>
+                <m:rPr>
+                  <m:sty m:val="p"/>
+                </m:rPr>
+                <w:rPr>
+                  <w:rFonts w:ascii="Cambria Math" w:hAnsi="Cambria Math" w:cs="Arial"/>
+                  <w:lang w:eastAsia="es-ES"/>
+                </w:rPr>
+                <m:t>B</m:t>
+              </m:r>
+              <m:r>
+                <m:rPr>
+                  <m:sty m:val="p"/>
+                </m:rPr>
+                <w:rPr>
+                  <w:rFonts w:ascii="Cambria Math" w:hAnsi="Cambria Math" w:cs="Arial"/>
+                  <w:lang w:eastAsia="es-ES"/>
+                </w:rPr>
+                <m:t>C</m:t>
+              </m:r>
+              <m:r>
+                <m:rPr>
+                  <m:sty m:val="p"/>
+                </m:rPr>
+                <w:rPr>
+                  <w:rFonts w:ascii="Cambria Math" w:hAnsi="Cambria Math" w:cs="Arial"/>
+                  <w:lang w:eastAsia="es-ES"/>
+                </w:rPr>
+                <m:t xml:space="preserve"> </m:t>
+              </m:r>
+              <m:ctrlPr>
+                <w:rPr>
+                  <w:rFonts w:ascii="Cambria Math" w:hAnsi="Cambria Math" w:cs="Arial"/>
+                  <w:lang w:eastAsia="es-ES"/>
+                </w:rPr>
+              </m:ctrlPr>
+            </m:e>
+          </m:acc>
+          <m:r>
+            <m:rPr>
+              <m:sty m:val="p"/>
+            </m:rPr>
+            <w:rPr>
+              <w:rFonts w:ascii="Cambria Math" w:hAnsi="Cambria Math" w:cs="Arial"/>
+              <w:lang w:eastAsia="es-ES"/>
+            </w:rPr>
+            <m:t xml:space="preserve">= </m:t>
+          </m:r>
+          <m:acc>
+            <m:accPr>
+              <m:chr m:val="⃗"/>
+              <m:ctrlPr>
+                <w:rPr>
+                  <w:rFonts w:ascii="Cambria Math" w:hAnsi="Cambria Math" w:cs="Cambria Math"/>
+                  <w:lang w:eastAsia="es-ES"/>
+                </w:rPr>
+              </m:ctrlPr>
+            </m:accPr>
+            <m:e>
+              <m:r>
+                <m:rPr>
+                  <m:sty m:val="p"/>
+                </m:rPr>
+                <w:rPr>
+                  <w:rFonts w:ascii="Cambria Math" w:hAnsi="Cambria Math" w:cs="Arial"/>
+                  <w:lang w:eastAsia="es-ES"/>
+                </w:rPr>
+                <m:t>C</m:t>
+              </m:r>
+              <m:r>
+                <m:rPr>
+                  <m:sty m:val="p"/>
+                </m:rPr>
+                <w:rPr>
+                  <w:rFonts w:ascii="Cambria Math" w:hAnsi="Cambria Math" w:cs="Arial"/>
+                  <w:lang w:eastAsia="es-ES"/>
+                </w:rPr>
+                <m:t xml:space="preserve"> </m:t>
+              </m:r>
+              <m:ctrlPr>
+                <w:rPr>
+                  <w:rFonts w:ascii="Cambria Math" w:hAnsi="Cambria Math" w:cs="Arial"/>
+                  <w:lang w:eastAsia="es-ES"/>
+                </w:rPr>
+              </m:ctrlPr>
+            </m:e>
+          </m:acc>
+          <m:r>
+            <m:rPr>
+              <m:sty m:val="p"/>
+            </m:rPr>
+            <w:rPr>
+              <w:rFonts w:ascii="Cambria Math" w:hAnsi="Cambria Math" w:cs="Arial"/>
+              <w:lang w:eastAsia="es-ES"/>
+            </w:rPr>
+            <m:t>-</m:t>
+          </m:r>
+          <m:r>
+            <m:rPr>
+              <m:sty m:val="p"/>
+            </m:rPr>
+            <w:rPr>
+              <w:rFonts w:ascii="Cambria Math" w:hAnsi="Cambria Math" w:cs="Arial"/>
+              <w:lang w:eastAsia="es-ES"/>
+            </w:rPr>
+            <m:t xml:space="preserve"> </m:t>
+          </m:r>
+          <m:acc>
+            <m:accPr>
+              <m:chr m:val="⃗"/>
+              <m:ctrlPr>
+                <w:rPr>
+                  <w:rFonts w:ascii="Cambria Math" w:hAnsi="Cambria Math" w:cs="Cambria Math"/>
+                  <w:lang w:eastAsia="es-ES"/>
+                </w:rPr>
+              </m:ctrlPr>
+            </m:accPr>
+            <m:e>
+              <m:r>
+                <m:rPr>
+                  <m:sty m:val="p"/>
+                </m:rPr>
+                <w:rPr>
+                  <w:rFonts w:ascii="Cambria Math" w:hAnsi="Cambria Math" w:cs="Arial"/>
+                  <w:lang w:eastAsia="es-ES"/>
+                </w:rPr>
+                <m:t>B</m:t>
+              </m:r>
+              <m:r>
+                <m:rPr>
+                  <m:sty m:val="p"/>
+                </m:rPr>
+                <w:rPr>
+                  <w:rFonts w:ascii="Cambria Math" w:hAnsi="Cambria Math" w:cs="Arial"/>
+                  <w:lang w:eastAsia="es-ES"/>
+                </w:rPr>
+                <m:t xml:space="preserve"> </m:t>
+              </m:r>
+              <m:ctrlPr>
+                <w:rPr>
+                  <w:rFonts w:ascii="Cambria Math" w:hAnsi="Cambria Math" w:cs="Arial"/>
+                  <w:lang w:eastAsia="es-ES"/>
+                </w:rPr>
+              </m:ctrlPr>
+            </m:e>
+          </m:acc>
+          <m:r>
+            <m:rPr>
+              <m:sty m:val="p"/>
+            </m:rPr>
+            <w:rPr>
+              <w:rFonts w:ascii="Cambria Math" w:hAnsi="Cambria Math" w:cs="Arial"/>
+              <w:lang w:eastAsia="es-ES"/>
+            </w:rPr>
+            <m:t xml:space="preserve"> </m:t>
+          </m:r>
+        </m:oMath>
+      </m:oMathPara>
+    </w:p>
+    <w:p>
+      <w:pPr>
+        <w:ind w:left="-709"/>
+        <w:rPr>
+          <w:rFonts w:ascii="Arial" w:hAnsi="Arial" w:cs="Arial"/>
+          <w:lang w:eastAsia="es-ES"/>
+        </w:rPr>
+      </w:pPr>
+      <m:oMathPara>
+        <m:oMathParaPr>
+          <m:jc m:val="left"/>
+        </m:oMathParaPr>
+        <m:oMath>
+          <m:acc>
+            <m:accPr>
+              <m:chr m:val="⃗"/>
+              <m:ctrlPr>
+                <w:rPr>
+                  <w:rFonts w:ascii="Cambria Math" w:hAnsi="Cambria Math" w:cs="Cambria Math"/>
+                  <w:lang w:eastAsia="es-ES"/>
+                </w:rPr>
+              </m:ctrlPr>
+            </m:accPr>
+            <m:e>
+              <m:r>
+                <m:rPr>
+                  <m:sty m:val="p"/>
+                </m:rPr>
+                <w:rPr>
+                  <w:rFonts w:ascii="Cambria Math" w:hAnsi="Cambria Math" w:cs="Arial"/>
+                  <w:lang w:eastAsia="es-ES"/>
+                </w:rPr>
+                <m:t xml:space="preserve">BC </m:t>
+              </m:r>
+              <m:ctrlPr>
+                <w:rPr>
+                  <w:rFonts w:ascii="Cambria Math" w:hAnsi="Cambria Math" w:cs="Arial"/>
+                  <w:lang w:eastAsia="es-ES"/>
+                </w:rPr>
+              </m:ctrlPr>
+            </m:e>
+          </m:acc>
+          <m:r>
+            <m:rPr>
+              <m:sty m:val="p"/>
+            </m:rPr>
+            <w:rPr>
+              <w:rFonts w:ascii="Cambria Math" w:hAnsi="Cambria Math" w:cs="Arial"/>
+              <w:lang w:eastAsia="es-ES"/>
+            </w:rPr>
+            <m:t xml:space="preserve">= </m:t>
+          </m:r>
+          <m:d>
+            <m:dPr>
+              <m:ctrlPr>
+                <w:rPr>
+                  <w:rFonts w:ascii="Cambria Math" w:hAnsi="Cambria Math" w:cs="Arial"/>
+                  <w:lang w:eastAsia="es-ES"/>
+                </w:rPr>
+              </m:ctrlPr>
+            </m:dPr>
+            <m:e>
+              <m:r>
+                <m:rPr>
+                  <m:sty m:val="p"/>
+                </m:rPr>
+                <w:rPr>
+                  <w:rFonts w:ascii="Cambria Math" w:hAnsi="Cambria Math" w:cs="Arial"/>
+                  <w:lang w:eastAsia="es-ES"/>
+                </w:rPr>
+                <m:t>7,-8,0</m:t>
+              </m:r>
+            </m:e>
+          </m:d>
+          <m:r>
+            <m:rPr>
+              <m:sty m:val="p"/>
+            </m:rPr>
+            <w:rPr>
+              <w:rFonts w:ascii="Cambria Math" w:hAnsi="Cambria Math" w:cs="Arial"/>
+              <w:lang w:eastAsia="es-ES"/>
+            </w:rPr>
+            <m:t>-</m:t>
+          </m:r>
+          <m:r>
+            <m:rPr>
+              <m:sty m:val="p"/>
+            </m:rPr>
+            <w:rPr>
+              <w:rFonts w:ascii="Cambria Math" w:hAnsi="Cambria Math" w:cs="Arial"/>
+              <w:lang w:eastAsia="es-ES"/>
+            </w:rPr>
+            <m:t>(</m:t>
+          </m:r>
+          <m:r>
+            <m:rPr>
+              <m:sty m:val="p"/>
+            </m:rPr>
+            <w:rPr>
+              <w:rFonts w:ascii="Cambria Math" w:hAnsi="Cambria Math" w:cs="Arial"/>
+              <w:lang w:eastAsia="es-ES"/>
+            </w:rPr>
+            <m:t>-2,2,4</m:t>
+          </m:r>
+          <m:r>
+            <m:rPr>
+              <m:sty m:val="p"/>
+            </m:rPr>
+            <w:rPr>
+              <w:rFonts w:ascii="Cambria Math" w:hAnsi="Cambria Math" w:cs="Arial"/>
+              <w:lang w:eastAsia="es-ES"/>
+            </w:rPr>
+            <m:t>)</m:t>
+          </m:r>
+        </m:oMath>
+      </m:oMathPara>
+    </w:p>
+    <w:p>
+      <w:pPr>
+        <w:ind w:left="-709"/>
+        <w:rPr>
+          <w:rFonts w:ascii="Arial" w:eastAsiaTheme="minorEastAsia" w:hAnsi="Arial" w:cs="Arial"/>
+          <w:lang w:eastAsia="es-ES"/>
+        </w:rPr>
+      </w:pPr>
+      <m:oMathPara>
+        <m:oMathParaPr>
+          <m:jc m:val="left"/>
+        </m:oMathParaPr>
+        <m:oMath>
+          <m:acc>
+            <m:accPr>
+              <m:chr m:val="⃗"/>
+              <m:ctrlPr>
+                <w:rPr>
+                  <w:rFonts w:ascii="Cambria Math" w:hAnsi="Cambria Math" w:cs="Cambria Math"/>
+                  <w:lang w:eastAsia="es-ES"/>
+                </w:rPr>
+              </m:ctrlPr>
+            </m:accPr>
+            <m:e>
+              <m:r>
+                <m:rPr>
+                  <m:sty m:val="p"/>
+                </m:rPr>
+                <w:rPr>
+                  <w:rFonts w:ascii="Cambria Math" w:hAnsi="Cambria Math" w:cs="Arial"/>
+                  <w:lang w:eastAsia="es-ES"/>
+                </w:rPr>
+                <m:t xml:space="preserve">BC </m:t>
+              </m:r>
+              <m:ctrlPr>
+                <w:rPr>
+                  <w:rFonts w:ascii="Cambria Math" w:hAnsi="Cambria Math" w:cs="Arial"/>
+                  <w:lang w:eastAsia="es-ES"/>
+                </w:rPr>
+              </m:ctrlPr>
+            </m:e>
+          </m:acc>
+          <m:r>
+            <m:rPr>
+              <m:sty m:val="p"/>
+            </m:rPr>
+            <w:rPr>
+              <w:rFonts w:ascii="Cambria Math" w:hAnsi="Cambria Math" w:cs="Arial"/>
+              <w:lang w:eastAsia="es-ES"/>
+            </w:rPr>
+            <m:t>=(</m:t>
+          </m:r>
+          <m:r>
+            <m:rPr>
+              <m:sty m:val="p"/>
+            </m:rPr>
+            <w:rPr>
+              <w:rFonts w:ascii="Cambria Math" w:hAnsi="Cambria Math" w:cs="Arial"/>
+              <w:lang w:eastAsia="es-ES"/>
+            </w:rPr>
+            <m:t>9,-</m:t>
+          </m:r>
+          <m:r>
+            <m:rPr>
+              <m:sty m:val="p"/>
+            </m:rPr>
+            <w:rPr>
+              <w:rFonts w:ascii="Cambria Math" w:hAnsi="Cambria Math" w:cs="Arial"/>
+              <w:lang w:eastAsia="es-ES"/>
+            </w:rPr>
+            <m:t>10,-4</m:t>
+          </m:r>
+          <m:r>
+            <m:rPr>
+              <m:sty m:val="p"/>
+            </m:rPr>
+            <w:rPr>
+              <w:rFonts w:ascii="Cambria Math" w:hAnsi="Cambria Math" w:cs="Arial"/>
+              <w:lang w:eastAsia="es-ES"/>
+            </w:rPr>
+            <m:t>)</m:t>
+          </m:r>
+        </m:oMath>
+      </m:oMathPara>
+    </w:p>
+    <w:p>
+      <w:pPr>
+        <w:ind w:left="-709"/>
+        <w:jc w:val="center"/>
+        <w:rPr>
+          <w:rFonts w:ascii="Arial" w:eastAsiaTheme="minorEastAsia" w:hAnsi="Arial" w:cs="Arial"/>
+          <w:lang w:eastAsia="es-ES"/>
+        </w:rPr>
+      </w:pPr>
+      <w:r>
+        <w:rPr>
+          <w:noProof/>
+        </w:rPr>
+        <w:drawing>
+          <wp:inline distT="0" distB="0" distL="0" distR="0" wp14:anchorId="735D76FD" wp14:editId="04FBC971">
+            <wp:extent cx="2867025" cy="2200275"/>
+            <wp:effectExtent l="0" t="0" r="9525" b="9525"/>
+            <wp:docPr id="1512135539" name="Imagen 1"/>
+            <wp:cNvGraphicFramePr>
+              <a:graphicFrameLocks xmlns:a="http://schemas.openxmlformats.org/drawingml/2006/main" noChangeAspect="1"/>
+            </wp:cNvGraphicFramePr>
+            <a:graphic xmlns:a="http://schemas.openxmlformats.org/drawingml/2006/main">
+              <a:graphicData uri="http://schemas.openxmlformats.org/drawingml/2006/picture">
+                <pic:pic xmlns:pic="http://schemas.openxmlformats.org/drawingml/2006/picture">
+                  <pic:nvPicPr>
+                    <pic:cNvPr id="1512135539" name=""/>
+                    <pic:cNvPicPr/>
+                  </pic:nvPicPr>
+                  <pic:blipFill rotWithShape="1">
+                    <a:blip r:embed="rId9"/>
+                    <a:srcRect l="30692" t="29160" r="38243" b="28461"/>
+                    <a:stretch/>
+                  </pic:blipFill>
+                  <pic:spPr bwMode="auto">
+                    <a:xfrm>
+                      <a:off x="0" y="0"/>
+                      <a:ext cx="2868951" cy="2201753"/>
+                    </a:xfrm>
+                    <a:prstGeom prst="rect">
+                      <a:avLst/>
+                    </a:prstGeom>
+                    <a:ln>
+                      <a:noFill/>
+                    </a:ln>
+                    <a:extLst>
+                      <a:ext uri="{53640926-AAD7-44D8-BBD7-CCE9431645EC}">
+                        <a14:shadowObscured xmlns:a14="http://schemas.microsoft.com/office/drawing/2010/main"/>
+                      </a:ext>
+                    </a:extLst>
+                  </pic:spPr>
+                </pic:pic>
+              </a:graphicData>
+            </a:graphic>
+          </wp:inline>
+        </w:drawing>
+      </w:r>
+    </w:p>
+    <w:p>
+      <w:pPr>
+        <w:ind w:left="-709"/>
+        <w:rPr>
+          <w:rFonts w:ascii="Arial" w:eastAsiaTheme="minorEastAsia" w:hAnsi="Arial" w:cs="Arial"/>
+          <w:lang w:eastAsia="es-ES"/>
+        </w:rPr>
+      </w:pPr>
+    </w:p>
+    <w:p>
+      <w:pPr>
+        <w:ind w:left="-709"/>
+        <w:rPr>
+          <w:rFonts w:ascii="Arial" w:hAnsi="Arial" w:cs="Arial"/>
+          <w:lang w:eastAsia="es-ES"/>
+        </w:rPr>
+      </w:pPr>
+      <m:oMathPara>
+        <m:oMathParaPr>
+          <m:jc m:val="left"/>
+        </m:oMathParaPr>
+        <m:oMath>
+          <m:acc>
+            <m:accPr>
+              <m:chr m:val="⃗"/>
+              <m:ctrlPr>
+                <w:rPr>
+                  <w:rFonts w:ascii="Cambria Math" w:hAnsi="Cambria Math" w:cs="Cambria Math"/>
+                  <w:lang w:eastAsia="es-ES"/>
+                </w:rPr>
+              </m:ctrlPr>
+            </m:accPr>
+            <m:e>
+              <m:r>
+                <m:rPr>
+                  <m:sty m:val="p"/>
+                </m:rPr>
+                <w:rPr>
+                  <w:rFonts w:ascii="Cambria Math" w:hAnsi="Cambria Math" w:cs="Arial"/>
+                  <w:lang w:eastAsia="es-ES"/>
+                </w:rPr>
+                <m:t>CA</m:t>
+              </m:r>
+              <m:r>
+                <m:rPr>
+                  <m:sty m:val="p"/>
+                </m:rPr>
+                <w:rPr>
+                  <w:rFonts w:ascii="Cambria Math" w:hAnsi="Cambria Math" w:cs="Arial"/>
+                  <w:lang w:eastAsia="es-ES"/>
+                </w:rPr>
+                <m:t xml:space="preserve"> </m:t>
+              </m:r>
+              <m:ctrlPr>
+                <w:rPr>
+                  <w:rFonts w:ascii="Cambria Math" w:hAnsi="Cambria Math" w:cs="Arial"/>
+                  <w:lang w:eastAsia="es-ES"/>
+                </w:rPr>
+              </m:ctrlPr>
+            </m:e>
+          </m:acc>
+          <m:r>
+            <m:rPr>
+              <m:sty m:val="p"/>
+            </m:rPr>
+            <w:rPr>
+              <w:rFonts w:ascii="Cambria Math" w:hAnsi="Cambria Math" w:cs="Arial"/>
+              <w:lang w:eastAsia="es-ES"/>
+            </w:rPr>
+            <m:t xml:space="preserve">= </m:t>
+          </m:r>
+          <m:acc>
+            <m:accPr>
+              <m:chr m:val="⃗"/>
+              <m:ctrlPr>
+                <w:rPr>
+                  <w:rFonts w:ascii="Cambria Math" w:hAnsi="Cambria Math" w:cs="Cambria Math"/>
+                  <w:lang w:eastAsia="es-ES"/>
+                </w:rPr>
+              </m:ctrlPr>
+            </m:accPr>
+            <m:e>
+              <m:r>
+                <m:rPr>
+                  <m:sty m:val="p"/>
+                </m:rPr>
+                <w:rPr>
+                  <w:rFonts w:ascii="Cambria Math" w:hAnsi="Cambria Math" w:cs="Arial"/>
+                  <w:lang w:eastAsia="es-ES"/>
+                </w:rPr>
+                <m:t>A</m:t>
+              </m:r>
+              <m:r>
+                <m:rPr>
+                  <m:sty m:val="p"/>
+                </m:rPr>
+                <w:rPr>
+                  <w:rFonts w:ascii="Cambria Math" w:hAnsi="Cambria Math" w:cs="Arial"/>
+                  <w:lang w:eastAsia="es-ES"/>
+                </w:rPr>
+                <m:t xml:space="preserve"> </m:t>
+              </m:r>
+              <m:ctrlPr>
+                <w:rPr>
+                  <w:rFonts w:ascii="Cambria Math" w:hAnsi="Cambria Math" w:cs="Arial"/>
+                  <w:lang w:eastAsia="es-ES"/>
+                </w:rPr>
+              </m:ctrlPr>
+            </m:e>
+          </m:acc>
+          <m:r>
+            <m:rPr>
+              <m:sty m:val="p"/>
+            </m:rPr>
+            <w:rPr>
+              <w:rFonts w:ascii="Cambria Math" w:hAnsi="Cambria Math" w:cs="Arial"/>
+              <w:lang w:eastAsia="es-ES"/>
+            </w:rPr>
+            <m:t>-</m:t>
+          </m:r>
+          <m:r>
+            <m:rPr>
+              <m:sty m:val="p"/>
+            </m:rPr>
+            <w:rPr>
+              <w:rFonts w:ascii="Cambria Math" w:hAnsi="Cambria Math" w:cs="Arial"/>
+              <w:lang w:eastAsia="es-ES"/>
+            </w:rPr>
+            <m:t xml:space="preserve"> </m:t>
+          </m:r>
+          <m:acc>
+            <m:accPr>
+              <m:chr m:val="⃗"/>
+              <m:ctrlPr>
+                <w:rPr>
+                  <w:rFonts w:ascii="Cambria Math" w:hAnsi="Cambria Math" w:cs="Cambria Math"/>
+                  <w:lang w:eastAsia="es-ES"/>
+                </w:rPr>
+              </m:ctrlPr>
+            </m:accPr>
+            <m:e>
+              <m:r>
+                <m:rPr>
+                  <m:sty m:val="p"/>
+                </m:rPr>
+                <w:rPr>
+                  <w:rFonts w:ascii="Cambria Math" w:hAnsi="Cambria Math" w:cs="Arial"/>
+                  <w:lang w:eastAsia="es-ES"/>
+                </w:rPr>
+                <m:t>C</m:t>
+              </m:r>
+              <m:r>
+                <m:rPr>
+                  <m:sty m:val="p"/>
+                </m:rPr>
+                <w:rPr>
+                  <w:rFonts w:ascii="Cambria Math" w:hAnsi="Cambria Math" w:cs="Arial"/>
+                  <w:lang w:eastAsia="es-ES"/>
+                </w:rPr>
+                <m:t xml:space="preserve"> </m:t>
+              </m:r>
+              <m:ctrlPr>
+                <w:rPr>
+                  <w:rFonts w:ascii="Cambria Math" w:hAnsi="Cambria Math" w:cs="Arial"/>
+                  <w:lang w:eastAsia="es-ES"/>
+                </w:rPr>
+              </m:ctrlPr>
+            </m:e>
+          </m:acc>
+          <m:r>
+            <m:rPr>
+              <m:sty m:val="p"/>
+            </m:rPr>
+            <w:rPr>
+              <w:rFonts w:ascii="Cambria Math" w:hAnsi="Cambria Math" w:cs="Arial"/>
+              <w:lang w:eastAsia="es-ES"/>
+            </w:rPr>
+            <m:t xml:space="preserve"> </m:t>
+          </m:r>
+        </m:oMath>
+      </m:oMathPara>
+    </w:p>
+    <w:p>
+      <w:pPr>
+        <w:ind w:left="-709"/>
+        <w:rPr>
+          <w:rFonts w:ascii="Arial" w:hAnsi="Arial" w:cs="Arial"/>
+          <w:lang w:eastAsia="es-ES"/>
+        </w:rPr>
+      </w:pPr>
+      <m:oMathPara>
+        <m:oMathParaPr>
+          <m:jc m:val="left"/>
+        </m:oMathParaPr>
+        <m:oMath>
+          <m:acc>
+            <m:accPr>
+              <m:chr m:val="⃗"/>
+              <m:ctrlPr>
+                <w:rPr>
+                  <w:rFonts w:ascii="Cambria Math" w:hAnsi="Cambria Math" w:cs="Cambria Math"/>
+                  <w:lang w:eastAsia="es-ES"/>
+                </w:rPr>
+              </m:ctrlPr>
+            </m:accPr>
+            <m:e>
+              <m:r>
+                <m:rPr>
+                  <m:sty m:val="p"/>
+                </m:rPr>
+                <w:rPr>
+                  <w:rFonts w:ascii="Cambria Math" w:hAnsi="Cambria Math" w:cs="Arial"/>
+                  <w:lang w:eastAsia="es-ES"/>
+                </w:rPr>
+                <m:t xml:space="preserve">CA </m:t>
+              </m:r>
+              <m:ctrlPr>
+                <w:rPr>
+                  <w:rFonts w:ascii="Cambria Math" w:hAnsi="Cambria Math" w:cs="Arial"/>
+                  <w:lang w:eastAsia="es-ES"/>
+                </w:rPr>
+              </m:ctrlPr>
+            </m:e>
+          </m:acc>
+          <m:r>
+            <m:rPr>
+              <m:sty m:val="p"/>
+            </m:rPr>
+            <w:rPr>
+              <w:rFonts w:ascii="Cambria Math" w:hAnsi="Cambria Math" w:cs="Arial"/>
+              <w:lang w:eastAsia="es-ES"/>
+            </w:rPr>
+            <m:t xml:space="preserve">= </m:t>
+          </m:r>
+          <m:d>
+            <m:dPr>
+              <m:ctrlPr>
+                <w:rPr>
+                  <w:rFonts w:ascii="Cambria Math" w:hAnsi="Cambria Math" w:cs="Arial"/>
+                  <w:lang w:eastAsia="es-ES"/>
+                </w:rPr>
+              </m:ctrlPr>
+            </m:dPr>
+            <m:e>
+              <m:r>
+                <m:rPr>
+                  <m:sty m:val="p"/>
+                </m:rPr>
+                <w:rPr>
+                  <w:rFonts w:ascii="Cambria Math" w:hAnsi="Cambria Math" w:cs="Arial"/>
+                  <w:lang w:eastAsia="es-ES"/>
+                </w:rPr>
+                <m:t>1,2,3</m:t>
+              </m:r>
+            </m:e>
+          </m:d>
+          <m:r>
+            <m:rPr>
+              <m:sty m:val="p"/>
+            </m:rPr>
+            <w:rPr>
+              <w:rFonts w:ascii="Cambria Math" w:hAnsi="Cambria Math" w:cs="Arial"/>
+              <w:lang w:eastAsia="es-ES"/>
+            </w:rPr>
+            <m:t>-</m:t>
+          </m:r>
+          <m:r>
+            <m:rPr>
+              <m:sty m:val="p"/>
+            </m:rPr>
+            <w:rPr>
+              <w:rFonts w:ascii="Cambria Math" w:hAnsi="Cambria Math" w:cs="Arial"/>
+              <w:lang w:eastAsia="es-ES"/>
+            </w:rPr>
+            <m:t>(</m:t>
+          </m:r>
+          <m:r>
+            <m:rPr>
+              <m:sty m:val="p"/>
+            </m:rPr>
+            <w:rPr>
+              <w:rFonts w:ascii="Cambria Math" w:hAnsi="Cambria Math" w:cs="Arial"/>
+              <w:lang w:eastAsia="es-ES"/>
+            </w:rPr>
+            <m:t>7,-8,0</m:t>
+          </m:r>
+          <m:r>
+            <m:rPr>
+              <m:sty m:val="p"/>
+            </m:rPr>
+            <w:rPr>
+              <w:rFonts w:ascii="Cambria Math" w:hAnsi="Cambria Math" w:cs="Arial"/>
+              <w:lang w:eastAsia="es-ES"/>
+            </w:rPr>
+            <m:t>)</m:t>
+          </m:r>
+        </m:oMath>
+      </m:oMathPara>
+    </w:p>
+    <w:p>
+      <w:pPr>
+        <w:ind w:left="-709"/>
+        <w:rPr>
+          <w:rFonts w:ascii="Arial" w:eastAsiaTheme="minorEastAsia" w:hAnsi="Arial" w:cs="Arial"/>
+          <w:lang w:eastAsia="es-ES"/>
+        </w:rPr>
+      </w:pPr>
+      <m:oMathPara>
+        <m:oMathParaPr>
+          <m:jc m:val="left"/>
+        </m:oMathParaPr>
+        <m:oMath>
+          <m:acc>
+            <m:accPr>
+              <m:chr m:val="⃗"/>
+              <m:ctrlPr>
+                <w:rPr>
+                  <w:rFonts w:ascii="Cambria Math" w:hAnsi="Cambria Math" w:cs="Cambria Math"/>
+                  <w:lang w:eastAsia="es-ES"/>
+                </w:rPr>
+              </m:ctrlPr>
+            </m:accPr>
+            <m:e>
+              <m:r>
+                <m:rPr>
+                  <m:sty m:val="p"/>
+                </m:rPr>
+                <w:rPr>
+                  <w:rFonts w:ascii="Cambria Math" w:hAnsi="Cambria Math" w:cs="Arial"/>
+                  <w:lang w:eastAsia="es-ES"/>
+                </w:rPr>
+                <m:t xml:space="preserve">CA </m:t>
+              </m:r>
+              <m:ctrlPr>
+                <w:rPr>
+                  <w:rFonts w:ascii="Cambria Math" w:hAnsi="Cambria Math" w:cs="Arial"/>
+                  <w:lang w:eastAsia="es-ES"/>
+                </w:rPr>
+              </m:ctrlPr>
+            </m:e>
+          </m:acc>
+          <m:r>
+            <m:rPr>
+              <m:sty m:val="p"/>
+            </m:rPr>
+            <w:rPr>
+              <w:rFonts w:ascii="Cambria Math" w:hAnsi="Cambria Math" w:cs="Arial"/>
+              <w:lang w:eastAsia="es-ES"/>
+            </w:rPr>
+            <m:t>=(</m:t>
+          </m:r>
+          <m:r>
+            <m:rPr>
+              <m:sty m:val="p"/>
+            </m:rPr>
+            <w:rPr>
+              <w:rFonts w:ascii="Cambria Math" w:hAnsi="Cambria Math" w:cs="Arial"/>
+              <w:lang w:eastAsia="es-ES"/>
+            </w:rPr>
+            <m:t>-6,10,3</m:t>
+          </m:r>
+          <m:r>
+            <m:rPr>
+              <m:sty m:val="p"/>
+            </m:rPr>
+            <w:rPr>
+              <w:rFonts w:ascii="Cambria Math" w:hAnsi="Cambria Math" w:cs="Arial"/>
+              <w:lang w:eastAsia="es-ES"/>
+            </w:rPr>
+            <m:t>)</m:t>
+          </m:r>
+        </m:oMath>
+      </m:oMathPara>
+    </w:p>
+    <w:p>
+      <w:pPr>
+        <w:ind w:left="-709"/>
+        <w:jc w:val="center"/>
+        <w:rPr>
+          <w:rFonts w:ascii="Arial" w:eastAsiaTheme="minorEastAsia" w:hAnsi="Arial" w:cs="Arial"/>
+          <w:lang w:eastAsia="es-ES"/>
+        </w:rPr>
+      </w:pPr>
+      <w:r>
+        <w:rPr>
+          <w:noProof/>
+        </w:rPr>
+        <w:lastRenderedPageBreak/>
+        <w:drawing>
+          <wp:inline distT="0" distB="0" distL="0" distR="0" wp14:anchorId="41E42AAE" wp14:editId="3140E0DD">
+            <wp:extent cx="3714750" cy="3109262"/>
+            <wp:effectExtent l="0" t="0" r="0" b="0"/>
+            <wp:docPr id="888836494" name="Imagen 1"/>
+            <wp:cNvGraphicFramePr>
+              <a:graphicFrameLocks xmlns:a="http://schemas.openxmlformats.org/drawingml/2006/main" noChangeAspect="1"/>
+            </wp:cNvGraphicFramePr>
+            <a:graphic xmlns:a="http://schemas.openxmlformats.org/drawingml/2006/main">
+              <a:graphicData uri="http://schemas.openxmlformats.org/drawingml/2006/picture">
+                <pic:pic xmlns:pic="http://schemas.openxmlformats.org/drawingml/2006/picture">
+                  <pic:nvPicPr>
+                    <pic:cNvPr id="888836494" name=""/>
+                    <pic:cNvPicPr/>
+                  </pic:nvPicPr>
+                  <pic:blipFill rotWithShape="1">
+                    <a:blip r:embed="rId10"/>
+                    <a:srcRect l="28046" t="16931" r="31914" b="23495"/>
+                    <a:stretch/>
+                  </pic:blipFill>
+                  <pic:spPr bwMode="auto">
+                    <a:xfrm>
+                      <a:off x="0" y="0"/>
+                      <a:ext cx="3720995" cy="3114490"/>
+                    </a:xfrm>
+                    <a:prstGeom prst="rect">
+                      <a:avLst/>
+                    </a:prstGeom>
+                    <a:ln>
+                      <a:noFill/>
+                    </a:ln>
+                    <a:extLst>
+                      <a:ext uri="{53640926-AAD7-44D8-BBD7-CCE9431645EC}">
+                        <a14:shadowObscured xmlns:a14="http://schemas.microsoft.com/office/drawing/2010/main"/>
+                      </a:ext>
+                    </a:extLst>
+                  </pic:spPr>
+                </pic:pic>
+              </a:graphicData>
+            </a:graphic>
+          </wp:inline>
+        </w:drawing>
+      </w:r>
+    </w:p>
+    <w:p>
+      <w:pPr>
+        <w:ind w:left="-709"/>
+        <w:rPr>
+          <w:rFonts w:ascii="Arial" w:eastAsiaTheme="minorEastAsia" w:hAnsi="Arial" w:cs="Arial"/>
+          <w:lang w:eastAsia="es-ES"/>
+        </w:rPr>
+      </w:pPr>
+    </w:p>
+    <w:p>
+      <w:pPr>
+        <w:ind w:left="-709"/>
+        <w:rPr>
+          <w:rFonts w:ascii="Arial" w:eastAsiaTheme="minorEastAsia" w:hAnsi="Arial" w:cs="Arial"/>
+          <w:lang w:eastAsia="es-ES"/>
+        </w:rPr>
+      </w:pPr>
+      <m:oMathPara>
+        <m:oMathParaPr>
+          <m:jc m:val="left"/>
+        </m:oMathParaPr>
+        <m:oMath>
+          <m:r>
+            <w:rPr>
+              <w:rFonts w:ascii="Cambria Math" w:eastAsiaTheme="minorEastAsia" w:hAnsi="Cambria Math" w:cs="Arial"/>
+              <w:lang w:eastAsia="es-ES"/>
+            </w:rPr>
+            <m:t>Área del Triangulo</m:t>
+          </m:r>
+          <m:r>
+            <w:rPr>
+              <w:rFonts w:ascii="Cambria Math" w:eastAsiaTheme="minorEastAsia" w:hAnsi="Cambria Math" w:cs="Arial"/>
+              <w:lang w:eastAsia="es-ES"/>
+            </w:rPr>
+            <m:t>=</m:t>
+          </m:r>
+          <m:d>
+            <m:dPr>
+              <m:ctrlPr>
+                <w:rPr>
+                  <w:rFonts w:ascii="Cambria Math" w:eastAsiaTheme="minorEastAsia" w:hAnsi="Cambria Math" w:cs="Arial"/>
+                  <w:i/>
+                  <w:lang w:eastAsia="es-ES"/>
+                </w:rPr>
+              </m:ctrlPr>
+            </m:dPr>
+            <m:e>
+              <m:f>
+                <m:fPr>
+                  <m:ctrlPr>
+                    <w:rPr>
+                      <w:rFonts w:ascii="Cambria Math" w:eastAsiaTheme="minorEastAsia" w:hAnsi="Cambria Math" w:cs="Arial"/>
+                      <w:i/>
+                      <w:lang w:eastAsia="es-ES"/>
+                    </w:rPr>
+                  </m:ctrlPr>
+                </m:fPr>
+                <m:num>
+                  <m:r>
+                    <w:rPr>
+                      <w:rFonts w:ascii="Cambria Math" w:eastAsiaTheme="minorEastAsia" w:hAnsi="Cambria Math" w:cs="Arial"/>
+                      <w:lang w:eastAsia="es-ES"/>
+                    </w:rPr>
+                    <m:t>(</m:t>
+                  </m:r>
+                  <m:acc>
+                    <m:accPr>
+                      <m:chr m:val="⃗"/>
+                      <m:ctrlPr>
+                        <w:rPr>
+                          <w:rFonts w:ascii="Cambria Math" w:hAnsi="Cambria Math" w:cs="Cambria Math"/>
+                          <w:lang w:eastAsia="es-ES"/>
+                        </w:rPr>
+                      </m:ctrlPr>
+                    </m:accPr>
+                    <m:e>
+                      <m:r>
+                        <m:rPr>
+                          <m:sty m:val="p"/>
+                        </m:rPr>
+                        <w:rPr>
+                          <w:rFonts w:ascii="Cambria Math" w:hAnsi="Cambria Math" w:cs="Arial"/>
+                          <w:lang w:eastAsia="es-ES"/>
+                        </w:rPr>
+                        <m:t xml:space="preserve">CA </m:t>
+                      </m:r>
+                      <m:ctrlPr>
+                        <w:rPr>
+                          <w:rFonts w:ascii="Cambria Math" w:hAnsi="Cambria Math" w:cs="Arial"/>
+                          <w:lang w:eastAsia="es-ES"/>
+                        </w:rPr>
+                      </m:ctrlPr>
+                    </m:e>
+                  </m:acc>
+                  <m:r>
+                    <w:rPr>
+                      <w:rFonts w:ascii="Cambria Math" w:eastAsiaTheme="minorEastAsia" w:hAnsi="Cambria Math" w:cs="Arial"/>
+                      <w:lang w:eastAsia="es-ES"/>
+                    </w:rPr>
+                    <m:t>×</m:t>
+                  </m:r>
+                  <m:acc>
+                    <m:accPr>
+                      <m:chr m:val="⃗"/>
+                      <m:ctrlPr>
+                        <w:rPr>
+                          <w:rFonts w:ascii="Cambria Math" w:hAnsi="Cambria Math" w:cs="Cambria Math"/>
+                          <w:lang w:eastAsia="es-ES"/>
+                        </w:rPr>
+                      </m:ctrlPr>
+                    </m:accPr>
+                    <m:e>
+                      <m:r>
+                        <m:rPr>
+                          <m:sty m:val="p"/>
+                        </m:rPr>
+                        <w:rPr>
+                          <w:rFonts w:ascii="Cambria Math" w:hAnsi="Cambria Math" w:cs="Arial"/>
+                          <w:lang w:eastAsia="es-ES"/>
+                        </w:rPr>
+                        <m:t xml:space="preserve">AB </m:t>
+                      </m:r>
+                      <m:ctrlPr>
+                        <w:rPr>
+                          <w:rFonts w:ascii="Cambria Math" w:hAnsi="Cambria Math" w:cs="Arial"/>
+                          <w:lang w:eastAsia="es-ES"/>
+                        </w:rPr>
+                      </m:ctrlPr>
+                    </m:e>
+                  </m:acc>
+                  <m:r>
+                    <w:rPr>
+                      <w:rFonts w:ascii="Cambria Math" w:hAnsi="Cambria Math" w:cs="Arial"/>
+                      <w:lang w:eastAsia="es-ES"/>
+                    </w:rPr>
+                    <m:t>)</m:t>
+                  </m:r>
+                </m:num>
+                <m:den>
+                  <m:r>
+                    <w:rPr>
+                      <w:rFonts w:ascii="Cambria Math" w:eastAsiaTheme="minorEastAsia" w:hAnsi="Cambria Math" w:cs="Arial"/>
+                      <w:lang w:eastAsia="es-ES"/>
+                    </w:rPr>
+                    <m:t>2</m:t>
+                  </m:r>
+                </m:den>
+              </m:f>
+            </m:e>
+          </m:d>
+        </m:oMath>
+      </m:oMathPara>
+    </w:p>
+    <w:p>
+      <w:pPr>
+        <w:ind w:left="-709"/>
+        <w:rPr>
+          <w:rFonts w:ascii="Arial" w:hAnsi="Arial" w:cs="Arial"/>
+          <w:lang w:eastAsia="es-ES"/>
+        </w:rPr>
+      </w:pPr>
+      <w:r>
+        <w:rPr>
+          <w:noProof/>
+        </w:rPr>
+        <w:drawing>
+          <wp:inline distT="0" distB="0" distL="0" distR="0" wp14:anchorId="62E02841" wp14:editId="4AEBDA04">
+            <wp:extent cx="4914900" cy="3852782"/>
+            <wp:effectExtent l="0" t="0" r="0" b="0"/>
+            <wp:docPr id="2067936227" name="Imagen 1"/>
+            <wp:cNvGraphicFramePr>
+              <a:graphicFrameLocks xmlns:a="http://schemas.openxmlformats.org/drawingml/2006/main" noChangeAspect="1"/>
+            </wp:cNvGraphicFramePr>
+            <a:graphic xmlns:a="http://schemas.openxmlformats.org/drawingml/2006/main">
+              <a:graphicData uri="http://schemas.openxmlformats.org/drawingml/2006/picture">
+                <pic:pic xmlns:pic="http://schemas.openxmlformats.org/drawingml/2006/picture">
+                  <pic:nvPicPr>
+                    <pic:cNvPr id="2067936227" name=""/>
+                    <pic:cNvPicPr/>
+                  </pic:nvPicPr>
+                  <pic:blipFill rotWithShape="1">
+                    <a:blip r:embed="rId11"/>
+                    <a:srcRect l="34395" t="23516" r="23977" b="18478"/>
+                    <a:stretch/>
+                  </pic:blipFill>
+                  <pic:spPr bwMode="auto">
+                    <a:xfrm>
+                      <a:off x="0" y="0"/>
+                      <a:ext cx="4923343" cy="3859400"/>
+                    </a:xfrm>
+                    <a:prstGeom prst="rect">
+                      <a:avLst/>
+                    </a:prstGeom>
+                    <a:ln>
+                      <a:noFill/>
+                    </a:ln>
+                    <a:extLst>
+                      <a:ext uri="{53640926-AAD7-44D8-BBD7-CCE9431645EC}">
+                        <a14:shadowObscured xmlns:a14="http://schemas.microsoft.com/office/drawing/2010/main"/>
+                      </a:ext>
+                    </a:extLst>
+                  </pic:spPr>
+                </pic:pic>
+              </a:graphicData>
+            </a:graphic>
+          </wp:inline>
+        </w:drawing>
+      </w:r>
+    </w:p>
+    <w:p>
+      <w:pPr>
+        <w:rPr>
+          <w:rFonts w:ascii="Arial" w:hAnsi="Arial" w:cs="Arial"/>
+          <w:lang w:eastAsia="es-ES"/>
+        </w:rPr>
+      </w:pPr>
     </w:p>
     <w:sectPr>
-      <w:footerReference w:type="default" r:id="rId8"/>
-      <w:headerReference w:type="first" r:id="rId9"/>
+      <w:footerReference w:type="default" r:id="rId12"/>
+      <w:headerReference w:type="first" r:id="rId13"/>
       <w:pgSz w:w="11906" w:h="16838"/>
       <w:pgMar w:top="1417" w:right="1701" w:bottom="1417" w:left="1701" w:header="708" w:footer="708" w:gutter="0"/>
       <w:cols w:space="708"/>

</xml_diff>

<commit_message>
Se completo el ejercicio 2
</commit_message>
<xml_diff>
--- a/Trabajo Práctico N1_ Flores, Enzo Javier.docx
+++ b/Trabajo Práctico N1_ Flores, Enzo Javier.docx
@@ -644,17 +644,7 @@
                   <w:rFonts w:ascii="Cambria Math" w:hAnsi="Cambria Math" w:cs="Arial"/>
                   <w:lang w:eastAsia="es-ES"/>
                 </w:rPr>
-                <m:t>p</m:t>
-              </m:r>
-              <m:r>
-                <m:rPr>
-                  <m:sty m:val="p"/>
-                </m:rPr>
-                <w:rPr>
-                  <w:rFonts w:ascii="Cambria Math" w:hAnsi="Cambria Math" w:cs="Arial"/>
-                  <w:lang w:eastAsia="es-ES"/>
-                </w:rPr>
-                <m:t xml:space="preserve"> </m:t>
+                <m:t xml:space="preserve">p </m:t>
               </m:r>
               <m:ctrlPr>
                 <w:rPr>
@@ -672,27 +662,7 @@
               <w:rFonts w:ascii="Cambria Math" w:hAnsi="Cambria Math" w:cs="Arial"/>
               <w:lang w:eastAsia="es-ES"/>
             </w:rPr>
-            <m:t xml:space="preserve"> </m:t>
-          </m:r>
-          <m:r>
-            <m:rPr>
-              <m:sty m:val="p"/>
-            </m:rPr>
-            <w:rPr>
-              <w:rFonts w:ascii="Cambria Math" w:hAnsi="Cambria Math" w:cs="Arial"/>
-              <w:lang w:eastAsia="es-ES"/>
-            </w:rPr>
-            <m:t>.</m:t>
-          </m:r>
-          <m:r>
-            <m:rPr>
-              <m:sty m:val="p"/>
-            </m:rPr>
-            <w:rPr>
-              <w:rFonts w:ascii="Cambria Math" w:hAnsi="Cambria Math" w:cs="Arial"/>
-              <w:lang w:eastAsia="es-ES"/>
-            </w:rPr>
-            <m:t xml:space="preserve">  </m:t>
+            <m:t xml:space="preserve"> .  </m:t>
           </m:r>
           <m:acc>
             <m:accPr>
@@ -753,47 +723,7 @@
                   <w:rFonts w:ascii="Cambria Math" w:hAnsi="Cambria Math" w:cs="Arial"/>
                   <w:lang w:eastAsia="es-ES"/>
                 </w:rPr>
-                <m:t>2</m:t>
-              </m:r>
-              <m:r>
-                <m:rPr>
-                  <m:sty m:val="bi"/>
-                </m:rPr>
-                <w:rPr>
-                  <w:rFonts w:ascii="Cambria Math" w:hAnsi="Cambria Math" w:cs="Arial"/>
-                  <w:lang w:eastAsia="es-ES"/>
-                </w:rPr>
-                <m:t>,</m:t>
-              </m:r>
-              <m:r>
-                <m:rPr>
-                  <m:sty m:val="bi"/>
-                </m:rPr>
-                <w:rPr>
-                  <w:rFonts w:ascii="Cambria Math" w:hAnsi="Cambria Math" w:cs="Arial"/>
-                  <w:lang w:eastAsia="es-ES"/>
-                </w:rPr>
-                <m:t>2</m:t>
-              </m:r>
-              <m:r>
-                <m:rPr>
-                  <m:sty m:val="bi"/>
-                </m:rPr>
-                <w:rPr>
-                  <w:rFonts w:ascii="Cambria Math" w:hAnsi="Cambria Math" w:cs="Arial"/>
-                  <w:lang w:eastAsia="es-ES"/>
-                </w:rPr>
-                <m:t>,</m:t>
-              </m:r>
-              <m:r>
-                <m:rPr>
-                  <m:sty m:val="bi"/>
-                </m:rPr>
-                <w:rPr>
-                  <w:rFonts w:ascii="Cambria Math" w:hAnsi="Cambria Math" w:cs="Arial"/>
-                  <w:lang w:eastAsia="es-ES"/>
-                </w:rPr>
-                <m:t>1</m:t>
+                <m:t>2,2,1</m:t>
               </m:r>
             </m:e>
           </m:d>
@@ -869,17 +799,7 @@
                   <w:rFonts w:ascii="Cambria Math" w:hAnsi="Cambria Math" w:cs="Arial"/>
                   <w:lang w:eastAsia="es-ES"/>
                 </w:rPr>
-                <m:t>p</m:t>
-              </m:r>
-              <m:r>
-                <m:rPr>
-                  <m:sty m:val="p"/>
-                </m:rPr>
-                <w:rPr>
-                  <w:rFonts w:ascii="Cambria Math" w:hAnsi="Cambria Math" w:cs="Arial"/>
-                  <w:lang w:eastAsia="es-ES"/>
-                </w:rPr>
-                <m:t xml:space="preserve"> </m:t>
+                <m:t xml:space="preserve">p </m:t>
               </m:r>
               <m:ctrlPr>
                 <w:rPr>
@@ -1105,17 +1025,7 @@
                   <w:rFonts w:ascii="Cambria Math" w:hAnsi="Cambria Math" w:cs="Arial"/>
                   <w:lang w:eastAsia="es-ES"/>
                 </w:rPr>
-                <m:t>p</m:t>
-              </m:r>
-              <m:r>
-                <m:rPr>
-                  <m:sty m:val="p"/>
-                </m:rPr>
-                <w:rPr>
-                  <w:rFonts w:ascii="Cambria Math" w:hAnsi="Cambria Math" w:cs="Arial"/>
-                  <w:lang w:eastAsia="es-ES"/>
-                </w:rPr>
-                <m:t xml:space="preserve"> </m:t>
+                <m:t xml:space="preserve">p </m:t>
               </m:r>
               <m:ctrlPr>
                 <w:rPr>
@@ -1169,14 +1079,7 @@
               <w:rFonts w:ascii="Cambria Math" w:hAnsi="Cambria Math" w:cs="Arial"/>
               <w:lang w:eastAsia="es-ES"/>
             </w:rPr>
-            <m:t>=</m:t>
-          </m:r>
-          <m:r>
-            <w:rPr>
-              <w:rFonts w:ascii="Cambria Math" w:hAnsi="Cambria Math" w:cs="Arial"/>
-              <w:lang w:eastAsia="es-ES"/>
-            </w:rPr>
-            <m:t>2-4+0</m:t>
+            <m:t>=2-4+0</m:t>
           </m:r>
         </m:oMath>
       </m:oMathPara>
@@ -1215,17 +1118,7 @@
                   <w:rFonts w:ascii="Cambria Math" w:hAnsi="Cambria Math" w:cs="Arial"/>
                   <w:lang w:eastAsia="es-ES"/>
                 </w:rPr>
-                <m:t>p</m:t>
-              </m:r>
-              <m:r>
-                <m:rPr>
-                  <m:sty m:val="p"/>
-                </m:rPr>
-                <w:rPr>
-                  <w:rFonts w:ascii="Cambria Math" w:hAnsi="Cambria Math" w:cs="Arial"/>
-                  <w:lang w:eastAsia="es-ES"/>
-                </w:rPr>
-                <m:t xml:space="preserve"> </m:t>
+                <m:t xml:space="preserve">p </m:t>
               </m:r>
               <m:ctrlPr>
                 <w:rPr>
@@ -1279,14 +1172,7 @@
               <w:rFonts w:ascii="Cambria Math" w:hAnsi="Cambria Math" w:cs="Arial"/>
               <w:lang w:eastAsia="es-ES"/>
             </w:rPr>
-            <m:t>=</m:t>
-          </m:r>
-          <m:r>
-            <w:rPr>
-              <w:rFonts w:ascii="Cambria Math" w:hAnsi="Cambria Math" w:cs="Arial"/>
-              <w:lang w:eastAsia="es-ES"/>
-            </w:rPr>
-            <m:t xml:space="preserve"> -2</m:t>
+            <m:t>= -2</m:t>
           </m:r>
         </m:oMath>
       </m:oMathPara>
@@ -1484,17 +1370,7 @@
                   <w:rFonts w:ascii="Cambria Math" w:hAnsi="Cambria Math" w:cs="Arial"/>
                   <w:lang w:eastAsia="es-ES"/>
                 </w:rPr>
-                <m:t>p</m:t>
-              </m:r>
-              <m:r>
-                <m:rPr>
-                  <m:sty m:val="p"/>
-                </m:rPr>
-                <w:rPr>
-                  <w:rFonts w:ascii="Cambria Math" w:hAnsi="Cambria Math" w:cs="Arial"/>
-                  <w:lang w:eastAsia="es-ES"/>
-                </w:rPr>
-                <m:t xml:space="preserve"> </m:t>
+                <m:t xml:space="preserve">p </m:t>
               </m:r>
               <m:ctrlPr>
                 <w:rPr>
@@ -1512,17 +1388,7 @@
               <w:rFonts w:ascii="Cambria Math" w:hAnsi="Cambria Math" w:cs="Arial"/>
               <w:lang w:eastAsia="es-ES"/>
             </w:rPr>
-            <m:t xml:space="preserve"> x  </m:t>
-          </m:r>
-          <m:r>
-            <m:rPr>
-              <m:sty m:val="p"/>
-            </m:rPr>
-            <w:rPr>
-              <w:rFonts w:ascii="Cambria Math" w:hAnsi="Cambria Math" w:cs="Arial"/>
-              <w:lang w:eastAsia="es-ES"/>
-            </w:rPr>
-            <m:t xml:space="preserve"> </m:t>
+            <m:t xml:space="preserve"> x   </m:t>
           </m:r>
           <m:acc>
             <m:accPr>
@@ -1543,17 +1409,7 @@
                   <w:rFonts w:ascii="Cambria Math" w:hAnsi="Cambria Math" w:cs="Arial"/>
                   <w:lang w:eastAsia="es-ES"/>
                 </w:rPr>
-                <m:t>q</m:t>
-              </m:r>
-              <m:r>
-                <m:rPr>
-                  <m:sty m:val="p"/>
-                </m:rPr>
-                <w:rPr>
-                  <w:rFonts w:ascii="Cambria Math" w:hAnsi="Cambria Math" w:cs="Arial"/>
-                  <w:lang w:eastAsia="es-ES"/>
-                </w:rPr>
-                <m:t xml:space="preserve"> </m:t>
+                <m:t xml:space="preserve">q </m:t>
               </m:r>
               <m:ctrlPr>
                 <w:rPr>
@@ -1762,68 +1618,22 @@
                 </m:mPr>
                 <m:mr>
                   <m:e>
-                    <m:sSub>
-                      <m:sSubPr>
-                        <m:ctrlPr>
-                          <w:rPr>
-                            <w:rFonts w:ascii="Cambria Math" w:hAnsi="Cambria Math" w:cs="Arial"/>
-                            <w:bCs/>
-                            <w:i/>
-                            <w:lang w:eastAsia="es-ES"/>
-                          </w:rPr>
-                        </m:ctrlPr>
-                      </m:sSubPr>
-                      <m:e>
-                        <m:r>
-                          <w:rPr>
-                            <w:rFonts w:ascii="Cambria Math" w:hAnsi="Cambria Math" w:cs="Arial"/>
-                            <w:lang w:eastAsia="es-ES"/>
-                          </w:rPr>
-                          <m:t>V</m:t>
-                        </m:r>
-                      </m:e>
-                      <m:sub>
-                        <m:r>
-                          <w:rPr>
-                            <w:rFonts w:ascii="Cambria Math" w:hAnsi="Cambria Math" w:cs="Arial"/>
-                            <w:lang w:eastAsia="es-ES"/>
-                          </w:rPr>
-                          <m:t>y</m:t>
-                        </m:r>
-                      </m:sub>
-                    </m:sSub>
+                    <m:r>
+                      <w:rPr>
+                        <w:rFonts w:ascii="Cambria Math" w:hAnsi="Cambria Math" w:cs="Arial"/>
+                        <w:lang w:eastAsia="es-ES"/>
+                      </w:rPr>
+                      <m:t>Y</m:t>
+                    </m:r>
                   </m:e>
                   <m:e>
-                    <m:sSub>
-                      <m:sSubPr>
-                        <m:ctrlPr>
-                          <w:rPr>
-                            <w:rFonts w:ascii="Cambria Math" w:hAnsi="Cambria Math" w:cs="Arial"/>
-                            <w:bCs/>
-                            <w:i/>
-                            <w:lang w:eastAsia="es-ES"/>
-                          </w:rPr>
-                        </m:ctrlPr>
-                      </m:sSubPr>
-                      <m:e>
-                        <m:r>
-                          <w:rPr>
-                            <w:rFonts w:ascii="Cambria Math" w:hAnsi="Cambria Math" w:cs="Arial"/>
-                            <w:lang w:eastAsia="es-ES"/>
-                          </w:rPr>
-                          <m:t>V</m:t>
-                        </m:r>
-                      </m:e>
-                      <m:sub>
-                        <m:r>
-                          <w:rPr>
-                            <w:rFonts w:ascii="Cambria Math" w:hAnsi="Cambria Math" w:cs="Arial"/>
-                            <w:lang w:eastAsia="es-ES"/>
-                          </w:rPr>
-                          <m:t>z</m:t>
-                        </m:r>
-                      </m:sub>
-                    </m:sSub>
+                    <m:r>
+                      <w:rPr>
+                        <w:rFonts w:ascii="Cambria Math" w:hAnsi="Cambria Math" w:cs="Arial"/>
+                        <w:lang w:eastAsia="es-ES"/>
+                      </w:rPr>
+                      <m:t>Z</m:t>
+                    </m:r>
                   </m:e>
                 </m:mr>
                 <m:mr>
@@ -1874,14 +1684,7 @@
               <w:rFonts w:ascii="Cambria Math" w:hAnsi="Cambria Math" w:cs="Arial"/>
               <w:lang w:eastAsia="es-ES"/>
             </w:rPr>
-            <m:t>-</m:t>
-          </m:r>
-          <m:r>
-            <w:rPr>
-              <w:rFonts w:ascii="Cambria Math" w:hAnsi="Cambria Math" w:cs="Arial"/>
-              <w:lang w:eastAsia="es-ES"/>
-            </w:rPr>
-            <m:t>Y</m:t>
+            <m:t>-Y</m:t>
           </m:r>
           <m:d>
             <m:dPr>
@@ -1918,68 +1721,22 @@
                 </m:mPr>
                 <m:mr>
                   <m:e>
-                    <m:sSub>
-                      <m:sSubPr>
-                        <m:ctrlPr>
-                          <w:rPr>
-                            <w:rFonts w:ascii="Cambria Math" w:hAnsi="Cambria Math" w:cs="Arial"/>
-                            <w:bCs/>
-                            <w:i/>
-                            <w:lang w:eastAsia="es-ES"/>
-                          </w:rPr>
-                        </m:ctrlPr>
-                      </m:sSubPr>
-                      <m:e>
-                        <m:r>
-                          <w:rPr>
-                            <w:rFonts w:ascii="Cambria Math" w:hAnsi="Cambria Math" w:cs="Arial"/>
-                            <w:lang w:eastAsia="es-ES"/>
-                          </w:rPr>
-                          <m:t>V</m:t>
-                        </m:r>
-                      </m:e>
-                      <m:sub>
-                        <m:r>
-                          <w:rPr>
-                            <w:rFonts w:ascii="Cambria Math" w:hAnsi="Cambria Math" w:cs="Arial"/>
-                            <w:lang w:eastAsia="es-ES"/>
-                          </w:rPr>
-                          <m:t>x</m:t>
-                        </m:r>
-                      </m:sub>
-                    </m:sSub>
+                    <m:r>
+                      <w:rPr>
+                        <w:rFonts w:ascii="Cambria Math" w:hAnsi="Cambria Math" w:cs="Arial"/>
+                        <w:lang w:eastAsia="es-ES"/>
+                      </w:rPr>
+                      <m:t>X</m:t>
+                    </m:r>
                   </m:e>
                   <m:e>
-                    <m:sSub>
-                      <m:sSubPr>
-                        <m:ctrlPr>
-                          <w:rPr>
-                            <w:rFonts w:ascii="Cambria Math" w:hAnsi="Cambria Math" w:cs="Arial"/>
-                            <w:bCs/>
-                            <w:i/>
-                            <w:lang w:eastAsia="es-ES"/>
-                          </w:rPr>
-                        </m:ctrlPr>
-                      </m:sSubPr>
-                      <m:e>
-                        <m:r>
-                          <w:rPr>
-                            <w:rFonts w:ascii="Cambria Math" w:hAnsi="Cambria Math" w:cs="Arial"/>
-                            <w:lang w:eastAsia="es-ES"/>
-                          </w:rPr>
-                          <m:t>V</m:t>
-                        </m:r>
-                      </m:e>
-                      <m:sub>
-                        <m:r>
-                          <w:rPr>
-                            <w:rFonts w:ascii="Cambria Math" w:hAnsi="Cambria Math" w:cs="Arial"/>
-                            <w:lang w:eastAsia="es-ES"/>
-                          </w:rPr>
-                          <m:t>z</m:t>
-                        </m:r>
-                      </m:sub>
-                    </m:sSub>
+                    <m:r>
+                      <w:rPr>
+                        <w:rFonts w:ascii="Cambria Math" w:hAnsi="Cambria Math" w:cs="Arial"/>
+                        <w:lang w:eastAsia="es-ES"/>
+                      </w:rPr>
+                      <m:t>Z</m:t>
+                    </m:r>
                   </m:e>
                 </m:mr>
                 <m:mr>
@@ -2067,68 +1824,22 @@
                 </m:mPr>
                 <m:mr>
                   <m:e>
-                    <m:sSub>
-                      <m:sSubPr>
-                        <m:ctrlPr>
-                          <w:rPr>
-                            <w:rFonts w:ascii="Cambria Math" w:hAnsi="Cambria Math" w:cs="Arial"/>
-                            <w:bCs/>
-                            <w:i/>
-                            <w:lang w:eastAsia="es-ES"/>
-                          </w:rPr>
-                        </m:ctrlPr>
-                      </m:sSubPr>
-                      <m:e>
-                        <m:r>
-                          <w:rPr>
-                            <w:rFonts w:ascii="Cambria Math" w:hAnsi="Cambria Math" w:cs="Arial"/>
-                            <w:lang w:eastAsia="es-ES"/>
-                          </w:rPr>
-                          <m:t>V</m:t>
-                        </m:r>
-                      </m:e>
-                      <m:sub>
-                        <m:r>
-                          <w:rPr>
-                            <w:rFonts w:ascii="Cambria Math" w:hAnsi="Cambria Math" w:cs="Arial"/>
-                            <w:lang w:eastAsia="es-ES"/>
-                          </w:rPr>
-                          <m:t>x</m:t>
-                        </m:r>
-                      </m:sub>
-                    </m:sSub>
+                    <m:r>
+                      <w:rPr>
+                        <w:rFonts w:ascii="Cambria Math" w:hAnsi="Cambria Math" w:cs="Arial"/>
+                        <w:lang w:eastAsia="es-ES"/>
+                      </w:rPr>
+                      <m:t>X</m:t>
+                    </m:r>
                   </m:e>
                   <m:e>
-                    <m:sSub>
-                      <m:sSubPr>
-                        <m:ctrlPr>
-                          <w:rPr>
-                            <w:rFonts w:ascii="Cambria Math" w:hAnsi="Cambria Math" w:cs="Arial"/>
-                            <w:bCs/>
-                            <w:i/>
-                            <w:lang w:eastAsia="es-ES"/>
-                          </w:rPr>
-                        </m:ctrlPr>
-                      </m:sSubPr>
-                      <m:e>
-                        <m:r>
-                          <w:rPr>
-                            <w:rFonts w:ascii="Cambria Math" w:hAnsi="Cambria Math" w:cs="Arial"/>
-                            <w:lang w:eastAsia="es-ES"/>
-                          </w:rPr>
-                          <m:t>V</m:t>
-                        </m:r>
-                      </m:e>
-                      <m:sub>
-                        <m:r>
-                          <w:rPr>
-                            <w:rFonts w:ascii="Cambria Math" w:hAnsi="Cambria Math" w:cs="Arial"/>
-                            <w:lang w:eastAsia="es-ES"/>
-                          </w:rPr>
-                          <m:t>y</m:t>
-                        </m:r>
-                      </m:sub>
-                    </m:sSub>
+                    <m:r>
+                      <w:rPr>
+                        <w:rFonts w:ascii="Cambria Math" w:hAnsi="Cambria Math" w:cs="Arial"/>
+                        <w:lang w:eastAsia="es-ES"/>
+                      </w:rPr>
+                      <m:t>Y</m:t>
+                    </m:r>
                   </m:e>
                 </m:mr>
                 <m:mr>
@@ -2209,17 +1920,7 @@
                   <w:rFonts w:ascii="Cambria Math" w:hAnsi="Cambria Math" w:cs="Arial"/>
                   <w:lang w:eastAsia="es-ES"/>
                 </w:rPr>
-                <m:t>p</m:t>
-              </m:r>
-              <m:r>
-                <m:rPr>
-                  <m:sty m:val="p"/>
-                </m:rPr>
-                <w:rPr>
-                  <w:rFonts w:ascii="Cambria Math" w:hAnsi="Cambria Math" w:cs="Arial"/>
-                  <w:lang w:eastAsia="es-ES"/>
-                </w:rPr>
-                <m:t xml:space="preserve"> </m:t>
+                <m:t xml:space="preserve">p </m:t>
               </m:r>
               <m:ctrlPr>
                 <w:rPr>
@@ -2237,17 +1938,7 @@
               <w:rFonts w:ascii="Cambria Math" w:hAnsi="Cambria Math" w:cs="Arial"/>
               <w:lang w:eastAsia="es-ES"/>
             </w:rPr>
-            <m:t xml:space="preserve"> x  </m:t>
-          </m:r>
-          <m:r>
-            <m:rPr>
-              <m:sty m:val="p"/>
-            </m:rPr>
-            <w:rPr>
-              <w:rFonts w:ascii="Cambria Math" w:hAnsi="Cambria Math" w:cs="Arial"/>
-              <w:lang w:eastAsia="es-ES"/>
-            </w:rPr>
-            <m:t xml:space="preserve"> </m:t>
+            <m:t xml:space="preserve"> x   </m:t>
           </m:r>
           <m:acc>
             <m:accPr>
@@ -2286,17 +1977,7 @@
               <w:rFonts w:ascii="Cambria Math" w:hAnsi="Cambria Math" w:cs="Arial"/>
               <w:lang w:eastAsia="es-ES"/>
             </w:rPr>
-            <m:t xml:space="preserve">= </m:t>
-          </m:r>
-          <m:r>
-            <m:rPr>
-              <m:sty m:val="p"/>
-            </m:rPr>
-            <w:rPr>
-              <w:rFonts w:ascii="Cambria Math" w:hAnsi="Cambria Math" w:cs="Arial"/>
-              <w:lang w:eastAsia="es-ES"/>
-            </w:rPr>
-            <m:t xml:space="preserve"> </m:t>
+            <m:t xml:space="preserve">=  </m:t>
           </m:r>
           <m:r>
             <w:rPr>
@@ -2324,17 +2005,7 @@
                   <w:rFonts w:ascii="Cambria Math" w:eastAsiaTheme="minorEastAsia" w:hAnsi="Cambria Math" w:cs="Arial"/>
                   <w:lang w:eastAsia="es-ES"/>
                 </w:rPr>
-                <m:t>0-(-</m:t>
-              </m:r>
-              <m:r>
-                <m:rPr>
-                  <m:sty m:val="p"/>
-                </m:rPr>
-                <w:rPr>
-                  <w:rFonts w:ascii="Cambria Math" w:eastAsiaTheme="minorEastAsia" w:hAnsi="Cambria Math" w:cs="Arial"/>
-                  <w:lang w:eastAsia="es-ES"/>
-                </w:rPr>
-                <m:t>2</m:t>
+                <m:t>0-(-2</m:t>
               </m:r>
             </m:e>
           </m:d>
@@ -2372,28 +2043,7 @@
                   <w:rFonts w:ascii="Cambria Math" w:hAnsi="Cambria Math" w:cs="Arial"/>
                   <w:lang w:eastAsia="es-ES"/>
                 </w:rPr>
-                <m:t>0-</m:t>
-              </m:r>
-              <m:r>
-                <w:rPr>
-                  <w:rFonts w:ascii="Cambria Math" w:hAnsi="Cambria Math" w:cs="Arial"/>
-                  <w:lang w:eastAsia="es-ES"/>
-                </w:rPr>
-                <m:t>(</m:t>
-              </m:r>
-              <m:r>
-                <w:rPr>
-                  <w:rFonts w:ascii="Cambria Math" w:hAnsi="Cambria Math" w:cs="Arial"/>
-                  <w:lang w:eastAsia="es-ES"/>
-                </w:rPr>
-                <m:t>1</m:t>
-              </m:r>
-              <m:r>
-                <w:rPr>
-                  <w:rFonts w:ascii="Cambria Math" w:hAnsi="Cambria Math" w:cs="Arial"/>
-                  <w:lang w:eastAsia="es-ES"/>
-                </w:rPr>
-                <m:t>)</m:t>
+                <m:t>0-(1)</m:t>
               </m:r>
             </m:e>
           </m:d>
@@ -2421,28 +2071,7 @@
                   <w:rFonts w:ascii="Cambria Math" w:hAnsi="Cambria Math" w:cs="Arial"/>
                   <w:lang w:eastAsia="es-ES"/>
                 </w:rPr>
-                <m:t>-4-</m:t>
-              </m:r>
-              <m:r>
-                <w:rPr>
-                  <w:rFonts w:ascii="Cambria Math" w:hAnsi="Cambria Math" w:cs="Arial"/>
-                  <w:lang w:eastAsia="es-ES"/>
-                </w:rPr>
-                <m:t>(</m:t>
-              </m:r>
-              <m:r>
-                <w:rPr>
-                  <w:rFonts w:ascii="Cambria Math" w:hAnsi="Cambria Math" w:cs="Arial"/>
-                  <w:lang w:eastAsia="es-ES"/>
-                </w:rPr>
-                <m:t>2</m:t>
-              </m:r>
-              <m:r>
-                <w:rPr>
-                  <w:rFonts w:ascii="Cambria Math" w:hAnsi="Cambria Math" w:cs="Arial"/>
-                  <w:lang w:eastAsia="es-ES"/>
-                </w:rPr>
-                <m:t>)</m:t>
+                <m:t>-4-(2)</m:t>
               </m:r>
             </m:e>
           </m:d>
@@ -2482,17 +2111,7 @@
                   <w:rFonts w:ascii="Cambria Math" w:hAnsi="Cambria Math" w:cs="Arial"/>
                   <w:lang w:eastAsia="es-ES"/>
                 </w:rPr>
-                <m:t>p</m:t>
-              </m:r>
-              <m:r>
-                <m:rPr>
-                  <m:sty m:val="p"/>
-                </m:rPr>
-                <w:rPr>
-                  <w:rFonts w:ascii="Cambria Math" w:hAnsi="Cambria Math" w:cs="Arial"/>
-                  <w:lang w:eastAsia="es-ES"/>
-                </w:rPr>
-                <m:t xml:space="preserve"> </m:t>
+                <m:t xml:space="preserve">p </m:t>
               </m:r>
               <m:ctrlPr>
                 <w:rPr>
@@ -2510,17 +2129,7 @@
               <w:rFonts w:ascii="Cambria Math" w:hAnsi="Cambria Math" w:cs="Arial"/>
               <w:lang w:eastAsia="es-ES"/>
             </w:rPr>
-            <m:t xml:space="preserve"> x  </m:t>
-          </m:r>
-          <m:r>
-            <m:rPr>
-              <m:sty m:val="p"/>
-            </m:rPr>
-            <w:rPr>
-              <w:rFonts w:ascii="Cambria Math" w:hAnsi="Cambria Math" w:cs="Arial"/>
-              <w:lang w:eastAsia="es-ES"/>
-            </w:rPr>
-            <m:t xml:space="preserve"> </m:t>
+            <m:t xml:space="preserve"> x   </m:t>
           </m:r>
           <m:acc>
             <m:accPr>
@@ -2559,17 +2168,7 @@
               <w:rFonts w:ascii="Cambria Math" w:hAnsi="Cambria Math" w:cs="Arial"/>
               <w:lang w:eastAsia="es-ES"/>
             </w:rPr>
-            <m:t>=</m:t>
-          </m:r>
-          <m:r>
-            <m:rPr>
-              <m:sty m:val="p"/>
-            </m:rPr>
-            <w:rPr>
-              <w:rFonts w:ascii="Cambria Math" w:hAnsi="Cambria Math" w:cs="Arial"/>
-              <w:lang w:eastAsia="es-ES"/>
-            </w:rPr>
-            <m:t>2x</m:t>
+            <m:t>=2x</m:t>
           </m:r>
           <m:r>
             <m:rPr>
@@ -2615,17 +2214,7 @@
                   <w:rFonts w:ascii="Cambria Math" w:hAnsi="Cambria Math" w:cs="Arial"/>
                   <w:lang w:eastAsia="es-ES"/>
                 </w:rPr>
-                <m:t>p</m:t>
-              </m:r>
-              <m:r>
-                <m:rPr>
-                  <m:sty m:val="p"/>
-                </m:rPr>
-                <w:rPr>
-                  <w:rFonts w:ascii="Cambria Math" w:hAnsi="Cambria Math" w:cs="Arial"/>
-                  <w:lang w:eastAsia="es-ES"/>
-                </w:rPr>
-                <m:t xml:space="preserve"> </m:t>
+                <m:t xml:space="preserve">p </m:t>
               </m:r>
               <m:ctrlPr>
                 <w:rPr>
@@ -2643,17 +2232,7 @@
               <w:rFonts w:ascii="Cambria Math" w:hAnsi="Cambria Math" w:cs="Arial"/>
               <w:lang w:eastAsia="es-ES"/>
             </w:rPr>
-            <m:t xml:space="preserve"> x  </m:t>
-          </m:r>
-          <m:r>
-            <m:rPr>
-              <m:sty m:val="p"/>
-            </m:rPr>
-            <w:rPr>
-              <w:rFonts w:ascii="Cambria Math" w:hAnsi="Cambria Math" w:cs="Arial"/>
-              <w:lang w:eastAsia="es-ES"/>
-            </w:rPr>
-            <m:t xml:space="preserve"> </m:t>
+            <m:t xml:space="preserve"> x   </m:t>
           </m:r>
           <m:acc>
             <m:accPr>
@@ -2692,87 +2271,17 @@
               <w:rFonts w:ascii="Cambria Math" w:hAnsi="Cambria Math" w:cs="Arial"/>
               <w:lang w:eastAsia="es-ES"/>
             </w:rPr>
-            <m:t>=</m:t>
+            <m:t>=(2,</m:t>
           </m:r>
           <m:r>
             <m:rPr>
               <m:sty m:val="p"/>
             </m:rPr>
             <w:rPr>
-              <w:rFonts w:ascii="Cambria Math" w:hAnsi="Cambria Math" w:cs="Arial"/>
-              <w:lang w:eastAsia="es-ES"/>
-            </w:rPr>
-            <m:t>(</m:t>
-          </m:r>
-          <m:r>
-            <m:rPr>
-              <m:sty m:val="p"/>
-            </m:rPr>
-            <w:rPr>
-              <w:rFonts w:ascii="Cambria Math" w:hAnsi="Cambria Math" w:cs="Arial"/>
-              <w:lang w:eastAsia="es-ES"/>
-            </w:rPr>
-            <m:t>2</m:t>
-          </m:r>
-          <m:r>
-            <m:rPr>
-              <m:sty m:val="p"/>
-            </m:rPr>
-            <w:rPr>
-              <w:rFonts w:ascii="Cambria Math" w:hAnsi="Cambria Math" w:cs="Arial"/>
-              <w:lang w:eastAsia="es-ES"/>
-            </w:rPr>
-            <m:t>,</m:t>
-          </m:r>
-          <m:r>
-            <m:rPr>
-              <m:sty m:val="p"/>
-            </m:rPr>
-            <w:rPr>
               <w:rFonts w:ascii="Cambria Math" w:eastAsiaTheme="minorEastAsia" w:hAnsi="Cambria Math" w:cs="Arial"/>
               <w:lang w:eastAsia="es-ES"/>
             </w:rPr>
-            <m:t xml:space="preserve"> </m:t>
-          </m:r>
-          <m:r>
-            <m:rPr>
-              <m:sty m:val="p"/>
-            </m:rPr>
-            <w:rPr>
-              <w:rFonts w:ascii="Cambria Math" w:eastAsiaTheme="minorEastAsia" w:hAnsi="Cambria Math" w:cs="Arial"/>
-              <w:lang w:eastAsia="es-ES"/>
-            </w:rPr>
-            <m:t>1</m:t>
-          </m:r>
-          <m:r>
-            <m:rPr>
-              <m:sty m:val="p"/>
-            </m:rPr>
-            <w:rPr>
-              <w:rFonts w:ascii="Cambria Math" w:eastAsiaTheme="minorEastAsia" w:hAnsi="Cambria Math" w:cs="Arial"/>
-              <w:lang w:eastAsia="es-ES"/>
-            </w:rPr>
-            <m:t xml:space="preserve"> ,</m:t>
-          </m:r>
-          <m:r>
-            <m:rPr>
-              <m:sty m:val="p"/>
-            </m:rPr>
-            <w:rPr>
-              <w:rFonts w:ascii="Cambria Math" w:eastAsiaTheme="minorEastAsia" w:hAnsi="Cambria Math" w:cs="Arial"/>
-              <w:lang w:eastAsia="es-ES"/>
-            </w:rPr>
-            <m:t>-6</m:t>
-          </m:r>
-          <m:r>
-            <m:rPr>
-              <m:sty m:val="p"/>
-            </m:rPr>
-            <w:rPr>
-              <w:rFonts w:ascii="Cambria Math" w:eastAsiaTheme="minorEastAsia" w:hAnsi="Cambria Math" w:cs="Arial"/>
-              <w:lang w:eastAsia="es-ES"/>
-            </w:rPr>
-            <m:t>)</m:t>
+            <m:t xml:space="preserve"> 1 ,-6)</m:t>
           </m:r>
         </m:oMath>
       </m:oMathPara>
@@ -2836,17 +2345,7 @@
                 <w:rFonts w:ascii="Cambria Math" w:hAnsi="Cambria Math" w:cs="Arial"/>
                 <w:lang w:eastAsia="es-ES"/>
               </w:rPr>
-              <m:t>p</m:t>
-            </m:r>
-            <m:r>
-              <m:rPr>
-                <m:sty m:val="p"/>
-              </m:rPr>
-              <w:rPr>
-                <w:rFonts w:ascii="Cambria Math" w:hAnsi="Cambria Math" w:cs="Arial"/>
-                <w:lang w:eastAsia="es-ES"/>
-              </w:rPr>
-              <m:t xml:space="preserve"> </m:t>
+              <m:t xml:space="preserve">p </m:t>
             </m:r>
             <m:ctrlPr>
               <w:rPr>
@@ -2899,17 +2398,7 @@
                   <w:rFonts w:ascii="Cambria Math" w:hAnsi="Cambria Math" w:cs="Arial"/>
                   <w:lang w:eastAsia="es-ES"/>
                 </w:rPr>
-                <m:t>p</m:t>
-              </m:r>
-              <m:r>
-                <m:rPr>
-                  <m:sty m:val="p"/>
-                </m:rPr>
-                <w:rPr>
-                  <w:rFonts w:ascii="Cambria Math" w:hAnsi="Cambria Math" w:cs="Arial"/>
-                  <w:lang w:eastAsia="es-ES"/>
-                </w:rPr>
-                <m:t xml:space="preserve"> </m:t>
+                <m:t xml:space="preserve">p </m:t>
               </m:r>
               <m:ctrlPr>
                 <w:rPr>
@@ -2927,17 +2416,7 @@
               <w:rFonts w:ascii="Cambria Math" w:hAnsi="Cambria Math" w:cs="Arial"/>
               <w:lang w:eastAsia="es-ES"/>
             </w:rPr>
-            <m:t xml:space="preserve"> . </m:t>
-          </m:r>
-          <m:r>
-            <m:rPr>
-              <m:sty m:val="p"/>
-            </m:rPr>
-            <w:rPr>
-              <w:rFonts w:ascii="Cambria Math" w:hAnsi="Cambria Math" w:cs="Arial"/>
-              <w:lang w:eastAsia="es-ES"/>
-            </w:rPr>
-            <m:t>(</m:t>
+            <m:t xml:space="preserve"> . (</m:t>
           </m:r>
           <m:acc>
             <m:accPr>
@@ -2958,17 +2437,7 @@
                   <w:rFonts w:ascii="Cambria Math" w:hAnsi="Cambria Math" w:cs="Arial"/>
                   <w:lang w:eastAsia="es-ES"/>
                 </w:rPr>
-                <m:t>p</m:t>
-              </m:r>
-              <m:r>
-                <m:rPr>
-                  <m:sty m:val="p"/>
-                </m:rPr>
-                <w:rPr>
-                  <w:rFonts w:ascii="Cambria Math" w:hAnsi="Cambria Math" w:cs="Arial"/>
-                  <w:lang w:eastAsia="es-ES"/>
-                </w:rPr>
-                <m:t xml:space="preserve"> </m:t>
+                <m:t xml:space="preserve">p </m:t>
               </m:r>
               <m:ctrlPr>
                 <w:rPr>
@@ -2986,17 +2455,7 @@
               <w:rFonts w:ascii="Cambria Math" w:hAnsi="Cambria Math" w:cs="Arial"/>
               <w:lang w:eastAsia="es-ES"/>
             </w:rPr>
-            <m:t xml:space="preserve"> x  </m:t>
-          </m:r>
-          <m:r>
-            <m:rPr>
-              <m:sty m:val="p"/>
-            </m:rPr>
-            <w:rPr>
-              <w:rFonts w:ascii="Cambria Math" w:hAnsi="Cambria Math" w:cs="Arial"/>
-              <w:lang w:eastAsia="es-ES"/>
-            </w:rPr>
-            <m:t xml:space="preserve"> </m:t>
+            <m:t xml:space="preserve"> x   </m:t>
           </m:r>
           <m:acc>
             <m:accPr>
@@ -3032,14 +2491,7 @@
               <w:rFonts w:ascii="Cambria Math" w:hAnsi="Cambria Math" w:cs="Arial"/>
               <w:lang w:eastAsia="es-ES"/>
             </w:rPr>
-            <m:t>)</m:t>
-          </m:r>
-          <m:r>
-            <w:rPr>
-              <w:rFonts w:ascii="Cambria Math" w:hAnsi="Cambria Math" w:cs="Arial"/>
-              <w:lang w:eastAsia="es-ES"/>
-            </w:rPr>
-            <m:t>=</m:t>
+            <m:t>)=</m:t>
           </m:r>
           <m:r>
             <m:rPr>
@@ -3079,47 +2531,7 @@
               <w:rFonts w:ascii="Cambria Math" w:eastAsiaTheme="minorEastAsia" w:hAnsi="Cambria Math" w:cs="Arial"/>
               <w:lang w:eastAsia="es-ES"/>
             </w:rPr>
-            <m:t xml:space="preserve"> </m:t>
-          </m:r>
-          <m:r>
-            <m:rPr>
-              <m:sty m:val="p"/>
-            </m:rPr>
-            <w:rPr>
-              <w:rFonts w:ascii="Cambria Math" w:eastAsiaTheme="minorEastAsia" w:hAnsi="Cambria Math" w:cs="Arial"/>
-              <w:lang w:eastAsia="es-ES"/>
-            </w:rPr>
-            <m:t>1</m:t>
-          </m:r>
-          <m:r>
-            <m:rPr>
-              <m:sty m:val="p"/>
-            </m:rPr>
-            <w:rPr>
-              <w:rFonts w:ascii="Cambria Math" w:eastAsiaTheme="minorEastAsia" w:hAnsi="Cambria Math" w:cs="Arial"/>
-              <w:lang w:eastAsia="es-ES"/>
-            </w:rPr>
-            <m:t xml:space="preserve"> ,</m:t>
-          </m:r>
-          <m:r>
-            <m:rPr>
-              <m:sty m:val="p"/>
-            </m:rPr>
-            <w:rPr>
-              <w:rFonts w:ascii="Cambria Math" w:eastAsiaTheme="minorEastAsia" w:hAnsi="Cambria Math" w:cs="Arial"/>
-              <w:lang w:eastAsia="es-ES"/>
-            </w:rPr>
-            <m:t>-6</m:t>
-          </m:r>
-          <m:r>
-            <m:rPr>
-              <m:sty m:val="p"/>
-            </m:rPr>
-            <w:rPr>
-              <w:rFonts w:ascii="Cambria Math" w:eastAsiaTheme="minorEastAsia" w:hAnsi="Cambria Math" w:cs="Arial"/>
-              <w:lang w:eastAsia="es-ES"/>
-            </w:rPr>
-            <m:t>)</m:t>
+            <m:t xml:space="preserve"> 1 ,-6)</m:t>
           </m:r>
         </m:oMath>
       </m:oMathPara>
@@ -3156,17 +2568,7 @@
                   <w:rFonts w:ascii="Cambria Math" w:hAnsi="Cambria Math" w:cs="Arial"/>
                   <w:lang w:eastAsia="es-ES"/>
                 </w:rPr>
-                <m:t>p</m:t>
-              </m:r>
-              <m:r>
-                <m:rPr>
-                  <m:sty m:val="p"/>
-                </m:rPr>
-                <w:rPr>
-                  <w:rFonts w:ascii="Cambria Math" w:hAnsi="Cambria Math" w:cs="Arial"/>
-                  <w:lang w:eastAsia="es-ES"/>
-                </w:rPr>
-                <m:t xml:space="preserve"> </m:t>
+                <m:t xml:space="preserve">p </m:t>
               </m:r>
               <m:ctrlPr>
                 <w:rPr>
@@ -3205,17 +2607,7 @@
                   <w:rFonts w:ascii="Cambria Math" w:hAnsi="Cambria Math" w:cs="Arial"/>
                   <w:lang w:eastAsia="es-ES"/>
                 </w:rPr>
-                <m:t>p</m:t>
-              </m:r>
-              <m:r>
-                <m:rPr>
-                  <m:sty m:val="p"/>
-                </m:rPr>
-                <w:rPr>
-                  <w:rFonts w:ascii="Cambria Math" w:hAnsi="Cambria Math" w:cs="Arial"/>
-                  <w:lang w:eastAsia="es-ES"/>
-                </w:rPr>
-                <m:t xml:space="preserve"> </m:t>
+                <m:t xml:space="preserve">p </m:t>
               </m:r>
               <m:ctrlPr>
                 <w:rPr>
@@ -3233,17 +2625,7 @@
               <w:rFonts w:ascii="Cambria Math" w:hAnsi="Cambria Math" w:cs="Arial"/>
               <w:lang w:eastAsia="es-ES"/>
             </w:rPr>
-            <m:t xml:space="preserve"> x  </m:t>
-          </m:r>
-          <m:r>
-            <m:rPr>
-              <m:sty m:val="p"/>
-            </m:rPr>
-            <w:rPr>
-              <w:rFonts w:ascii="Cambria Math" w:hAnsi="Cambria Math" w:cs="Arial"/>
-              <w:lang w:eastAsia="es-ES"/>
-            </w:rPr>
-            <m:t xml:space="preserve"> </m:t>
+            <m:t xml:space="preserve"> x   </m:t>
           </m:r>
           <m:acc>
             <m:accPr>
@@ -3414,21 +2796,7 @@
               <w:rFonts w:ascii="Cambria Math" w:hAnsi="Cambria Math" w:cs="Arial"/>
               <w:lang w:eastAsia="es-ES"/>
             </w:rPr>
-            <m:t>.(</m:t>
-          </m:r>
-          <m:r>
-            <w:rPr>
-              <w:rFonts w:ascii="Cambria Math" w:hAnsi="Cambria Math" w:cs="Arial"/>
-              <w:lang w:eastAsia="es-ES"/>
-            </w:rPr>
-            <m:t>-6</m:t>
-          </m:r>
-          <m:r>
-            <w:rPr>
-              <w:rFonts w:ascii="Cambria Math" w:hAnsi="Cambria Math" w:cs="Arial"/>
-              <w:lang w:eastAsia="es-ES"/>
-            </w:rPr>
-            <m:t>)</m:t>
+            <m:t>.(-6)</m:t>
           </m:r>
         </m:oMath>
       </m:oMathPara>
@@ -3465,17 +2833,7 @@
                   <w:rFonts w:ascii="Cambria Math" w:hAnsi="Cambria Math" w:cs="Arial"/>
                   <w:lang w:eastAsia="es-ES"/>
                 </w:rPr>
-                <m:t>p</m:t>
-              </m:r>
-              <m:r>
-                <m:rPr>
-                  <m:sty m:val="p"/>
-                </m:rPr>
-                <w:rPr>
-                  <w:rFonts w:ascii="Cambria Math" w:hAnsi="Cambria Math" w:cs="Arial"/>
-                  <w:lang w:eastAsia="es-ES"/>
-                </w:rPr>
-                <m:t xml:space="preserve"> </m:t>
+                <m:t xml:space="preserve">p </m:t>
               </m:r>
               <m:ctrlPr>
                 <w:rPr>
@@ -3524,17 +2882,7 @@
                       <w:rFonts w:ascii="Cambria Math" w:hAnsi="Cambria Math" w:cs="Arial"/>
                       <w:lang w:eastAsia="es-ES"/>
                     </w:rPr>
-                    <m:t>p</m:t>
-                  </m:r>
-                  <m:r>
-                    <m:rPr>
-                      <m:sty m:val="p"/>
-                    </m:rPr>
-                    <w:rPr>
-                      <w:rFonts w:ascii="Cambria Math" w:hAnsi="Cambria Math" w:cs="Arial"/>
-                      <w:lang w:eastAsia="es-ES"/>
-                    </w:rPr>
-                    <m:t xml:space="preserve"> </m:t>
+                    <m:t xml:space="preserve">p </m:t>
                   </m:r>
                   <m:ctrlPr>
                     <w:rPr>
@@ -3552,17 +2900,7 @@
                   <w:rFonts w:ascii="Cambria Math" w:hAnsi="Cambria Math" w:cs="Arial"/>
                   <w:lang w:eastAsia="es-ES"/>
                 </w:rPr>
-                <m:t xml:space="preserve"> x  </m:t>
-              </m:r>
-              <m:r>
-                <m:rPr>
-                  <m:sty m:val="p"/>
-                </m:rPr>
-                <w:rPr>
-                  <w:rFonts w:ascii="Cambria Math" w:hAnsi="Cambria Math" w:cs="Arial"/>
-                  <w:lang w:eastAsia="es-ES"/>
-                </w:rPr>
-                <m:t xml:space="preserve"> </m:t>
+                <m:t xml:space="preserve"> x   </m:t>
               </m:r>
               <m:acc>
                 <m:accPr>
@@ -3607,14 +2945,7 @@
               <w:rFonts w:ascii="Cambria Math" w:hAnsi="Cambria Math" w:cs="Arial"/>
               <w:lang w:eastAsia="es-ES"/>
             </w:rPr>
-            <m:t>=</m:t>
-          </m:r>
-          <m:r>
-            <w:rPr>
-              <w:rFonts w:ascii="Cambria Math" w:hAnsi="Cambria Math" w:cs="Arial"/>
-              <w:lang w:eastAsia="es-ES"/>
-            </w:rPr>
-            <m:t>4+2-6</m:t>
+            <m:t>=4+2-6</m:t>
           </m:r>
         </m:oMath>
       </m:oMathPara>
@@ -3653,17 +2984,7 @@
                   <w:rFonts w:ascii="Cambria Math" w:hAnsi="Cambria Math" w:cs="Arial"/>
                   <w:lang w:eastAsia="es-ES"/>
                 </w:rPr>
-                <m:t>p</m:t>
-              </m:r>
-              <m:r>
-                <m:rPr>
-                  <m:sty m:val="p"/>
-                </m:rPr>
-                <w:rPr>
-                  <w:rFonts w:ascii="Cambria Math" w:hAnsi="Cambria Math" w:cs="Arial"/>
-                  <w:lang w:eastAsia="es-ES"/>
-                </w:rPr>
-                <m:t xml:space="preserve"> </m:t>
+                <m:t xml:space="preserve">p </m:t>
               </m:r>
               <m:ctrlPr>
                 <w:rPr>
@@ -3702,17 +3023,7 @@
                   <w:rFonts w:ascii="Cambria Math" w:hAnsi="Cambria Math" w:cs="Arial"/>
                   <w:lang w:eastAsia="es-ES"/>
                 </w:rPr>
-                <m:t>p</m:t>
-              </m:r>
-              <m:r>
-                <m:rPr>
-                  <m:sty m:val="p"/>
-                </m:rPr>
-                <w:rPr>
-                  <w:rFonts w:ascii="Cambria Math" w:hAnsi="Cambria Math" w:cs="Arial"/>
-                  <w:lang w:eastAsia="es-ES"/>
-                </w:rPr>
-                <m:t xml:space="preserve"> </m:t>
+                <m:t xml:space="preserve">p </m:t>
               </m:r>
               <m:ctrlPr>
                 <w:rPr>
@@ -3730,17 +3041,7 @@
               <w:rFonts w:ascii="Cambria Math" w:hAnsi="Cambria Math" w:cs="Arial"/>
               <w:lang w:eastAsia="es-ES"/>
             </w:rPr>
-            <m:t xml:space="preserve"> x  </m:t>
-          </m:r>
-          <m:r>
-            <m:rPr>
-              <m:sty m:val="p"/>
-            </m:rPr>
-            <w:rPr>
-              <w:rFonts w:ascii="Cambria Math" w:hAnsi="Cambria Math" w:cs="Arial"/>
-              <w:lang w:eastAsia="es-ES"/>
-            </w:rPr>
-            <m:t xml:space="preserve"> </m:t>
+            <m:t xml:space="preserve"> x   </m:t>
           </m:r>
           <m:acc>
             <m:accPr>
@@ -3776,14 +3077,7 @@
               <w:rFonts w:ascii="Cambria Math" w:hAnsi="Cambria Math" w:cs="Arial"/>
               <w:lang w:eastAsia="es-ES"/>
             </w:rPr>
-            <m:t xml:space="preserve">)= </m:t>
-          </m:r>
-          <m:r>
-            <w:rPr>
-              <w:rFonts w:ascii="Cambria Math" w:hAnsi="Cambria Math" w:cs="Arial"/>
-              <w:lang w:eastAsia="es-ES"/>
-            </w:rPr>
-            <m:t>0</m:t>
+            <m:t>)= 0</m:t>
           </m:r>
         </m:oMath>
       </m:oMathPara>
@@ -3945,17 +3239,7 @@
                   <w:rFonts w:ascii="Cambria Math" w:hAnsi="Cambria Math" w:cs="Arial"/>
                   <w:lang w:eastAsia="es-ES"/>
                 </w:rPr>
-                <m:t>AB</m:t>
-              </m:r>
-              <m:r>
-                <m:rPr>
-                  <m:sty m:val="p"/>
-                </m:rPr>
-                <w:rPr>
-                  <w:rFonts w:ascii="Cambria Math" w:hAnsi="Cambria Math" w:cs="Arial"/>
-                  <w:lang w:eastAsia="es-ES"/>
-                </w:rPr>
-                <m:t xml:space="preserve"> </m:t>
+                <m:t xml:space="preserve">AB </m:t>
               </m:r>
               <m:ctrlPr>
                 <w:rPr>
@@ -3994,17 +3278,7 @@
                   <w:rFonts w:ascii="Cambria Math" w:hAnsi="Cambria Math" w:cs="Arial"/>
                   <w:lang w:eastAsia="es-ES"/>
                 </w:rPr>
-                <m:t>B</m:t>
-              </m:r>
-              <m:r>
-                <m:rPr>
-                  <m:sty m:val="p"/>
-                </m:rPr>
-                <w:rPr>
-                  <w:rFonts w:ascii="Cambria Math" w:hAnsi="Cambria Math" w:cs="Arial"/>
-                  <w:lang w:eastAsia="es-ES"/>
-                </w:rPr>
-                <m:t xml:space="preserve"> </m:t>
+                <m:t xml:space="preserve">B </m:t>
               </m:r>
               <m:ctrlPr>
                 <w:rPr>
@@ -4022,17 +3296,7 @@
               <w:rFonts w:ascii="Cambria Math" w:hAnsi="Cambria Math" w:cs="Arial"/>
               <w:lang w:eastAsia="es-ES"/>
             </w:rPr>
-            <m:t>-</m:t>
-          </m:r>
-          <m:r>
-            <m:rPr>
-              <m:sty m:val="p"/>
-            </m:rPr>
-            <w:rPr>
-              <w:rFonts w:ascii="Cambria Math" w:hAnsi="Cambria Math" w:cs="Arial"/>
-              <w:lang w:eastAsia="es-ES"/>
-            </w:rPr>
-            <m:t xml:space="preserve"> </m:t>
+            <m:t xml:space="preserve">- </m:t>
           </m:r>
           <m:acc>
             <m:accPr>
@@ -4053,17 +3317,7 @@
                   <w:rFonts w:ascii="Cambria Math" w:hAnsi="Cambria Math" w:cs="Arial"/>
                   <w:lang w:eastAsia="es-ES"/>
                 </w:rPr>
-                <m:t>A</m:t>
-              </m:r>
-              <m:r>
-                <m:rPr>
-                  <m:sty m:val="p"/>
-                </m:rPr>
-                <w:rPr>
-                  <w:rFonts w:ascii="Cambria Math" w:hAnsi="Cambria Math" w:cs="Arial"/>
-                  <w:lang w:eastAsia="es-ES"/>
-                </w:rPr>
-                <m:t xml:space="preserve"> </m:t>
+                <m:t xml:space="preserve">A </m:t>
               </m:r>
               <m:ctrlPr>
                 <w:rPr>
@@ -4168,27 +3422,7 @@
               <w:rFonts w:ascii="Cambria Math" w:hAnsi="Cambria Math" w:cs="Arial"/>
               <w:lang w:eastAsia="es-ES"/>
             </w:rPr>
-            <m:t>-</m:t>
-          </m:r>
-          <m:r>
-            <m:rPr>
-              <m:sty m:val="p"/>
-            </m:rPr>
-            <w:rPr>
-              <w:rFonts w:ascii="Cambria Math" w:hAnsi="Cambria Math" w:cs="Arial"/>
-              <w:lang w:eastAsia="es-ES"/>
-            </w:rPr>
-            <m:t>(1,2,3</m:t>
-          </m:r>
-          <m:r>
-            <m:rPr>
-              <m:sty m:val="p"/>
-            </m:rPr>
-            <w:rPr>
-              <w:rFonts w:ascii="Cambria Math" w:hAnsi="Cambria Math" w:cs="Arial"/>
-              <w:lang w:eastAsia="es-ES"/>
-            </w:rPr>
-            <m:t>)</m:t>
+            <m:t>-(1,2,3)</m:t>
           </m:r>
         </m:oMath>
       </m:oMathPara>
@@ -4243,27 +3477,7 @@
               <w:rFonts w:ascii="Cambria Math" w:hAnsi="Cambria Math" w:cs="Arial"/>
               <w:lang w:eastAsia="es-ES"/>
             </w:rPr>
-            <m:t>=</m:t>
-          </m:r>
-          <m:r>
-            <m:rPr>
-              <m:sty m:val="p"/>
-            </m:rPr>
-            <w:rPr>
-              <w:rFonts w:ascii="Cambria Math" w:hAnsi="Cambria Math" w:cs="Arial"/>
-              <w:lang w:eastAsia="es-ES"/>
-            </w:rPr>
-            <m:t>(-3,0,1</m:t>
-          </m:r>
-          <m:r>
-            <m:rPr>
-              <m:sty m:val="p"/>
-            </m:rPr>
-            <w:rPr>
-              <w:rFonts w:ascii="Cambria Math" w:hAnsi="Cambria Math" w:cs="Arial"/>
-              <w:lang w:eastAsia="es-ES"/>
-            </w:rPr>
-            <m:t>)</m:t>
+            <m:t>=(-3,0,1)</m:t>
           </m:r>
         </m:oMath>
       </m:oMathPara>
@@ -4367,27 +3581,7 @@
                   <w:rFonts w:ascii="Cambria Math" w:hAnsi="Cambria Math" w:cs="Arial"/>
                   <w:lang w:eastAsia="es-ES"/>
                 </w:rPr>
-                <m:t>B</m:t>
-              </m:r>
-              <m:r>
-                <m:rPr>
-                  <m:sty m:val="p"/>
-                </m:rPr>
-                <w:rPr>
-                  <w:rFonts w:ascii="Cambria Math" w:hAnsi="Cambria Math" w:cs="Arial"/>
-                  <w:lang w:eastAsia="es-ES"/>
-                </w:rPr>
-                <m:t>C</m:t>
-              </m:r>
-              <m:r>
-                <m:rPr>
-                  <m:sty m:val="p"/>
-                </m:rPr>
-                <w:rPr>
-                  <w:rFonts w:ascii="Cambria Math" w:hAnsi="Cambria Math" w:cs="Arial"/>
-                  <w:lang w:eastAsia="es-ES"/>
-                </w:rPr>
-                <m:t xml:space="preserve"> </m:t>
+                <m:t xml:space="preserve">BC </m:t>
               </m:r>
               <m:ctrlPr>
                 <w:rPr>
@@ -4426,17 +3620,7 @@
                   <w:rFonts w:ascii="Cambria Math" w:hAnsi="Cambria Math" w:cs="Arial"/>
                   <w:lang w:eastAsia="es-ES"/>
                 </w:rPr>
-                <m:t>C</m:t>
-              </m:r>
-              <m:r>
-                <m:rPr>
-                  <m:sty m:val="p"/>
-                </m:rPr>
-                <w:rPr>
-                  <w:rFonts w:ascii="Cambria Math" w:hAnsi="Cambria Math" w:cs="Arial"/>
-                  <w:lang w:eastAsia="es-ES"/>
-                </w:rPr>
-                <m:t xml:space="preserve"> </m:t>
+                <m:t xml:space="preserve">C </m:t>
               </m:r>
               <m:ctrlPr>
                 <w:rPr>
@@ -4454,17 +3638,7 @@
               <w:rFonts w:ascii="Cambria Math" w:hAnsi="Cambria Math" w:cs="Arial"/>
               <w:lang w:eastAsia="es-ES"/>
             </w:rPr>
-            <m:t>-</m:t>
-          </m:r>
-          <m:r>
-            <m:rPr>
-              <m:sty m:val="p"/>
-            </m:rPr>
-            <w:rPr>
-              <w:rFonts w:ascii="Cambria Math" w:hAnsi="Cambria Math" w:cs="Arial"/>
-              <w:lang w:eastAsia="es-ES"/>
-            </w:rPr>
-            <m:t xml:space="preserve"> </m:t>
+            <m:t xml:space="preserve">- </m:t>
           </m:r>
           <m:acc>
             <m:accPr>
@@ -4485,17 +3659,7 @@
                   <w:rFonts w:ascii="Cambria Math" w:hAnsi="Cambria Math" w:cs="Arial"/>
                   <w:lang w:eastAsia="es-ES"/>
                 </w:rPr>
-                <m:t>B</m:t>
-              </m:r>
-              <m:r>
-                <m:rPr>
-                  <m:sty m:val="p"/>
-                </m:rPr>
-                <w:rPr>
-                  <w:rFonts w:ascii="Cambria Math" w:hAnsi="Cambria Math" w:cs="Arial"/>
-                  <w:lang w:eastAsia="es-ES"/>
-                </w:rPr>
-                <m:t xml:space="preserve"> </m:t>
+                <m:t xml:space="preserve">B </m:t>
               </m:r>
               <m:ctrlPr>
                 <w:rPr>
@@ -4600,37 +3764,7 @@
               <w:rFonts w:ascii="Cambria Math" w:hAnsi="Cambria Math" w:cs="Arial"/>
               <w:lang w:eastAsia="es-ES"/>
             </w:rPr>
-            <m:t>-</m:t>
-          </m:r>
-          <m:r>
-            <m:rPr>
-              <m:sty m:val="p"/>
-            </m:rPr>
-            <w:rPr>
-              <w:rFonts w:ascii="Cambria Math" w:hAnsi="Cambria Math" w:cs="Arial"/>
-              <w:lang w:eastAsia="es-ES"/>
-            </w:rPr>
-            <m:t>(</m:t>
-          </m:r>
-          <m:r>
-            <m:rPr>
-              <m:sty m:val="p"/>
-            </m:rPr>
-            <w:rPr>
-              <w:rFonts w:ascii="Cambria Math" w:hAnsi="Cambria Math" w:cs="Arial"/>
-              <w:lang w:eastAsia="es-ES"/>
-            </w:rPr>
-            <m:t>-2,2,4</m:t>
-          </m:r>
-          <m:r>
-            <m:rPr>
-              <m:sty m:val="p"/>
-            </m:rPr>
-            <w:rPr>
-              <w:rFonts w:ascii="Cambria Math" w:hAnsi="Cambria Math" w:cs="Arial"/>
-              <w:lang w:eastAsia="es-ES"/>
-            </w:rPr>
-            <m:t>)</m:t>
+            <m:t>-(-2,2,4)</m:t>
           </m:r>
         </m:oMath>
       </m:oMathPara>
@@ -4685,37 +3819,7 @@
               <w:rFonts w:ascii="Cambria Math" w:hAnsi="Cambria Math" w:cs="Arial"/>
               <w:lang w:eastAsia="es-ES"/>
             </w:rPr>
-            <m:t>=(</m:t>
-          </m:r>
-          <m:r>
-            <m:rPr>
-              <m:sty m:val="p"/>
-            </m:rPr>
-            <w:rPr>
-              <w:rFonts w:ascii="Cambria Math" w:hAnsi="Cambria Math" w:cs="Arial"/>
-              <w:lang w:eastAsia="es-ES"/>
-            </w:rPr>
-            <m:t>9,-</m:t>
-          </m:r>
-          <m:r>
-            <m:rPr>
-              <m:sty m:val="p"/>
-            </m:rPr>
-            <w:rPr>
-              <w:rFonts w:ascii="Cambria Math" w:hAnsi="Cambria Math" w:cs="Arial"/>
-              <w:lang w:eastAsia="es-ES"/>
-            </w:rPr>
-            <m:t>10,-4</m:t>
-          </m:r>
-          <m:r>
-            <m:rPr>
-              <m:sty m:val="p"/>
-            </m:rPr>
-            <w:rPr>
-              <w:rFonts w:ascii="Cambria Math" w:hAnsi="Cambria Math" w:cs="Arial"/>
-              <w:lang w:eastAsia="es-ES"/>
-            </w:rPr>
-            <m:t>)</m:t>
+            <m:t>=(9,-10,-4)</m:t>
           </m:r>
         </m:oMath>
       </m:oMathPara>
@@ -4818,17 +3922,7 @@
                   <w:rFonts w:ascii="Cambria Math" w:hAnsi="Cambria Math" w:cs="Arial"/>
                   <w:lang w:eastAsia="es-ES"/>
                 </w:rPr>
-                <m:t>CA</m:t>
-              </m:r>
-              <m:r>
-                <m:rPr>
-                  <m:sty m:val="p"/>
-                </m:rPr>
-                <w:rPr>
-                  <w:rFonts w:ascii="Cambria Math" w:hAnsi="Cambria Math" w:cs="Arial"/>
-                  <w:lang w:eastAsia="es-ES"/>
-                </w:rPr>
-                <m:t xml:space="preserve"> </m:t>
+                <m:t xml:space="preserve">CA </m:t>
               </m:r>
               <m:ctrlPr>
                 <w:rPr>
@@ -4867,17 +3961,7 @@
                   <w:rFonts w:ascii="Cambria Math" w:hAnsi="Cambria Math" w:cs="Arial"/>
                   <w:lang w:eastAsia="es-ES"/>
                 </w:rPr>
-                <m:t>A</m:t>
-              </m:r>
-              <m:r>
-                <m:rPr>
-                  <m:sty m:val="p"/>
-                </m:rPr>
-                <w:rPr>
-                  <w:rFonts w:ascii="Cambria Math" w:hAnsi="Cambria Math" w:cs="Arial"/>
-                  <w:lang w:eastAsia="es-ES"/>
-                </w:rPr>
-                <m:t xml:space="preserve"> </m:t>
+                <m:t xml:space="preserve">A </m:t>
               </m:r>
               <m:ctrlPr>
                 <w:rPr>
@@ -4895,17 +3979,7 @@
               <w:rFonts w:ascii="Cambria Math" w:hAnsi="Cambria Math" w:cs="Arial"/>
               <w:lang w:eastAsia="es-ES"/>
             </w:rPr>
-            <m:t>-</m:t>
-          </m:r>
-          <m:r>
-            <m:rPr>
-              <m:sty m:val="p"/>
-            </m:rPr>
-            <w:rPr>
-              <w:rFonts w:ascii="Cambria Math" w:hAnsi="Cambria Math" w:cs="Arial"/>
-              <w:lang w:eastAsia="es-ES"/>
-            </w:rPr>
-            <m:t xml:space="preserve"> </m:t>
+            <m:t xml:space="preserve">- </m:t>
           </m:r>
           <m:acc>
             <m:accPr>
@@ -4926,17 +4000,7 @@
                   <w:rFonts w:ascii="Cambria Math" w:hAnsi="Cambria Math" w:cs="Arial"/>
                   <w:lang w:eastAsia="es-ES"/>
                 </w:rPr>
-                <m:t>C</m:t>
-              </m:r>
-              <m:r>
-                <m:rPr>
-                  <m:sty m:val="p"/>
-                </m:rPr>
-                <w:rPr>
-                  <w:rFonts w:ascii="Cambria Math" w:hAnsi="Cambria Math" w:cs="Arial"/>
-                  <w:lang w:eastAsia="es-ES"/>
-                </w:rPr>
-                <m:t xml:space="preserve"> </m:t>
+                <m:t xml:space="preserve">C </m:t>
               </m:r>
               <m:ctrlPr>
                 <w:rPr>
@@ -5041,37 +4105,7 @@
               <w:rFonts w:ascii="Cambria Math" w:hAnsi="Cambria Math" w:cs="Arial"/>
               <w:lang w:eastAsia="es-ES"/>
             </w:rPr>
-            <m:t>-</m:t>
-          </m:r>
-          <m:r>
-            <m:rPr>
-              <m:sty m:val="p"/>
-            </m:rPr>
-            <w:rPr>
-              <w:rFonts w:ascii="Cambria Math" w:hAnsi="Cambria Math" w:cs="Arial"/>
-              <w:lang w:eastAsia="es-ES"/>
-            </w:rPr>
-            <m:t>(</m:t>
-          </m:r>
-          <m:r>
-            <m:rPr>
-              <m:sty m:val="p"/>
-            </m:rPr>
-            <w:rPr>
-              <w:rFonts w:ascii="Cambria Math" w:hAnsi="Cambria Math" w:cs="Arial"/>
-              <w:lang w:eastAsia="es-ES"/>
-            </w:rPr>
-            <m:t>7,-8,0</m:t>
-          </m:r>
-          <m:r>
-            <m:rPr>
-              <m:sty m:val="p"/>
-            </m:rPr>
-            <w:rPr>
-              <w:rFonts w:ascii="Cambria Math" w:hAnsi="Cambria Math" w:cs="Arial"/>
-              <w:lang w:eastAsia="es-ES"/>
-            </w:rPr>
-            <m:t>)</m:t>
+            <m:t>-(7,-8,0)</m:t>
           </m:r>
         </m:oMath>
       </m:oMathPara>
@@ -5126,27 +4160,7 @@
               <w:rFonts w:ascii="Cambria Math" w:hAnsi="Cambria Math" w:cs="Arial"/>
               <w:lang w:eastAsia="es-ES"/>
             </w:rPr>
-            <m:t>=(</m:t>
-          </m:r>
-          <m:r>
-            <m:rPr>
-              <m:sty m:val="p"/>
-            </m:rPr>
-            <w:rPr>
-              <w:rFonts w:ascii="Cambria Math" w:hAnsi="Cambria Math" w:cs="Arial"/>
-              <w:lang w:eastAsia="es-ES"/>
-            </w:rPr>
-            <m:t>-6,10,3</m:t>
-          </m:r>
-          <m:r>
-            <m:rPr>
-              <m:sty m:val="p"/>
-            </m:rPr>
-            <w:rPr>
-              <w:rFonts w:ascii="Cambria Math" w:hAnsi="Cambria Math" w:cs="Arial"/>
-              <w:lang w:eastAsia="es-ES"/>
-            </w:rPr>
-            <m:t>)</m:t>
+            <m:t>=(-6,10,3)</m:t>
           </m:r>
         </m:oMath>
       </m:oMathPara>
@@ -5166,8 +4180,8 @@
         </w:rPr>
         <w:lastRenderedPageBreak/>
         <w:drawing>
-          <wp:inline distT="0" distB="0" distL="0" distR="0" wp14:anchorId="41E42AAE" wp14:editId="3140E0DD">
-            <wp:extent cx="3714750" cy="3109262"/>
+          <wp:inline distT="0" distB="0" distL="0" distR="0" wp14:anchorId="41E42AAE" wp14:editId="21686679">
+            <wp:extent cx="3143250" cy="2630915"/>
             <wp:effectExtent l="0" t="0" r="0" b="0"/>
             <wp:docPr id="888836494" name="Imagen 1"/>
             <wp:cNvGraphicFramePr>
@@ -5188,7 +4202,7 @@
                   <pic:spPr bwMode="auto">
                     <a:xfrm>
                       <a:off x="0" y="0"/>
-                      <a:ext cx="3720995" cy="3114490"/>
+                      <a:ext cx="3152835" cy="2638937"/>
                     </a:xfrm>
                     <a:prstGeom prst="rect">
                       <a:avLst/>
@@ -5236,14 +4250,7 @@
               <w:rFonts w:ascii="Cambria Math" w:eastAsiaTheme="minorEastAsia" w:hAnsi="Cambria Math" w:cs="Arial"/>
               <w:lang w:eastAsia="es-ES"/>
             </w:rPr>
-            <m:t>Área del Triangulo</m:t>
-          </m:r>
-          <m:r>
-            <w:rPr>
-              <w:rFonts w:ascii="Cambria Math" w:eastAsiaTheme="minorEastAsia" w:hAnsi="Cambria Math" w:cs="Arial"/>
-              <w:lang w:eastAsia="es-ES"/>
-            </w:rPr>
-            <m:t>=</m:t>
+            <m:t>Área del Triangulo=</m:t>
           </m:r>
           <m:d>
             <m:dPr>
@@ -5364,6 +4371,1563 @@
     </w:p>
     <w:p>
       <w:pPr>
+        <w:rPr>
+          <w:rFonts w:ascii="Arial" w:eastAsiaTheme="minorEastAsia" w:hAnsi="Arial" w:cs="Arial"/>
+          <w:bCs/>
+          <w:lang w:eastAsia="es-ES"/>
+        </w:rPr>
+      </w:pPr>
+      <m:oMathPara>
+        <m:oMathParaPr>
+          <m:jc m:val="left"/>
+        </m:oMathParaPr>
+        <m:oMath>
+          <m:r>
+            <m:rPr>
+              <m:sty m:val="p"/>
+            </m:rPr>
+            <w:rPr>
+              <w:rFonts w:ascii="Cambria Math" w:hAnsi="Cambria Math" w:cs="Arial"/>
+              <w:lang w:eastAsia="es-ES"/>
+            </w:rPr>
+            <m:t xml:space="preserve"> </m:t>
+          </m:r>
+          <m:acc>
+            <m:accPr>
+              <m:chr m:val="⃗"/>
+              <m:ctrlPr>
+                <w:rPr>
+                  <w:rFonts w:ascii="Cambria Math" w:hAnsi="Cambria Math" w:cs="Cambria Math"/>
+                  <w:lang w:eastAsia="es-ES"/>
+                </w:rPr>
+              </m:ctrlPr>
+            </m:accPr>
+            <m:e>
+              <m:r>
+                <m:rPr>
+                  <m:sty m:val="p"/>
+                </m:rPr>
+                <w:rPr>
+                  <w:rFonts w:ascii="Cambria Math" w:hAnsi="Cambria Math" w:cs="Arial"/>
+                  <w:lang w:eastAsia="es-ES"/>
+                </w:rPr>
+                <m:t>CA</m:t>
+              </m:r>
+              <m:r>
+                <m:rPr>
+                  <m:sty m:val="p"/>
+                </m:rPr>
+                <w:rPr>
+                  <w:rFonts w:ascii="Cambria Math" w:hAnsi="Cambria Math" w:cs="Arial"/>
+                  <w:lang w:eastAsia="es-ES"/>
+                </w:rPr>
+                <m:t xml:space="preserve"> </m:t>
+              </m:r>
+              <m:ctrlPr>
+                <w:rPr>
+                  <w:rFonts w:ascii="Cambria Math" w:hAnsi="Cambria Math" w:cs="Arial"/>
+                  <w:lang w:eastAsia="es-ES"/>
+                </w:rPr>
+              </m:ctrlPr>
+            </m:e>
+          </m:acc>
+          <m:r>
+            <m:rPr>
+              <m:sty m:val="p"/>
+            </m:rPr>
+            <w:rPr>
+              <w:rFonts w:ascii="Cambria Math" w:hAnsi="Cambria Math" w:cs="Arial"/>
+              <w:lang w:eastAsia="es-ES"/>
+            </w:rPr>
+            <m:t xml:space="preserve"> x   </m:t>
+          </m:r>
+          <m:acc>
+            <m:accPr>
+              <m:chr m:val="⃗"/>
+              <m:ctrlPr>
+                <w:rPr>
+                  <w:rFonts w:ascii="Cambria Math" w:hAnsi="Cambria Math" w:cs="Cambria Math"/>
+                  <w:lang w:eastAsia="es-ES"/>
+                </w:rPr>
+              </m:ctrlPr>
+            </m:accPr>
+            <m:e>
+              <m:r>
+                <m:rPr>
+                  <m:sty m:val="p"/>
+                </m:rPr>
+                <w:rPr>
+                  <w:rFonts w:ascii="Cambria Math" w:hAnsi="Cambria Math" w:cs="Arial"/>
+                  <w:lang w:eastAsia="es-ES"/>
+                </w:rPr>
+                <m:t>AB</m:t>
+              </m:r>
+              <m:r>
+                <m:rPr>
+                  <m:sty m:val="p"/>
+                </m:rPr>
+                <w:rPr>
+                  <w:rFonts w:ascii="Cambria Math" w:hAnsi="Cambria Math" w:cs="Arial"/>
+                  <w:lang w:eastAsia="es-ES"/>
+                </w:rPr>
+                <m:t xml:space="preserve"> </m:t>
+              </m:r>
+              <m:ctrlPr>
+                <w:rPr>
+                  <w:rFonts w:ascii="Cambria Math" w:hAnsi="Cambria Math" w:cs="Arial"/>
+                  <w:lang w:eastAsia="es-ES"/>
+                </w:rPr>
+              </m:ctrlPr>
+            </m:e>
+          </m:acc>
+          <m:r>
+            <m:rPr>
+              <m:sty m:val="p"/>
+            </m:rPr>
+            <w:rPr>
+              <w:rFonts w:ascii="Cambria Math" w:hAnsi="Cambria Math" w:cs="Arial"/>
+              <w:lang w:eastAsia="es-ES"/>
+            </w:rPr>
+            <m:t xml:space="preserve"> </m:t>
+          </m:r>
+          <m:r>
+            <w:rPr>
+              <w:rFonts w:ascii="Cambria Math" w:hAnsi="Cambria Math" w:cs="Arial"/>
+              <w:lang w:eastAsia="es-ES"/>
+            </w:rPr>
+            <m:t>=</m:t>
+          </m:r>
+          <m:d>
+            <m:dPr>
+              <m:begChr m:val="|"/>
+              <m:endChr m:val="|"/>
+              <m:ctrlPr>
+                <w:rPr>
+                  <w:rFonts w:ascii="Cambria Math" w:hAnsi="Cambria Math" w:cs="Arial"/>
+                  <w:bCs/>
+                  <w:i/>
+                  <w:lang w:eastAsia="es-ES"/>
+                </w:rPr>
+              </m:ctrlPr>
+            </m:dPr>
+            <m:e>
+              <m:m>
+                <m:mPr>
+                  <m:mcs>
+                    <m:mc>
+                      <m:mcPr>
+                        <m:count m:val="3"/>
+                        <m:mcJc m:val="center"/>
+                      </m:mcPr>
+                    </m:mc>
+                  </m:mcs>
+                  <m:ctrlPr>
+                    <w:rPr>
+                      <w:rFonts w:ascii="Cambria Math" w:hAnsi="Cambria Math" w:cs="Arial"/>
+                      <w:bCs/>
+                      <w:i/>
+                      <w:lang w:eastAsia="es-ES"/>
+                    </w:rPr>
+                  </m:ctrlPr>
+                </m:mPr>
+                <m:mr>
+                  <m:e>
+                    <m:r>
+                      <w:rPr>
+                        <w:rFonts w:ascii="Cambria Math" w:hAnsi="Cambria Math" w:cs="Arial"/>
+                        <w:lang w:eastAsia="es-ES"/>
+                      </w:rPr>
+                      <m:t>X</m:t>
+                    </m:r>
+                  </m:e>
+                  <m:e>
+                    <m:r>
+                      <w:rPr>
+                        <w:rFonts w:ascii="Cambria Math" w:hAnsi="Cambria Math" w:cs="Arial"/>
+                        <w:lang w:eastAsia="es-ES"/>
+                      </w:rPr>
+                      <m:t>Y</m:t>
+                    </m:r>
+                  </m:e>
+                  <m:e>
+                    <m:r>
+                      <w:rPr>
+                        <w:rFonts w:ascii="Cambria Math" w:hAnsi="Cambria Math" w:cs="Arial"/>
+                        <w:lang w:eastAsia="es-ES"/>
+                      </w:rPr>
+                      <m:t>Z</m:t>
+                    </m:r>
+                  </m:e>
+                </m:mr>
+                <m:mr>
+                  <m:e>
+                    <m:r>
+                      <w:rPr>
+                        <w:rFonts w:ascii="Cambria Math" w:hAnsi="Cambria Math" w:cs="Arial"/>
+                        <w:lang w:eastAsia="es-ES"/>
+                      </w:rPr>
+                      <m:t>-6</m:t>
+                    </m:r>
+                  </m:e>
+                  <m:e>
+                    <m:r>
+                      <w:rPr>
+                        <w:rFonts w:ascii="Cambria Math" w:hAnsi="Cambria Math" w:cs="Arial"/>
+                        <w:lang w:eastAsia="es-ES"/>
+                      </w:rPr>
+                      <m:t>10</m:t>
+                    </m:r>
+                  </m:e>
+                  <m:e>
+                    <m:r>
+                      <w:rPr>
+                        <w:rFonts w:ascii="Cambria Math" w:hAnsi="Cambria Math" w:cs="Arial"/>
+                        <w:lang w:eastAsia="es-ES"/>
+                      </w:rPr>
+                      <m:t>3</m:t>
+                    </m:r>
+                  </m:e>
+                </m:mr>
+                <m:mr>
+                  <m:e>
+                    <m:r>
+                      <w:rPr>
+                        <w:rFonts w:ascii="Cambria Math" w:hAnsi="Cambria Math" w:cs="Arial"/>
+                        <w:lang w:eastAsia="es-ES"/>
+                      </w:rPr>
+                      <m:t>-3</m:t>
+                    </m:r>
+                  </m:e>
+                  <m:e>
+                    <m:r>
+                      <w:rPr>
+                        <w:rFonts w:ascii="Cambria Math" w:hAnsi="Cambria Math" w:cs="Arial"/>
+                        <w:lang w:eastAsia="es-ES"/>
+                      </w:rPr>
+                      <m:t>0</m:t>
+                    </m:r>
+                  </m:e>
+                  <m:e>
+                    <m:r>
+                      <w:rPr>
+                        <w:rFonts w:ascii="Cambria Math" w:hAnsi="Cambria Math" w:cs="Arial"/>
+                        <w:lang w:eastAsia="es-ES"/>
+                      </w:rPr>
+                      <m:t>1</m:t>
+                    </m:r>
+                  </m:e>
+                </m:mr>
+              </m:m>
+            </m:e>
+          </m:d>
+          <m:r>
+            <w:rPr>
+              <w:rFonts w:ascii="Cambria Math" w:hAnsi="Cambria Math" w:cs="Arial"/>
+              <w:lang w:eastAsia="es-ES"/>
+            </w:rPr>
+            <m:t>=</m:t>
+          </m:r>
+          <m:r>
+            <m:rPr>
+              <m:sty m:val="b"/>
+            </m:rPr>
+            <w:rPr>
+              <w:rFonts w:ascii="Cambria Math" w:hAnsi="Cambria Math" w:cs="Arial"/>
+              <w:lang w:eastAsia="es-ES"/>
+            </w:rPr>
+            <m:t xml:space="preserve"> </m:t>
+          </m:r>
+          <m:r>
+            <w:rPr>
+              <w:rFonts w:ascii="Cambria Math" w:hAnsi="Cambria Math" w:cs="Arial"/>
+              <w:lang w:eastAsia="es-ES"/>
+            </w:rPr>
+            <m:t>X</m:t>
+          </m:r>
+          <m:d>
+            <m:dPr>
+              <m:begChr m:val="|"/>
+              <m:endChr m:val="|"/>
+              <m:ctrlPr>
+                <w:rPr>
+                  <w:rFonts w:ascii="Cambria Math" w:hAnsi="Cambria Math" w:cs="Arial"/>
+                  <w:bCs/>
+                  <w:i/>
+                  <w:lang w:eastAsia="es-ES"/>
+                </w:rPr>
+              </m:ctrlPr>
+            </m:dPr>
+            <m:e>
+              <m:m>
+                <m:mPr>
+                  <m:mcs>
+                    <m:mc>
+                      <m:mcPr>
+                        <m:count m:val="2"/>
+                        <m:mcJc m:val="center"/>
+                      </m:mcPr>
+                    </m:mc>
+                  </m:mcs>
+                  <m:ctrlPr>
+                    <w:rPr>
+                      <w:rFonts w:ascii="Cambria Math" w:hAnsi="Cambria Math" w:cs="Arial"/>
+                      <w:bCs/>
+                      <w:i/>
+                      <w:lang w:eastAsia="es-ES"/>
+                    </w:rPr>
+                  </m:ctrlPr>
+                </m:mPr>
+                <m:mr>
+                  <m:e>
+                    <m:r>
+                      <w:rPr>
+                        <w:rFonts w:ascii="Cambria Math" w:hAnsi="Cambria Math" w:cs="Arial"/>
+                        <w:lang w:eastAsia="es-ES"/>
+                      </w:rPr>
+                      <m:t>Y</m:t>
+                    </m:r>
+                  </m:e>
+                  <m:e>
+                    <m:r>
+                      <w:rPr>
+                        <w:rFonts w:ascii="Cambria Math" w:hAnsi="Cambria Math" w:cs="Arial"/>
+                        <w:lang w:eastAsia="es-ES"/>
+                      </w:rPr>
+                      <m:t>Z</m:t>
+                    </m:r>
+                  </m:e>
+                </m:mr>
+                <m:mr>
+                  <m:e>
+                    <m:r>
+                      <w:rPr>
+                        <w:rFonts w:ascii="Cambria Math" w:hAnsi="Cambria Math" w:cs="Arial"/>
+                        <w:lang w:eastAsia="es-ES"/>
+                      </w:rPr>
+                      <m:t>10</m:t>
+                    </m:r>
+                  </m:e>
+                  <m:e>
+                    <m:r>
+                      <w:rPr>
+                        <w:rFonts w:ascii="Cambria Math" w:hAnsi="Cambria Math" w:cs="Arial"/>
+                        <w:lang w:eastAsia="es-ES"/>
+                      </w:rPr>
+                      <m:t>3</m:t>
+                    </m:r>
+                  </m:e>
+                </m:mr>
+                <m:mr>
+                  <m:e>
+                    <m:r>
+                      <w:rPr>
+                        <w:rFonts w:ascii="Cambria Math" w:hAnsi="Cambria Math" w:cs="Arial"/>
+                        <w:lang w:eastAsia="es-ES"/>
+                      </w:rPr>
+                      <m:t>0</m:t>
+                    </m:r>
+                  </m:e>
+                  <m:e>
+                    <m:r>
+                      <w:rPr>
+                        <w:rFonts w:ascii="Cambria Math" w:hAnsi="Cambria Math" w:cs="Arial"/>
+                        <w:lang w:eastAsia="es-ES"/>
+                      </w:rPr>
+                      <m:t>1</m:t>
+                    </m:r>
+                  </m:e>
+                </m:mr>
+              </m:m>
+            </m:e>
+          </m:d>
+          <m:r>
+            <w:rPr>
+              <w:rFonts w:ascii="Cambria Math" w:hAnsi="Cambria Math" w:cs="Arial"/>
+              <w:lang w:eastAsia="es-ES"/>
+            </w:rPr>
+            <m:t>-Y</m:t>
+          </m:r>
+          <m:d>
+            <m:dPr>
+              <m:begChr m:val="|"/>
+              <m:endChr m:val="|"/>
+              <m:ctrlPr>
+                <w:rPr>
+                  <w:rFonts w:ascii="Cambria Math" w:hAnsi="Cambria Math" w:cs="Arial"/>
+                  <w:bCs/>
+                  <w:i/>
+                  <w:lang w:eastAsia="es-ES"/>
+                </w:rPr>
+              </m:ctrlPr>
+            </m:dPr>
+            <m:e>
+              <m:m>
+                <m:mPr>
+                  <m:mcs>
+                    <m:mc>
+                      <m:mcPr>
+                        <m:count m:val="2"/>
+                        <m:mcJc m:val="center"/>
+                      </m:mcPr>
+                    </m:mc>
+                  </m:mcs>
+                  <m:ctrlPr>
+                    <w:rPr>
+                      <w:rFonts w:ascii="Cambria Math" w:hAnsi="Cambria Math" w:cs="Arial"/>
+                      <w:bCs/>
+                      <w:i/>
+                      <w:lang w:eastAsia="es-ES"/>
+                    </w:rPr>
+                  </m:ctrlPr>
+                </m:mPr>
+                <m:mr>
+                  <m:e>
+                    <m:r>
+                      <w:rPr>
+                        <w:rFonts w:ascii="Cambria Math" w:hAnsi="Cambria Math" w:cs="Arial"/>
+                        <w:lang w:eastAsia="es-ES"/>
+                      </w:rPr>
+                      <m:t>X</m:t>
+                    </m:r>
+                  </m:e>
+                  <m:e>
+                    <m:r>
+                      <w:rPr>
+                        <w:rFonts w:ascii="Cambria Math" w:hAnsi="Cambria Math" w:cs="Arial"/>
+                        <w:lang w:eastAsia="es-ES"/>
+                      </w:rPr>
+                      <m:t>Z</m:t>
+                    </m:r>
+                  </m:e>
+                </m:mr>
+                <m:mr>
+                  <m:e>
+                    <m:r>
+                      <w:rPr>
+                        <w:rFonts w:ascii="Cambria Math" w:hAnsi="Cambria Math" w:cs="Arial"/>
+                        <w:lang w:eastAsia="es-ES"/>
+                      </w:rPr>
+                      <m:t>-6</m:t>
+                    </m:r>
+                  </m:e>
+                  <m:e>
+                    <m:r>
+                      <w:rPr>
+                        <w:rFonts w:ascii="Cambria Math" w:hAnsi="Cambria Math" w:cs="Arial"/>
+                        <w:lang w:eastAsia="es-ES"/>
+                      </w:rPr>
+                      <m:t>3</m:t>
+                    </m:r>
+                  </m:e>
+                </m:mr>
+                <m:mr>
+                  <m:e>
+                    <m:r>
+                      <w:rPr>
+                        <w:rFonts w:ascii="Cambria Math" w:hAnsi="Cambria Math" w:cs="Arial"/>
+                        <w:lang w:eastAsia="es-ES"/>
+                      </w:rPr>
+                      <m:t>-3</m:t>
+                    </m:r>
+                  </m:e>
+                  <m:e>
+                    <m:r>
+                      <w:rPr>
+                        <w:rFonts w:ascii="Cambria Math" w:hAnsi="Cambria Math" w:cs="Arial"/>
+                        <w:lang w:eastAsia="es-ES"/>
+                      </w:rPr>
+                      <m:t>1</m:t>
+                    </m:r>
+                  </m:e>
+                </m:mr>
+              </m:m>
+            </m:e>
+          </m:d>
+          <m:r>
+            <w:rPr>
+              <w:rFonts w:ascii="Cambria Math" w:hAnsi="Cambria Math" w:cs="Arial"/>
+              <w:lang w:eastAsia="es-ES"/>
+            </w:rPr>
+            <m:t>+Z</m:t>
+          </m:r>
+          <m:d>
+            <m:dPr>
+              <m:begChr m:val="|"/>
+              <m:endChr m:val="|"/>
+              <m:ctrlPr>
+                <w:rPr>
+                  <w:rFonts w:ascii="Cambria Math" w:hAnsi="Cambria Math" w:cs="Arial"/>
+                  <w:bCs/>
+                  <w:i/>
+                  <w:lang w:eastAsia="es-ES"/>
+                </w:rPr>
+              </m:ctrlPr>
+            </m:dPr>
+            <m:e>
+              <m:m>
+                <m:mPr>
+                  <m:mcs>
+                    <m:mc>
+                      <m:mcPr>
+                        <m:count m:val="2"/>
+                        <m:mcJc m:val="center"/>
+                      </m:mcPr>
+                    </m:mc>
+                  </m:mcs>
+                  <m:ctrlPr>
+                    <w:rPr>
+                      <w:rFonts w:ascii="Cambria Math" w:hAnsi="Cambria Math" w:cs="Arial"/>
+                      <w:bCs/>
+                      <w:i/>
+                      <w:lang w:eastAsia="es-ES"/>
+                    </w:rPr>
+                  </m:ctrlPr>
+                </m:mPr>
+                <m:mr>
+                  <m:e>
+                    <m:r>
+                      <w:rPr>
+                        <w:rFonts w:ascii="Cambria Math" w:hAnsi="Cambria Math" w:cs="Arial"/>
+                        <w:lang w:eastAsia="es-ES"/>
+                      </w:rPr>
+                      <m:t>X</m:t>
+                    </m:r>
+                  </m:e>
+                  <m:e>
+                    <m:r>
+                      <w:rPr>
+                        <w:rFonts w:ascii="Cambria Math" w:hAnsi="Cambria Math" w:cs="Arial"/>
+                        <w:lang w:eastAsia="es-ES"/>
+                      </w:rPr>
+                      <m:t>Y</m:t>
+                    </m:r>
+                  </m:e>
+                </m:mr>
+                <m:mr>
+                  <m:e>
+                    <m:r>
+                      <w:rPr>
+                        <w:rFonts w:ascii="Cambria Math" w:hAnsi="Cambria Math" w:cs="Arial"/>
+                        <w:lang w:eastAsia="es-ES"/>
+                      </w:rPr>
+                      <m:t>-6</m:t>
+                    </m:r>
+                  </m:e>
+                  <m:e>
+                    <m:r>
+                      <w:rPr>
+                        <w:rFonts w:ascii="Cambria Math" w:hAnsi="Cambria Math" w:cs="Arial"/>
+                        <w:lang w:eastAsia="es-ES"/>
+                      </w:rPr>
+                      <m:t>10</m:t>
+                    </m:r>
+                  </m:e>
+                </m:mr>
+                <m:mr>
+                  <m:e>
+                    <m:r>
+                      <w:rPr>
+                        <w:rFonts w:ascii="Cambria Math" w:hAnsi="Cambria Math" w:cs="Arial"/>
+                        <w:lang w:eastAsia="es-ES"/>
+                      </w:rPr>
+                      <m:t>-3</m:t>
+                    </m:r>
+                  </m:e>
+                  <m:e>
+                    <m:r>
+                      <w:rPr>
+                        <w:rFonts w:ascii="Cambria Math" w:hAnsi="Cambria Math" w:cs="Arial"/>
+                        <w:lang w:eastAsia="es-ES"/>
+                      </w:rPr>
+                      <m:t>0</m:t>
+                    </m:r>
+                  </m:e>
+                </m:mr>
+              </m:m>
+            </m:e>
+          </m:d>
+        </m:oMath>
+      </m:oMathPara>
+    </w:p>
+    <w:p>
+      <w:pPr>
+        <w:rPr>
+          <w:rFonts w:ascii="Arial" w:eastAsiaTheme="minorEastAsia" w:hAnsi="Arial" w:cs="Arial"/>
+          <w:bCs/>
+          <w:lang w:eastAsia="es-ES"/>
+        </w:rPr>
+      </w:pPr>
+      <m:oMathPara>
+        <m:oMathParaPr>
+          <m:jc m:val="left"/>
+        </m:oMathParaPr>
+        <m:oMath>
+          <m:acc>
+            <m:accPr>
+              <m:chr m:val="⃗"/>
+              <m:ctrlPr>
+                <w:rPr>
+                  <w:rFonts w:ascii="Cambria Math" w:hAnsi="Cambria Math" w:cs="Cambria Math"/>
+                  <w:lang w:eastAsia="es-ES"/>
+                </w:rPr>
+              </m:ctrlPr>
+            </m:accPr>
+            <m:e>
+              <m:r>
+                <m:rPr>
+                  <m:sty m:val="p"/>
+                </m:rPr>
+                <w:rPr>
+                  <w:rFonts w:ascii="Cambria Math" w:hAnsi="Cambria Math" w:cs="Arial"/>
+                  <w:lang w:eastAsia="es-ES"/>
+                </w:rPr>
+                <m:t>CA</m:t>
+              </m:r>
+              <m:r>
+                <m:rPr>
+                  <m:sty m:val="p"/>
+                </m:rPr>
+                <w:rPr>
+                  <w:rFonts w:ascii="Cambria Math" w:hAnsi="Cambria Math" w:cs="Arial"/>
+                  <w:lang w:eastAsia="es-ES"/>
+                </w:rPr>
+                <m:t xml:space="preserve"> </m:t>
+              </m:r>
+              <m:ctrlPr>
+                <w:rPr>
+                  <w:rFonts w:ascii="Cambria Math" w:hAnsi="Cambria Math" w:cs="Arial"/>
+                  <w:lang w:eastAsia="es-ES"/>
+                </w:rPr>
+              </m:ctrlPr>
+            </m:e>
+          </m:acc>
+          <m:r>
+            <m:rPr>
+              <m:sty m:val="p"/>
+            </m:rPr>
+            <w:rPr>
+              <w:rFonts w:ascii="Cambria Math" w:hAnsi="Cambria Math" w:cs="Arial"/>
+              <w:lang w:eastAsia="es-ES"/>
+            </w:rPr>
+            <m:t xml:space="preserve"> x   </m:t>
+          </m:r>
+          <m:acc>
+            <m:accPr>
+              <m:chr m:val="⃗"/>
+              <m:ctrlPr>
+                <w:rPr>
+                  <w:rFonts w:ascii="Cambria Math" w:hAnsi="Cambria Math" w:cs="Cambria Math"/>
+                  <w:lang w:eastAsia="es-ES"/>
+                </w:rPr>
+              </m:ctrlPr>
+            </m:accPr>
+            <m:e>
+              <m:r>
+                <m:rPr>
+                  <m:sty m:val="p"/>
+                </m:rPr>
+                <w:rPr>
+                  <w:rFonts w:ascii="Cambria Math" w:hAnsi="Cambria Math" w:cs="Arial"/>
+                  <w:lang w:eastAsia="es-ES"/>
+                </w:rPr>
+                <m:t>AB</m:t>
+              </m:r>
+              <m:r>
+                <m:rPr>
+                  <m:sty m:val="p"/>
+                </m:rPr>
+                <w:rPr>
+                  <w:rFonts w:ascii="Cambria Math" w:hAnsi="Cambria Math" w:cs="Arial"/>
+                  <w:lang w:eastAsia="es-ES"/>
+                </w:rPr>
+                <m:t xml:space="preserve"> </m:t>
+              </m:r>
+              <m:ctrlPr>
+                <w:rPr>
+                  <w:rFonts w:ascii="Cambria Math" w:hAnsi="Cambria Math" w:cs="Arial"/>
+                  <w:lang w:eastAsia="es-ES"/>
+                </w:rPr>
+              </m:ctrlPr>
+            </m:e>
+          </m:acc>
+          <m:r>
+            <m:rPr>
+              <m:sty m:val="p"/>
+            </m:rPr>
+            <w:rPr>
+              <w:rFonts w:ascii="Cambria Math" w:hAnsi="Cambria Math" w:cs="Arial"/>
+              <w:lang w:eastAsia="es-ES"/>
+            </w:rPr>
+            <m:t xml:space="preserve">=  </m:t>
+          </m:r>
+          <m:r>
+            <w:rPr>
+              <w:rFonts w:ascii="Cambria Math" w:hAnsi="Cambria Math" w:cs="Arial"/>
+              <w:lang w:eastAsia="es-ES"/>
+            </w:rPr>
+            <m:t>X</m:t>
+          </m:r>
+          <m:d>
+            <m:dPr>
+              <m:ctrlPr>
+                <w:rPr>
+                  <w:rFonts w:ascii="Cambria Math" w:eastAsiaTheme="minorEastAsia" w:hAnsi="Cambria Math" w:cs="Arial"/>
+                  <w:bCs/>
+                  <w:lang w:eastAsia="es-ES"/>
+                </w:rPr>
+              </m:ctrlPr>
+            </m:dPr>
+            <m:e>
+              <m:r>
+                <m:rPr>
+                  <m:sty m:val="p"/>
+                </m:rPr>
+                <w:rPr>
+                  <w:rFonts w:ascii="Cambria Math" w:eastAsiaTheme="minorEastAsia" w:hAnsi="Cambria Math" w:cs="Arial"/>
+                  <w:lang w:eastAsia="es-ES"/>
+                </w:rPr>
+                <m:t>10</m:t>
+              </m:r>
+              <m:r>
+                <m:rPr>
+                  <m:sty m:val="p"/>
+                </m:rPr>
+                <w:rPr>
+                  <w:rFonts w:ascii="Cambria Math" w:eastAsiaTheme="minorEastAsia" w:hAnsi="Cambria Math" w:cs="Arial"/>
+                  <w:lang w:eastAsia="es-ES"/>
+                </w:rPr>
+                <m:t>-(</m:t>
+              </m:r>
+              <m:r>
+                <m:rPr>
+                  <m:sty m:val="p"/>
+                </m:rPr>
+                <w:rPr>
+                  <w:rFonts w:ascii="Cambria Math" w:eastAsiaTheme="minorEastAsia" w:hAnsi="Cambria Math" w:cs="Arial"/>
+                  <w:lang w:eastAsia="es-ES"/>
+                </w:rPr>
+                <m:t>0</m:t>
+              </m:r>
+            </m:e>
+          </m:d>
+          <m:r>
+            <m:rPr>
+              <m:sty m:val="p"/>
+            </m:rPr>
+            <w:rPr>
+              <w:rFonts w:ascii="Cambria Math" w:eastAsiaTheme="minorEastAsia" w:hAnsi="Cambria Math" w:cs="Arial"/>
+              <w:lang w:eastAsia="es-ES"/>
+            </w:rPr>
+            <m:t>-</m:t>
+          </m:r>
+          <m:r>
+            <w:rPr>
+              <w:rFonts w:ascii="Cambria Math" w:hAnsi="Cambria Math" w:cs="Arial"/>
+              <w:lang w:eastAsia="es-ES"/>
+            </w:rPr>
+            <m:t>Y</m:t>
+          </m:r>
+          <m:d>
+            <m:dPr>
+              <m:ctrlPr>
+                <w:rPr>
+                  <w:rFonts w:ascii="Cambria Math" w:hAnsi="Cambria Math" w:cs="Arial"/>
+                  <w:bCs/>
+                  <w:i/>
+                  <w:lang w:eastAsia="es-ES"/>
+                </w:rPr>
+              </m:ctrlPr>
+            </m:dPr>
+            <m:e>
+              <m:r>
+                <w:rPr>
+                  <w:rFonts w:ascii="Cambria Math" w:hAnsi="Cambria Math" w:cs="Arial"/>
+                  <w:lang w:eastAsia="es-ES"/>
+                </w:rPr>
+                <m:t>-6</m:t>
+              </m:r>
+              <m:r>
+                <w:rPr>
+                  <w:rFonts w:ascii="Cambria Math" w:hAnsi="Cambria Math" w:cs="Arial"/>
+                  <w:lang w:eastAsia="es-ES"/>
+                </w:rPr>
+                <m:t>-(</m:t>
+              </m:r>
+              <m:r>
+                <w:rPr>
+                  <w:rFonts w:ascii="Cambria Math" w:hAnsi="Cambria Math" w:cs="Arial"/>
+                  <w:lang w:eastAsia="es-ES"/>
+                </w:rPr>
+                <m:t>-9</m:t>
+              </m:r>
+              <m:r>
+                <w:rPr>
+                  <w:rFonts w:ascii="Cambria Math" w:hAnsi="Cambria Math" w:cs="Arial"/>
+                  <w:lang w:eastAsia="es-ES"/>
+                </w:rPr>
+                <m:t>)</m:t>
+              </m:r>
+            </m:e>
+          </m:d>
+          <m:r>
+            <w:rPr>
+              <w:rFonts w:ascii="Cambria Math" w:hAnsi="Cambria Math" w:cs="Arial"/>
+              <w:lang w:eastAsia="es-ES"/>
+            </w:rPr>
+            <m:t>+Z</m:t>
+          </m:r>
+          <m:d>
+            <m:dPr>
+              <m:ctrlPr>
+                <w:rPr>
+                  <w:rFonts w:ascii="Cambria Math" w:hAnsi="Cambria Math" w:cs="Arial"/>
+                  <w:bCs/>
+                  <w:i/>
+                  <w:lang w:eastAsia="es-ES"/>
+                </w:rPr>
+              </m:ctrlPr>
+            </m:dPr>
+            <m:e>
+              <m:r>
+                <w:rPr>
+                  <w:rFonts w:ascii="Cambria Math" w:hAnsi="Cambria Math" w:cs="Arial"/>
+                  <w:lang w:eastAsia="es-ES"/>
+                </w:rPr>
+                <m:t>0</m:t>
+              </m:r>
+              <m:r>
+                <w:rPr>
+                  <w:rFonts w:ascii="Cambria Math" w:hAnsi="Cambria Math" w:cs="Arial"/>
+                  <w:lang w:eastAsia="es-ES"/>
+                </w:rPr>
+                <m:t>-(</m:t>
+              </m:r>
+              <m:r>
+                <w:rPr>
+                  <w:rFonts w:ascii="Cambria Math" w:hAnsi="Cambria Math" w:cs="Arial"/>
+                  <w:lang w:eastAsia="es-ES"/>
+                </w:rPr>
+                <m:t>-30</m:t>
+              </m:r>
+              <m:r>
+                <w:rPr>
+                  <w:rFonts w:ascii="Cambria Math" w:hAnsi="Cambria Math" w:cs="Arial"/>
+                  <w:lang w:eastAsia="es-ES"/>
+                </w:rPr>
+                <m:t>)</m:t>
+              </m:r>
+            </m:e>
+          </m:d>
+        </m:oMath>
+      </m:oMathPara>
+    </w:p>
+    <w:p>
+      <w:pPr>
+        <w:rPr>
+          <w:rFonts w:ascii="Arial" w:eastAsiaTheme="minorEastAsia" w:hAnsi="Arial" w:cs="Arial"/>
+          <w:bCs/>
+          <w:lang w:eastAsia="es-ES"/>
+        </w:rPr>
+      </w:pPr>
+      <m:oMathPara>
+        <m:oMathParaPr>
+          <m:jc m:val="left"/>
+        </m:oMathParaPr>
+        <m:oMath>
+          <m:acc>
+            <m:accPr>
+              <m:chr m:val="⃗"/>
+              <m:ctrlPr>
+                <w:rPr>
+                  <w:rFonts w:ascii="Cambria Math" w:hAnsi="Cambria Math" w:cs="Cambria Math"/>
+                  <w:lang w:eastAsia="es-ES"/>
+                </w:rPr>
+              </m:ctrlPr>
+            </m:accPr>
+            <m:e>
+              <m:r>
+                <m:rPr>
+                  <m:sty m:val="p"/>
+                </m:rPr>
+                <w:rPr>
+                  <w:rFonts w:ascii="Cambria Math" w:hAnsi="Cambria Math" w:cs="Arial"/>
+                  <w:lang w:eastAsia="es-ES"/>
+                </w:rPr>
+                <m:t xml:space="preserve">CA </m:t>
+              </m:r>
+              <m:ctrlPr>
+                <w:rPr>
+                  <w:rFonts w:ascii="Cambria Math" w:hAnsi="Cambria Math" w:cs="Arial"/>
+                  <w:lang w:eastAsia="es-ES"/>
+                </w:rPr>
+              </m:ctrlPr>
+            </m:e>
+          </m:acc>
+          <m:r>
+            <m:rPr>
+              <m:sty m:val="p"/>
+            </m:rPr>
+            <w:rPr>
+              <w:rFonts w:ascii="Cambria Math" w:hAnsi="Cambria Math" w:cs="Arial"/>
+              <w:lang w:eastAsia="es-ES"/>
+            </w:rPr>
+            <m:t xml:space="preserve"> x   </m:t>
+          </m:r>
+          <m:acc>
+            <m:accPr>
+              <m:chr m:val="⃗"/>
+              <m:ctrlPr>
+                <w:rPr>
+                  <w:rFonts w:ascii="Cambria Math" w:hAnsi="Cambria Math" w:cs="Cambria Math"/>
+                  <w:lang w:eastAsia="es-ES"/>
+                </w:rPr>
+              </m:ctrlPr>
+            </m:accPr>
+            <m:e>
+              <m:r>
+                <m:rPr>
+                  <m:sty m:val="p"/>
+                </m:rPr>
+                <w:rPr>
+                  <w:rFonts w:ascii="Cambria Math" w:hAnsi="Cambria Math" w:cs="Arial"/>
+                  <w:lang w:eastAsia="es-ES"/>
+                </w:rPr>
+                <m:t xml:space="preserve">AB </m:t>
+              </m:r>
+              <m:ctrlPr>
+                <w:rPr>
+                  <w:rFonts w:ascii="Cambria Math" w:hAnsi="Cambria Math" w:cs="Arial"/>
+                  <w:lang w:eastAsia="es-ES"/>
+                </w:rPr>
+              </m:ctrlPr>
+            </m:e>
+          </m:acc>
+          <m:r>
+            <m:rPr>
+              <m:sty m:val="p"/>
+            </m:rPr>
+            <w:rPr>
+              <w:rFonts w:ascii="Cambria Math" w:hAnsi="Cambria Math" w:cs="Arial"/>
+              <w:lang w:eastAsia="es-ES"/>
+            </w:rPr>
+            <m:t xml:space="preserve">=  </m:t>
+          </m:r>
+          <m:r>
+            <w:rPr>
+              <w:rFonts w:ascii="Cambria Math" w:hAnsi="Cambria Math" w:cs="Arial"/>
+              <w:lang w:eastAsia="es-ES"/>
+            </w:rPr>
+            <m:t>10x</m:t>
+          </m:r>
+          <m:r>
+            <m:rPr>
+              <m:sty m:val="p"/>
+            </m:rPr>
+            <w:rPr>
+              <w:rFonts w:ascii="Cambria Math" w:eastAsiaTheme="minorEastAsia" w:hAnsi="Cambria Math" w:cs="Arial"/>
+              <w:lang w:eastAsia="es-ES"/>
+            </w:rPr>
+            <m:t>-</m:t>
+          </m:r>
+          <m:r>
+            <m:rPr>
+              <m:sty m:val="p"/>
+            </m:rPr>
+            <w:rPr>
+              <w:rFonts w:ascii="Cambria Math" w:eastAsiaTheme="minorEastAsia" w:hAnsi="Cambria Math" w:cs="Arial"/>
+              <w:lang w:eastAsia="es-ES"/>
+            </w:rPr>
+            <m:t>3</m:t>
+          </m:r>
+          <m:r>
+            <w:rPr>
+              <w:rFonts w:ascii="Cambria Math" w:hAnsi="Cambria Math" w:cs="Arial"/>
+              <w:lang w:eastAsia="es-ES"/>
+            </w:rPr>
+            <m:t>y</m:t>
+          </m:r>
+          <m:r>
+            <w:rPr>
+              <w:rFonts w:ascii="Cambria Math" w:hAnsi="Cambria Math" w:cs="Arial"/>
+              <w:lang w:eastAsia="es-ES"/>
+            </w:rPr>
+            <m:t>+</m:t>
+          </m:r>
+          <m:r>
+            <w:rPr>
+              <w:rFonts w:ascii="Cambria Math" w:hAnsi="Cambria Math" w:cs="Arial"/>
+              <w:lang w:eastAsia="es-ES"/>
+            </w:rPr>
+            <m:t>30z</m:t>
+          </m:r>
+        </m:oMath>
+      </m:oMathPara>
+    </w:p>
+    <w:p>
+      <w:pPr>
+        <w:rPr>
+          <w:rFonts w:ascii="Arial" w:eastAsiaTheme="minorEastAsia" w:hAnsi="Arial" w:cs="Arial"/>
+          <w:bCs/>
+          <w:lang w:eastAsia="es-ES"/>
+        </w:rPr>
+      </w:pPr>
+      <w:r>
+        <w:rPr>
+          <w:rFonts w:ascii="Arial" w:eastAsiaTheme="minorEastAsia" w:hAnsi="Arial" w:cs="Arial"/>
+          <w:bCs/>
+          <w:noProof/>
+          <w:lang w:eastAsia="es-ES"/>
+        </w:rPr>
+        <mc:AlternateContent>
+          <mc:Choice Requires="wps">
+            <w:drawing>
+              <wp:anchor distT="0" distB="0" distL="114300" distR="114300" simplePos="0" relativeHeight="251661312" behindDoc="0" locked="0" layoutInCell="1" allowOverlap="1" wp14:anchorId="40903EB9" wp14:editId="25B65A33">
+                <wp:simplePos x="0" y="0"/>
+                <wp:positionH relativeFrom="column">
+                  <wp:posOffset>-156210</wp:posOffset>
+                </wp:positionH>
+                <wp:positionV relativeFrom="paragraph">
+                  <wp:posOffset>1254760</wp:posOffset>
+                </wp:positionV>
+                <wp:extent cx="2152650" cy="409575"/>
+                <wp:effectExtent l="19050" t="19050" r="19050" b="28575"/>
+                <wp:wrapNone/>
+                <wp:docPr id="1896620021" name="Rectángulo 1"/>
+                <wp:cNvGraphicFramePr/>
+                <a:graphic xmlns:a="http://schemas.openxmlformats.org/drawingml/2006/main">
+                  <a:graphicData uri="http://schemas.microsoft.com/office/word/2010/wordprocessingShape">
+                    <wps:wsp>
+                      <wps:cNvSpPr/>
+                      <wps:spPr>
+                        <a:xfrm>
+                          <a:off x="0" y="0"/>
+                          <a:ext cx="2152650" cy="409575"/>
+                        </a:xfrm>
+                        <a:prstGeom prst="rect">
+                          <a:avLst/>
+                        </a:prstGeom>
+                        <a:noFill/>
+                        <a:ln w="28575">
+                          <a:solidFill>
+                            <a:srgbClr val="00B0F0"/>
+                          </a:solidFill>
+                        </a:ln>
+                      </wps:spPr>
+                      <wps:style>
+                        <a:lnRef idx="2">
+                          <a:schemeClr val="accent1">
+                            <a:shade val="15000"/>
+                          </a:schemeClr>
+                        </a:lnRef>
+                        <a:fillRef idx="1">
+                          <a:schemeClr val="accent1"/>
+                        </a:fillRef>
+                        <a:effectRef idx="0">
+                          <a:schemeClr val="accent1"/>
+                        </a:effectRef>
+                        <a:fontRef idx="minor">
+                          <a:schemeClr val="lt1"/>
+                        </a:fontRef>
+                      </wps:style>
+                      <wps:bodyPr rot="0" spcFirstLastPara="0" vertOverflow="overflow" horzOverflow="overflow" vert="horz" wrap="square" lIns="91440" tIns="45720" rIns="91440" bIns="45720" numCol="1" spcCol="0" rtlCol="0" fromWordArt="0" anchor="ctr" anchorCtr="0" forceAA="0" compatLnSpc="1">
+                        <a:prstTxWarp prst="textNoShape">
+                          <a:avLst/>
+                        </a:prstTxWarp>
+                        <a:noAutofit/>
+                      </wps:bodyPr>
+                    </wps:wsp>
+                  </a:graphicData>
+                </a:graphic>
+              </wp:anchor>
+            </w:drawing>
+          </mc:Choice>
+          <mc:Fallback>
+            <w:pict>
+              <v:rect w14:anchorId="706973A9" id="Rectángulo 1" o:spid="_x0000_s1026" style="position:absolute;margin-left:-12.3pt;margin-top:98.8pt;width:169.5pt;height:32.25pt;z-index:251661312;visibility:visible;mso-wrap-style:square;mso-wrap-distance-left:9pt;mso-wrap-distance-top:0;mso-wrap-distance-right:9pt;mso-wrap-distance-bottom:0;mso-position-horizontal:absolute;mso-position-horizontal-relative:text;mso-position-vertical:absolute;mso-position-vertical-relative:text;v-text-anchor:middle" o:gfxdata="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" filled="f" strokecolor="#00b0f0" strokeweight="2.25pt"/>
+            </w:pict>
+          </mc:Fallback>
+        </mc:AlternateContent>
+      </w:r>
+    </w:p>
+    <w:p>
+      <w:pPr>
+        <w:rPr>
+          <w:rFonts w:ascii="Arial" w:eastAsiaTheme="minorEastAsia" w:hAnsi="Arial" w:cs="Arial"/>
+          <w:lang w:eastAsia="es-ES"/>
+        </w:rPr>
+      </w:pPr>
+      <m:oMathPara>
+        <m:oMathParaPr>
+          <m:jc m:val="left"/>
+        </m:oMathParaPr>
+        <m:oMath>
+          <m:r>
+            <w:rPr>
+              <w:rFonts w:ascii="Cambria Math" w:eastAsiaTheme="minorEastAsia" w:hAnsi="Cambria Math" w:cs="Arial"/>
+              <w:lang w:eastAsia="es-ES"/>
+            </w:rPr>
+            <m:t>Área del Triangulo=</m:t>
+          </m:r>
+          <m:d>
+            <m:dPr>
+              <m:ctrlPr>
+                <w:rPr>
+                  <w:rFonts w:ascii="Cambria Math" w:eastAsiaTheme="minorEastAsia" w:hAnsi="Cambria Math" w:cs="Arial"/>
+                  <w:i/>
+                  <w:lang w:eastAsia="es-ES"/>
+                </w:rPr>
+              </m:ctrlPr>
+            </m:dPr>
+            <m:e>
+              <m:f>
+                <m:fPr>
+                  <m:ctrlPr>
+                    <w:rPr>
+                      <w:rFonts w:ascii="Cambria Math" w:eastAsiaTheme="minorEastAsia" w:hAnsi="Cambria Math" w:cs="Arial"/>
+                      <w:i/>
+                      <w:lang w:eastAsia="es-ES"/>
+                    </w:rPr>
+                  </m:ctrlPr>
+                </m:fPr>
+                <m:num>
+                  <m:r>
+                    <w:rPr>
+                      <w:rFonts w:ascii="Cambria Math" w:eastAsiaTheme="minorEastAsia" w:hAnsi="Cambria Math" w:cs="Arial"/>
+                      <w:lang w:eastAsia="es-ES"/>
+                    </w:rPr>
+                    <m:t>10x-3y+30z</m:t>
+                  </m:r>
+                </m:num>
+                <m:den>
+                  <m:r>
+                    <w:rPr>
+                      <w:rFonts w:ascii="Cambria Math" w:eastAsiaTheme="minorEastAsia" w:hAnsi="Cambria Math" w:cs="Arial"/>
+                      <w:lang w:eastAsia="es-ES"/>
+                    </w:rPr>
+                    <m:t>2</m:t>
+                  </m:r>
+                </m:den>
+              </m:f>
+            </m:e>
+          </m:d>
+        </m:oMath>
+      </m:oMathPara>
+    </w:p>
+    <w:p>
+      <w:pPr>
+        <w:ind w:left="-709"/>
+        <w:rPr>
+          <w:rFonts w:ascii="Arial" w:eastAsiaTheme="minorEastAsia" w:hAnsi="Arial" w:cs="Arial"/>
+          <w:lang w:eastAsia="es-ES"/>
+        </w:rPr>
+      </w:pPr>
+      <m:oMathPara>
+        <m:oMathParaPr>
+          <m:jc m:val="left"/>
+        </m:oMathParaPr>
+        <m:oMath>
+          <m:r>
+            <w:rPr>
+              <w:rFonts w:ascii="Cambria Math" w:eastAsiaTheme="minorEastAsia" w:hAnsi="Cambria Math" w:cs="Arial"/>
+              <w:lang w:eastAsia="es-ES"/>
+            </w:rPr>
+            <m:t>Área del Triangulo=</m:t>
+          </m:r>
+          <m:d>
+            <m:dPr>
+              <m:ctrlPr>
+                <w:rPr>
+                  <w:rFonts w:ascii="Cambria Math" w:eastAsiaTheme="minorEastAsia" w:hAnsi="Cambria Math" w:cs="Arial"/>
+                  <w:i/>
+                  <w:lang w:eastAsia="es-ES"/>
+                </w:rPr>
+              </m:ctrlPr>
+            </m:dPr>
+            <m:e>
+              <m:f>
+                <m:fPr>
+                  <m:ctrlPr>
+                    <w:rPr>
+                      <w:rFonts w:ascii="Cambria Math" w:eastAsiaTheme="minorEastAsia" w:hAnsi="Cambria Math" w:cs="Arial"/>
+                      <w:i/>
+                      <w:lang w:eastAsia="es-ES"/>
+                    </w:rPr>
+                  </m:ctrlPr>
+                </m:fPr>
+                <m:num>
+                  <m:r>
+                    <w:rPr>
+                      <w:rFonts w:ascii="Cambria Math" w:eastAsiaTheme="minorEastAsia" w:hAnsi="Cambria Math" w:cs="Arial"/>
+                      <w:lang w:eastAsia="es-ES"/>
+                    </w:rPr>
+                    <m:t>10</m:t>
+                  </m:r>
+                  <m:r>
+                    <w:rPr>
+                      <w:rFonts w:ascii="Cambria Math" w:eastAsiaTheme="minorEastAsia" w:hAnsi="Cambria Math" w:cs="Arial"/>
+                      <w:lang w:eastAsia="es-ES"/>
+                    </w:rPr>
+                    <m:t>x</m:t>
+                  </m:r>
+                </m:num>
+                <m:den>
+                  <m:r>
+                    <w:rPr>
+                      <w:rFonts w:ascii="Cambria Math" w:eastAsiaTheme="minorEastAsia" w:hAnsi="Cambria Math" w:cs="Arial"/>
+                      <w:lang w:eastAsia="es-ES"/>
+                    </w:rPr>
+                    <m:t>2</m:t>
+                  </m:r>
+                </m:den>
+              </m:f>
+              <m:r>
+                <w:rPr>
+                  <w:rFonts w:ascii="Cambria Math" w:eastAsiaTheme="minorEastAsia" w:hAnsi="Cambria Math" w:cs="Arial"/>
+                  <w:lang w:eastAsia="es-ES"/>
+                </w:rPr>
+                <m:t>-</m:t>
+              </m:r>
+              <m:f>
+                <m:fPr>
+                  <m:ctrlPr>
+                    <w:rPr>
+                      <w:rFonts w:ascii="Cambria Math" w:eastAsiaTheme="minorEastAsia" w:hAnsi="Cambria Math" w:cs="Arial"/>
+                      <w:i/>
+                      <w:lang w:eastAsia="es-ES"/>
+                    </w:rPr>
+                  </m:ctrlPr>
+                </m:fPr>
+                <m:num>
+                  <m:r>
+                    <w:rPr>
+                      <w:rFonts w:ascii="Cambria Math" w:eastAsiaTheme="minorEastAsia" w:hAnsi="Cambria Math" w:cs="Arial"/>
+                      <w:lang w:eastAsia="es-ES"/>
+                    </w:rPr>
+                    <m:t>3y</m:t>
+                  </m:r>
+                </m:num>
+                <m:den>
+                  <m:r>
+                    <w:rPr>
+                      <w:rFonts w:ascii="Cambria Math" w:eastAsiaTheme="minorEastAsia" w:hAnsi="Cambria Math" w:cs="Arial"/>
+                      <w:lang w:eastAsia="es-ES"/>
+                    </w:rPr>
+                    <m:t>2</m:t>
+                  </m:r>
+                </m:den>
+              </m:f>
+              <m:r>
+                <w:rPr>
+                  <w:rFonts w:ascii="Cambria Math" w:eastAsiaTheme="minorEastAsia" w:hAnsi="Cambria Math" w:cs="Arial"/>
+                  <w:lang w:eastAsia="es-ES"/>
+                </w:rPr>
+                <m:t>+</m:t>
+              </m:r>
+              <m:f>
+                <m:fPr>
+                  <m:ctrlPr>
+                    <w:rPr>
+                      <w:rFonts w:ascii="Cambria Math" w:eastAsiaTheme="minorEastAsia" w:hAnsi="Cambria Math" w:cs="Arial"/>
+                      <w:i/>
+                      <w:lang w:eastAsia="es-ES"/>
+                    </w:rPr>
+                  </m:ctrlPr>
+                </m:fPr>
+                <m:num>
+                  <m:r>
+                    <w:rPr>
+                      <w:rFonts w:ascii="Cambria Math" w:eastAsiaTheme="minorEastAsia" w:hAnsi="Cambria Math" w:cs="Arial"/>
+                      <w:lang w:eastAsia="es-ES"/>
+                    </w:rPr>
+                    <m:t>30z</m:t>
+                  </m:r>
+                </m:num>
+                <m:den>
+                  <m:r>
+                    <w:rPr>
+                      <w:rFonts w:ascii="Cambria Math" w:eastAsiaTheme="minorEastAsia" w:hAnsi="Cambria Math" w:cs="Arial"/>
+                      <w:lang w:eastAsia="es-ES"/>
+                    </w:rPr>
+                    <m:t>2</m:t>
+                  </m:r>
+                </m:den>
+              </m:f>
+            </m:e>
+          </m:d>
+          <m:r>
+            <w:rPr>
+              <w:rFonts w:ascii="Cambria Math" w:eastAsiaTheme="minorEastAsia" w:hAnsi="Cambria Math" w:cs="Arial"/>
+              <w:lang w:eastAsia="es-ES"/>
+            </w:rPr>
+            <m:t>=</m:t>
+          </m:r>
+          <m:d>
+            <m:dPr>
+              <m:ctrlPr>
+                <w:rPr>
+                  <w:rFonts w:ascii="Cambria Math" w:eastAsiaTheme="minorEastAsia" w:hAnsi="Cambria Math" w:cs="Arial"/>
+                  <w:i/>
+                  <w:lang w:eastAsia="es-ES"/>
+                </w:rPr>
+              </m:ctrlPr>
+            </m:dPr>
+            <m:e>
+              <m:r>
+                <w:rPr>
+                  <w:rFonts w:ascii="Cambria Math" w:eastAsiaTheme="minorEastAsia" w:hAnsi="Cambria Math" w:cs="Arial"/>
+                  <w:lang w:eastAsia="es-ES"/>
+                </w:rPr>
+                <m:t>5x-</m:t>
+              </m:r>
+              <m:f>
+                <m:fPr>
+                  <m:ctrlPr>
+                    <w:rPr>
+                      <w:rFonts w:ascii="Cambria Math" w:eastAsiaTheme="minorEastAsia" w:hAnsi="Cambria Math" w:cs="Arial"/>
+                      <w:i/>
+                      <w:lang w:eastAsia="es-ES"/>
+                    </w:rPr>
+                  </m:ctrlPr>
+                </m:fPr>
+                <m:num>
+                  <m:r>
+                    <w:rPr>
+                      <w:rFonts w:ascii="Cambria Math" w:eastAsiaTheme="minorEastAsia" w:hAnsi="Cambria Math" w:cs="Arial"/>
+                      <w:lang w:eastAsia="es-ES"/>
+                    </w:rPr>
+                    <m:t>3y</m:t>
+                  </m:r>
+                </m:num>
+                <m:den>
+                  <m:r>
+                    <w:rPr>
+                      <w:rFonts w:ascii="Cambria Math" w:eastAsiaTheme="minorEastAsia" w:hAnsi="Cambria Math" w:cs="Arial"/>
+                      <w:lang w:eastAsia="es-ES"/>
+                    </w:rPr>
+                    <m:t>2</m:t>
+                  </m:r>
+                </m:den>
+              </m:f>
+              <m:r>
+                <w:rPr>
+                  <w:rFonts w:ascii="Cambria Math" w:eastAsiaTheme="minorEastAsia" w:hAnsi="Cambria Math" w:cs="Arial"/>
+                  <w:lang w:eastAsia="es-ES"/>
+                </w:rPr>
+                <m:t>+15z</m:t>
+              </m:r>
+            </m:e>
+          </m:d>
+          <m:r>
+            <w:rPr>
+              <w:rFonts w:ascii="Cambria Math" w:eastAsiaTheme="minorEastAsia" w:hAnsi="Cambria Math" w:cs="Arial"/>
+              <w:lang w:eastAsia="es-ES"/>
+            </w:rPr>
+            <m:t>=</m:t>
+          </m:r>
+          <m:rad>
+            <m:radPr>
+              <m:degHide m:val="1"/>
+              <m:ctrlPr>
+                <w:rPr>
+                  <w:rFonts w:ascii="Cambria Math" w:eastAsiaTheme="minorEastAsia" w:hAnsi="Cambria Math" w:cs="Arial"/>
+                  <w:i/>
+                  <w:lang w:eastAsia="es-ES"/>
+                </w:rPr>
+              </m:ctrlPr>
+            </m:radPr>
+            <m:deg/>
+            <m:e>
+              <m:sSup>
+                <m:sSupPr>
+                  <m:ctrlPr>
+                    <w:rPr>
+                      <w:rFonts w:ascii="Cambria Math" w:eastAsiaTheme="minorEastAsia" w:hAnsi="Cambria Math" w:cs="Arial"/>
+                      <w:i/>
+                      <w:lang w:eastAsia="es-ES"/>
+                    </w:rPr>
+                  </m:ctrlPr>
+                </m:sSupPr>
+                <m:e>
+                  <m:r>
+                    <w:rPr>
+                      <w:rFonts w:ascii="Cambria Math" w:eastAsiaTheme="minorEastAsia" w:hAnsi="Cambria Math" w:cs="Arial"/>
+                      <w:lang w:eastAsia="es-ES"/>
+                    </w:rPr>
+                    <m:t>5</m:t>
+                  </m:r>
+                </m:e>
+                <m:sup>
+                  <m:r>
+                    <w:rPr>
+                      <w:rFonts w:ascii="Cambria Math" w:eastAsiaTheme="minorEastAsia" w:hAnsi="Cambria Math" w:cs="Arial"/>
+                      <w:lang w:eastAsia="es-ES"/>
+                    </w:rPr>
+                    <m:t>2</m:t>
+                  </m:r>
+                </m:sup>
+              </m:sSup>
+              <m:r>
+                <w:rPr>
+                  <w:rFonts w:ascii="Cambria Math" w:eastAsiaTheme="minorEastAsia" w:hAnsi="Cambria Math" w:cs="Arial"/>
+                  <w:lang w:eastAsia="es-ES"/>
+                </w:rPr>
+                <m:t>+</m:t>
+              </m:r>
+              <m:sSup>
+                <m:sSupPr>
+                  <m:ctrlPr>
+                    <w:rPr>
+                      <w:rFonts w:ascii="Cambria Math" w:eastAsiaTheme="minorEastAsia" w:hAnsi="Cambria Math" w:cs="Arial"/>
+                      <w:i/>
+                      <w:lang w:eastAsia="es-ES"/>
+                    </w:rPr>
+                  </m:ctrlPr>
+                </m:sSupPr>
+                <m:e>
+                  <m:d>
+                    <m:dPr>
+                      <m:ctrlPr>
+                        <w:rPr>
+                          <w:rFonts w:ascii="Cambria Math" w:eastAsiaTheme="minorEastAsia" w:hAnsi="Cambria Math" w:cs="Arial"/>
+                          <w:i/>
+                          <w:lang w:eastAsia="es-ES"/>
+                        </w:rPr>
+                      </m:ctrlPr>
+                    </m:dPr>
+                    <m:e>
+                      <m:r>
+                        <w:rPr>
+                          <w:rFonts w:ascii="Cambria Math" w:eastAsiaTheme="minorEastAsia" w:hAnsi="Cambria Math" w:cs="Arial"/>
+                          <w:lang w:eastAsia="es-ES"/>
+                        </w:rPr>
+                        <m:t>-</m:t>
+                      </m:r>
+                      <m:f>
+                        <m:fPr>
+                          <m:ctrlPr>
+                            <w:rPr>
+                              <w:rFonts w:ascii="Cambria Math" w:eastAsiaTheme="minorEastAsia" w:hAnsi="Cambria Math" w:cs="Arial"/>
+                              <w:i/>
+                              <w:lang w:eastAsia="es-ES"/>
+                            </w:rPr>
+                          </m:ctrlPr>
+                        </m:fPr>
+                        <m:num>
+                          <m:r>
+                            <w:rPr>
+                              <w:rFonts w:ascii="Cambria Math" w:eastAsiaTheme="minorEastAsia" w:hAnsi="Cambria Math" w:cs="Arial"/>
+                              <w:lang w:eastAsia="es-ES"/>
+                            </w:rPr>
+                            <m:t>3</m:t>
+                          </m:r>
+                        </m:num>
+                        <m:den>
+                          <m:r>
+                            <w:rPr>
+                              <w:rFonts w:ascii="Cambria Math" w:eastAsiaTheme="minorEastAsia" w:hAnsi="Cambria Math" w:cs="Arial"/>
+                              <w:lang w:eastAsia="es-ES"/>
+                            </w:rPr>
+                            <m:t>2</m:t>
+                          </m:r>
+                        </m:den>
+                      </m:f>
+                    </m:e>
+                  </m:d>
+                </m:e>
+                <m:sup>
+                  <m:r>
+                    <w:rPr>
+                      <w:rFonts w:ascii="Cambria Math" w:eastAsiaTheme="minorEastAsia" w:hAnsi="Cambria Math" w:cs="Arial"/>
+                      <w:lang w:eastAsia="es-ES"/>
+                    </w:rPr>
+                    <m:t>2</m:t>
+                  </m:r>
+                </m:sup>
+              </m:sSup>
+              <m:r>
+                <w:rPr>
+                  <w:rFonts w:ascii="Cambria Math" w:eastAsiaTheme="minorEastAsia" w:hAnsi="Cambria Math" w:cs="Arial"/>
+                  <w:lang w:eastAsia="es-ES"/>
+                </w:rPr>
+                <m:t>+</m:t>
+              </m:r>
+              <m:sSup>
+                <m:sSupPr>
+                  <m:ctrlPr>
+                    <w:rPr>
+                      <w:rFonts w:ascii="Cambria Math" w:eastAsiaTheme="minorEastAsia" w:hAnsi="Cambria Math" w:cs="Arial"/>
+                      <w:i/>
+                      <w:lang w:eastAsia="es-ES"/>
+                    </w:rPr>
+                  </m:ctrlPr>
+                </m:sSupPr>
+                <m:e>
+                  <m:r>
+                    <w:rPr>
+                      <w:rFonts w:ascii="Cambria Math" w:eastAsiaTheme="minorEastAsia" w:hAnsi="Cambria Math" w:cs="Arial"/>
+                      <w:lang w:eastAsia="es-ES"/>
+                    </w:rPr>
+                    <m:t>15</m:t>
+                  </m:r>
+                </m:e>
+                <m:sup>
+                  <m:r>
+                    <w:rPr>
+                      <w:rFonts w:ascii="Cambria Math" w:eastAsiaTheme="minorEastAsia" w:hAnsi="Cambria Math" w:cs="Arial"/>
+                      <w:lang w:eastAsia="es-ES"/>
+                    </w:rPr>
+                    <m:t>2</m:t>
+                  </m:r>
+                </m:sup>
+              </m:sSup>
+            </m:e>
+          </m:rad>
+        </m:oMath>
+      </m:oMathPara>
+    </w:p>
+    <w:p>
+      <w:pPr>
+        <w:rPr>
+          <w:rFonts w:ascii="Arial" w:eastAsiaTheme="minorEastAsia" w:hAnsi="Arial" w:cs="Arial"/>
+          <w:bCs/>
+          <w:lang w:eastAsia="es-ES"/>
+        </w:rPr>
+      </w:pPr>
+      <m:oMathPara>
+        <m:oMathParaPr>
+          <m:jc m:val="left"/>
+        </m:oMathParaPr>
+        <m:oMath>
+          <m:r>
+            <w:rPr>
+              <w:rFonts w:ascii="Cambria Math" w:eastAsiaTheme="minorEastAsia" w:hAnsi="Cambria Math" w:cs="Arial"/>
+              <w:lang w:eastAsia="es-ES"/>
+            </w:rPr>
+            <m:t>Área del Triangulo=15,8824</m:t>
+          </m:r>
+        </m:oMath>
+      </m:oMathPara>
+    </w:p>
+    <w:p>
+      <w:pPr>
+        <w:ind w:left="-709"/>
+        <w:rPr>
+          <w:rFonts w:ascii="Arial" w:eastAsiaTheme="minorEastAsia" w:hAnsi="Arial" w:cs="Arial"/>
+          <w:lang w:eastAsia="es-ES"/>
+        </w:rPr>
+      </w:pPr>
+    </w:p>
+    <w:p>
+      <w:pPr>
+        <w:ind w:left="-709"/>
+        <w:rPr>
+          <w:rFonts w:ascii="Arial" w:eastAsiaTheme="minorEastAsia" w:hAnsi="Arial" w:cs="Arial"/>
+          <w:lang w:eastAsia="es-ES"/>
+        </w:rPr>
+      </w:pPr>
+    </w:p>
+    <w:p>
+      <w:pPr>
         <w:ind w:left="-709"/>
         <w:rPr>
           <w:rFonts w:ascii="Arial" w:hAnsi="Arial" w:cs="Arial"/>
@@ -5374,6 +5938,7 @@
         <w:rPr>
           <w:noProof/>
         </w:rPr>
+        <w:lastRenderedPageBreak/>
         <w:drawing>
           <wp:inline distT="0" distB="0" distL="0" distR="0" wp14:anchorId="62E02841" wp14:editId="4AEBDA04">
             <wp:extent cx="4914900" cy="3852782"/>
@@ -5426,9 +5991,98 @@
         </w:rPr>
       </w:pPr>
     </w:p>
+    <w:p>
+      <w:pPr>
+        <w:ind w:left="-709"/>
+        <w:rPr>
+          <w:rFonts w:ascii="Arial" w:hAnsi="Arial" w:cs="Arial"/>
+          <w:lang w:eastAsia="es-ES"/>
+        </w:rPr>
+      </w:pPr>
+      <w:r>
+        <w:rPr>
+          <w:rFonts w:ascii="Arial" w:hAnsi="Arial" w:cs="Arial"/>
+          <w:b/>
+          <w:bCs/>
+          <w:lang w:eastAsia="es-ES"/>
+        </w:rPr>
+        <w:t>Ejercicio 3</w:t>
+      </w:r>
+      <w:r>
+        <w:rPr>
+          <w:rFonts w:ascii="Arial" w:hAnsi="Arial" w:cs="Arial"/>
+          <w:lang w:eastAsia="es-ES"/>
+        </w:rPr>
+        <w:t xml:space="preserve">: </w:t>
+      </w:r>
+      <w:r>
+        <w:rPr>
+          <w:rFonts w:ascii="Arial" w:hAnsi="Arial" w:cs="Arial"/>
+          <w:lang w:eastAsia="es-ES"/>
+        </w:rPr>
+        <w:t>Dado el siguiente gráfico, indique los valores de los elementos de cada uno de los vectores. Considere que cada línea oscura de la cuadrícula representa una unidad.</w:t>
+      </w:r>
+    </w:p>
+    <w:p>
+      <w:pPr>
+        <w:ind w:left="-709"/>
+        <w:jc w:val="center"/>
+        <w:rPr>
+          <w:rFonts w:ascii="Arial" w:hAnsi="Arial" w:cs="Arial"/>
+          <w:lang w:eastAsia="es-ES"/>
+        </w:rPr>
+      </w:pPr>
+      <w:r>
+        <w:rPr>
+          <w:noProof/>
+        </w:rPr>
+        <w:drawing>
+          <wp:inline distT="0" distB="0" distL="0" distR="0" wp14:anchorId="1BCDEE27" wp14:editId="0F2B2B8A">
+            <wp:extent cx="3314700" cy="3292151"/>
+            <wp:effectExtent l="0" t="0" r="0" b="3810"/>
+            <wp:docPr id="1283696289" name="Imagen 1"/>
+            <wp:cNvGraphicFramePr>
+              <a:graphicFrameLocks xmlns:a="http://schemas.openxmlformats.org/drawingml/2006/main" noChangeAspect="1"/>
+            </wp:cNvGraphicFramePr>
+            <a:graphic xmlns:a="http://schemas.openxmlformats.org/drawingml/2006/main">
+              <a:graphicData uri="http://schemas.openxmlformats.org/drawingml/2006/picture">
+                <pic:pic xmlns:pic="http://schemas.openxmlformats.org/drawingml/2006/picture">
+                  <pic:nvPicPr>
+                    <pic:cNvPr id="1283696289" name=""/>
+                    <pic:cNvPicPr/>
+                  </pic:nvPicPr>
+                  <pic:blipFill rotWithShape="1">
+                    <a:blip r:embed="rId12"/>
+                    <a:srcRect l="39687" t="32922" r="34384" b="21302"/>
+                    <a:stretch/>
+                  </pic:blipFill>
+                  <pic:spPr bwMode="auto">
+                    <a:xfrm>
+                      <a:off x="0" y="0"/>
+                      <a:ext cx="3319440" cy="3296858"/>
+                    </a:xfrm>
+                    <a:prstGeom prst="rect">
+                      <a:avLst/>
+                    </a:prstGeom>
+                    <a:ln>
+                      <a:noFill/>
+                    </a:ln>
+                    <a:extLst>
+                      <a:ext uri="{53640926-AAD7-44D8-BBD7-CCE9431645EC}">
+                        <a14:shadowObscured xmlns:a14="http://schemas.microsoft.com/office/drawing/2010/main"/>
+                      </a:ext>
+                    </a:extLst>
+                  </pic:spPr>
+                </pic:pic>
+              </a:graphicData>
+            </a:graphic>
+          </wp:inline>
+        </w:drawing>
+      </w:r>
+    </w:p>
     <w:sectPr>
-      <w:footerReference w:type="default" r:id="rId12"/>
-      <w:headerReference w:type="first" r:id="rId13"/>
+      <w:footerReference w:type="default" r:id="rId13"/>
+      <w:headerReference w:type="first" r:id="rId14"/>
       <w:pgSz w:w="11906" w:h="16838"/>
       <w:pgMar w:top="1417" w:right="1701" w:bottom="1417" w:left="1701" w:header="708" w:footer="708" w:gutter="0"/>
       <w:cols w:space="708"/>

</xml_diff>

<commit_message>
Se realizo el ejercicio 4
</commit_message>
<xml_diff>
--- a/Trabajo Práctico N1_ Flores, Enzo Javier.docx
+++ b/Trabajo Práctico N1_ Flores, Enzo Javier.docx
@@ -5443,7 +5443,7 @@
           </mc:Choice>
           <mc:Fallback>
             <w:pict>
-              <v:rect w14:anchorId="2595EE35" id="Rectángulo 1" o:spid="_x0000_s1026" style="position:absolute;margin-left:-12.3pt;margin-top:98.8pt;width:169.5pt;height:32.25pt;z-index:251661312;visibility:visible;mso-wrap-style:square;mso-wrap-distance-left:9pt;mso-wrap-distance-top:0;mso-wrap-distance-right:9pt;mso-wrap-distance-bottom:0;mso-position-horizontal:absolute;mso-position-horizontal-relative:text;mso-position-vertical:absolute;mso-position-vertical-relative:text;v-text-anchor:middle" o:gfxdata="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" filled="f" strokecolor="#00b0f0" strokeweight="2.25pt"/>
+              <v:rect w14:anchorId="67E42EAF" id="Rectángulo 1" o:spid="_x0000_s1026" style="position:absolute;margin-left:-12.3pt;margin-top:98.8pt;width:169.5pt;height:32.25pt;z-index:251661312;visibility:visible;mso-wrap-style:square;mso-wrap-distance-left:9pt;mso-wrap-distance-top:0;mso-wrap-distance-right:9pt;mso-wrap-distance-bottom:0;mso-position-horizontal:absolute;mso-position-horizontal-relative:text;mso-position-vertical:absolute;mso-position-vertical-relative:text;v-text-anchor:middle" o:gfxdata="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" filled="f" strokecolor="#00b0f0" strokeweight="2.25pt"/>
             </w:pict>
           </mc:Fallback>
         </mc:AlternateContent>
@@ -13639,6 +13639,1540 @@
           <w:rFonts w:ascii="Arial" w:hAnsi="Arial" w:cs="Arial"/>
           <w:b/>
           <w:bCs/>
+          <w:lang w:eastAsia="es-ES"/>
+        </w:rPr>
+      </w:pPr>
+    </w:p>
+    <w:p>
+      <w:pPr>
+        <w:rPr>
+          <w:rFonts w:ascii="Arial" w:hAnsi="Arial" w:cs="Arial"/>
+          <w:b/>
+          <w:bCs/>
+          <w:lang w:eastAsia="es-ES"/>
+        </w:rPr>
+      </w:pPr>
+      <w:r>
+        <w:rPr>
+          <w:rFonts w:ascii="Arial" w:hAnsi="Arial" w:cs="Arial"/>
+          <w:b/>
+          <w:bCs/>
+          <w:lang w:eastAsia="es-ES"/>
+        </w:rPr>
+        <w:t xml:space="preserve">Ejercicio 4: </w:t>
+      </w:r>
+      <w:r>
+        <w:rPr>
+          <w:rFonts w:ascii="Arial" w:hAnsi="Arial" w:cs="Arial"/>
+          <w:lang w:eastAsia="es-ES"/>
+        </w:rPr>
+        <w:t>Evalúe las siguientes expresiones</w:t>
+      </w:r>
+      <w:r>
+        <w:rPr>
+          <w:rFonts w:ascii="Arial" w:hAnsi="Arial" w:cs="Arial"/>
+          <w:b/>
+          <w:bCs/>
+          <w:lang w:eastAsia="es-ES"/>
+        </w:rPr>
+        <w:cr/>
+      </w:r>
+    </w:p>
+    <w:p>
+      <w:pPr>
+        <w:rPr>
+          <w:rFonts w:ascii="Arial" w:hAnsi="Arial" w:cs="Arial"/>
+          <w:b/>
+          <w:bCs/>
+          <w:lang w:eastAsia="es-ES"/>
+        </w:rPr>
+      </w:pPr>
+    </w:p>
+    <w:p>
+      <w:pPr>
+        <w:pStyle w:val="Prrafodelista"/>
+        <w:numPr>
+          <w:ilvl w:val="0"/>
+          <w:numId w:val="22"/>
+        </w:numPr>
+        <w:rPr>
+          <w:rFonts w:ascii="Arial" w:hAnsi="Arial" w:cs="Arial"/>
+          <w:lang w:eastAsia="es-ES"/>
+        </w:rPr>
+      </w:pPr>
+      <m:oMath>
+        <m:d>
+          <m:dPr>
+            <m:ctrlPr>
+              <w:rPr>
+                <w:rFonts w:ascii="Cambria Math" w:hAnsi="Cambria Math" w:cs="Arial"/>
+                <w:i/>
+                <w:lang w:eastAsia="es-ES"/>
+              </w:rPr>
+            </m:ctrlPr>
+          </m:dPr>
+          <m:e>
+            <m:r>
+              <w:rPr>
+                <w:rFonts w:ascii="Cambria Math" w:hAnsi="Cambria Math" w:cs="Arial"/>
+                <w:lang w:eastAsia="es-ES"/>
+              </w:rPr>
+              <m:t>7,-2,0.3</m:t>
+            </m:r>
+          </m:e>
+        </m:d>
+        <m:r>
+          <w:rPr>
+            <w:rFonts w:ascii="Cambria Math" w:hAnsi="Cambria Math" w:cs="Arial"/>
+            <w:lang w:eastAsia="es-ES"/>
+          </w:rPr>
+          <m:t>+(6,6,-4)</m:t>
+        </m:r>
+      </m:oMath>
+    </w:p>
+    <w:p>
+      <w:pPr>
+        <w:pStyle w:val="Prrafodelista"/>
+        <w:rPr>
+          <w:rFonts w:ascii="Arial" w:eastAsiaTheme="minorEastAsia" w:hAnsi="Arial" w:cs="Arial"/>
+          <w:lang w:eastAsia="es-ES"/>
+        </w:rPr>
+      </w:pPr>
+      <m:oMathPara>
+        <m:oMathParaPr>
+          <m:jc m:val="left"/>
+        </m:oMathParaPr>
+        <m:oMath>
+          <m:r>
+            <w:rPr>
+              <w:rFonts w:ascii="Cambria Math" w:hAnsi="Cambria Math" w:cs="Arial"/>
+              <w:lang w:eastAsia="es-ES"/>
+            </w:rPr>
+            <m:t xml:space="preserve">(7+6 , </m:t>
+          </m:r>
+          <m:d>
+            <m:dPr>
+              <m:ctrlPr>
+                <w:rPr>
+                  <w:rFonts w:ascii="Cambria Math" w:hAnsi="Cambria Math" w:cs="Arial"/>
+                  <w:i/>
+                  <w:lang w:eastAsia="es-ES"/>
+                </w:rPr>
+              </m:ctrlPr>
+            </m:dPr>
+            <m:e>
+              <m:r>
+                <w:rPr>
+                  <w:rFonts w:ascii="Cambria Math" w:hAnsi="Cambria Math" w:cs="Arial"/>
+                  <w:lang w:eastAsia="es-ES"/>
+                </w:rPr>
+                <m:t>-2</m:t>
+              </m:r>
+            </m:e>
+          </m:d>
+          <m:r>
+            <w:rPr>
+              <w:rFonts w:ascii="Cambria Math" w:hAnsi="Cambria Math" w:cs="Arial"/>
+              <w:lang w:eastAsia="es-ES"/>
+            </w:rPr>
+            <m:t xml:space="preserve">+6, </m:t>
+          </m:r>
+          <m:d>
+            <m:dPr>
+              <m:ctrlPr>
+                <w:rPr>
+                  <w:rFonts w:ascii="Cambria Math" w:hAnsi="Cambria Math" w:cs="Arial"/>
+                  <w:i/>
+                  <w:lang w:eastAsia="es-ES"/>
+                </w:rPr>
+              </m:ctrlPr>
+            </m:dPr>
+            <m:e>
+              <m:r>
+                <w:rPr>
+                  <w:rFonts w:ascii="Cambria Math" w:hAnsi="Cambria Math" w:cs="Arial"/>
+                  <w:lang w:eastAsia="es-ES"/>
+                </w:rPr>
+                <m:t>0.3</m:t>
+              </m:r>
+            </m:e>
+          </m:d>
+          <m:r>
+            <w:rPr>
+              <w:rFonts w:ascii="Cambria Math" w:hAnsi="Cambria Math" w:cs="Arial"/>
+              <w:lang w:eastAsia="es-ES"/>
+            </w:rPr>
+            <m:t>-4)</m:t>
+          </m:r>
+        </m:oMath>
+      </m:oMathPara>
+    </w:p>
+    <w:p>
+      <w:pPr>
+        <w:pStyle w:val="Prrafodelista"/>
+        <w:rPr>
+          <w:rFonts w:ascii="Arial" w:eastAsiaTheme="minorEastAsia" w:hAnsi="Arial" w:cs="Arial"/>
+          <w:lang w:eastAsia="es-ES"/>
+        </w:rPr>
+      </w:pPr>
+      <m:oMathPara>
+        <m:oMathParaPr>
+          <m:jc m:val="left"/>
+        </m:oMathParaPr>
+        <m:oMath>
+          <m:r>
+            <w:rPr>
+              <w:rFonts w:ascii="Cambria Math" w:hAnsi="Cambria Math" w:cs="Arial"/>
+              <w:lang w:eastAsia="es-ES"/>
+            </w:rPr>
+            <m:t>(13, 4, -3.7)</m:t>
+          </m:r>
+        </m:oMath>
+      </m:oMathPara>
+    </w:p>
+    <w:p>
+      <w:pPr>
+        <w:pStyle w:val="Prrafodelista"/>
+        <w:rPr>
+          <w:rFonts w:ascii="Arial" w:hAnsi="Arial" w:cs="Arial"/>
+          <w:lang w:eastAsia="es-ES"/>
+        </w:rPr>
+      </w:pPr>
+    </w:p>
+    <w:p>
+      <w:pPr>
+        <w:pStyle w:val="Prrafodelista"/>
+        <w:numPr>
+          <w:ilvl w:val="0"/>
+          <w:numId w:val="22"/>
+        </w:numPr>
+        <w:rPr>
+          <w:rFonts w:ascii="Arial" w:hAnsi="Arial" w:cs="Arial"/>
+          <w:lang w:eastAsia="es-ES"/>
+        </w:rPr>
+      </w:pPr>
+      <m:oMath>
+        <m:d>
+          <m:dPr>
+            <m:begChr m:val="["/>
+            <m:endChr m:val="]"/>
+            <m:ctrlPr>
+              <w:rPr>
+                <w:rFonts w:ascii="Cambria Math" w:hAnsi="Cambria Math" w:cs="Arial"/>
+                <w:i/>
+                <w:lang w:eastAsia="es-ES"/>
+              </w:rPr>
+            </m:ctrlPr>
+          </m:dPr>
+          <m:e>
+            <m:r>
+              <w:rPr>
+                <w:rFonts w:ascii="Cambria Math" w:hAnsi="Cambria Math" w:cs="Arial"/>
+                <w:lang w:eastAsia="es-ES"/>
+              </w:rPr>
+              <m:t>2,9,-1</m:t>
+            </m:r>
+          </m:e>
+        </m:d>
+        <m:r>
+          <w:rPr>
+            <w:rFonts w:ascii="Cambria Math" w:hAnsi="Cambria Math" w:cs="Arial"/>
+            <w:lang w:eastAsia="es-ES"/>
+          </w:rPr>
+          <m:t>+</m:t>
+        </m:r>
+        <m:d>
+          <m:dPr>
+            <m:begChr m:val="["/>
+            <m:endChr m:val="]"/>
+            <m:ctrlPr>
+              <w:rPr>
+                <w:rFonts w:ascii="Cambria Math" w:hAnsi="Cambria Math" w:cs="Arial"/>
+                <w:i/>
+                <w:lang w:eastAsia="es-ES"/>
+              </w:rPr>
+            </m:ctrlPr>
+          </m:dPr>
+          <m:e>
+            <m:r>
+              <w:rPr>
+                <w:rFonts w:ascii="Cambria Math" w:hAnsi="Cambria Math" w:cs="Arial"/>
+                <w:lang w:eastAsia="es-ES"/>
+              </w:rPr>
+              <m:t>-2, -9, 1</m:t>
+            </m:r>
+          </m:e>
+        </m:d>
+      </m:oMath>
+    </w:p>
+    <w:p>
+      <w:pPr>
+        <w:pStyle w:val="Prrafodelista"/>
+        <w:rPr>
+          <w:rFonts w:ascii="Arial" w:eastAsiaTheme="minorEastAsia" w:hAnsi="Arial" w:cs="Arial"/>
+          <w:lang w:eastAsia="es-ES"/>
+        </w:rPr>
+      </w:pPr>
+      <m:oMathPara>
+        <m:oMathParaPr>
+          <m:jc m:val="left"/>
+        </m:oMathParaPr>
+        <m:oMath>
+          <m:d>
+            <m:dPr>
+              <m:begChr m:val="["/>
+              <m:endChr m:val="]"/>
+              <m:ctrlPr>
+                <w:rPr>
+                  <w:rFonts w:ascii="Cambria Math" w:hAnsi="Cambria Math" w:cs="Arial"/>
+                  <w:i/>
+                  <w:lang w:eastAsia="es-ES"/>
+                </w:rPr>
+              </m:ctrlPr>
+            </m:dPr>
+            <m:e>
+              <m:r>
+                <w:rPr>
+                  <w:rFonts w:ascii="Cambria Math" w:hAnsi="Cambria Math" w:cs="Arial"/>
+                  <w:lang w:eastAsia="es-ES"/>
+                </w:rPr>
+                <m:t>2+</m:t>
+              </m:r>
+              <m:d>
+                <m:dPr>
+                  <m:ctrlPr>
+                    <w:rPr>
+                      <w:rFonts w:ascii="Cambria Math" w:hAnsi="Cambria Math" w:cs="Arial"/>
+                      <w:i/>
+                      <w:lang w:eastAsia="es-ES"/>
+                    </w:rPr>
+                  </m:ctrlPr>
+                </m:dPr>
+                <m:e>
+                  <m:r>
+                    <w:rPr>
+                      <w:rFonts w:ascii="Cambria Math" w:hAnsi="Cambria Math" w:cs="Arial"/>
+                      <w:lang w:eastAsia="es-ES"/>
+                    </w:rPr>
+                    <m:t>-2</m:t>
+                  </m:r>
+                </m:e>
+              </m:d>
+              <m:r>
+                <w:rPr>
+                  <w:rFonts w:ascii="Cambria Math" w:hAnsi="Cambria Math" w:cs="Arial"/>
+                  <w:lang w:eastAsia="es-ES"/>
+                </w:rPr>
+                <m:t>,9+</m:t>
+              </m:r>
+              <m:d>
+                <m:dPr>
+                  <m:ctrlPr>
+                    <w:rPr>
+                      <w:rFonts w:ascii="Cambria Math" w:hAnsi="Cambria Math" w:cs="Arial"/>
+                      <w:i/>
+                      <w:lang w:eastAsia="es-ES"/>
+                    </w:rPr>
+                  </m:ctrlPr>
+                </m:dPr>
+                <m:e>
+                  <m:r>
+                    <w:rPr>
+                      <w:rFonts w:ascii="Cambria Math" w:hAnsi="Cambria Math" w:cs="Arial"/>
+                      <w:lang w:eastAsia="es-ES"/>
+                    </w:rPr>
+                    <m:t>-9</m:t>
+                  </m:r>
+                </m:e>
+              </m:d>
+              <m:r>
+                <w:rPr>
+                  <w:rFonts w:ascii="Cambria Math" w:hAnsi="Cambria Math" w:cs="Arial"/>
+                  <w:lang w:eastAsia="es-ES"/>
+                </w:rPr>
+                <m:t>,</m:t>
+              </m:r>
+              <m:d>
+                <m:dPr>
+                  <m:ctrlPr>
+                    <w:rPr>
+                      <w:rFonts w:ascii="Cambria Math" w:hAnsi="Cambria Math" w:cs="Arial"/>
+                      <w:i/>
+                      <w:lang w:eastAsia="es-ES"/>
+                    </w:rPr>
+                  </m:ctrlPr>
+                </m:dPr>
+                <m:e>
+                  <m:r>
+                    <w:rPr>
+                      <w:rFonts w:ascii="Cambria Math" w:hAnsi="Cambria Math" w:cs="Arial"/>
+                      <w:lang w:eastAsia="es-ES"/>
+                    </w:rPr>
+                    <m:t>-1</m:t>
+                  </m:r>
+                </m:e>
+              </m:d>
+              <m:r>
+                <w:rPr>
+                  <w:rFonts w:ascii="Cambria Math" w:hAnsi="Cambria Math" w:cs="Arial"/>
+                  <w:lang w:eastAsia="es-ES"/>
+                </w:rPr>
+                <m:t xml:space="preserve">+1 </m:t>
+              </m:r>
+            </m:e>
+          </m:d>
+        </m:oMath>
+      </m:oMathPara>
+    </w:p>
+    <w:p>
+      <w:pPr>
+        <w:pStyle w:val="Prrafodelista"/>
+        <w:rPr>
+          <w:rFonts w:ascii="Arial" w:eastAsiaTheme="minorEastAsia" w:hAnsi="Arial" w:cs="Arial"/>
+          <w:lang w:eastAsia="es-ES"/>
+        </w:rPr>
+      </w:pPr>
+      <m:oMathPara>
+        <m:oMathParaPr>
+          <m:jc m:val="left"/>
+        </m:oMathParaPr>
+        <m:oMath>
+          <m:d>
+            <m:dPr>
+              <m:begChr m:val="["/>
+              <m:endChr m:val="]"/>
+              <m:ctrlPr>
+                <w:rPr>
+                  <w:rFonts w:ascii="Cambria Math" w:hAnsi="Cambria Math" w:cs="Arial"/>
+                  <w:i/>
+                  <w:lang w:eastAsia="es-ES"/>
+                </w:rPr>
+              </m:ctrlPr>
+            </m:dPr>
+            <m:e>
+              <m:r>
+                <w:rPr>
+                  <w:rFonts w:ascii="Cambria Math" w:hAnsi="Cambria Math" w:cs="Arial"/>
+                  <w:lang w:eastAsia="es-ES"/>
+                </w:rPr>
+                <m:t>0,0,0</m:t>
+              </m:r>
+            </m:e>
+          </m:d>
+        </m:oMath>
+      </m:oMathPara>
+    </w:p>
+    <w:p>
+      <w:pPr>
+        <w:pStyle w:val="Prrafodelista"/>
+        <w:rPr>
+          <w:rFonts w:ascii="Arial" w:hAnsi="Arial" w:cs="Arial"/>
+          <w:lang w:eastAsia="es-ES"/>
+        </w:rPr>
+      </w:pPr>
+    </w:p>
+    <w:p>
+      <w:pPr>
+        <w:pStyle w:val="Prrafodelista"/>
+        <w:numPr>
+          <w:ilvl w:val="0"/>
+          <w:numId w:val="22"/>
+        </w:numPr>
+        <w:rPr>
+          <w:rFonts w:ascii="Arial" w:hAnsi="Arial" w:cs="Arial"/>
+          <w:lang w:eastAsia="es-ES"/>
+        </w:rPr>
+      </w:pPr>
+      <m:oMath>
+        <m:d>
+          <m:dPr>
+            <m:begChr m:val="["/>
+            <m:endChr m:val="]"/>
+            <m:ctrlPr>
+              <w:rPr>
+                <w:rFonts w:ascii="Cambria Math" w:eastAsiaTheme="minorEastAsia" w:hAnsi="Cambria Math" w:cs="Arial"/>
+                <w:i/>
+                <w:lang w:eastAsia="es-ES"/>
+              </w:rPr>
+            </m:ctrlPr>
+          </m:dPr>
+          <m:e>
+            <m:eqArr>
+              <m:eqArrPr>
+                <m:ctrlPr>
+                  <w:rPr>
+                    <w:rFonts w:ascii="Cambria Math" w:eastAsiaTheme="minorEastAsia" w:hAnsi="Cambria Math" w:cs="Arial"/>
+                    <w:i/>
+                    <w:lang w:eastAsia="es-ES"/>
+                  </w:rPr>
+                </m:ctrlPr>
+              </m:eqArrPr>
+              <m:e>
+                <m:r>
+                  <w:rPr>
+                    <w:rFonts w:ascii="Cambria Math" w:eastAsiaTheme="minorEastAsia" w:hAnsi="Cambria Math" w:cs="Arial"/>
+                    <w:lang w:eastAsia="es-ES"/>
+                  </w:rPr>
+                  <m:t>3</m:t>
+                </m:r>
+              </m:e>
+              <m:e>
+                <m:r>
+                  <w:rPr>
+                    <w:rFonts w:ascii="Cambria Math" w:eastAsiaTheme="minorEastAsia" w:hAnsi="Cambria Math" w:cs="Arial"/>
+                    <w:lang w:eastAsia="es-ES"/>
+                  </w:rPr>
+                  <m:t>10</m:t>
+                </m:r>
+              </m:e>
+              <m:e>
+                <m:r>
+                  <w:rPr>
+                    <w:rFonts w:ascii="Cambria Math" w:eastAsiaTheme="minorEastAsia" w:hAnsi="Cambria Math" w:cs="Arial"/>
+                    <w:lang w:eastAsia="es-ES"/>
+                  </w:rPr>
+                  <m:t>7</m:t>
+                </m:r>
+              </m:e>
+            </m:eqArr>
+          </m:e>
+        </m:d>
+        <m:r>
+          <w:rPr>
+            <w:rFonts w:ascii="Cambria Math" w:eastAsiaTheme="minorEastAsia" w:hAnsi="Cambria Math" w:cs="Arial"/>
+            <w:lang w:eastAsia="es-ES"/>
+          </w:rPr>
+          <m:t>-</m:t>
+        </m:r>
+        <m:d>
+          <m:dPr>
+            <m:begChr m:val="["/>
+            <m:endChr m:val="]"/>
+            <m:ctrlPr>
+              <w:rPr>
+                <w:rFonts w:ascii="Cambria Math" w:eastAsiaTheme="minorEastAsia" w:hAnsi="Cambria Math" w:cs="Arial"/>
+                <w:i/>
+                <w:lang w:eastAsia="es-ES"/>
+              </w:rPr>
+            </m:ctrlPr>
+          </m:dPr>
+          <m:e>
+            <m:eqArr>
+              <m:eqArrPr>
+                <m:ctrlPr>
+                  <w:rPr>
+                    <w:rFonts w:ascii="Cambria Math" w:eastAsiaTheme="minorEastAsia" w:hAnsi="Cambria Math" w:cs="Arial"/>
+                    <w:i/>
+                    <w:lang w:eastAsia="es-ES"/>
+                  </w:rPr>
+                </m:ctrlPr>
+              </m:eqArrPr>
+              <m:e>
+                <m:r>
+                  <w:rPr>
+                    <w:rFonts w:ascii="Cambria Math" w:eastAsiaTheme="minorEastAsia" w:hAnsi="Cambria Math" w:cs="Arial"/>
+                    <w:lang w:eastAsia="es-ES"/>
+                  </w:rPr>
+                  <m:t>8</m:t>
+                </m:r>
+              </m:e>
+              <m:e>
+                <m:r>
+                  <w:rPr>
+                    <w:rFonts w:ascii="Cambria Math" w:eastAsiaTheme="minorEastAsia" w:hAnsi="Cambria Math" w:cs="Arial"/>
+                    <w:lang w:eastAsia="es-ES"/>
+                  </w:rPr>
+                  <m:t>-7</m:t>
+                </m:r>
+              </m:e>
+              <m:e>
+                <m:r>
+                  <w:rPr>
+                    <w:rFonts w:ascii="Cambria Math" w:eastAsiaTheme="minorEastAsia" w:hAnsi="Cambria Math" w:cs="Arial"/>
+                    <w:lang w:eastAsia="es-ES"/>
+                  </w:rPr>
+                  <m:t>4</m:t>
+                </m:r>
+              </m:e>
+            </m:eqArr>
+          </m:e>
+        </m:d>
+      </m:oMath>
+    </w:p>
+    <w:p>
+      <w:pPr>
+        <w:pStyle w:val="Prrafodelista"/>
+        <w:rPr>
+          <w:rFonts w:ascii="Arial" w:eastAsiaTheme="minorEastAsia" w:hAnsi="Arial" w:cs="Arial"/>
+          <w:lang w:eastAsia="es-ES"/>
+        </w:rPr>
+      </w:pPr>
+    </w:p>
+    <w:p>
+      <w:pPr>
+        <w:pStyle w:val="Prrafodelista"/>
+        <w:rPr>
+          <w:rFonts w:ascii="Arial" w:eastAsiaTheme="minorEastAsia" w:hAnsi="Arial" w:cs="Arial"/>
+          <w:lang w:eastAsia="es-ES"/>
+        </w:rPr>
+      </w:pPr>
+      <m:oMathPara>
+        <m:oMathParaPr>
+          <m:jc m:val="left"/>
+        </m:oMathParaPr>
+        <m:oMath>
+          <m:d>
+            <m:dPr>
+              <m:begChr m:val="["/>
+              <m:endChr m:val="]"/>
+              <m:ctrlPr>
+                <w:rPr>
+                  <w:rFonts w:ascii="Cambria Math" w:hAnsi="Cambria Math" w:cs="Arial"/>
+                  <w:i/>
+                  <w:lang w:eastAsia="es-ES"/>
+                </w:rPr>
+              </m:ctrlPr>
+            </m:dPr>
+            <m:e>
+              <m:r>
+                <w:rPr>
+                  <w:rFonts w:ascii="Cambria Math" w:hAnsi="Cambria Math" w:cs="Arial"/>
+                  <w:lang w:eastAsia="es-ES"/>
+                </w:rPr>
+                <m:t>3-</m:t>
+              </m:r>
+              <m:d>
+                <m:dPr>
+                  <m:ctrlPr>
+                    <w:rPr>
+                      <w:rFonts w:ascii="Cambria Math" w:hAnsi="Cambria Math" w:cs="Arial"/>
+                      <w:i/>
+                      <w:lang w:eastAsia="es-ES"/>
+                    </w:rPr>
+                  </m:ctrlPr>
+                </m:dPr>
+                <m:e>
+                  <m:r>
+                    <w:rPr>
+                      <w:rFonts w:ascii="Cambria Math" w:hAnsi="Cambria Math" w:cs="Arial"/>
+                      <w:lang w:eastAsia="es-ES"/>
+                    </w:rPr>
+                    <m:t>8</m:t>
+                  </m:r>
+                </m:e>
+              </m:d>
+              <m:r>
+                <w:rPr>
+                  <w:rFonts w:ascii="Cambria Math" w:hAnsi="Cambria Math" w:cs="Arial"/>
+                  <w:lang w:eastAsia="es-ES"/>
+                </w:rPr>
+                <m:t>,</m:t>
+              </m:r>
+              <m:r>
+                <w:rPr>
+                  <w:rFonts w:ascii="Cambria Math" w:hAnsi="Cambria Math" w:cs="Arial"/>
+                  <w:lang w:eastAsia="es-ES"/>
+                </w:rPr>
+                <m:t>10-</m:t>
+              </m:r>
+              <m:d>
+                <m:dPr>
+                  <m:ctrlPr>
+                    <w:rPr>
+                      <w:rFonts w:ascii="Cambria Math" w:hAnsi="Cambria Math" w:cs="Arial"/>
+                      <w:i/>
+                      <w:lang w:eastAsia="es-ES"/>
+                    </w:rPr>
+                  </m:ctrlPr>
+                </m:dPr>
+                <m:e>
+                  <m:r>
+                    <w:rPr>
+                      <w:rFonts w:ascii="Cambria Math" w:hAnsi="Cambria Math" w:cs="Arial"/>
+                      <w:lang w:eastAsia="es-ES"/>
+                    </w:rPr>
+                    <m:t>-</m:t>
+                  </m:r>
+                  <m:r>
+                    <w:rPr>
+                      <w:rFonts w:ascii="Cambria Math" w:hAnsi="Cambria Math" w:cs="Arial"/>
+                      <w:lang w:eastAsia="es-ES"/>
+                    </w:rPr>
+                    <m:t>7</m:t>
+                  </m:r>
+                </m:e>
+              </m:d>
+              <m:r>
+                <w:rPr>
+                  <w:rFonts w:ascii="Cambria Math" w:hAnsi="Cambria Math" w:cs="Arial"/>
+                  <w:lang w:eastAsia="es-ES"/>
+                </w:rPr>
+                <m:t>,</m:t>
+              </m:r>
+              <m:d>
+                <m:dPr>
+                  <m:ctrlPr>
+                    <w:rPr>
+                      <w:rFonts w:ascii="Cambria Math" w:hAnsi="Cambria Math" w:cs="Arial"/>
+                      <w:i/>
+                      <w:lang w:eastAsia="es-ES"/>
+                    </w:rPr>
+                  </m:ctrlPr>
+                </m:dPr>
+                <m:e>
+                  <m:r>
+                    <w:rPr>
+                      <w:rFonts w:ascii="Cambria Math" w:hAnsi="Cambria Math" w:cs="Arial"/>
+                      <w:lang w:eastAsia="es-ES"/>
+                    </w:rPr>
+                    <m:t>7</m:t>
+                  </m:r>
+                </m:e>
+              </m:d>
+              <m:r>
+                <w:rPr>
+                  <w:rFonts w:ascii="Cambria Math" w:hAnsi="Cambria Math" w:cs="Arial"/>
+                  <w:lang w:eastAsia="es-ES"/>
+                </w:rPr>
+                <m:t>-4</m:t>
+              </m:r>
+              <m:r>
+                <w:rPr>
+                  <w:rFonts w:ascii="Cambria Math" w:hAnsi="Cambria Math" w:cs="Arial"/>
+                  <w:lang w:eastAsia="es-ES"/>
+                </w:rPr>
+                <m:t xml:space="preserve"> </m:t>
+              </m:r>
+            </m:e>
+          </m:d>
+        </m:oMath>
+      </m:oMathPara>
+    </w:p>
+    <w:p>
+      <w:pPr>
+        <w:pStyle w:val="Prrafodelista"/>
+        <w:rPr>
+          <w:rFonts w:ascii="Arial" w:eastAsiaTheme="minorEastAsia" w:hAnsi="Arial" w:cs="Arial"/>
+          <w:lang w:eastAsia="es-ES"/>
+        </w:rPr>
+      </w:pPr>
+      <m:oMathPara>
+        <m:oMathParaPr>
+          <m:jc m:val="left"/>
+        </m:oMathParaPr>
+        <m:oMath>
+          <m:d>
+            <m:dPr>
+              <m:begChr m:val="["/>
+              <m:endChr m:val="]"/>
+              <m:ctrlPr>
+                <w:rPr>
+                  <w:rFonts w:ascii="Cambria Math" w:hAnsi="Cambria Math" w:cs="Arial"/>
+                  <w:i/>
+                  <w:lang w:eastAsia="es-ES"/>
+                </w:rPr>
+              </m:ctrlPr>
+            </m:dPr>
+            <m:e>
+              <m:r>
+                <w:rPr>
+                  <w:rFonts w:ascii="Cambria Math" w:hAnsi="Cambria Math" w:cs="Arial"/>
+                  <w:lang w:eastAsia="es-ES"/>
+                </w:rPr>
+                <m:t>-5</m:t>
+              </m:r>
+              <m:r>
+                <w:rPr>
+                  <w:rFonts w:ascii="Cambria Math" w:hAnsi="Cambria Math" w:cs="Arial"/>
+                  <w:lang w:eastAsia="es-ES"/>
+                </w:rPr>
+                <m:t>,</m:t>
+              </m:r>
+              <m:r>
+                <w:rPr>
+                  <w:rFonts w:ascii="Cambria Math" w:hAnsi="Cambria Math" w:cs="Arial"/>
+                  <w:lang w:eastAsia="es-ES"/>
+                </w:rPr>
+                <m:t>17</m:t>
+              </m:r>
+              <m:r>
+                <w:rPr>
+                  <w:rFonts w:ascii="Cambria Math" w:hAnsi="Cambria Math" w:cs="Arial"/>
+                  <w:lang w:eastAsia="es-ES"/>
+                </w:rPr>
+                <m:t>,</m:t>
+              </m:r>
+              <m:r>
+                <w:rPr>
+                  <w:rFonts w:ascii="Cambria Math" w:hAnsi="Cambria Math" w:cs="Arial"/>
+                  <w:lang w:eastAsia="es-ES"/>
+                </w:rPr>
+                <m:t>3</m:t>
+              </m:r>
+            </m:e>
+          </m:d>
+        </m:oMath>
+      </m:oMathPara>
+    </w:p>
+    <w:p>
+      <w:pPr>
+        <w:pStyle w:val="Prrafodelista"/>
+        <w:rPr>
+          <w:rFonts w:ascii="Arial" w:hAnsi="Arial" w:cs="Arial"/>
+          <w:lang w:eastAsia="es-ES"/>
+        </w:rPr>
+      </w:pPr>
+    </w:p>
+    <w:p>
+      <w:pPr>
+        <w:pStyle w:val="Prrafodelista"/>
+        <w:numPr>
+          <w:ilvl w:val="0"/>
+          <w:numId w:val="22"/>
+        </w:numPr>
+        <w:rPr>
+          <w:rFonts w:ascii="Arial" w:hAnsi="Arial" w:cs="Arial"/>
+          <w:lang w:eastAsia="es-ES"/>
+        </w:rPr>
+      </w:pPr>
+      <m:oMath>
+        <m:d>
+          <m:dPr>
+            <m:begChr m:val="["/>
+            <m:endChr m:val="]"/>
+            <m:ctrlPr>
+              <w:rPr>
+                <w:rFonts w:ascii="Cambria Math" w:eastAsiaTheme="minorEastAsia" w:hAnsi="Cambria Math" w:cs="Arial"/>
+                <w:i/>
+                <w:lang w:eastAsia="es-ES"/>
+              </w:rPr>
+            </m:ctrlPr>
+          </m:dPr>
+          <m:e>
+            <m:eqArr>
+              <m:eqArrPr>
+                <m:ctrlPr>
+                  <w:rPr>
+                    <w:rFonts w:ascii="Cambria Math" w:eastAsiaTheme="minorEastAsia" w:hAnsi="Cambria Math" w:cs="Arial"/>
+                    <w:i/>
+                    <w:lang w:eastAsia="es-ES"/>
+                  </w:rPr>
+                </m:ctrlPr>
+              </m:eqArrPr>
+              <m:e>
+                <m:r>
+                  <w:rPr>
+                    <w:rFonts w:ascii="Cambria Math" w:eastAsiaTheme="minorEastAsia" w:hAnsi="Cambria Math" w:cs="Arial"/>
+                    <w:lang w:eastAsia="es-ES"/>
+                  </w:rPr>
+                  <m:t>4</m:t>
+                </m:r>
+              </m:e>
+              <m:e>
+                <m:r>
+                  <w:rPr>
+                    <w:rFonts w:ascii="Cambria Math" w:eastAsiaTheme="minorEastAsia" w:hAnsi="Cambria Math" w:cs="Arial"/>
+                    <w:lang w:eastAsia="es-ES"/>
+                  </w:rPr>
+                  <m:t>5</m:t>
+                </m:r>
+              </m:e>
+              <m:e>
+                <m:r>
+                  <w:rPr>
+                    <w:rFonts w:ascii="Cambria Math" w:eastAsiaTheme="minorEastAsia" w:hAnsi="Cambria Math" w:cs="Arial"/>
+                    <w:lang w:eastAsia="es-ES"/>
+                  </w:rPr>
+                  <m:t>-11</m:t>
+                </m:r>
+              </m:e>
+            </m:eqArr>
+          </m:e>
+        </m:d>
+        <m:r>
+          <w:rPr>
+            <w:rFonts w:ascii="Cambria Math" w:eastAsiaTheme="minorEastAsia" w:hAnsi="Cambria Math" w:cs="Arial"/>
+            <w:lang w:eastAsia="es-ES"/>
+          </w:rPr>
+          <m:t>-</m:t>
+        </m:r>
+        <m:d>
+          <m:dPr>
+            <m:begChr m:val="["/>
+            <m:endChr m:val="]"/>
+            <m:ctrlPr>
+              <w:rPr>
+                <w:rFonts w:ascii="Cambria Math" w:eastAsiaTheme="minorEastAsia" w:hAnsi="Cambria Math" w:cs="Arial"/>
+                <w:i/>
+                <w:lang w:eastAsia="es-ES"/>
+              </w:rPr>
+            </m:ctrlPr>
+          </m:dPr>
+          <m:e>
+            <m:eqArr>
+              <m:eqArrPr>
+                <m:ctrlPr>
+                  <w:rPr>
+                    <w:rFonts w:ascii="Cambria Math" w:eastAsiaTheme="minorEastAsia" w:hAnsi="Cambria Math" w:cs="Arial"/>
+                    <w:i/>
+                    <w:lang w:eastAsia="es-ES"/>
+                  </w:rPr>
+                </m:ctrlPr>
+              </m:eqArrPr>
+              <m:e>
+                <m:r>
+                  <w:rPr>
+                    <w:rFonts w:ascii="Cambria Math" w:eastAsiaTheme="minorEastAsia" w:hAnsi="Cambria Math" w:cs="Arial"/>
+                    <w:lang w:eastAsia="es-ES"/>
+                  </w:rPr>
+                  <m:t>-4</m:t>
+                </m:r>
+              </m:e>
+              <m:e>
+                <m:r>
+                  <w:rPr>
+                    <w:rFonts w:ascii="Cambria Math" w:eastAsiaTheme="minorEastAsia" w:hAnsi="Cambria Math" w:cs="Arial"/>
+                    <w:lang w:eastAsia="es-ES"/>
+                  </w:rPr>
+                  <m:t>-</m:t>
+                </m:r>
+                <m:r>
+                  <w:rPr>
+                    <w:rFonts w:ascii="Cambria Math" w:eastAsiaTheme="minorEastAsia" w:hAnsi="Cambria Math" w:cs="Arial"/>
+                    <w:lang w:eastAsia="es-ES"/>
+                  </w:rPr>
+                  <m:t>5</m:t>
+                </m:r>
+              </m:e>
+              <m:e>
+                <m:r>
+                  <w:rPr>
+                    <w:rFonts w:ascii="Cambria Math" w:eastAsiaTheme="minorEastAsia" w:hAnsi="Cambria Math" w:cs="Arial"/>
+                    <w:lang w:eastAsia="es-ES"/>
+                  </w:rPr>
+                  <m:t>11</m:t>
+                </m:r>
+              </m:e>
+            </m:eqArr>
+          </m:e>
+        </m:d>
+      </m:oMath>
+    </w:p>
+    <w:p>
+      <w:pPr>
+        <w:pStyle w:val="Prrafodelista"/>
+        <w:rPr>
+          <w:rFonts w:ascii="Arial" w:eastAsiaTheme="minorEastAsia" w:hAnsi="Arial" w:cs="Arial"/>
+          <w:lang w:eastAsia="es-ES"/>
+        </w:rPr>
+      </w:pPr>
+    </w:p>
+    <w:p>
+      <w:pPr>
+        <w:pStyle w:val="Prrafodelista"/>
+        <w:rPr>
+          <w:rFonts w:ascii="Arial" w:eastAsiaTheme="minorEastAsia" w:hAnsi="Arial" w:cs="Arial"/>
+          <w:lang w:eastAsia="es-ES"/>
+        </w:rPr>
+      </w:pPr>
+      <m:oMathPara>
+        <m:oMathParaPr>
+          <m:jc m:val="left"/>
+        </m:oMathParaPr>
+        <m:oMath>
+          <m:d>
+            <m:dPr>
+              <m:begChr m:val="["/>
+              <m:endChr m:val="]"/>
+              <m:ctrlPr>
+                <w:rPr>
+                  <w:rFonts w:ascii="Cambria Math" w:hAnsi="Cambria Math" w:cs="Arial"/>
+                  <w:i/>
+                  <w:lang w:eastAsia="es-ES"/>
+                </w:rPr>
+              </m:ctrlPr>
+            </m:dPr>
+            <m:e>
+              <m:r>
+                <w:rPr>
+                  <w:rFonts w:ascii="Cambria Math" w:hAnsi="Cambria Math" w:cs="Arial"/>
+                  <w:lang w:eastAsia="es-ES"/>
+                </w:rPr>
+                <m:t>4</m:t>
+              </m:r>
+              <m:r>
+                <w:rPr>
+                  <w:rFonts w:ascii="Cambria Math" w:hAnsi="Cambria Math" w:cs="Arial"/>
+                  <w:lang w:eastAsia="es-ES"/>
+                </w:rPr>
+                <m:t>-</m:t>
+              </m:r>
+              <m:d>
+                <m:dPr>
+                  <m:ctrlPr>
+                    <w:rPr>
+                      <w:rFonts w:ascii="Cambria Math" w:hAnsi="Cambria Math" w:cs="Arial"/>
+                      <w:i/>
+                      <w:lang w:eastAsia="es-ES"/>
+                    </w:rPr>
+                  </m:ctrlPr>
+                </m:dPr>
+                <m:e>
+                  <m:r>
+                    <w:rPr>
+                      <w:rFonts w:ascii="Cambria Math" w:hAnsi="Cambria Math" w:cs="Arial"/>
+                      <w:lang w:eastAsia="es-ES"/>
+                    </w:rPr>
+                    <m:t>-4</m:t>
+                  </m:r>
+                </m:e>
+              </m:d>
+              <m:r>
+                <w:rPr>
+                  <w:rFonts w:ascii="Cambria Math" w:hAnsi="Cambria Math" w:cs="Arial"/>
+                  <w:lang w:eastAsia="es-ES"/>
+                </w:rPr>
+                <m:t>,</m:t>
+              </m:r>
+              <m:r>
+                <w:rPr>
+                  <w:rFonts w:ascii="Cambria Math" w:hAnsi="Cambria Math" w:cs="Arial"/>
+                  <w:lang w:eastAsia="es-ES"/>
+                </w:rPr>
+                <m:t>5</m:t>
+              </m:r>
+              <m:r>
+                <w:rPr>
+                  <w:rFonts w:ascii="Cambria Math" w:hAnsi="Cambria Math" w:cs="Arial"/>
+                  <w:lang w:eastAsia="es-ES"/>
+                </w:rPr>
+                <m:t>-</m:t>
+              </m:r>
+              <m:d>
+                <m:dPr>
+                  <m:ctrlPr>
+                    <w:rPr>
+                      <w:rFonts w:ascii="Cambria Math" w:hAnsi="Cambria Math" w:cs="Arial"/>
+                      <w:i/>
+                      <w:lang w:eastAsia="es-ES"/>
+                    </w:rPr>
+                  </m:ctrlPr>
+                </m:dPr>
+                <m:e>
+                  <m:r>
+                    <w:rPr>
+                      <w:rFonts w:ascii="Cambria Math" w:hAnsi="Cambria Math" w:cs="Arial"/>
+                      <w:lang w:eastAsia="es-ES"/>
+                    </w:rPr>
+                    <m:t>-</m:t>
+                  </m:r>
+                  <m:r>
+                    <w:rPr>
+                      <w:rFonts w:ascii="Cambria Math" w:hAnsi="Cambria Math" w:cs="Arial"/>
+                      <w:lang w:eastAsia="es-ES"/>
+                    </w:rPr>
+                    <m:t>5</m:t>
+                  </m:r>
+                </m:e>
+              </m:d>
+              <m:r>
+                <w:rPr>
+                  <w:rFonts w:ascii="Cambria Math" w:hAnsi="Cambria Math" w:cs="Arial"/>
+                  <w:lang w:eastAsia="es-ES"/>
+                </w:rPr>
+                <m:t>,</m:t>
+              </m:r>
+              <m:d>
+                <m:dPr>
+                  <m:ctrlPr>
+                    <w:rPr>
+                      <w:rFonts w:ascii="Cambria Math" w:hAnsi="Cambria Math" w:cs="Arial"/>
+                      <w:i/>
+                      <w:lang w:eastAsia="es-ES"/>
+                    </w:rPr>
+                  </m:ctrlPr>
+                </m:dPr>
+                <m:e>
+                  <m:r>
+                    <w:rPr>
+                      <w:rFonts w:ascii="Cambria Math" w:hAnsi="Cambria Math" w:cs="Arial"/>
+                      <w:lang w:eastAsia="es-ES"/>
+                    </w:rPr>
+                    <m:t>-11</m:t>
+                  </m:r>
+                </m:e>
+              </m:d>
+              <m:r>
+                <w:rPr>
+                  <w:rFonts w:ascii="Cambria Math" w:hAnsi="Cambria Math" w:cs="Arial"/>
+                  <w:lang w:eastAsia="es-ES"/>
+                </w:rPr>
+                <m:t>-</m:t>
+              </m:r>
+              <m:r>
+                <w:rPr>
+                  <w:rFonts w:ascii="Cambria Math" w:hAnsi="Cambria Math" w:cs="Arial"/>
+                  <w:lang w:eastAsia="es-ES"/>
+                </w:rPr>
+                <m:t>11</m:t>
+              </m:r>
+              <m:r>
+                <w:rPr>
+                  <w:rFonts w:ascii="Cambria Math" w:hAnsi="Cambria Math" w:cs="Arial"/>
+                  <w:lang w:eastAsia="es-ES"/>
+                </w:rPr>
+                <m:t xml:space="preserve"> </m:t>
+              </m:r>
+            </m:e>
+          </m:d>
+        </m:oMath>
+      </m:oMathPara>
+    </w:p>
+    <w:p>
+      <w:pPr>
+        <w:pStyle w:val="Prrafodelista"/>
+        <w:rPr>
+          <w:rFonts w:ascii="Arial" w:eastAsiaTheme="minorEastAsia" w:hAnsi="Arial" w:cs="Arial"/>
+          <w:lang w:eastAsia="es-ES"/>
+        </w:rPr>
+      </w:pPr>
+      <m:oMathPara>
+        <m:oMathParaPr>
+          <m:jc m:val="left"/>
+        </m:oMathParaPr>
+        <m:oMath>
+          <m:d>
+            <m:dPr>
+              <m:begChr m:val="["/>
+              <m:endChr m:val="]"/>
+              <m:ctrlPr>
+                <w:rPr>
+                  <w:rFonts w:ascii="Cambria Math" w:hAnsi="Cambria Math" w:cs="Arial"/>
+                  <w:i/>
+                  <w:lang w:eastAsia="es-ES"/>
+                </w:rPr>
+              </m:ctrlPr>
+            </m:dPr>
+            <m:e>
+              <m:r>
+                <w:rPr>
+                  <w:rFonts w:ascii="Cambria Math" w:hAnsi="Cambria Math" w:cs="Arial"/>
+                  <w:lang w:eastAsia="es-ES"/>
+                </w:rPr>
+                <m:t>8</m:t>
+              </m:r>
+              <m:r>
+                <w:rPr>
+                  <w:rFonts w:ascii="Cambria Math" w:hAnsi="Cambria Math" w:cs="Arial"/>
+                  <w:lang w:eastAsia="es-ES"/>
+                </w:rPr>
+                <m:t>,</m:t>
+              </m:r>
+              <m:r>
+                <w:rPr>
+                  <w:rFonts w:ascii="Cambria Math" w:hAnsi="Cambria Math" w:cs="Arial"/>
+                  <w:lang w:eastAsia="es-ES"/>
+                </w:rPr>
+                <m:t>10</m:t>
+              </m:r>
+              <m:r>
+                <w:rPr>
+                  <w:rFonts w:ascii="Cambria Math" w:hAnsi="Cambria Math" w:cs="Arial"/>
+                  <w:lang w:eastAsia="es-ES"/>
+                </w:rPr>
+                <m:t>,</m:t>
+              </m:r>
+              <m:r>
+                <w:rPr>
+                  <w:rFonts w:ascii="Cambria Math" w:hAnsi="Cambria Math" w:cs="Arial"/>
+                  <w:lang w:eastAsia="es-ES"/>
+                </w:rPr>
+                <m:t>-22</m:t>
+              </m:r>
+            </m:e>
+          </m:d>
+        </m:oMath>
+      </m:oMathPara>
+    </w:p>
+    <w:p>
+      <w:pPr>
+        <w:pStyle w:val="Prrafodelista"/>
+        <w:rPr>
+          <w:rFonts w:ascii="Arial" w:hAnsi="Arial" w:cs="Arial"/>
+          <w:lang w:eastAsia="es-ES"/>
+        </w:rPr>
+      </w:pPr>
+    </w:p>
+    <w:p>
+      <w:pPr>
+        <w:pStyle w:val="Prrafodelista"/>
+        <w:numPr>
+          <w:ilvl w:val="0"/>
+          <w:numId w:val="22"/>
+        </w:numPr>
+        <w:rPr>
+          <w:rFonts w:ascii="Arial" w:hAnsi="Arial" w:cs="Arial"/>
+          <w:lang w:eastAsia="es-ES"/>
+        </w:rPr>
+      </w:pPr>
+      <m:oMath>
+        <m:r>
+          <w:rPr>
+            <w:rFonts w:ascii="Cambria Math" w:eastAsiaTheme="minorEastAsia" w:hAnsi="Cambria Math" w:cs="Arial"/>
+            <w:lang w:eastAsia="es-ES"/>
+          </w:rPr>
+          <m:t>3</m:t>
+        </m:r>
+        <m:d>
+          <m:dPr>
+            <m:begChr m:val="["/>
+            <m:endChr m:val="]"/>
+            <m:ctrlPr>
+              <w:rPr>
+                <w:rFonts w:ascii="Cambria Math" w:eastAsiaTheme="minorEastAsia" w:hAnsi="Cambria Math" w:cs="Arial"/>
+                <w:i/>
+                <w:lang w:eastAsia="es-ES"/>
+              </w:rPr>
+            </m:ctrlPr>
+          </m:dPr>
+          <m:e>
+            <m:eqArr>
+              <m:eqArrPr>
+                <m:ctrlPr>
+                  <w:rPr>
+                    <w:rFonts w:ascii="Cambria Math" w:eastAsiaTheme="minorEastAsia" w:hAnsi="Cambria Math" w:cs="Arial"/>
+                    <w:i/>
+                    <w:lang w:eastAsia="es-ES"/>
+                  </w:rPr>
+                </m:ctrlPr>
+              </m:eqArrPr>
+              <m:e>
+                <m:r>
+                  <w:rPr>
+                    <w:rFonts w:ascii="Cambria Math" w:eastAsiaTheme="minorEastAsia" w:hAnsi="Cambria Math" w:cs="Arial"/>
+                    <w:lang w:eastAsia="es-ES"/>
+                  </w:rPr>
+                  <m:t>a</m:t>
+                </m:r>
+              </m:e>
+              <m:e>
+                <m:r>
+                  <w:rPr>
+                    <w:rFonts w:ascii="Cambria Math" w:eastAsiaTheme="minorEastAsia" w:hAnsi="Cambria Math" w:cs="Arial"/>
+                    <w:lang w:eastAsia="es-ES"/>
+                  </w:rPr>
+                  <m:t>b</m:t>
+                </m:r>
+              </m:e>
+              <m:e>
+                <m:r>
+                  <w:rPr>
+                    <w:rFonts w:ascii="Cambria Math" w:eastAsiaTheme="minorEastAsia" w:hAnsi="Cambria Math" w:cs="Arial"/>
+                    <w:lang w:eastAsia="es-ES"/>
+                  </w:rPr>
+                  <m:t>c</m:t>
+                </m:r>
+              </m:e>
+            </m:eqArr>
+          </m:e>
+        </m:d>
+        <m:r>
+          <w:rPr>
+            <w:rFonts w:ascii="Cambria Math" w:eastAsiaTheme="minorEastAsia" w:hAnsi="Cambria Math" w:cs="Arial"/>
+            <w:lang w:eastAsia="es-ES"/>
+          </w:rPr>
+          <m:t>-</m:t>
+        </m:r>
+        <m:r>
+          <w:rPr>
+            <w:rFonts w:ascii="Cambria Math" w:eastAsiaTheme="minorEastAsia" w:hAnsi="Cambria Math" w:cs="Arial"/>
+            <w:lang w:eastAsia="es-ES"/>
+          </w:rPr>
+          <m:t>4</m:t>
+        </m:r>
+        <m:d>
+          <m:dPr>
+            <m:begChr m:val="["/>
+            <m:endChr m:val="]"/>
+            <m:ctrlPr>
+              <w:rPr>
+                <w:rFonts w:ascii="Cambria Math" w:eastAsiaTheme="minorEastAsia" w:hAnsi="Cambria Math" w:cs="Arial"/>
+                <w:i/>
+                <w:lang w:eastAsia="es-ES"/>
+              </w:rPr>
+            </m:ctrlPr>
+          </m:dPr>
+          <m:e>
+            <m:eqArr>
+              <m:eqArrPr>
+                <m:ctrlPr>
+                  <w:rPr>
+                    <w:rFonts w:ascii="Cambria Math" w:eastAsiaTheme="minorEastAsia" w:hAnsi="Cambria Math" w:cs="Arial"/>
+                    <w:i/>
+                    <w:lang w:eastAsia="es-ES"/>
+                  </w:rPr>
+                </m:ctrlPr>
+              </m:eqArrPr>
+              <m:e>
+                <m:r>
+                  <w:rPr>
+                    <w:rFonts w:ascii="Cambria Math" w:eastAsiaTheme="minorEastAsia" w:hAnsi="Cambria Math" w:cs="Arial"/>
+                    <w:lang w:eastAsia="es-ES"/>
+                  </w:rPr>
+                  <m:t>2</m:t>
+                </m:r>
+              </m:e>
+              <m:e>
+                <m:r>
+                  <w:rPr>
+                    <w:rFonts w:ascii="Cambria Math" w:eastAsiaTheme="minorEastAsia" w:hAnsi="Cambria Math" w:cs="Arial"/>
+                    <w:lang w:eastAsia="es-ES"/>
+                  </w:rPr>
+                  <m:t>10</m:t>
+                </m:r>
+              </m:e>
+              <m:e>
+                <m:r>
+                  <w:rPr>
+                    <w:rFonts w:ascii="Cambria Math" w:eastAsiaTheme="minorEastAsia" w:hAnsi="Cambria Math" w:cs="Arial"/>
+                    <w:lang w:eastAsia="es-ES"/>
+                  </w:rPr>
+                  <m:t>-6</m:t>
+                </m:r>
+              </m:e>
+            </m:eqArr>
+          </m:e>
+        </m:d>
+      </m:oMath>
+    </w:p>
+    <w:p>
+      <w:pPr>
+        <w:pStyle w:val="Prrafodelista"/>
+        <w:rPr>
+          <w:rFonts w:ascii="Arial" w:eastAsiaTheme="minorEastAsia" w:hAnsi="Arial" w:cs="Arial"/>
+          <w:lang w:eastAsia="es-ES"/>
+        </w:rPr>
+      </w:pPr>
+    </w:p>
+    <w:p>
+      <w:pPr>
+        <w:pStyle w:val="Prrafodelista"/>
+        <w:rPr>
+          <w:rFonts w:ascii="Arial" w:hAnsi="Arial" w:cs="Arial"/>
+          <w:lang w:eastAsia="es-ES"/>
+        </w:rPr>
+      </w:pPr>
+      <m:oMathPara>
+        <m:oMathParaPr>
+          <m:jc m:val="left"/>
+        </m:oMathParaPr>
+        <m:oMath>
+          <m:d>
+            <m:dPr>
+              <m:begChr m:val="["/>
+              <m:endChr m:val="]"/>
+              <m:ctrlPr>
+                <w:rPr>
+                  <w:rFonts w:ascii="Cambria Math" w:eastAsiaTheme="minorEastAsia" w:hAnsi="Cambria Math" w:cs="Arial"/>
+                  <w:i/>
+                  <w:lang w:eastAsia="es-ES"/>
+                </w:rPr>
+              </m:ctrlPr>
+            </m:dPr>
+            <m:e>
+              <m:eqArr>
+                <m:eqArrPr>
+                  <m:ctrlPr>
+                    <w:rPr>
+                      <w:rFonts w:ascii="Cambria Math" w:eastAsiaTheme="minorEastAsia" w:hAnsi="Cambria Math" w:cs="Arial"/>
+                      <w:i/>
+                      <w:lang w:eastAsia="es-ES"/>
+                    </w:rPr>
+                  </m:ctrlPr>
+                </m:eqArrPr>
+                <m:e>
+                  <m:r>
+                    <w:rPr>
+                      <w:rFonts w:ascii="Cambria Math" w:eastAsiaTheme="minorEastAsia" w:hAnsi="Cambria Math" w:cs="Arial"/>
+                      <w:lang w:eastAsia="es-ES"/>
+                    </w:rPr>
+                    <m:t>3a</m:t>
+                  </m:r>
+                </m:e>
+                <m:e>
+                  <m:r>
+                    <w:rPr>
+                      <w:rFonts w:ascii="Cambria Math" w:eastAsiaTheme="minorEastAsia" w:hAnsi="Cambria Math" w:cs="Arial"/>
+                      <w:lang w:eastAsia="es-ES"/>
+                    </w:rPr>
+                    <m:t>3b</m:t>
+                  </m:r>
+                </m:e>
+                <m:e>
+                  <m:r>
+                    <w:rPr>
+                      <w:rFonts w:ascii="Cambria Math" w:eastAsiaTheme="minorEastAsia" w:hAnsi="Cambria Math" w:cs="Arial"/>
+                      <w:lang w:eastAsia="es-ES"/>
+                    </w:rPr>
+                    <m:t>3c</m:t>
+                  </m:r>
+                </m:e>
+              </m:eqArr>
+            </m:e>
+          </m:d>
+          <m:r>
+            <w:rPr>
+              <w:rFonts w:ascii="Cambria Math" w:eastAsiaTheme="minorEastAsia" w:hAnsi="Cambria Math" w:cs="Arial"/>
+              <w:lang w:eastAsia="es-ES"/>
+            </w:rPr>
+            <m:t>+</m:t>
+          </m:r>
+          <m:d>
+            <m:dPr>
+              <m:begChr m:val="["/>
+              <m:endChr m:val="]"/>
+              <m:ctrlPr>
+                <w:rPr>
+                  <w:rFonts w:ascii="Cambria Math" w:eastAsiaTheme="minorEastAsia" w:hAnsi="Cambria Math" w:cs="Arial"/>
+                  <w:i/>
+                  <w:lang w:eastAsia="es-ES"/>
+                </w:rPr>
+              </m:ctrlPr>
+            </m:dPr>
+            <m:e>
+              <m:eqArr>
+                <m:eqArrPr>
+                  <m:ctrlPr>
+                    <w:rPr>
+                      <w:rFonts w:ascii="Cambria Math" w:eastAsiaTheme="minorEastAsia" w:hAnsi="Cambria Math" w:cs="Arial"/>
+                      <w:i/>
+                      <w:lang w:eastAsia="es-ES"/>
+                    </w:rPr>
+                  </m:ctrlPr>
+                </m:eqArrPr>
+                <m:e>
+                  <m:r>
+                    <w:rPr>
+                      <w:rFonts w:ascii="Cambria Math" w:eastAsiaTheme="minorEastAsia" w:hAnsi="Cambria Math" w:cs="Arial"/>
+                      <w:lang w:eastAsia="es-ES"/>
+                    </w:rPr>
+                    <m:t>-8</m:t>
+                  </m:r>
+                </m:e>
+                <m:e>
+                  <m:r>
+                    <w:rPr>
+                      <w:rFonts w:ascii="Cambria Math" w:eastAsiaTheme="minorEastAsia" w:hAnsi="Cambria Math" w:cs="Arial"/>
+                      <w:lang w:eastAsia="es-ES"/>
+                    </w:rPr>
+                    <m:t>-</m:t>
+                  </m:r>
+                  <m:r>
+                    <w:rPr>
+                      <w:rFonts w:ascii="Cambria Math" w:eastAsiaTheme="minorEastAsia" w:hAnsi="Cambria Math" w:cs="Arial"/>
+                      <w:lang w:eastAsia="es-ES"/>
+                    </w:rPr>
+                    <m:t>40</m:t>
+                  </m:r>
+                </m:e>
+                <m:e>
+                  <m:r>
+                    <w:rPr>
+                      <w:rFonts w:ascii="Cambria Math" w:eastAsiaTheme="minorEastAsia" w:hAnsi="Cambria Math" w:cs="Arial"/>
+                      <w:lang w:eastAsia="es-ES"/>
+                    </w:rPr>
+                    <m:t>24</m:t>
+                  </m:r>
+                </m:e>
+              </m:eqArr>
+            </m:e>
+          </m:d>
+        </m:oMath>
+      </m:oMathPara>
+    </w:p>
+    <w:p>
+      <w:pPr>
+        <w:pStyle w:val="Prrafodelista"/>
+        <w:rPr>
+          <w:rFonts w:ascii="Arial" w:hAnsi="Arial" w:cs="Arial"/>
+          <w:lang w:eastAsia="es-ES"/>
+        </w:rPr>
+      </w:pPr>
+    </w:p>
+    <w:p>
+      <w:pPr>
+        <w:pStyle w:val="Prrafodelista"/>
+        <w:rPr>
+          <w:rFonts w:ascii="Arial" w:hAnsi="Arial" w:cs="Arial"/>
+          <w:lang w:eastAsia="es-ES"/>
+        </w:rPr>
+      </w:pPr>
+      <m:oMathPara>
+        <m:oMathParaPr>
+          <m:jc m:val="left"/>
+        </m:oMathParaPr>
+        <m:oMath>
+          <m:d>
+            <m:dPr>
+              <m:begChr m:val="["/>
+              <m:endChr m:val="]"/>
+              <m:ctrlPr>
+                <w:rPr>
+                  <w:rFonts w:ascii="Cambria Math" w:eastAsiaTheme="minorEastAsia" w:hAnsi="Cambria Math" w:cs="Arial"/>
+                  <w:i/>
+                  <w:lang w:eastAsia="es-ES"/>
+                </w:rPr>
+              </m:ctrlPr>
+            </m:dPr>
+            <m:e>
+              <m:eqArr>
+                <m:eqArrPr>
+                  <m:ctrlPr>
+                    <w:rPr>
+                      <w:rFonts w:ascii="Cambria Math" w:eastAsiaTheme="minorEastAsia" w:hAnsi="Cambria Math" w:cs="Arial"/>
+                      <w:i/>
+                      <w:lang w:eastAsia="es-ES"/>
+                    </w:rPr>
+                  </m:ctrlPr>
+                </m:eqArrPr>
+                <m:e>
+                  <m:r>
+                    <w:rPr>
+                      <w:rFonts w:ascii="Cambria Math" w:eastAsiaTheme="minorEastAsia" w:hAnsi="Cambria Math" w:cs="Arial"/>
+                      <w:lang w:eastAsia="es-ES"/>
+                    </w:rPr>
+                    <m:t>3a-8</m:t>
+                  </m:r>
+                </m:e>
+                <m:e>
+                  <m:r>
+                    <w:rPr>
+                      <w:rFonts w:ascii="Cambria Math" w:eastAsiaTheme="minorEastAsia" w:hAnsi="Cambria Math" w:cs="Arial"/>
+                      <w:lang w:eastAsia="es-ES"/>
+                    </w:rPr>
+                    <m:t>3b-40</m:t>
+                  </m:r>
+                </m:e>
+                <m:e>
+                  <m:r>
+                    <w:rPr>
+                      <w:rFonts w:ascii="Cambria Math" w:eastAsiaTheme="minorEastAsia" w:hAnsi="Cambria Math" w:cs="Arial"/>
+                      <w:lang w:eastAsia="es-ES"/>
+                    </w:rPr>
+                    <m:t>3c-24</m:t>
+                  </m:r>
+                </m:e>
+              </m:eqArr>
+            </m:e>
+          </m:d>
+        </m:oMath>
+      </m:oMathPara>
+    </w:p>
+    <w:p>
+      <w:pPr>
+        <w:pStyle w:val="Prrafodelista"/>
+        <w:rPr>
+          <w:rFonts w:ascii="Arial" w:hAnsi="Arial" w:cs="Arial"/>
           <w:lang w:eastAsia="es-ES"/>
         </w:rPr>
       </w:pPr>
@@ -14881,6 +16415,92 @@
     </w:lvl>
   </w:abstractNum>
   <w:abstractNum w:abstractNumId="8" w15:restartNumberingAfterBreak="0">
+    <w:nsid w:val="300563EF"/>
+    <w:multiLevelType w:val="hybridMultilevel"/>
+    <w:tmpl w:val="3420228E"/>
+    <w:lvl w:ilvl="0" w:tplc="0C0A0017">
+      <w:start w:val="1"/>
+      <w:numFmt w:val="lowerLetter"/>
+      <w:lvlText w:val="%1)"/>
+      <w:lvlJc w:val="left"/>
+      <w:pPr>
+        <w:ind w:left="720" w:hanging="360"/>
+      </w:pPr>
+    </w:lvl>
+    <w:lvl w:ilvl="1" w:tplc="0C0A0019" w:tentative="1">
+      <w:start w:val="1"/>
+      <w:numFmt w:val="lowerLetter"/>
+      <w:lvlText w:val="%2."/>
+      <w:lvlJc w:val="left"/>
+      <w:pPr>
+        <w:ind w:left="1440" w:hanging="360"/>
+      </w:pPr>
+    </w:lvl>
+    <w:lvl w:ilvl="2" w:tplc="0C0A001B" w:tentative="1">
+      <w:start w:val="1"/>
+      <w:numFmt w:val="lowerRoman"/>
+      <w:lvlText w:val="%3."/>
+      <w:lvlJc w:val="right"/>
+      <w:pPr>
+        <w:ind w:left="2160" w:hanging="180"/>
+      </w:pPr>
+    </w:lvl>
+    <w:lvl w:ilvl="3" w:tplc="0C0A000F" w:tentative="1">
+      <w:start w:val="1"/>
+      <w:numFmt w:val="decimal"/>
+      <w:lvlText w:val="%4."/>
+      <w:lvlJc w:val="left"/>
+      <w:pPr>
+        <w:ind w:left="2880" w:hanging="360"/>
+      </w:pPr>
+    </w:lvl>
+    <w:lvl w:ilvl="4" w:tplc="0C0A0019" w:tentative="1">
+      <w:start w:val="1"/>
+      <w:numFmt w:val="lowerLetter"/>
+      <w:lvlText w:val="%5."/>
+      <w:lvlJc w:val="left"/>
+      <w:pPr>
+        <w:ind w:left="3600" w:hanging="360"/>
+      </w:pPr>
+    </w:lvl>
+    <w:lvl w:ilvl="5" w:tplc="0C0A001B" w:tentative="1">
+      <w:start w:val="1"/>
+      <w:numFmt w:val="lowerRoman"/>
+      <w:lvlText w:val="%6."/>
+      <w:lvlJc w:val="right"/>
+      <w:pPr>
+        <w:ind w:left="4320" w:hanging="180"/>
+      </w:pPr>
+    </w:lvl>
+    <w:lvl w:ilvl="6" w:tplc="0C0A000F" w:tentative="1">
+      <w:start w:val="1"/>
+      <w:numFmt w:val="decimal"/>
+      <w:lvlText w:val="%7."/>
+      <w:lvlJc w:val="left"/>
+      <w:pPr>
+        <w:ind w:left="5040" w:hanging="360"/>
+      </w:pPr>
+    </w:lvl>
+    <w:lvl w:ilvl="7" w:tplc="0C0A0019" w:tentative="1">
+      <w:start w:val="1"/>
+      <w:numFmt w:val="lowerLetter"/>
+      <w:lvlText w:val="%8."/>
+      <w:lvlJc w:val="left"/>
+      <w:pPr>
+        <w:ind w:left="5760" w:hanging="360"/>
+      </w:pPr>
+    </w:lvl>
+    <w:lvl w:ilvl="8" w:tplc="0C0A001B" w:tentative="1">
+      <w:start w:val="1"/>
+      <w:numFmt w:val="lowerRoman"/>
+      <w:lvlText w:val="%9."/>
+      <w:lvlJc w:val="right"/>
+      <w:pPr>
+        <w:ind w:left="6480" w:hanging="180"/>
+      </w:pPr>
+    </w:lvl>
+  </w:abstractNum>
+  <w:abstractNum w:abstractNumId="9" w15:restartNumberingAfterBreak="0">
     <w:nsid w:val="330759AF"/>
     <w:multiLevelType w:val="hybridMultilevel"/>
     <w:tmpl w:val="CCB245D8"/>
@@ -14993,7 +16613,7 @@
       </w:rPr>
     </w:lvl>
   </w:abstractNum>
-  <w:abstractNum w:abstractNumId="9" w15:restartNumberingAfterBreak="0">
+  <w:abstractNum w:abstractNumId="10" w15:restartNumberingAfterBreak="0">
     <w:nsid w:val="3B12527E"/>
     <w:multiLevelType w:val="hybridMultilevel"/>
     <w:tmpl w:val="D56C2D54"/>
@@ -15106,7 +16726,7 @@
       </w:rPr>
     </w:lvl>
   </w:abstractNum>
-  <w:abstractNum w:abstractNumId="10" w15:restartNumberingAfterBreak="0">
+  <w:abstractNum w:abstractNumId="11" w15:restartNumberingAfterBreak="0">
     <w:nsid w:val="47B237E7"/>
     <w:multiLevelType w:val="hybridMultilevel"/>
     <w:tmpl w:val="9D52BD8E"/>
@@ -15219,7 +16839,7 @@
       </w:rPr>
     </w:lvl>
   </w:abstractNum>
-  <w:abstractNum w:abstractNumId="11" w15:restartNumberingAfterBreak="0">
+  <w:abstractNum w:abstractNumId="12" w15:restartNumberingAfterBreak="0">
     <w:nsid w:val="4F176A95"/>
     <w:multiLevelType w:val="hybridMultilevel"/>
     <w:tmpl w:val="65306664"/>
@@ -15332,7 +16952,7 @@
       </w:rPr>
     </w:lvl>
   </w:abstractNum>
-  <w:abstractNum w:abstractNumId="12" w15:restartNumberingAfterBreak="0">
+  <w:abstractNum w:abstractNumId="13" w15:restartNumberingAfterBreak="0">
     <w:nsid w:val="50F64490"/>
     <w:multiLevelType w:val="hybridMultilevel"/>
     <w:tmpl w:val="7F78A0C2"/>
@@ -15421,7 +17041,7 @@
       </w:pPr>
     </w:lvl>
   </w:abstractNum>
-  <w:abstractNum w:abstractNumId="13" w15:restartNumberingAfterBreak="0">
+  <w:abstractNum w:abstractNumId="14" w15:restartNumberingAfterBreak="0">
     <w:nsid w:val="532B6492"/>
     <w:multiLevelType w:val="hybridMultilevel"/>
     <w:tmpl w:val="9EAA7E1E"/>
@@ -15534,7 +17154,7 @@
       </w:rPr>
     </w:lvl>
   </w:abstractNum>
-  <w:abstractNum w:abstractNumId="14" w15:restartNumberingAfterBreak="0">
+  <w:abstractNum w:abstractNumId="15" w15:restartNumberingAfterBreak="0">
     <w:nsid w:val="612F165F"/>
     <w:multiLevelType w:val="hybridMultilevel"/>
     <w:tmpl w:val="E6088366"/>
@@ -15647,7 +17267,7 @@
       </w:rPr>
     </w:lvl>
   </w:abstractNum>
-  <w:abstractNum w:abstractNumId="15" w15:restartNumberingAfterBreak="0">
+  <w:abstractNum w:abstractNumId="16" w15:restartNumberingAfterBreak="0">
     <w:nsid w:val="64FC670E"/>
     <w:multiLevelType w:val="hybridMultilevel"/>
     <w:tmpl w:val="A9FC9BEA"/>
@@ -15760,7 +17380,7 @@
       </w:rPr>
     </w:lvl>
   </w:abstractNum>
-  <w:abstractNum w:abstractNumId="16" w15:restartNumberingAfterBreak="0">
+  <w:abstractNum w:abstractNumId="17" w15:restartNumberingAfterBreak="0">
     <w:nsid w:val="6C6D5B91"/>
     <w:multiLevelType w:val="hybridMultilevel"/>
     <w:tmpl w:val="314A34A6"/>
@@ -15873,7 +17493,7 @@
       </w:rPr>
     </w:lvl>
   </w:abstractNum>
-  <w:abstractNum w:abstractNumId="17" w15:restartNumberingAfterBreak="0">
+  <w:abstractNum w:abstractNumId="18" w15:restartNumberingAfterBreak="0">
     <w:nsid w:val="709132D9"/>
     <w:multiLevelType w:val="hybridMultilevel"/>
     <w:tmpl w:val="CD408768"/>
@@ -15986,7 +17606,7 @@
       </w:rPr>
     </w:lvl>
   </w:abstractNum>
-  <w:abstractNum w:abstractNumId="18" w15:restartNumberingAfterBreak="0">
+  <w:abstractNum w:abstractNumId="19" w15:restartNumberingAfterBreak="0">
     <w:nsid w:val="71BC166E"/>
     <w:multiLevelType w:val="hybridMultilevel"/>
     <w:tmpl w:val="7ADE05B0"/>
@@ -16099,7 +17719,7 @@
       </w:rPr>
     </w:lvl>
   </w:abstractNum>
-  <w:abstractNum w:abstractNumId="19" w15:restartNumberingAfterBreak="0">
+  <w:abstractNum w:abstractNumId="20" w15:restartNumberingAfterBreak="0">
     <w:nsid w:val="74314BED"/>
     <w:multiLevelType w:val="hybridMultilevel"/>
     <w:tmpl w:val="85EC2D60"/>
@@ -16212,7 +17832,7 @@
       </w:rPr>
     </w:lvl>
   </w:abstractNum>
-  <w:abstractNum w:abstractNumId="20" w15:restartNumberingAfterBreak="0">
+  <w:abstractNum w:abstractNumId="21" w15:restartNumberingAfterBreak="0">
     <w:nsid w:val="76C93FDA"/>
     <w:multiLevelType w:val="hybridMultilevel"/>
     <w:tmpl w:val="D474F7F6"/>
@@ -16329,49 +17949,49 @@
     <w:abstractNumId w:val="2"/>
   </w:num>
   <w:num w:numId="2" w16cid:durableId="848443263">
-    <w:abstractNumId w:val="16"/>
+    <w:abstractNumId w:val="17"/>
   </w:num>
   <w:num w:numId="3" w16cid:durableId="974258404">
     <w:abstractNumId w:val="7"/>
   </w:num>
   <w:num w:numId="4" w16cid:durableId="1428110299">
-    <w:abstractNumId w:val="17"/>
+    <w:abstractNumId w:val="18"/>
   </w:num>
   <w:num w:numId="5" w16cid:durableId="1913345686">
-    <w:abstractNumId w:val="14"/>
+    <w:abstractNumId w:val="15"/>
   </w:num>
   <w:num w:numId="6" w16cid:durableId="1972906921">
     <w:abstractNumId w:val="0"/>
   </w:num>
   <w:num w:numId="7" w16cid:durableId="936517394">
-    <w:abstractNumId w:val="18"/>
+    <w:abstractNumId w:val="19"/>
   </w:num>
   <w:num w:numId="8" w16cid:durableId="447547181">
-    <w:abstractNumId w:val="8"/>
+    <w:abstractNumId w:val="9"/>
   </w:num>
   <w:num w:numId="9" w16cid:durableId="1842423994">
-    <w:abstractNumId w:val="9"/>
+    <w:abstractNumId w:val="10"/>
   </w:num>
   <w:num w:numId="10" w16cid:durableId="799886109">
-    <w:abstractNumId w:val="15"/>
+    <w:abstractNumId w:val="16"/>
   </w:num>
   <w:num w:numId="11" w16cid:durableId="1372263758">
     <w:abstractNumId w:val="1"/>
   </w:num>
   <w:num w:numId="12" w16cid:durableId="236406093">
-    <w:abstractNumId w:val="20"/>
+    <w:abstractNumId w:val="21"/>
   </w:num>
   <w:num w:numId="13" w16cid:durableId="1357001246">
-    <w:abstractNumId w:val="10"/>
+    <w:abstractNumId w:val="11"/>
   </w:num>
   <w:num w:numId="14" w16cid:durableId="1832403785">
-    <w:abstractNumId w:val="19"/>
+    <w:abstractNumId w:val="20"/>
   </w:num>
   <w:num w:numId="15" w16cid:durableId="2002855720">
     <w:abstractNumId w:val="4"/>
   </w:num>
   <w:num w:numId="16" w16cid:durableId="1473906681">
-    <w:abstractNumId w:val="11"/>
+    <w:abstractNumId w:val="12"/>
   </w:num>
   <w:num w:numId="17" w16cid:durableId="185412430">
     <w:abstractNumId w:val="5"/>
@@ -16380,13 +18000,16 @@
     <w:abstractNumId w:val="6"/>
   </w:num>
   <w:num w:numId="19" w16cid:durableId="1335379383">
-    <w:abstractNumId w:val="13"/>
+    <w:abstractNumId w:val="14"/>
   </w:num>
   <w:num w:numId="20" w16cid:durableId="231932355">
-    <w:abstractNumId w:val="12"/>
+    <w:abstractNumId w:val="13"/>
   </w:num>
   <w:num w:numId="21" w16cid:durableId="1798982734">
     <w:abstractNumId w:val="3"/>
+  </w:num>
+  <w:num w:numId="22" w16cid:durableId="98066225">
+    <w:abstractNumId w:val="8"/>
   </w:num>
 </w:numbering>
 </file>

</xml_diff>

<commit_message>
se realizo el ejercicio 5
</commit_message>
<xml_diff>
--- a/Trabajo Práctico N1_ Flores, Enzo Javier.docx
+++ b/Trabajo Práctico N1_ Flores, Enzo Javier.docx
@@ -5443,7 +5443,7 @@
           </mc:Choice>
           <mc:Fallback>
             <w:pict>
-              <v:rect w14:anchorId="67E42EAF" id="Rectángulo 1" o:spid="_x0000_s1026" style="position:absolute;margin-left:-12.3pt;margin-top:98.8pt;width:169.5pt;height:32.25pt;z-index:251661312;visibility:visible;mso-wrap-style:square;mso-wrap-distance-left:9pt;mso-wrap-distance-top:0;mso-wrap-distance-right:9pt;mso-wrap-distance-bottom:0;mso-position-horizontal:absolute;mso-position-horizontal-relative:text;mso-position-vertical:absolute;mso-position-vertical-relative:text;v-text-anchor:middle" o:gfxdata="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" filled="f" strokecolor="#00b0f0" strokeweight="2.25pt"/>
+              <v:rect w14:anchorId="1E8818D4" id="Rectángulo 1" o:spid="_x0000_s1026" style="position:absolute;margin-left:-12.3pt;margin-top:98.8pt;width:169.5pt;height:32.25pt;z-index:251661312;visibility:visible;mso-wrap-style:square;mso-wrap-distance-left:9pt;mso-wrap-distance-top:0;mso-wrap-distance-right:9pt;mso-wrap-distance-bottom:0;mso-position-horizontal:absolute;mso-position-horizontal-relative:text;mso-position-vertical:absolute;mso-position-vertical-relative:text;v-text-anchor:middle" o:gfxdata="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" filled="f" strokecolor="#00b0f0" strokeweight="2.25pt"/>
             </w:pict>
           </mc:Fallback>
         </mc:AlternateContent>
@@ -13645,6 +13645,7 @@
     </w:p>
     <w:p>
       <w:pPr>
+        <w:ind w:left="-709"/>
         <w:rPr>
           <w:rFonts w:ascii="Arial" w:hAnsi="Arial" w:cs="Arial"/>
           <w:b/>
@@ -15170,12 +15171,789 @@
     </w:p>
     <w:p>
       <w:pPr>
+        <w:rPr>
+          <w:rFonts w:ascii="Arial" w:hAnsi="Arial" w:cs="Arial"/>
+          <w:lang w:eastAsia="es-ES"/>
+        </w:rPr>
+      </w:pPr>
+    </w:p>
+    <w:p>
+      <w:pPr>
+        <w:ind w:left="-709"/>
+        <w:rPr>
+          <w:rFonts w:ascii="Arial" w:hAnsi="Arial" w:cs="Arial"/>
+          <w:lang w:eastAsia="es-ES"/>
+        </w:rPr>
+      </w:pPr>
+      <w:r>
+        <w:rPr>
+          <w:rFonts w:ascii="Arial" w:hAnsi="Arial" w:cs="Arial"/>
+          <w:b/>
+          <w:bCs/>
+          <w:lang w:eastAsia="es-ES"/>
+        </w:rPr>
+        <w:t>Ejercicio 5</w:t>
+      </w:r>
+      <w:r>
+        <w:rPr>
+          <w:rFonts w:ascii="Arial" w:hAnsi="Arial" w:cs="Arial"/>
+          <w:lang w:eastAsia="es-ES"/>
+        </w:rPr>
+        <w:t xml:space="preserve">: </w:t>
+      </w:r>
+      <w:r>
+        <w:rPr>
+          <w:rFonts w:ascii="Arial" w:hAnsi="Arial" w:cs="Arial"/>
+          <w:lang w:eastAsia="es-ES"/>
+        </w:rPr>
+        <w:t>Obtenga la distancia entre los siguientes pares de puntos</w:t>
+      </w:r>
+    </w:p>
+    <w:p>
+      <w:pPr>
         <w:pStyle w:val="Prrafodelista"/>
-        <w:rPr>
-          <w:rFonts w:ascii="Arial" w:hAnsi="Arial" w:cs="Arial"/>
-          <w:lang w:eastAsia="es-ES"/>
-        </w:rPr>
-      </w:pPr>
+        <w:numPr>
+          <w:ilvl w:val="0"/>
+          <w:numId w:val="23"/>
+        </w:numPr>
+        <w:rPr>
+          <w:rFonts w:ascii="Arial" w:hAnsi="Arial" w:cs="Arial"/>
+          <w:lang w:eastAsia="es-ES"/>
+        </w:rPr>
+      </w:pPr>
+      <m:oMath>
+        <m:r>
+          <m:rPr>
+            <m:sty m:val="p"/>
+          </m:rPr>
+          <w:rPr>
+            <w:rFonts w:ascii="Cambria Math" w:hAnsi="Cambria Math"/>
+          </w:rPr>
+          <m:t>(10,6), (-14,30)</m:t>
+        </m:r>
+      </m:oMath>
+    </w:p>
+    <w:p>
+      <w:pPr>
+        <w:ind w:left="708"/>
+        <w:rPr>
+          <w:rFonts w:ascii="Arial" w:eastAsiaTheme="minorEastAsia" w:hAnsi="Arial" w:cs="Arial"/>
+          <w:lang w:eastAsia="es-ES"/>
+        </w:rPr>
+      </w:pPr>
+      <m:oMathPara>
+        <m:oMathParaPr>
+          <m:jc m:val="left"/>
+        </m:oMathParaPr>
+        <m:oMath>
+          <m:r>
+            <w:rPr>
+              <w:rFonts w:ascii="Cambria Math" w:hAnsi="Cambria Math" w:cs="Arial"/>
+              <w:lang w:eastAsia="es-ES"/>
+            </w:rPr>
+            <m:t>(10-</m:t>
+          </m:r>
+          <m:d>
+            <m:dPr>
+              <m:ctrlPr>
+                <w:rPr>
+                  <w:rFonts w:ascii="Cambria Math" w:hAnsi="Cambria Math" w:cs="Arial"/>
+                  <w:i/>
+                  <w:lang w:eastAsia="es-ES"/>
+                </w:rPr>
+              </m:ctrlPr>
+            </m:dPr>
+            <m:e>
+              <m:r>
+                <w:rPr>
+                  <w:rFonts w:ascii="Cambria Math" w:hAnsi="Cambria Math" w:cs="Arial"/>
+                  <w:lang w:eastAsia="es-ES"/>
+                </w:rPr>
+                <m:t>-14</m:t>
+              </m:r>
+            </m:e>
+          </m:d>
+          <m:r>
+            <w:rPr>
+              <w:rFonts w:ascii="Cambria Math" w:hAnsi="Cambria Math" w:cs="Arial"/>
+              <w:lang w:eastAsia="es-ES"/>
+            </w:rPr>
+            <m:t>, 6-30)</m:t>
+          </m:r>
+        </m:oMath>
+      </m:oMathPara>
+    </w:p>
+    <w:p>
+      <w:pPr>
+        <w:ind w:left="708"/>
+        <w:rPr>
+          <w:rFonts w:ascii="Arial" w:eastAsiaTheme="minorEastAsia" w:hAnsi="Arial" w:cs="Arial"/>
+          <w:lang w:eastAsia="es-ES"/>
+        </w:rPr>
+      </w:pPr>
+      <m:oMathPara>
+        <m:oMathParaPr>
+          <m:jc m:val="left"/>
+        </m:oMathParaPr>
+        <m:oMath>
+          <m:r>
+            <w:rPr>
+              <w:rFonts w:ascii="Cambria Math" w:hAnsi="Cambria Math" w:cs="Arial"/>
+              <w:lang w:eastAsia="es-ES"/>
+            </w:rPr>
+            <m:t>(</m:t>
+          </m:r>
+          <m:r>
+            <w:rPr>
+              <w:rFonts w:ascii="Cambria Math" w:hAnsi="Cambria Math" w:cs="Arial"/>
+              <w:lang w:eastAsia="es-ES"/>
+            </w:rPr>
+            <m:t>24,-24</m:t>
+          </m:r>
+          <m:r>
+            <w:rPr>
+              <w:rFonts w:ascii="Cambria Math" w:hAnsi="Cambria Math" w:cs="Arial"/>
+              <w:lang w:eastAsia="es-ES"/>
+            </w:rPr>
+            <m:t>)</m:t>
+          </m:r>
+        </m:oMath>
+      </m:oMathPara>
+    </w:p>
+    <w:p>
+      <w:pPr>
+        <w:rPr>
+          <w:rFonts w:ascii="Arial" w:hAnsi="Arial" w:cs="Arial"/>
+          <w:lang w:eastAsia="es-ES"/>
+        </w:rPr>
+      </w:pPr>
+    </w:p>
+    <w:p>
+      <w:pPr>
+        <w:pStyle w:val="Prrafodelista"/>
+        <w:numPr>
+          <w:ilvl w:val="0"/>
+          <w:numId w:val="23"/>
+        </w:numPr>
+        <w:rPr>
+          <w:rFonts w:ascii="Arial" w:hAnsi="Arial" w:cs="Arial"/>
+          <w:lang w:eastAsia="es-ES"/>
+        </w:rPr>
+      </w:pPr>
+      <m:oMath>
+        <m:r>
+          <m:rPr>
+            <m:sty m:val="p"/>
+          </m:rPr>
+          <w:rPr>
+            <w:rFonts w:ascii="Cambria Math" w:hAnsi="Cambria Math"/>
+          </w:rPr>
+          <m:t xml:space="preserve">(0,0), (-12,5) </m:t>
+        </m:r>
+      </m:oMath>
+    </w:p>
+    <w:p>
+      <w:pPr>
+        <w:ind w:left="708" w:firstLine="708"/>
+        <w:rPr>
+          <w:rFonts w:ascii="Arial" w:eastAsiaTheme="minorEastAsia" w:hAnsi="Arial" w:cs="Arial"/>
+          <w:lang w:eastAsia="es-ES"/>
+        </w:rPr>
+      </w:pPr>
+      <m:oMathPara>
+        <m:oMathParaPr>
+          <m:jc m:val="left"/>
+        </m:oMathParaPr>
+        <m:oMath>
+          <m:r>
+            <w:rPr>
+              <w:rFonts w:ascii="Cambria Math" w:hAnsi="Cambria Math" w:cs="Arial"/>
+              <w:lang w:eastAsia="es-ES"/>
+            </w:rPr>
+            <m:t xml:space="preserve"> </m:t>
+          </m:r>
+          <m:r>
+            <w:rPr>
+              <w:rFonts w:ascii="Cambria Math" w:hAnsi="Cambria Math" w:cs="Arial"/>
+              <w:lang w:eastAsia="es-ES"/>
+            </w:rPr>
+            <m:t>(</m:t>
+          </m:r>
+          <m:r>
+            <w:rPr>
+              <w:rFonts w:ascii="Cambria Math" w:hAnsi="Cambria Math" w:cs="Arial"/>
+              <w:lang w:eastAsia="es-ES"/>
+            </w:rPr>
+            <m:t>0</m:t>
+          </m:r>
+          <m:r>
+            <w:rPr>
+              <w:rFonts w:ascii="Cambria Math" w:hAnsi="Cambria Math" w:cs="Arial"/>
+              <w:lang w:eastAsia="es-ES"/>
+            </w:rPr>
+            <m:t>-</m:t>
+          </m:r>
+          <m:d>
+            <m:dPr>
+              <m:ctrlPr>
+                <w:rPr>
+                  <w:rFonts w:ascii="Cambria Math" w:hAnsi="Cambria Math" w:cs="Arial"/>
+                  <w:i/>
+                  <w:lang w:eastAsia="es-ES"/>
+                </w:rPr>
+              </m:ctrlPr>
+            </m:dPr>
+            <m:e>
+              <m:r>
+                <w:rPr>
+                  <w:rFonts w:ascii="Cambria Math" w:hAnsi="Cambria Math" w:cs="Arial"/>
+                  <w:lang w:eastAsia="es-ES"/>
+                </w:rPr>
+                <m:t>-</m:t>
+              </m:r>
+              <m:r>
+                <w:rPr>
+                  <w:rFonts w:ascii="Cambria Math" w:hAnsi="Cambria Math" w:cs="Arial"/>
+                  <w:lang w:eastAsia="es-ES"/>
+                </w:rPr>
+                <m:t>12</m:t>
+              </m:r>
+            </m:e>
+          </m:d>
+          <m:r>
+            <w:rPr>
+              <w:rFonts w:ascii="Cambria Math" w:hAnsi="Cambria Math" w:cs="Arial"/>
+              <w:lang w:eastAsia="es-ES"/>
+            </w:rPr>
+            <m:t xml:space="preserve">, </m:t>
+          </m:r>
+          <m:r>
+            <w:rPr>
+              <w:rFonts w:ascii="Cambria Math" w:hAnsi="Cambria Math" w:cs="Arial"/>
+              <w:lang w:eastAsia="es-ES"/>
+            </w:rPr>
+            <m:t>0</m:t>
+          </m:r>
+          <m:r>
+            <w:rPr>
+              <w:rFonts w:ascii="Cambria Math" w:hAnsi="Cambria Math" w:cs="Arial"/>
+              <w:lang w:eastAsia="es-ES"/>
+            </w:rPr>
+            <m:t>-</m:t>
+          </m:r>
+          <m:r>
+            <w:rPr>
+              <w:rFonts w:ascii="Cambria Math" w:hAnsi="Cambria Math" w:cs="Arial"/>
+              <w:lang w:eastAsia="es-ES"/>
+            </w:rPr>
+            <m:t>5</m:t>
+          </m:r>
+          <m:r>
+            <w:rPr>
+              <w:rFonts w:ascii="Cambria Math" w:hAnsi="Cambria Math" w:cs="Arial"/>
+              <w:lang w:eastAsia="es-ES"/>
+            </w:rPr>
+            <m:t>)</m:t>
+          </m:r>
+        </m:oMath>
+      </m:oMathPara>
+    </w:p>
+    <w:p>
+      <w:pPr>
+        <w:ind w:left="708" w:firstLine="708"/>
+        <w:rPr>
+          <w:rFonts w:ascii="Arial" w:eastAsiaTheme="minorEastAsia" w:hAnsi="Arial" w:cs="Arial"/>
+          <w:lang w:eastAsia="es-ES"/>
+        </w:rPr>
+      </w:pPr>
+      <m:oMathPara>
+        <m:oMathParaPr>
+          <m:jc m:val="left"/>
+        </m:oMathParaPr>
+        <m:oMath>
+          <m:r>
+            <w:rPr>
+              <w:rFonts w:ascii="Cambria Math" w:hAnsi="Cambria Math" w:cs="Arial"/>
+              <w:lang w:eastAsia="es-ES"/>
+            </w:rPr>
+            <m:t>(</m:t>
+          </m:r>
+          <m:r>
+            <w:rPr>
+              <w:rFonts w:ascii="Cambria Math" w:hAnsi="Cambria Math" w:cs="Arial"/>
+              <w:lang w:eastAsia="es-ES"/>
+            </w:rPr>
+            <m:t>12,-5)</m:t>
+          </m:r>
+        </m:oMath>
+      </m:oMathPara>
+    </w:p>
+    <w:p>
+      <w:pPr>
+        <w:rPr>
+          <w:rFonts w:ascii="Arial" w:hAnsi="Arial" w:cs="Arial"/>
+          <w:lang w:eastAsia="es-ES"/>
+        </w:rPr>
+      </w:pPr>
+    </w:p>
+    <w:p>
+      <w:pPr>
+        <w:pStyle w:val="Prrafodelista"/>
+        <w:numPr>
+          <w:ilvl w:val="0"/>
+          <w:numId w:val="23"/>
+        </w:numPr>
+        <w:rPr>
+          <w:rFonts w:ascii="Arial" w:hAnsi="Arial" w:cs="Arial"/>
+          <w:lang w:eastAsia="es-ES"/>
+        </w:rPr>
+      </w:pPr>
+      <m:oMath>
+        <m:r>
+          <m:rPr>
+            <m:sty m:val="p"/>
+          </m:rPr>
+          <w:rPr>
+            <w:rFonts w:ascii="Cambria Math" w:hAnsi="Cambria Math"/>
+          </w:rPr>
+          <m:t xml:space="preserve">(3,10,7), (8, -7,4) </m:t>
+        </m:r>
+      </m:oMath>
+    </w:p>
+    <w:p>
+      <w:pPr>
+        <w:pStyle w:val="Prrafodelista"/>
+        <w:rPr>
+          <w:rFonts w:ascii="Arial" w:eastAsiaTheme="minorEastAsia" w:hAnsi="Arial" w:cs="Arial"/>
+          <w:lang w:eastAsia="es-ES"/>
+        </w:rPr>
+      </w:pPr>
+      <m:oMathPara>
+        <m:oMathParaPr>
+          <m:jc m:val="left"/>
+        </m:oMathParaPr>
+        <m:oMath>
+          <m:r>
+            <w:rPr>
+              <w:rFonts w:ascii="Cambria Math" w:hAnsi="Cambria Math" w:cs="Arial"/>
+              <w:lang w:eastAsia="es-ES"/>
+            </w:rPr>
+            <m:t>(</m:t>
+          </m:r>
+          <m:r>
+            <w:rPr>
+              <w:rFonts w:ascii="Cambria Math" w:hAnsi="Cambria Math" w:cs="Arial"/>
+              <w:lang w:eastAsia="es-ES"/>
+            </w:rPr>
+            <m:t>3</m:t>
+          </m:r>
+          <m:r>
+            <w:rPr>
+              <w:rFonts w:ascii="Cambria Math" w:hAnsi="Cambria Math" w:cs="Arial"/>
+              <w:lang w:eastAsia="es-ES"/>
+            </w:rPr>
+            <m:t>-</m:t>
+          </m:r>
+          <m:r>
+            <w:rPr>
+              <w:rFonts w:ascii="Cambria Math" w:hAnsi="Cambria Math" w:cs="Arial"/>
+              <w:lang w:eastAsia="es-ES"/>
+            </w:rPr>
+            <m:t>8</m:t>
+          </m:r>
+          <m:r>
+            <w:rPr>
+              <w:rFonts w:ascii="Cambria Math" w:hAnsi="Cambria Math" w:cs="Arial"/>
+              <w:lang w:eastAsia="es-ES"/>
+            </w:rPr>
+            <m:t xml:space="preserve">, </m:t>
+          </m:r>
+          <m:r>
+            <w:rPr>
+              <w:rFonts w:ascii="Cambria Math" w:hAnsi="Cambria Math" w:cs="Arial"/>
+              <w:lang w:eastAsia="es-ES"/>
+            </w:rPr>
+            <m:t>10</m:t>
+          </m:r>
+          <m:r>
+            <w:rPr>
+              <w:rFonts w:ascii="Cambria Math" w:hAnsi="Cambria Math" w:cs="Arial"/>
+              <w:lang w:eastAsia="es-ES"/>
+            </w:rPr>
+            <m:t>-</m:t>
+          </m:r>
+          <m:d>
+            <m:dPr>
+              <m:ctrlPr>
+                <w:rPr>
+                  <w:rFonts w:ascii="Cambria Math" w:hAnsi="Cambria Math" w:cs="Arial"/>
+                  <w:i/>
+                  <w:lang w:eastAsia="es-ES"/>
+                </w:rPr>
+              </m:ctrlPr>
+            </m:dPr>
+            <m:e>
+              <m:r>
+                <w:rPr>
+                  <w:rFonts w:ascii="Cambria Math" w:hAnsi="Cambria Math" w:cs="Arial"/>
+                  <w:lang w:eastAsia="es-ES"/>
+                </w:rPr>
+                <m:t>-7</m:t>
+              </m:r>
+            </m:e>
+          </m:d>
+          <m:r>
+            <w:rPr>
+              <w:rFonts w:ascii="Cambria Math" w:hAnsi="Cambria Math" w:cs="Arial"/>
+              <w:lang w:eastAsia="es-ES"/>
+            </w:rPr>
+            <m:t>,7-4</m:t>
+          </m:r>
+          <m:r>
+            <w:rPr>
+              <w:rFonts w:ascii="Cambria Math" w:hAnsi="Cambria Math" w:cs="Arial"/>
+              <w:lang w:eastAsia="es-ES"/>
+            </w:rPr>
+            <m:t>)</m:t>
+          </m:r>
+        </m:oMath>
+      </m:oMathPara>
+    </w:p>
+    <w:p>
+      <w:pPr>
+        <w:pStyle w:val="Prrafodelista"/>
+        <w:rPr>
+          <w:rFonts w:ascii="Arial" w:eastAsiaTheme="minorEastAsia" w:hAnsi="Arial" w:cs="Arial"/>
+          <w:lang w:eastAsia="es-ES"/>
+        </w:rPr>
+      </w:pPr>
+      <m:oMathPara>
+        <m:oMathParaPr>
+          <m:jc m:val="left"/>
+        </m:oMathParaPr>
+        <m:oMath>
+          <m:r>
+            <w:rPr>
+              <w:rFonts w:ascii="Cambria Math" w:eastAsiaTheme="minorEastAsia" w:hAnsi="Cambria Math" w:cs="Arial"/>
+              <w:lang w:eastAsia="es-ES"/>
+            </w:rPr>
+            <m:t>(-5,17,3)</m:t>
+          </m:r>
+        </m:oMath>
+      </m:oMathPara>
+    </w:p>
+    <w:p>
+      <w:pPr>
+        <w:pStyle w:val="Prrafodelista"/>
+        <w:numPr>
+          <w:ilvl w:val="0"/>
+          <w:numId w:val="23"/>
+        </w:numPr>
+        <w:rPr>
+          <w:rFonts w:ascii="Arial" w:hAnsi="Arial" w:cs="Arial"/>
+          <w:lang w:eastAsia="es-ES"/>
+        </w:rPr>
+      </w:pPr>
+      <m:oMath>
+        <m:r>
+          <m:rPr>
+            <m:sty m:val="p"/>
+          </m:rPr>
+          <w:rPr>
+            <w:rFonts w:ascii="Cambria Math" w:hAnsi="Cambria Math"/>
+          </w:rPr>
+          <w:lastRenderedPageBreak/>
+          <m:t>(-2, -4,9), (6, -7,9.5)</m:t>
+        </m:r>
+      </m:oMath>
+    </w:p>
+    <w:p>
+      <w:pPr>
+        <w:pStyle w:val="Prrafodelista"/>
+        <w:rPr>
+          <w:rFonts w:ascii="Arial" w:eastAsiaTheme="minorEastAsia" w:hAnsi="Arial" w:cs="Arial"/>
+          <w:lang w:eastAsia="es-ES"/>
+        </w:rPr>
+      </w:pPr>
+      <m:oMathPara>
+        <m:oMathParaPr>
+          <m:jc m:val="left"/>
+        </m:oMathParaPr>
+        <m:oMath>
+          <m:r>
+            <w:rPr>
+              <w:rFonts w:ascii="Cambria Math" w:hAnsi="Cambria Math" w:cs="Arial"/>
+              <w:lang w:eastAsia="es-ES"/>
+            </w:rPr>
+            <m:t>(-2-6,-4-</m:t>
+          </m:r>
+          <m:d>
+            <m:dPr>
+              <m:ctrlPr>
+                <w:rPr>
+                  <w:rFonts w:ascii="Cambria Math" w:hAnsi="Cambria Math" w:cs="Arial"/>
+                  <w:i/>
+                  <w:lang w:eastAsia="es-ES"/>
+                </w:rPr>
+              </m:ctrlPr>
+            </m:dPr>
+            <m:e>
+              <m:r>
+                <w:rPr>
+                  <w:rFonts w:ascii="Cambria Math" w:hAnsi="Cambria Math" w:cs="Arial"/>
+                  <w:lang w:eastAsia="es-ES"/>
+                </w:rPr>
+                <m:t>-7</m:t>
+              </m:r>
+            </m:e>
+          </m:d>
+          <m:r>
+            <w:rPr>
+              <w:rFonts w:ascii="Cambria Math" w:hAnsi="Cambria Math" w:cs="Arial"/>
+              <w:lang w:eastAsia="es-ES"/>
+            </w:rPr>
+            <m:t>,9-9.5)</m:t>
+          </m:r>
+        </m:oMath>
+      </m:oMathPara>
+    </w:p>
+    <w:p>
+      <w:pPr>
+        <w:pStyle w:val="Prrafodelista"/>
+        <w:rPr>
+          <w:rFonts w:ascii="Arial" w:eastAsiaTheme="minorEastAsia" w:hAnsi="Arial" w:cs="Arial"/>
+          <w:lang w:eastAsia="es-ES"/>
+        </w:rPr>
+      </w:pPr>
+      <m:oMathPara>
+        <m:oMathParaPr>
+          <m:jc m:val="left"/>
+        </m:oMathParaPr>
+        <m:oMath>
+          <m:r>
+            <w:rPr>
+              <w:rFonts w:ascii="Cambria Math" w:hAnsi="Cambria Math" w:cs="Arial"/>
+              <w:lang w:eastAsia="es-ES"/>
+            </w:rPr>
+            <m:t>(-8,</m:t>
+          </m:r>
+          <m:r>
+            <w:rPr>
+              <w:rFonts w:ascii="Cambria Math" w:hAnsi="Cambria Math" w:cs="Arial"/>
+              <w:lang w:eastAsia="es-ES"/>
+            </w:rPr>
+            <m:t xml:space="preserve"> </m:t>
+          </m:r>
+          <m:r>
+            <w:rPr>
+              <w:rFonts w:ascii="Cambria Math" w:hAnsi="Cambria Math" w:cs="Arial"/>
+              <w:lang w:eastAsia="es-ES"/>
+            </w:rPr>
+            <m:t>3,</m:t>
+          </m:r>
+          <m:r>
+            <w:rPr>
+              <w:rFonts w:ascii="Cambria Math" w:hAnsi="Cambria Math" w:cs="Arial"/>
+              <w:lang w:eastAsia="es-ES"/>
+            </w:rPr>
+            <m:t xml:space="preserve"> </m:t>
+          </m:r>
+          <m:r>
+            <w:rPr>
+              <w:rFonts w:ascii="Cambria Math" w:hAnsi="Cambria Math" w:cs="Arial"/>
+              <w:lang w:eastAsia="es-ES"/>
+            </w:rPr>
+            <m:t>-0.5)</m:t>
+          </m:r>
+        </m:oMath>
+      </m:oMathPara>
+    </w:p>
+    <w:p>
+      <w:pPr>
+        <w:pStyle w:val="Prrafodelista"/>
+        <w:rPr>
+          <w:rFonts w:ascii="Arial" w:hAnsi="Arial" w:cs="Arial"/>
+          <w:lang w:eastAsia="es-ES"/>
+        </w:rPr>
+      </w:pPr>
+    </w:p>
+    <w:p>
+      <w:pPr>
+        <w:pStyle w:val="Prrafodelista"/>
+        <w:numPr>
+          <w:ilvl w:val="0"/>
+          <w:numId w:val="23"/>
+        </w:numPr>
+        <w:rPr>
+          <w:rFonts w:ascii="Arial" w:hAnsi="Arial" w:cs="Arial"/>
+          <w:lang w:eastAsia="es-ES"/>
+        </w:rPr>
+      </w:pPr>
+      <m:oMath>
+        <m:r>
+          <m:rPr>
+            <m:sty m:val="p"/>
+          </m:rPr>
+          <w:rPr>
+            <w:rFonts w:ascii="Cambria Math" w:hAnsi="Cambria Math"/>
+          </w:rPr>
+          <m:t xml:space="preserve">(4, -4, -4,4), (-6,6,6, -6) </m:t>
+        </m:r>
+      </m:oMath>
+    </w:p>
+    <w:p>
+      <w:pPr>
+        <w:pStyle w:val="Prrafodelista"/>
+        <w:rPr>
+          <w:rFonts w:ascii="Arial" w:eastAsiaTheme="minorEastAsia" w:hAnsi="Arial" w:cs="Arial"/>
+          <w:lang w:eastAsia="es-ES"/>
+        </w:rPr>
+      </w:pPr>
+      <m:oMathPara>
+        <m:oMathParaPr>
+          <m:jc m:val="left"/>
+        </m:oMathParaPr>
+        <m:oMath>
+          <m:r>
+            <w:rPr>
+              <w:rFonts w:ascii="Cambria Math" w:hAnsi="Cambria Math" w:cs="Arial"/>
+              <w:lang w:eastAsia="es-ES"/>
+            </w:rPr>
+            <m:t>(4-</m:t>
+          </m:r>
+          <m:d>
+            <m:dPr>
+              <m:ctrlPr>
+                <w:rPr>
+                  <w:rFonts w:ascii="Cambria Math" w:hAnsi="Cambria Math" w:cs="Arial"/>
+                  <w:i/>
+                  <w:lang w:eastAsia="es-ES"/>
+                </w:rPr>
+              </m:ctrlPr>
+            </m:dPr>
+            <m:e>
+              <m:r>
+                <w:rPr>
+                  <w:rFonts w:ascii="Cambria Math" w:hAnsi="Cambria Math" w:cs="Arial"/>
+                  <w:lang w:eastAsia="es-ES"/>
+                </w:rPr>
+                <m:t>-6</m:t>
+              </m:r>
+            </m:e>
+          </m:d>
+          <m:r>
+            <w:rPr>
+              <w:rFonts w:ascii="Cambria Math" w:hAnsi="Cambria Math" w:cs="Arial"/>
+              <w:lang w:eastAsia="es-ES"/>
+            </w:rPr>
+            <m:t>,</m:t>
+          </m:r>
+          <m:d>
+            <m:dPr>
+              <m:ctrlPr>
+                <w:rPr>
+                  <w:rFonts w:ascii="Cambria Math" w:hAnsi="Cambria Math" w:cs="Arial"/>
+                  <w:i/>
+                  <w:lang w:eastAsia="es-ES"/>
+                </w:rPr>
+              </m:ctrlPr>
+            </m:dPr>
+            <m:e>
+              <m:r>
+                <w:rPr>
+                  <w:rFonts w:ascii="Cambria Math" w:hAnsi="Cambria Math" w:cs="Arial"/>
+                  <w:lang w:eastAsia="es-ES"/>
+                </w:rPr>
+                <m:t>-4</m:t>
+              </m:r>
+            </m:e>
+          </m:d>
+          <m:r>
+            <w:rPr>
+              <w:rFonts w:ascii="Cambria Math" w:hAnsi="Cambria Math" w:cs="Arial"/>
+              <w:lang w:eastAsia="es-ES"/>
+            </w:rPr>
+            <m:t>-6,</m:t>
+          </m:r>
+          <m:d>
+            <m:dPr>
+              <m:ctrlPr>
+                <w:rPr>
+                  <w:rFonts w:ascii="Cambria Math" w:hAnsi="Cambria Math" w:cs="Arial"/>
+                  <w:i/>
+                  <w:lang w:eastAsia="es-ES"/>
+                </w:rPr>
+              </m:ctrlPr>
+            </m:dPr>
+            <m:e>
+              <m:r>
+                <w:rPr>
+                  <w:rFonts w:ascii="Cambria Math" w:hAnsi="Cambria Math" w:cs="Arial"/>
+                  <w:lang w:eastAsia="es-ES"/>
+                </w:rPr>
+                <m:t>-4</m:t>
+              </m:r>
+            </m:e>
+          </m:d>
+          <m:r>
+            <w:rPr>
+              <w:rFonts w:ascii="Cambria Math" w:hAnsi="Cambria Math" w:cs="Arial"/>
+              <w:lang w:eastAsia="es-ES"/>
+            </w:rPr>
+            <m:t>-6,4-</m:t>
+          </m:r>
+          <m:d>
+            <m:dPr>
+              <m:ctrlPr>
+                <w:rPr>
+                  <w:rFonts w:ascii="Cambria Math" w:hAnsi="Cambria Math" w:cs="Arial"/>
+                  <w:i/>
+                  <w:lang w:eastAsia="es-ES"/>
+                </w:rPr>
+              </m:ctrlPr>
+            </m:dPr>
+            <m:e>
+              <m:r>
+                <w:rPr>
+                  <w:rFonts w:ascii="Cambria Math" w:hAnsi="Cambria Math" w:cs="Arial"/>
+                  <w:lang w:eastAsia="es-ES"/>
+                </w:rPr>
+                <m:t>-6</m:t>
+              </m:r>
+            </m:e>
+          </m:d>
+          <m:r>
+            <w:rPr>
+              <w:rFonts w:ascii="Cambria Math" w:hAnsi="Cambria Math" w:cs="Arial"/>
+              <w:lang w:eastAsia="es-ES"/>
+            </w:rPr>
+            <m:t>)</m:t>
+          </m:r>
+        </m:oMath>
+      </m:oMathPara>
+    </w:p>
+    <w:p>
+      <w:pPr>
+        <w:pStyle w:val="Prrafodelista"/>
+        <w:rPr>
+          <w:rFonts w:ascii="Arial" w:hAnsi="Arial" w:cs="Arial"/>
+          <w:lang w:eastAsia="es-ES"/>
+        </w:rPr>
+      </w:pPr>
+      <m:oMathPara>
+        <m:oMathParaPr>
+          <m:jc m:val="left"/>
+        </m:oMathParaPr>
+        <m:oMath>
+          <m:r>
+            <w:rPr>
+              <w:rFonts w:ascii="Cambria Math" w:hAnsi="Cambria Math" w:cs="Arial"/>
+              <w:lang w:eastAsia="es-ES"/>
+            </w:rPr>
+            <m:t>(10,-10,-10,10)</m:t>
+          </m:r>
+        </m:oMath>
+      </m:oMathPara>
     </w:p>
     <w:sectPr>
       <w:footerReference w:type="default" r:id="rId13"/>
@@ -16417,7 +17195,7 @@
   <w:abstractNum w:abstractNumId="8" w15:restartNumberingAfterBreak="0">
     <w:nsid w:val="300563EF"/>
     <w:multiLevelType w:val="hybridMultilevel"/>
-    <w:tmpl w:val="3420228E"/>
+    <w:tmpl w:val="92C8A6E2"/>
     <w:lvl w:ilvl="0" w:tplc="0C0A0017">
       <w:start w:val="1"/>
       <w:numFmt w:val="lowerLetter"/>
@@ -16614,6 +17392,92 @@
     </w:lvl>
   </w:abstractNum>
   <w:abstractNum w:abstractNumId="10" w15:restartNumberingAfterBreak="0">
+    <w:nsid w:val="35C45CC8"/>
+    <w:multiLevelType w:val="hybridMultilevel"/>
+    <w:tmpl w:val="92C8A6E2"/>
+    <w:lvl w:ilvl="0" w:tplc="FFFFFFFF">
+      <w:start w:val="1"/>
+      <w:numFmt w:val="lowerLetter"/>
+      <w:lvlText w:val="%1)"/>
+      <w:lvlJc w:val="left"/>
+      <w:pPr>
+        <w:ind w:left="720" w:hanging="360"/>
+      </w:pPr>
+    </w:lvl>
+    <w:lvl w:ilvl="1" w:tplc="FFFFFFFF" w:tentative="1">
+      <w:start w:val="1"/>
+      <w:numFmt w:val="lowerLetter"/>
+      <w:lvlText w:val="%2."/>
+      <w:lvlJc w:val="left"/>
+      <w:pPr>
+        <w:ind w:left="1440" w:hanging="360"/>
+      </w:pPr>
+    </w:lvl>
+    <w:lvl w:ilvl="2" w:tplc="FFFFFFFF" w:tentative="1">
+      <w:start w:val="1"/>
+      <w:numFmt w:val="lowerRoman"/>
+      <w:lvlText w:val="%3."/>
+      <w:lvlJc w:val="right"/>
+      <w:pPr>
+        <w:ind w:left="2160" w:hanging="180"/>
+      </w:pPr>
+    </w:lvl>
+    <w:lvl w:ilvl="3" w:tplc="FFFFFFFF" w:tentative="1">
+      <w:start w:val="1"/>
+      <w:numFmt w:val="decimal"/>
+      <w:lvlText w:val="%4."/>
+      <w:lvlJc w:val="left"/>
+      <w:pPr>
+        <w:ind w:left="2880" w:hanging="360"/>
+      </w:pPr>
+    </w:lvl>
+    <w:lvl w:ilvl="4" w:tplc="FFFFFFFF" w:tentative="1">
+      <w:start w:val="1"/>
+      <w:numFmt w:val="lowerLetter"/>
+      <w:lvlText w:val="%5."/>
+      <w:lvlJc w:val="left"/>
+      <w:pPr>
+        <w:ind w:left="3600" w:hanging="360"/>
+      </w:pPr>
+    </w:lvl>
+    <w:lvl w:ilvl="5" w:tplc="FFFFFFFF" w:tentative="1">
+      <w:start w:val="1"/>
+      <w:numFmt w:val="lowerRoman"/>
+      <w:lvlText w:val="%6."/>
+      <w:lvlJc w:val="right"/>
+      <w:pPr>
+        <w:ind w:left="4320" w:hanging="180"/>
+      </w:pPr>
+    </w:lvl>
+    <w:lvl w:ilvl="6" w:tplc="FFFFFFFF" w:tentative="1">
+      <w:start w:val="1"/>
+      <w:numFmt w:val="decimal"/>
+      <w:lvlText w:val="%7."/>
+      <w:lvlJc w:val="left"/>
+      <w:pPr>
+        <w:ind w:left="5040" w:hanging="360"/>
+      </w:pPr>
+    </w:lvl>
+    <w:lvl w:ilvl="7" w:tplc="FFFFFFFF" w:tentative="1">
+      <w:start w:val="1"/>
+      <w:numFmt w:val="lowerLetter"/>
+      <w:lvlText w:val="%8."/>
+      <w:lvlJc w:val="left"/>
+      <w:pPr>
+        <w:ind w:left="5760" w:hanging="360"/>
+      </w:pPr>
+    </w:lvl>
+    <w:lvl w:ilvl="8" w:tplc="FFFFFFFF" w:tentative="1">
+      <w:start w:val="1"/>
+      <w:numFmt w:val="lowerRoman"/>
+      <w:lvlText w:val="%9."/>
+      <w:lvlJc w:val="right"/>
+      <w:pPr>
+        <w:ind w:left="6480" w:hanging="180"/>
+      </w:pPr>
+    </w:lvl>
+  </w:abstractNum>
+  <w:abstractNum w:abstractNumId="11" w15:restartNumberingAfterBreak="0">
     <w:nsid w:val="3B12527E"/>
     <w:multiLevelType w:val="hybridMultilevel"/>
     <w:tmpl w:val="D56C2D54"/>
@@ -16726,7 +17590,7 @@
       </w:rPr>
     </w:lvl>
   </w:abstractNum>
-  <w:abstractNum w:abstractNumId="11" w15:restartNumberingAfterBreak="0">
+  <w:abstractNum w:abstractNumId="12" w15:restartNumberingAfterBreak="0">
     <w:nsid w:val="47B237E7"/>
     <w:multiLevelType w:val="hybridMultilevel"/>
     <w:tmpl w:val="9D52BD8E"/>
@@ -16839,7 +17703,7 @@
       </w:rPr>
     </w:lvl>
   </w:abstractNum>
-  <w:abstractNum w:abstractNumId="12" w15:restartNumberingAfterBreak="0">
+  <w:abstractNum w:abstractNumId="13" w15:restartNumberingAfterBreak="0">
     <w:nsid w:val="4F176A95"/>
     <w:multiLevelType w:val="hybridMultilevel"/>
     <w:tmpl w:val="65306664"/>
@@ -16952,7 +17816,7 @@
       </w:rPr>
     </w:lvl>
   </w:abstractNum>
-  <w:abstractNum w:abstractNumId="13" w15:restartNumberingAfterBreak="0">
+  <w:abstractNum w:abstractNumId="14" w15:restartNumberingAfterBreak="0">
     <w:nsid w:val="50F64490"/>
     <w:multiLevelType w:val="hybridMultilevel"/>
     <w:tmpl w:val="7F78A0C2"/>
@@ -17041,7 +17905,7 @@
       </w:pPr>
     </w:lvl>
   </w:abstractNum>
-  <w:abstractNum w:abstractNumId="14" w15:restartNumberingAfterBreak="0">
+  <w:abstractNum w:abstractNumId="15" w15:restartNumberingAfterBreak="0">
     <w:nsid w:val="532B6492"/>
     <w:multiLevelType w:val="hybridMultilevel"/>
     <w:tmpl w:val="9EAA7E1E"/>
@@ -17154,7 +18018,7 @@
       </w:rPr>
     </w:lvl>
   </w:abstractNum>
-  <w:abstractNum w:abstractNumId="15" w15:restartNumberingAfterBreak="0">
+  <w:abstractNum w:abstractNumId="16" w15:restartNumberingAfterBreak="0">
     <w:nsid w:val="612F165F"/>
     <w:multiLevelType w:val="hybridMultilevel"/>
     <w:tmpl w:val="E6088366"/>
@@ -17267,7 +18131,7 @@
       </w:rPr>
     </w:lvl>
   </w:abstractNum>
-  <w:abstractNum w:abstractNumId="16" w15:restartNumberingAfterBreak="0">
+  <w:abstractNum w:abstractNumId="17" w15:restartNumberingAfterBreak="0">
     <w:nsid w:val="64FC670E"/>
     <w:multiLevelType w:val="hybridMultilevel"/>
     <w:tmpl w:val="A9FC9BEA"/>
@@ -17380,7 +18244,7 @@
       </w:rPr>
     </w:lvl>
   </w:abstractNum>
-  <w:abstractNum w:abstractNumId="17" w15:restartNumberingAfterBreak="0">
+  <w:abstractNum w:abstractNumId="18" w15:restartNumberingAfterBreak="0">
     <w:nsid w:val="6C6D5B91"/>
     <w:multiLevelType w:val="hybridMultilevel"/>
     <w:tmpl w:val="314A34A6"/>
@@ -17493,7 +18357,7 @@
       </w:rPr>
     </w:lvl>
   </w:abstractNum>
-  <w:abstractNum w:abstractNumId="18" w15:restartNumberingAfterBreak="0">
+  <w:abstractNum w:abstractNumId="19" w15:restartNumberingAfterBreak="0">
     <w:nsid w:val="709132D9"/>
     <w:multiLevelType w:val="hybridMultilevel"/>
     <w:tmpl w:val="CD408768"/>
@@ -17606,7 +18470,7 @@
       </w:rPr>
     </w:lvl>
   </w:abstractNum>
-  <w:abstractNum w:abstractNumId="19" w15:restartNumberingAfterBreak="0">
+  <w:abstractNum w:abstractNumId="20" w15:restartNumberingAfterBreak="0">
     <w:nsid w:val="71BC166E"/>
     <w:multiLevelType w:val="hybridMultilevel"/>
     <w:tmpl w:val="7ADE05B0"/>
@@ -17719,7 +18583,7 @@
       </w:rPr>
     </w:lvl>
   </w:abstractNum>
-  <w:abstractNum w:abstractNumId="20" w15:restartNumberingAfterBreak="0">
+  <w:abstractNum w:abstractNumId="21" w15:restartNumberingAfterBreak="0">
     <w:nsid w:val="74314BED"/>
     <w:multiLevelType w:val="hybridMultilevel"/>
     <w:tmpl w:val="85EC2D60"/>
@@ -17832,7 +18696,7 @@
       </w:rPr>
     </w:lvl>
   </w:abstractNum>
-  <w:abstractNum w:abstractNumId="21" w15:restartNumberingAfterBreak="0">
+  <w:abstractNum w:abstractNumId="22" w15:restartNumberingAfterBreak="0">
     <w:nsid w:val="76C93FDA"/>
     <w:multiLevelType w:val="hybridMultilevel"/>
     <w:tmpl w:val="D474F7F6"/>
@@ -17949,49 +18813,49 @@
     <w:abstractNumId w:val="2"/>
   </w:num>
   <w:num w:numId="2" w16cid:durableId="848443263">
-    <w:abstractNumId w:val="17"/>
+    <w:abstractNumId w:val="18"/>
   </w:num>
   <w:num w:numId="3" w16cid:durableId="974258404">
     <w:abstractNumId w:val="7"/>
   </w:num>
   <w:num w:numId="4" w16cid:durableId="1428110299">
-    <w:abstractNumId w:val="18"/>
+    <w:abstractNumId w:val="19"/>
   </w:num>
   <w:num w:numId="5" w16cid:durableId="1913345686">
-    <w:abstractNumId w:val="15"/>
+    <w:abstractNumId w:val="16"/>
   </w:num>
   <w:num w:numId="6" w16cid:durableId="1972906921">
     <w:abstractNumId w:val="0"/>
   </w:num>
   <w:num w:numId="7" w16cid:durableId="936517394">
-    <w:abstractNumId w:val="19"/>
+    <w:abstractNumId w:val="20"/>
   </w:num>
   <w:num w:numId="8" w16cid:durableId="447547181">
     <w:abstractNumId w:val="9"/>
   </w:num>
   <w:num w:numId="9" w16cid:durableId="1842423994">
-    <w:abstractNumId w:val="10"/>
+    <w:abstractNumId w:val="11"/>
   </w:num>
   <w:num w:numId="10" w16cid:durableId="799886109">
-    <w:abstractNumId w:val="16"/>
+    <w:abstractNumId w:val="17"/>
   </w:num>
   <w:num w:numId="11" w16cid:durableId="1372263758">
     <w:abstractNumId w:val="1"/>
   </w:num>
   <w:num w:numId="12" w16cid:durableId="236406093">
-    <w:abstractNumId w:val="21"/>
+    <w:abstractNumId w:val="22"/>
   </w:num>
   <w:num w:numId="13" w16cid:durableId="1357001246">
-    <w:abstractNumId w:val="11"/>
+    <w:abstractNumId w:val="12"/>
   </w:num>
   <w:num w:numId="14" w16cid:durableId="1832403785">
-    <w:abstractNumId w:val="20"/>
+    <w:abstractNumId w:val="21"/>
   </w:num>
   <w:num w:numId="15" w16cid:durableId="2002855720">
     <w:abstractNumId w:val="4"/>
   </w:num>
   <w:num w:numId="16" w16cid:durableId="1473906681">
-    <w:abstractNumId w:val="12"/>
+    <w:abstractNumId w:val="13"/>
   </w:num>
   <w:num w:numId="17" w16cid:durableId="185412430">
     <w:abstractNumId w:val="5"/>
@@ -18000,16 +18864,19 @@
     <w:abstractNumId w:val="6"/>
   </w:num>
   <w:num w:numId="19" w16cid:durableId="1335379383">
-    <w:abstractNumId w:val="14"/>
+    <w:abstractNumId w:val="15"/>
   </w:num>
   <w:num w:numId="20" w16cid:durableId="231932355">
-    <w:abstractNumId w:val="13"/>
+    <w:abstractNumId w:val="14"/>
   </w:num>
   <w:num w:numId="21" w16cid:durableId="1798982734">
     <w:abstractNumId w:val="3"/>
   </w:num>
   <w:num w:numId="22" w16cid:durableId="98066225">
     <w:abstractNumId w:val="8"/>
+  </w:num>
+  <w:num w:numId="23" w16cid:durableId="990058757">
+    <w:abstractNumId w:val="10"/>
   </w:num>
 </w:numbering>
 </file>

</xml_diff>

<commit_message>
Se realizo el ejercicio 6
</commit_message>
<xml_diff>
--- a/Trabajo Práctico N1_ Flores, Enzo Javier.docx
+++ b/Trabajo Práctico N1_ Flores, Enzo Javier.docx
@@ -5443,7 +5443,7 @@
           </mc:Choice>
           <mc:Fallback>
             <w:pict>
-              <v:rect w14:anchorId="1E8818D4" id="Rectángulo 1" o:spid="_x0000_s1026" style="position:absolute;margin-left:-12.3pt;margin-top:98.8pt;width:169.5pt;height:32.25pt;z-index:251661312;visibility:visible;mso-wrap-style:square;mso-wrap-distance-left:9pt;mso-wrap-distance-top:0;mso-wrap-distance-right:9pt;mso-wrap-distance-bottom:0;mso-position-horizontal:absolute;mso-position-horizontal-relative:text;mso-position-vertical:absolute;mso-position-vertical-relative:text;v-text-anchor:middle" o:gfxdata="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" filled="f" strokecolor="#00b0f0" strokeweight="2.25pt"/>
+              <v:rect w14:anchorId="47BC552A" id="Rectángulo 1" o:spid="_x0000_s1026" style="position:absolute;margin-left:-12.3pt;margin-top:98.8pt;width:169.5pt;height:32.25pt;z-index:251661312;visibility:visible;mso-wrap-style:square;mso-wrap-distance-left:9pt;mso-wrap-distance-top:0;mso-wrap-distance-right:9pt;mso-wrap-distance-bottom:0;mso-position-horizontal:absolute;mso-position-horizontal-relative:text;mso-position-vertical:absolute;mso-position-vertical-relative:text;v-text-anchor:middle" o:gfxdata="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" filled="f" strokecolor="#00b0f0" strokeweight="2.25pt"/>
             </w:pict>
           </mc:Fallback>
         </mc:AlternateContent>
@@ -15936,7 +15936,7 @@
       <w:pPr>
         <w:pStyle w:val="Prrafodelista"/>
         <w:rPr>
-          <w:rFonts w:ascii="Arial" w:hAnsi="Arial" w:cs="Arial"/>
+          <w:rFonts w:ascii="Arial" w:eastAsiaTheme="minorEastAsia" w:hAnsi="Arial" w:cs="Arial"/>
           <w:lang w:eastAsia="es-ES"/>
         </w:rPr>
       </w:pPr>
@@ -15955,9 +15955,1504 @@
         </m:oMath>
       </m:oMathPara>
     </w:p>
+    <w:p>
+      <w:pPr>
+        <w:ind w:left="-567"/>
+        <w:rPr>
+          <w:rFonts w:ascii="Arial" w:hAnsi="Arial" w:cs="Arial"/>
+          <w:lang w:eastAsia="es-ES"/>
+        </w:rPr>
+      </w:pPr>
+      <w:r>
+        <w:rPr>
+          <w:rFonts w:ascii="Arial" w:hAnsi="Arial" w:cs="Arial"/>
+          <w:b/>
+          <w:bCs/>
+          <w:lang w:eastAsia="es-ES"/>
+        </w:rPr>
+        <w:t>Ejercicio 6</w:t>
+      </w:r>
+      <w:r>
+        <w:rPr>
+          <w:rFonts w:ascii="Arial" w:hAnsi="Arial" w:cs="Arial"/>
+          <w:lang w:eastAsia="es-ES"/>
+        </w:rPr>
+        <w:t xml:space="preserve">: </w:t>
+      </w:r>
+      <w:r>
+        <w:rPr>
+          <w:rFonts w:ascii="Arial" w:hAnsi="Arial" w:cs="Arial"/>
+          <w:lang w:eastAsia="es-ES"/>
+        </w:rPr>
+        <w:t>Supongamos que queremos mover un personaje desde la posición inicial (0,0,0)</w:t>
+      </w:r>
+      <w:r>
+        <w:rPr>
+          <w:rFonts w:ascii="Arial" w:hAnsi="Arial" w:cs="Arial"/>
+          <w:lang w:eastAsia="es-ES"/>
+        </w:rPr>
+        <w:t xml:space="preserve"> </w:t>
+      </w:r>
+      <w:r>
+        <w:rPr>
+          <w:rFonts w:ascii="Arial" w:hAnsi="Arial" w:cs="Arial"/>
+          <w:lang w:eastAsia="es-ES"/>
+        </w:rPr>
+        <w:t>hacia la posición objetivo (5,3,7). Obtenga el vector que permite este movimiento. Dibújelo en un sistema de ejes cartesianos. Obtenga su magnitud y normalice el vector.</w:t>
+      </w:r>
+    </w:p>
+    <w:p>
+      <w:pPr>
+        <w:ind w:left="-709"/>
+        <w:rPr>
+          <w:rFonts w:ascii="Arial" w:eastAsiaTheme="minorEastAsia" w:hAnsi="Arial" w:cs="Arial"/>
+          <w:lang w:eastAsia="es-ES"/>
+        </w:rPr>
+      </w:pPr>
+      <m:oMathPara>
+        <m:oMathParaPr>
+          <m:jc m:val="left"/>
+        </m:oMathParaPr>
+        <m:oMath>
+          <m:acc>
+            <m:accPr>
+              <m:chr m:val="⃗"/>
+              <m:ctrlPr>
+                <w:rPr>
+                  <w:rFonts w:ascii="Cambria Math" w:hAnsi="Cambria Math" w:cs="Cambria Math"/>
+                  <w:lang w:eastAsia="es-ES"/>
+                </w:rPr>
+              </m:ctrlPr>
+            </m:accPr>
+            <m:e>
+              <m:r>
+                <m:rPr>
+                  <m:sty m:val="p"/>
+                </m:rPr>
+                <w:rPr>
+                  <w:rFonts w:ascii="Cambria Math" w:hAnsi="Cambria Math" w:cs="Arial"/>
+                  <w:lang w:eastAsia="es-ES"/>
+                </w:rPr>
+                <m:t>M</m:t>
+              </m:r>
+              <m:r>
+                <m:rPr>
+                  <m:sty m:val="p"/>
+                </m:rPr>
+                <w:rPr>
+                  <w:rFonts w:ascii="Cambria Math" w:hAnsi="Cambria Math" w:cs="Arial"/>
+                  <w:lang w:eastAsia="es-ES"/>
+                </w:rPr>
+                <m:t xml:space="preserve"> </m:t>
+              </m:r>
+              <m:ctrlPr>
+                <w:rPr>
+                  <w:rFonts w:ascii="Cambria Math" w:hAnsi="Cambria Math" w:cs="Arial"/>
+                  <w:lang w:eastAsia="es-ES"/>
+                </w:rPr>
+              </m:ctrlPr>
+            </m:e>
+          </m:acc>
+          <m:r>
+            <m:rPr>
+              <m:sty m:val="p"/>
+            </m:rPr>
+            <w:rPr>
+              <w:rFonts w:ascii="Cambria Math" w:hAnsi="Cambria Math" w:cs="Arial"/>
+              <w:lang w:eastAsia="es-ES"/>
+            </w:rPr>
+            <m:t>=</m:t>
+          </m:r>
+          <m:r>
+            <m:rPr>
+              <m:sty m:val="p"/>
+            </m:rPr>
+            <w:rPr>
+              <w:rFonts w:ascii="Cambria Math" w:hAnsi="Cambria Math" w:cs="Arial"/>
+              <w:lang w:eastAsia="es-ES"/>
+            </w:rPr>
+            <m:t>Vector Movimiento</m:t>
+          </m:r>
+        </m:oMath>
+      </m:oMathPara>
+    </w:p>
+    <w:p>
+      <w:pPr>
+        <w:ind w:left="-709"/>
+        <w:rPr>
+          <w:rFonts w:ascii="Arial" w:eastAsiaTheme="minorEastAsia" w:hAnsi="Arial" w:cs="Arial"/>
+          <w:lang w:eastAsia="es-ES"/>
+        </w:rPr>
+      </w:pPr>
+      <m:oMathPara>
+        <m:oMathParaPr>
+          <m:jc m:val="left"/>
+        </m:oMathParaPr>
+        <m:oMath>
+          <m:acc>
+            <m:accPr>
+              <m:chr m:val="⃗"/>
+              <m:ctrlPr>
+                <w:rPr>
+                  <w:rFonts w:ascii="Cambria Math" w:hAnsi="Cambria Math" w:cs="Cambria Math"/>
+                  <w:lang w:eastAsia="es-ES"/>
+                </w:rPr>
+              </m:ctrlPr>
+            </m:accPr>
+            <m:e>
+              <m:r>
+                <m:rPr>
+                  <m:sty m:val="p"/>
+                </m:rPr>
+                <w:rPr>
+                  <w:rFonts w:ascii="Cambria Math" w:hAnsi="Cambria Math" w:cs="Arial"/>
+                  <w:lang w:eastAsia="es-ES"/>
+                </w:rPr>
+                <m:t>M</m:t>
+              </m:r>
+              <m:r>
+                <m:rPr>
+                  <m:sty m:val="p"/>
+                </m:rPr>
+                <w:rPr>
+                  <w:rFonts w:ascii="Cambria Math" w:hAnsi="Cambria Math" w:cs="Arial"/>
+                  <w:lang w:eastAsia="es-ES"/>
+                </w:rPr>
+                <m:t xml:space="preserve"> </m:t>
+              </m:r>
+              <m:ctrlPr>
+                <w:rPr>
+                  <w:rFonts w:ascii="Cambria Math" w:hAnsi="Cambria Math" w:cs="Arial"/>
+                  <w:lang w:eastAsia="es-ES"/>
+                </w:rPr>
+              </m:ctrlPr>
+            </m:e>
+          </m:acc>
+          <m:r>
+            <m:rPr>
+              <m:sty m:val="p"/>
+            </m:rPr>
+            <w:rPr>
+              <w:rFonts w:ascii="Cambria Math" w:hAnsi="Cambria Math" w:cs="Arial"/>
+              <w:lang w:eastAsia="es-ES"/>
+            </w:rPr>
+            <m:t xml:space="preserve">= </m:t>
+          </m:r>
+          <m:acc>
+            <m:accPr>
+              <m:chr m:val="⃗"/>
+              <m:ctrlPr>
+                <w:rPr>
+                  <w:rFonts w:ascii="Cambria Math" w:hAnsi="Cambria Math" w:cs="Cambria Math"/>
+                  <w:lang w:eastAsia="es-ES"/>
+                </w:rPr>
+              </m:ctrlPr>
+            </m:accPr>
+            <m:e>
+              <m:r>
+                <m:rPr>
+                  <m:sty m:val="p"/>
+                </m:rPr>
+                <w:rPr>
+                  <w:rFonts w:ascii="Cambria Math" w:hAnsi="Cambria Math" w:cs="Arial"/>
+                  <w:lang w:eastAsia="es-ES"/>
+                </w:rPr>
+                <m:t>Destino</m:t>
+              </m:r>
+              <m:r>
+                <m:rPr>
+                  <m:sty m:val="p"/>
+                </m:rPr>
+                <w:rPr>
+                  <w:rFonts w:ascii="Cambria Math" w:hAnsi="Cambria Math" w:cs="Arial"/>
+                  <w:lang w:eastAsia="es-ES"/>
+                </w:rPr>
+                <m:t xml:space="preserve"> </m:t>
+              </m:r>
+              <m:ctrlPr>
+                <w:rPr>
+                  <w:rFonts w:ascii="Cambria Math" w:hAnsi="Cambria Math" w:cs="Arial"/>
+                  <w:lang w:eastAsia="es-ES"/>
+                </w:rPr>
+              </m:ctrlPr>
+            </m:e>
+          </m:acc>
+          <m:r>
+            <m:rPr>
+              <m:sty m:val="p"/>
+            </m:rPr>
+            <w:rPr>
+              <w:rFonts w:ascii="Cambria Math" w:hAnsi="Cambria Math" w:cs="Arial"/>
+              <w:lang w:eastAsia="es-ES"/>
+            </w:rPr>
+            <m:t xml:space="preserve">- </m:t>
+          </m:r>
+          <m:acc>
+            <m:accPr>
+              <m:chr m:val="⃗"/>
+              <m:ctrlPr>
+                <w:rPr>
+                  <w:rFonts w:ascii="Cambria Math" w:hAnsi="Cambria Math" w:cs="Cambria Math"/>
+                  <w:lang w:eastAsia="es-ES"/>
+                </w:rPr>
+              </m:ctrlPr>
+            </m:accPr>
+            <m:e>
+              <m:r>
+                <m:rPr>
+                  <m:sty m:val="p"/>
+                </m:rPr>
+                <w:rPr>
+                  <w:rFonts w:ascii="Cambria Math" w:hAnsi="Cambria Math" w:cs="Arial"/>
+                  <w:lang w:eastAsia="es-ES"/>
+                </w:rPr>
+                <m:t>Jugador</m:t>
+              </m:r>
+              <m:r>
+                <m:rPr>
+                  <m:sty m:val="p"/>
+                </m:rPr>
+                <w:rPr>
+                  <w:rFonts w:ascii="Cambria Math" w:hAnsi="Cambria Math" w:cs="Arial"/>
+                  <w:lang w:eastAsia="es-ES"/>
+                </w:rPr>
+                <m:t xml:space="preserve"> </m:t>
+              </m:r>
+              <m:ctrlPr>
+                <w:rPr>
+                  <w:rFonts w:ascii="Cambria Math" w:hAnsi="Cambria Math" w:cs="Arial"/>
+                  <w:lang w:eastAsia="es-ES"/>
+                </w:rPr>
+              </m:ctrlPr>
+            </m:e>
+          </m:acc>
+          <m:r>
+            <m:rPr>
+              <m:sty m:val="p"/>
+            </m:rPr>
+            <w:rPr>
+              <w:rFonts w:ascii="Cambria Math" w:hAnsi="Cambria Math" w:cs="Arial"/>
+              <w:lang w:eastAsia="es-ES"/>
+            </w:rPr>
+            <m:t xml:space="preserve"> </m:t>
+          </m:r>
+        </m:oMath>
+      </m:oMathPara>
+    </w:p>
+    <w:p>
+      <w:pPr>
+        <w:ind w:left="-709"/>
+        <w:rPr>
+          <w:rFonts w:ascii="Arial" w:eastAsiaTheme="minorEastAsia" w:hAnsi="Arial" w:cs="Arial"/>
+          <w:lang w:eastAsia="es-ES"/>
+        </w:rPr>
+      </w:pPr>
+      <m:oMathPara>
+        <m:oMathParaPr>
+          <m:jc m:val="left"/>
+        </m:oMathParaPr>
+        <m:oMath>
+          <m:acc>
+            <m:accPr>
+              <m:chr m:val="⃗"/>
+              <m:ctrlPr>
+                <w:rPr>
+                  <w:rFonts w:ascii="Cambria Math" w:hAnsi="Cambria Math" w:cs="Cambria Math"/>
+                  <w:lang w:eastAsia="es-ES"/>
+                </w:rPr>
+              </m:ctrlPr>
+            </m:accPr>
+            <m:e>
+              <m:r>
+                <m:rPr>
+                  <m:sty m:val="p"/>
+                </m:rPr>
+                <w:rPr>
+                  <w:rFonts w:ascii="Cambria Math" w:hAnsi="Cambria Math" w:cs="Arial"/>
+                  <w:lang w:eastAsia="es-ES"/>
+                </w:rPr>
+                <m:t xml:space="preserve">M </m:t>
+              </m:r>
+              <m:ctrlPr>
+                <w:rPr>
+                  <w:rFonts w:ascii="Cambria Math" w:hAnsi="Cambria Math" w:cs="Arial"/>
+                  <w:lang w:eastAsia="es-ES"/>
+                </w:rPr>
+              </m:ctrlPr>
+            </m:e>
+          </m:acc>
+          <m:r>
+            <m:rPr>
+              <m:sty m:val="p"/>
+            </m:rPr>
+            <w:rPr>
+              <w:rFonts w:ascii="Cambria Math" w:hAnsi="Cambria Math" w:cs="Arial"/>
+              <w:lang w:eastAsia="es-ES"/>
+            </w:rPr>
+            <m:t>=</m:t>
+          </m:r>
+          <m:r>
+            <m:rPr>
+              <m:sty m:val="p"/>
+            </m:rPr>
+            <w:rPr>
+              <w:rFonts w:ascii="Cambria Math" w:hAnsi="Cambria Math" w:cs="Cambria Math"/>
+              <w:lang w:eastAsia="es-ES"/>
+            </w:rPr>
+            <m:t>(5,3,7)</m:t>
+          </m:r>
+          <m:r>
+            <m:rPr>
+              <m:sty m:val="p"/>
+            </m:rPr>
+            <w:rPr>
+              <w:rFonts w:ascii="Cambria Math" w:hAnsi="Cambria Math" w:cs="Arial"/>
+              <w:lang w:eastAsia="es-ES"/>
+            </w:rPr>
+            <m:t>-</m:t>
+          </m:r>
+          <m:r>
+            <m:rPr>
+              <m:sty m:val="p"/>
+            </m:rPr>
+            <w:rPr>
+              <w:rFonts w:ascii="Cambria Math" w:hAnsi="Cambria Math" w:cs="Cambria Math"/>
+              <w:lang w:eastAsia="es-ES"/>
+            </w:rPr>
+            <m:t>(0,0,0)</m:t>
+          </m:r>
+        </m:oMath>
+      </m:oMathPara>
+    </w:p>
+    <w:p>
+      <w:pPr>
+        <w:ind w:left="-709"/>
+        <w:rPr>
+          <w:rFonts w:ascii="Arial" w:eastAsiaTheme="minorEastAsia" w:hAnsi="Arial" w:cs="Arial"/>
+          <w:lang w:eastAsia="es-ES"/>
+        </w:rPr>
+      </w:pPr>
+      <m:oMathPara>
+        <m:oMathParaPr>
+          <m:jc m:val="left"/>
+        </m:oMathParaPr>
+        <m:oMath>
+          <m:acc>
+            <m:accPr>
+              <m:chr m:val="⃗"/>
+              <m:ctrlPr>
+                <w:rPr>
+                  <w:rFonts w:ascii="Cambria Math" w:hAnsi="Cambria Math" w:cs="Cambria Math"/>
+                  <w:lang w:eastAsia="es-ES"/>
+                </w:rPr>
+              </m:ctrlPr>
+            </m:accPr>
+            <m:e>
+              <m:r>
+                <m:rPr>
+                  <m:sty m:val="p"/>
+                </m:rPr>
+                <w:rPr>
+                  <w:rFonts w:ascii="Cambria Math" w:hAnsi="Cambria Math" w:cs="Arial"/>
+                  <w:lang w:eastAsia="es-ES"/>
+                </w:rPr>
+                <m:t xml:space="preserve">M </m:t>
+              </m:r>
+              <m:ctrlPr>
+                <w:rPr>
+                  <w:rFonts w:ascii="Cambria Math" w:hAnsi="Cambria Math" w:cs="Arial"/>
+                  <w:lang w:eastAsia="es-ES"/>
+                </w:rPr>
+              </m:ctrlPr>
+            </m:e>
+          </m:acc>
+          <m:r>
+            <m:rPr>
+              <m:sty m:val="p"/>
+            </m:rPr>
+            <w:rPr>
+              <w:rFonts w:ascii="Cambria Math" w:hAnsi="Cambria Math" w:cs="Arial"/>
+              <w:lang w:eastAsia="es-ES"/>
+            </w:rPr>
+            <m:t>=</m:t>
+          </m:r>
+          <m:r>
+            <w:rPr>
+              <w:rFonts w:ascii="Cambria Math" w:hAnsi="Cambria Math" w:cs="Cambria Math"/>
+              <w:lang w:eastAsia="es-ES"/>
+            </w:rPr>
+            <m:t>(5,3,7)</m:t>
+          </m:r>
+        </m:oMath>
+      </m:oMathPara>
+    </w:p>
+    <w:p>
+      <w:pPr>
+        <w:rPr>
+          <w:rFonts w:ascii="Arial" w:hAnsi="Arial" w:cs="Arial"/>
+          <w:lang w:eastAsia="es-ES"/>
+        </w:rPr>
+      </w:pPr>
+    </w:p>
+    <w:p>
+      <w:pPr>
+        <w:ind w:left="-567"/>
+        <w:jc w:val="center"/>
+        <w:rPr>
+          <w:rFonts w:ascii="Arial" w:hAnsi="Arial" w:cs="Arial"/>
+          <w:lang w:eastAsia="es-ES"/>
+        </w:rPr>
+      </w:pPr>
+      <w:r>
+        <w:rPr>
+          <w:noProof/>
+        </w:rPr>
+        <mc:AlternateContent>
+          <mc:Choice Requires="wps">
+            <w:drawing>
+              <wp:anchor distT="0" distB="0" distL="114300" distR="114300" simplePos="0" relativeHeight="251662336" behindDoc="0" locked="0" layoutInCell="1" allowOverlap="1" wp14:anchorId="3BD04FCF" wp14:editId="04A40C8A">
+                <wp:simplePos x="0" y="0"/>
+                <wp:positionH relativeFrom="column">
+                  <wp:posOffset>272415</wp:posOffset>
+                </wp:positionH>
+                <wp:positionV relativeFrom="paragraph">
+                  <wp:posOffset>4673600</wp:posOffset>
+                </wp:positionV>
+                <wp:extent cx="2762250" cy="676275"/>
+                <wp:effectExtent l="19050" t="19050" r="19050" b="28575"/>
+                <wp:wrapNone/>
+                <wp:docPr id="641068899" name="Rectángulo 2"/>
+                <wp:cNvGraphicFramePr/>
+                <a:graphic xmlns:a="http://schemas.openxmlformats.org/drawingml/2006/main">
+                  <a:graphicData uri="http://schemas.microsoft.com/office/word/2010/wordprocessingShape">
+                    <wps:wsp>
+                      <wps:cNvSpPr/>
+                      <wps:spPr>
+                        <a:xfrm>
+                          <a:off x="0" y="0"/>
+                          <a:ext cx="2762250" cy="676275"/>
+                        </a:xfrm>
+                        <a:prstGeom prst="rect">
+                          <a:avLst/>
+                        </a:prstGeom>
+                        <a:noFill/>
+                        <a:ln w="28575">
+                          <a:solidFill>
+                            <a:schemeClr val="accent2">
+                              <a:lumMod val="75000"/>
+                            </a:schemeClr>
+                          </a:solidFill>
+                        </a:ln>
+                      </wps:spPr>
+                      <wps:style>
+                        <a:lnRef idx="2">
+                          <a:schemeClr val="accent1">
+                            <a:shade val="15000"/>
+                          </a:schemeClr>
+                        </a:lnRef>
+                        <a:fillRef idx="1">
+                          <a:schemeClr val="accent1"/>
+                        </a:fillRef>
+                        <a:effectRef idx="0">
+                          <a:schemeClr val="accent1"/>
+                        </a:effectRef>
+                        <a:fontRef idx="minor">
+                          <a:schemeClr val="lt1"/>
+                        </a:fontRef>
+                      </wps:style>
+                      <wps:bodyPr rot="0" spcFirstLastPara="0" vertOverflow="overflow" horzOverflow="overflow" vert="horz" wrap="square" lIns="91440" tIns="45720" rIns="91440" bIns="45720" numCol="1" spcCol="0" rtlCol="0" fromWordArt="0" anchor="ctr" anchorCtr="0" forceAA="0" compatLnSpc="1">
+                        <a:prstTxWarp prst="textNoShape">
+                          <a:avLst/>
+                        </a:prstTxWarp>
+                        <a:noAutofit/>
+                      </wps:bodyPr>
+                    </wps:wsp>
+                  </a:graphicData>
+                </a:graphic>
+              </wp:anchor>
+            </w:drawing>
+          </mc:Choice>
+          <mc:Fallback>
+            <w:pict>
+              <v:rect w14:anchorId="303BF566" id="Rectángulo 2" o:spid="_x0000_s1026" style="position:absolute;margin-left:21.45pt;margin-top:368pt;width:217.5pt;height:53.25pt;z-index:251662336;visibility:visible;mso-wrap-style:square;mso-wrap-distance-left:9pt;mso-wrap-distance-top:0;mso-wrap-distance-right:9pt;mso-wrap-distance-bottom:0;mso-position-horizontal:absolute;mso-position-horizontal-relative:text;mso-position-vertical:absolute;mso-position-vertical-relative:text;v-text-anchor:middle" o:gfxdata="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" filled="f" strokecolor="#c45911 [2405]" strokeweight="2.25pt"/>
+            </w:pict>
+          </mc:Fallback>
+        </mc:AlternateContent>
+      </w:r>
+      <w:r>
+        <w:rPr>
+          <w:noProof/>
+        </w:rPr>
+        <w:drawing>
+          <wp:inline distT="0" distB="0" distL="0" distR="0" wp14:anchorId="2A53FD07" wp14:editId="37E1EFDD">
+            <wp:extent cx="3838575" cy="3667972"/>
+            <wp:effectExtent l="0" t="0" r="0" b="8890"/>
+            <wp:docPr id="520190757" name="Imagen 1"/>
+            <wp:cNvGraphicFramePr>
+              <a:graphicFrameLocks xmlns:a="http://schemas.openxmlformats.org/drawingml/2006/main" noChangeAspect="1"/>
+            </wp:cNvGraphicFramePr>
+            <a:graphic xmlns:a="http://schemas.openxmlformats.org/drawingml/2006/main">
+              <a:graphicData uri="http://schemas.openxmlformats.org/drawingml/2006/picture">
+                <pic:pic xmlns:pic="http://schemas.openxmlformats.org/drawingml/2006/picture">
+                  <pic:nvPicPr>
+                    <pic:cNvPr id="520190757" name=""/>
+                    <pic:cNvPicPr/>
+                  </pic:nvPicPr>
+                  <pic:blipFill rotWithShape="1">
+                    <a:blip r:embed="rId13"/>
+                    <a:srcRect l="39333" t="21947" r="28917" b="24122"/>
+                    <a:stretch/>
+                  </pic:blipFill>
+                  <pic:spPr bwMode="auto">
+                    <a:xfrm>
+                      <a:off x="0" y="0"/>
+                      <a:ext cx="3846315" cy="3675368"/>
+                    </a:xfrm>
+                    <a:prstGeom prst="rect">
+                      <a:avLst/>
+                    </a:prstGeom>
+                    <a:ln>
+                      <a:noFill/>
+                    </a:ln>
+                    <a:extLst>
+                      <a:ext uri="{53640926-AAD7-44D8-BBD7-CCE9431645EC}">
+                        <a14:shadowObscured xmlns:a14="http://schemas.microsoft.com/office/drawing/2010/main"/>
+                      </a:ext>
+                    </a:extLst>
+                  </pic:spPr>
+                </pic:pic>
+              </a:graphicData>
+            </a:graphic>
+          </wp:inline>
+        </w:drawing>
+      </w:r>
+    </w:p>
+    <w:p>
+      <w:pPr>
+        <w:ind w:left="-709"/>
+        <w:rPr>
+          <w:rFonts w:ascii="Arial" w:eastAsiaTheme="minorEastAsia" w:hAnsi="Arial" w:cs="Arial"/>
+          <w:lang w:eastAsia="es-ES"/>
+        </w:rPr>
+      </w:pPr>
+      <m:oMathPara>
+        <m:oMathParaPr>
+          <m:jc m:val="left"/>
+        </m:oMathParaPr>
+        <m:oMath>
+          <m:sSup>
+            <m:sSupPr>
+              <m:ctrlPr>
+                <w:rPr>
+                  <w:rFonts w:ascii="Cambria Math" w:eastAsiaTheme="minorEastAsia" w:hAnsi="Cambria Math" w:cs="Arial"/>
+                  <w:i/>
+                  <w:lang w:eastAsia="es-ES"/>
+                </w:rPr>
+              </m:ctrlPr>
+            </m:sSupPr>
+            <m:e>
+              <m:acc>
+                <m:accPr>
+                  <m:chr m:val="⃗"/>
+                  <m:ctrlPr>
+                    <w:rPr>
+                      <w:rFonts w:ascii="Cambria Math" w:hAnsi="Cambria Math" w:cs="Cambria Math"/>
+                      <w:lang w:eastAsia="es-ES"/>
+                    </w:rPr>
+                  </m:ctrlPr>
+                </m:accPr>
+                <m:e>
+                  <m:r>
+                    <m:rPr>
+                      <m:sty m:val="p"/>
+                    </m:rPr>
+                    <w:rPr>
+                      <w:rFonts w:ascii="Cambria Math" w:hAnsi="Cambria Math" w:cs="Arial"/>
+                      <w:lang w:eastAsia="es-ES"/>
+                    </w:rPr>
+                    <m:t xml:space="preserve">M </m:t>
+                  </m:r>
+                  <m:ctrlPr>
+                    <w:rPr>
+                      <w:rFonts w:ascii="Cambria Math" w:hAnsi="Cambria Math" w:cs="Arial"/>
+                      <w:lang w:eastAsia="es-ES"/>
+                    </w:rPr>
+                  </m:ctrlPr>
+                </m:e>
+              </m:acc>
+            </m:e>
+            <m:sup>
+              <m:r>
+                <w:rPr>
+                  <w:rFonts w:ascii="Cambria Math" w:eastAsiaTheme="minorEastAsia" w:hAnsi="Cambria Math" w:cs="Arial"/>
+                  <w:lang w:eastAsia="es-ES"/>
+                </w:rPr>
+                <m:t>2</m:t>
+              </m:r>
+            </m:sup>
+          </m:sSup>
+          <m:r>
+            <m:rPr>
+              <m:sty m:val="p"/>
+            </m:rPr>
+            <w:rPr>
+              <w:rFonts w:ascii="Cambria Math" w:hAnsi="Cambria Math" w:cs="Arial"/>
+              <w:lang w:eastAsia="es-ES"/>
+            </w:rPr>
+            <m:t>=</m:t>
+          </m:r>
+          <m:sSup>
+            <m:sSupPr>
+              <m:ctrlPr>
+                <w:rPr>
+                  <w:rFonts w:ascii="Cambria Math" w:eastAsiaTheme="minorEastAsia" w:hAnsi="Cambria Math" w:cs="Arial"/>
+                  <w:i/>
+                  <w:lang w:eastAsia="es-ES"/>
+                </w:rPr>
+              </m:ctrlPr>
+            </m:sSupPr>
+            <m:e>
+              <m:r>
+                <w:rPr>
+                  <w:rFonts w:ascii="Cambria Math" w:eastAsiaTheme="minorEastAsia" w:hAnsi="Cambria Math" w:cs="Arial"/>
+                  <w:lang w:eastAsia="es-ES"/>
+                </w:rPr>
+                <m:t>5</m:t>
+              </m:r>
+            </m:e>
+            <m:sup>
+              <m:r>
+                <w:rPr>
+                  <w:rFonts w:ascii="Cambria Math" w:eastAsiaTheme="minorEastAsia" w:hAnsi="Cambria Math" w:cs="Arial"/>
+                  <w:lang w:eastAsia="es-ES"/>
+                </w:rPr>
+                <m:t>2</m:t>
+              </m:r>
+            </m:sup>
+          </m:sSup>
+          <m:r>
+            <w:rPr>
+              <w:rFonts w:ascii="Cambria Math" w:eastAsiaTheme="minorEastAsia" w:hAnsi="Cambria Math" w:cs="Arial"/>
+              <w:lang w:eastAsia="es-ES"/>
+            </w:rPr>
+            <m:t>+</m:t>
+          </m:r>
+          <m:sSup>
+            <m:sSupPr>
+              <m:ctrlPr>
+                <w:rPr>
+                  <w:rFonts w:ascii="Cambria Math" w:eastAsiaTheme="minorEastAsia" w:hAnsi="Cambria Math" w:cs="Arial"/>
+                  <w:i/>
+                  <w:lang w:eastAsia="es-ES"/>
+                </w:rPr>
+              </m:ctrlPr>
+            </m:sSupPr>
+            <m:e>
+              <m:r>
+                <w:rPr>
+                  <w:rFonts w:ascii="Cambria Math" w:eastAsiaTheme="minorEastAsia" w:hAnsi="Cambria Math" w:cs="Arial"/>
+                  <w:lang w:eastAsia="es-ES"/>
+                </w:rPr>
+                <m:t>3</m:t>
+              </m:r>
+            </m:e>
+            <m:sup>
+              <m:r>
+                <w:rPr>
+                  <w:rFonts w:ascii="Cambria Math" w:eastAsiaTheme="minorEastAsia" w:hAnsi="Cambria Math" w:cs="Arial"/>
+                  <w:lang w:eastAsia="es-ES"/>
+                </w:rPr>
+                <m:t>2</m:t>
+              </m:r>
+            </m:sup>
+          </m:sSup>
+          <m:r>
+            <w:rPr>
+              <w:rFonts w:ascii="Cambria Math" w:eastAsiaTheme="minorEastAsia" w:hAnsi="Cambria Math" w:cs="Arial"/>
+              <w:lang w:eastAsia="es-ES"/>
+            </w:rPr>
+            <m:t>+</m:t>
+          </m:r>
+          <m:sSup>
+            <m:sSupPr>
+              <m:ctrlPr>
+                <w:rPr>
+                  <w:rFonts w:ascii="Cambria Math" w:eastAsiaTheme="minorEastAsia" w:hAnsi="Cambria Math" w:cs="Arial"/>
+                  <w:i/>
+                  <w:lang w:eastAsia="es-ES"/>
+                </w:rPr>
+              </m:ctrlPr>
+            </m:sSupPr>
+            <m:e>
+              <m:r>
+                <w:rPr>
+                  <w:rFonts w:ascii="Cambria Math" w:eastAsiaTheme="minorEastAsia" w:hAnsi="Cambria Math" w:cs="Arial"/>
+                  <w:lang w:eastAsia="es-ES"/>
+                </w:rPr>
+                <m:t>7</m:t>
+              </m:r>
+            </m:e>
+            <m:sup>
+              <m:r>
+                <w:rPr>
+                  <w:rFonts w:ascii="Cambria Math" w:eastAsiaTheme="minorEastAsia" w:hAnsi="Cambria Math" w:cs="Arial"/>
+                  <w:lang w:eastAsia="es-ES"/>
+                </w:rPr>
+                <m:t>2</m:t>
+              </m:r>
+            </m:sup>
+          </m:sSup>
+        </m:oMath>
+      </m:oMathPara>
+    </w:p>
+    <w:p>
+      <w:pPr>
+        <w:ind w:left="-709"/>
+        <w:rPr>
+          <w:rFonts w:ascii="Arial" w:eastAsiaTheme="minorEastAsia" w:hAnsi="Arial" w:cs="Arial"/>
+          <w:lang w:eastAsia="es-ES"/>
+        </w:rPr>
+      </w:pPr>
+      <m:oMathPara>
+        <m:oMathParaPr>
+          <m:jc m:val="left"/>
+        </m:oMathParaPr>
+        <m:oMath>
+          <m:acc>
+            <m:accPr>
+              <m:chr m:val="⃗"/>
+              <m:ctrlPr>
+                <w:rPr>
+                  <w:rFonts w:ascii="Cambria Math" w:hAnsi="Cambria Math" w:cs="Cambria Math"/>
+                  <w:lang w:eastAsia="es-ES"/>
+                </w:rPr>
+              </m:ctrlPr>
+            </m:accPr>
+            <m:e>
+              <m:r>
+                <m:rPr>
+                  <m:sty m:val="p"/>
+                </m:rPr>
+                <w:rPr>
+                  <w:rFonts w:ascii="Cambria Math" w:hAnsi="Cambria Math" w:cs="Arial"/>
+                  <w:lang w:eastAsia="es-ES"/>
+                </w:rPr>
+                <m:t xml:space="preserve">M </m:t>
+              </m:r>
+              <m:ctrlPr>
+                <w:rPr>
+                  <w:rFonts w:ascii="Cambria Math" w:hAnsi="Cambria Math" w:cs="Arial"/>
+                  <w:lang w:eastAsia="es-ES"/>
+                </w:rPr>
+              </m:ctrlPr>
+            </m:e>
+          </m:acc>
+          <m:r>
+            <m:rPr>
+              <m:sty m:val="p"/>
+            </m:rPr>
+            <w:rPr>
+              <w:rFonts w:ascii="Cambria Math" w:hAnsi="Cambria Math" w:cs="Arial"/>
+              <w:lang w:eastAsia="es-ES"/>
+            </w:rPr>
+            <m:t>=</m:t>
+          </m:r>
+          <m:rad>
+            <m:radPr>
+              <m:degHide m:val="1"/>
+              <m:ctrlPr>
+                <w:rPr>
+                  <w:rFonts w:ascii="Cambria Math" w:eastAsiaTheme="minorEastAsia" w:hAnsi="Cambria Math" w:cs="Arial"/>
+                  <w:i/>
+                  <w:lang w:eastAsia="es-ES"/>
+                </w:rPr>
+              </m:ctrlPr>
+            </m:radPr>
+            <m:deg/>
+            <m:e>
+              <m:sSup>
+                <m:sSupPr>
+                  <m:ctrlPr>
+                    <w:rPr>
+                      <w:rFonts w:ascii="Cambria Math" w:eastAsiaTheme="minorEastAsia" w:hAnsi="Cambria Math" w:cs="Arial"/>
+                      <w:i/>
+                      <w:lang w:eastAsia="es-ES"/>
+                    </w:rPr>
+                  </m:ctrlPr>
+                </m:sSupPr>
+                <m:e>
+                  <m:r>
+                    <w:rPr>
+                      <w:rFonts w:ascii="Cambria Math" w:eastAsiaTheme="minorEastAsia" w:hAnsi="Cambria Math" w:cs="Arial"/>
+                      <w:lang w:eastAsia="es-ES"/>
+                    </w:rPr>
+                    <m:t>(</m:t>
+                  </m:r>
+                  <m:r>
+                    <w:rPr>
+                      <w:rFonts w:ascii="Cambria Math" w:eastAsiaTheme="minorEastAsia" w:hAnsi="Cambria Math" w:cs="Arial"/>
+                      <w:lang w:eastAsia="es-ES"/>
+                    </w:rPr>
+                    <m:t>5</m:t>
+                  </m:r>
+                  <m:r>
+                    <w:rPr>
+                      <w:rFonts w:ascii="Cambria Math" w:eastAsiaTheme="minorEastAsia" w:hAnsi="Cambria Math" w:cs="Arial"/>
+                      <w:lang w:eastAsia="es-ES"/>
+                    </w:rPr>
+                    <m:t>)</m:t>
+                  </m:r>
+                </m:e>
+                <m:sup>
+                  <m:r>
+                    <w:rPr>
+                      <w:rFonts w:ascii="Cambria Math" w:eastAsiaTheme="minorEastAsia" w:hAnsi="Cambria Math" w:cs="Arial"/>
+                      <w:lang w:eastAsia="es-ES"/>
+                    </w:rPr>
+                    <m:t>2</m:t>
+                  </m:r>
+                </m:sup>
+              </m:sSup>
+              <m:r>
+                <w:rPr>
+                  <w:rFonts w:ascii="Cambria Math" w:eastAsiaTheme="minorEastAsia" w:hAnsi="Cambria Math" w:cs="Arial"/>
+                  <w:lang w:eastAsia="es-ES"/>
+                </w:rPr>
+                <m:t>+</m:t>
+              </m:r>
+              <m:sSup>
+                <m:sSupPr>
+                  <m:ctrlPr>
+                    <w:rPr>
+                      <w:rFonts w:ascii="Cambria Math" w:eastAsiaTheme="minorEastAsia" w:hAnsi="Cambria Math" w:cs="Arial"/>
+                      <w:i/>
+                      <w:lang w:eastAsia="es-ES"/>
+                    </w:rPr>
+                  </m:ctrlPr>
+                </m:sSupPr>
+                <m:e>
+                  <m:r>
+                    <w:rPr>
+                      <w:rFonts w:ascii="Cambria Math" w:eastAsiaTheme="minorEastAsia" w:hAnsi="Cambria Math" w:cs="Arial"/>
+                      <w:lang w:eastAsia="es-ES"/>
+                    </w:rPr>
+                    <m:t>(</m:t>
+                  </m:r>
+                  <m:r>
+                    <w:rPr>
+                      <w:rFonts w:ascii="Cambria Math" w:eastAsiaTheme="minorEastAsia" w:hAnsi="Cambria Math" w:cs="Arial"/>
+                      <w:lang w:eastAsia="es-ES"/>
+                    </w:rPr>
+                    <m:t>3</m:t>
+                  </m:r>
+                  <m:r>
+                    <w:rPr>
+                      <w:rFonts w:ascii="Cambria Math" w:eastAsiaTheme="minorEastAsia" w:hAnsi="Cambria Math" w:cs="Arial"/>
+                      <w:lang w:eastAsia="es-ES"/>
+                    </w:rPr>
+                    <m:t>)</m:t>
+                  </m:r>
+                </m:e>
+                <m:sup>
+                  <m:r>
+                    <w:rPr>
+                      <w:rFonts w:ascii="Cambria Math" w:eastAsiaTheme="minorEastAsia" w:hAnsi="Cambria Math" w:cs="Arial"/>
+                      <w:lang w:eastAsia="es-ES"/>
+                    </w:rPr>
+                    <m:t>2</m:t>
+                  </m:r>
+                </m:sup>
+              </m:sSup>
+              <m:r>
+                <w:rPr>
+                  <w:rFonts w:ascii="Cambria Math" w:eastAsiaTheme="minorEastAsia" w:hAnsi="Cambria Math" w:cs="Arial"/>
+                  <w:lang w:eastAsia="es-ES"/>
+                </w:rPr>
+                <m:t>+</m:t>
+              </m:r>
+              <m:sSup>
+                <m:sSupPr>
+                  <m:ctrlPr>
+                    <w:rPr>
+                      <w:rFonts w:ascii="Cambria Math" w:eastAsiaTheme="minorEastAsia" w:hAnsi="Cambria Math" w:cs="Arial"/>
+                      <w:i/>
+                      <w:lang w:eastAsia="es-ES"/>
+                    </w:rPr>
+                  </m:ctrlPr>
+                </m:sSupPr>
+                <m:e>
+                  <m:r>
+                    <w:rPr>
+                      <w:rFonts w:ascii="Cambria Math" w:eastAsiaTheme="minorEastAsia" w:hAnsi="Cambria Math" w:cs="Arial"/>
+                      <w:lang w:eastAsia="es-ES"/>
+                    </w:rPr>
+                    <m:t>(</m:t>
+                  </m:r>
+                  <m:r>
+                    <w:rPr>
+                      <w:rFonts w:ascii="Cambria Math" w:eastAsiaTheme="minorEastAsia" w:hAnsi="Cambria Math" w:cs="Arial"/>
+                      <w:lang w:eastAsia="es-ES"/>
+                    </w:rPr>
+                    <m:t>7</m:t>
+                  </m:r>
+                  <m:r>
+                    <w:rPr>
+                      <w:rFonts w:ascii="Cambria Math" w:eastAsiaTheme="minorEastAsia" w:hAnsi="Cambria Math" w:cs="Arial"/>
+                      <w:lang w:eastAsia="es-ES"/>
+                    </w:rPr>
+                    <m:t>)</m:t>
+                  </m:r>
+                </m:e>
+                <m:sup>
+                  <m:r>
+                    <w:rPr>
+                      <w:rFonts w:ascii="Cambria Math" w:eastAsiaTheme="minorEastAsia" w:hAnsi="Cambria Math" w:cs="Arial"/>
+                      <w:lang w:eastAsia="es-ES"/>
+                    </w:rPr>
+                    <m:t>2</m:t>
+                  </m:r>
+                </m:sup>
+              </m:sSup>
+            </m:e>
+          </m:rad>
+        </m:oMath>
+      </m:oMathPara>
+    </w:p>
+    <w:p>
+      <w:pPr>
+        <w:ind w:left="-709"/>
+        <w:rPr>
+          <w:rFonts w:ascii="Arial" w:eastAsiaTheme="minorEastAsia" w:hAnsi="Arial" w:cs="Arial"/>
+          <w:lang w:eastAsia="es-ES"/>
+        </w:rPr>
+      </w:pPr>
+      <m:oMathPara>
+        <m:oMathParaPr>
+          <m:jc m:val="left"/>
+        </m:oMathParaPr>
+        <m:oMath>
+          <m:d>
+            <m:dPr>
+              <m:begChr m:val="|"/>
+              <m:endChr m:val="|"/>
+              <m:ctrlPr>
+                <w:rPr>
+                  <w:rFonts w:ascii="Cambria Math" w:hAnsi="Cambria Math" w:cs="Cambria Math"/>
+                  <w:lang w:eastAsia="es-ES"/>
+                </w:rPr>
+              </m:ctrlPr>
+            </m:dPr>
+            <m:e>
+              <m:r>
+                <m:rPr>
+                  <m:sty m:val="p"/>
+                </m:rPr>
+                <w:rPr>
+                  <w:rFonts w:ascii="Cambria Math" w:hAnsi="Cambria Math" w:cs="Cambria Math"/>
+                  <w:lang w:eastAsia="es-ES"/>
+                </w:rPr>
+                <m:t>M</m:t>
+              </m:r>
+            </m:e>
+          </m:d>
+          <m:r>
+            <m:rPr>
+              <m:sty m:val="p"/>
+            </m:rPr>
+            <w:rPr>
+              <w:rFonts w:ascii="Cambria Math" w:hAnsi="Cambria Math" w:cs="Cambria Math"/>
+              <w:lang w:eastAsia="es-ES"/>
+            </w:rPr>
+            <m:t>=</m:t>
+          </m:r>
+          <m:r>
+            <w:rPr>
+              <w:rFonts w:ascii="Cambria Math" w:hAnsi="Cambria Math" w:cs="Cambria Math"/>
+              <w:lang w:eastAsia="es-ES"/>
+            </w:rPr>
+            <m:t>9.11</m:t>
+          </m:r>
+          <m:r>
+            <w:rPr>
+              <w:rFonts w:ascii="Cambria Math" w:hAnsi="Cambria Math" w:cs="Cambria Math"/>
+              <w:lang w:eastAsia="es-ES"/>
+            </w:rPr>
+            <m:t xml:space="preserve"> </m:t>
+          </m:r>
+          <m:r>
+            <w:rPr>
+              <w:rFonts w:ascii="Cambria Math" w:hAnsi="Cambria Math" w:cs="Cambria Math"/>
+              <w:lang w:eastAsia="es-ES"/>
+            </w:rPr>
+            <m:t>→</m:t>
+          </m:r>
+          <m:r>
+            <w:rPr>
+              <w:rFonts w:ascii="Cambria Math" w:hAnsi="Cambria Math" w:cs="Cambria Math"/>
+              <w:lang w:eastAsia="es-ES"/>
+            </w:rPr>
+            <m:t>Magnitud</m:t>
+          </m:r>
+        </m:oMath>
+      </m:oMathPara>
+    </w:p>
+    <w:p>
+      <w:pPr>
+        <w:ind w:left="-709"/>
+        <w:rPr>
+          <w:rFonts w:ascii="Arial" w:eastAsiaTheme="minorEastAsia" w:hAnsi="Arial" w:cs="Arial"/>
+          <w:lang w:eastAsia="es-ES"/>
+        </w:rPr>
+      </w:pPr>
+      <m:oMathPara>
+        <m:oMath>
+          <m:d>
+            <m:dPr>
+              <m:begChr m:val="|"/>
+              <m:endChr m:val="|"/>
+              <m:ctrlPr>
+                <w:rPr>
+                  <w:rFonts w:ascii="Cambria Math" w:hAnsi="Cambria Math" w:cs="Cambria Math"/>
+                  <w:lang w:eastAsia="es-ES"/>
+                </w:rPr>
+              </m:ctrlPr>
+            </m:dPr>
+            <m:e>
+              <m:acc>
+                <m:accPr>
+                  <m:chr m:val="⃗"/>
+                  <m:ctrlPr>
+                    <w:rPr>
+                      <w:rFonts w:ascii="Cambria Math" w:hAnsi="Cambria Math" w:cs="Cambria Math"/>
+                      <w:lang w:eastAsia="es-ES"/>
+                    </w:rPr>
+                  </m:ctrlPr>
+                </m:accPr>
+                <m:e>
+                  <m:r>
+                    <m:rPr>
+                      <m:sty m:val="p"/>
+                    </m:rPr>
+                    <w:rPr>
+                      <w:rFonts w:ascii="Cambria Math" w:hAnsi="Cambria Math" w:cs="Cambria Math"/>
+                      <w:lang w:eastAsia="es-ES"/>
+                    </w:rPr>
+                    <m:t>M</m:t>
+                  </m:r>
+                </m:e>
+              </m:acc>
+            </m:e>
+          </m:d>
+          <m:r>
+            <m:rPr>
+              <m:sty m:val="p"/>
+            </m:rPr>
+            <w:rPr>
+              <w:rFonts w:ascii="Cambria Math" w:hAnsi="Cambria Math" w:cs="Arial"/>
+              <w:lang w:eastAsia="es-ES"/>
+            </w:rPr>
+            <m:t>=</m:t>
+          </m:r>
+          <m:rad>
+            <m:radPr>
+              <m:degHide m:val="1"/>
+              <m:ctrlPr>
+                <w:rPr>
+                  <w:rFonts w:ascii="Cambria Math" w:eastAsiaTheme="minorEastAsia" w:hAnsi="Cambria Math" w:cs="Arial"/>
+                  <w:i/>
+                  <w:lang w:eastAsia="es-ES"/>
+                </w:rPr>
+              </m:ctrlPr>
+            </m:radPr>
+            <m:deg/>
+            <m:e>
+              <m:sSup>
+                <m:sSupPr>
+                  <m:ctrlPr>
+                    <w:rPr>
+                      <w:rFonts w:ascii="Cambria Math" w:eastAsiaTheme="minorEastAsia" w:hAnsi="Cambria Math" w:cs="Arial"/>
+                      <w:i/>
+                      <w:lang w:eastAsia="es-ES"/>
+                    </w:rPr>
+                  </m:ctrlPr>
+                </m:sSupPr>
+                <m:e>
+                  <m:r>
+                    <w:rPr>
+                      <w:rFonts w:ascii="Cambria Math" w:eastAsiaTheme="minorEastAsia" w:hAnsi="Cambria Math" w:cs="Arial"/>
+                      <w:lang w:eastAsia="es-ES"/>
+                    </w:rPr>
+                    <m:t>(</m:t>
+                  </m:r>
+                  <m:f>
+                    <m:fPr>
+                      <m:ctrlPr>
+                        <w:rPr>
+                          <w:rFonts w:ascii="Cambria Math" w:eastAsiaTheme="minorEastAsia" w:hAnsi="Cambria Math" w:cs="Arial"/>
+                          <w:i/>
+                          <w:lang w:eastAsia="es-ES"/>
+                        </w:rPr>
+                      </m:ctrlPr>
+                    </m:fPr>
+                    <m:num>
+                      <m:r>
+                        <w:rPr>
+                          <w:rFonts w:ascii="Cambria Math" w:eastAsiaTheme="minorEastAsia" w:hAnsi="Cambria Math" w:cs="Arial"/>
+                          <w:lang w:eastAsia="es-ES"/>
+                        </w:rPr>
+                        <m:t>5</m:t>
+                      </m:r>
+                    </m:num>
+                    <m:den>
+                      <m:r>
+                        <w:rPr>
+                          <w:rFonts w:ascii="Cambria Math" w:eastAsiaTheme="minorEastAsia" w:hAnsi="Cambria Math" w:cs="Arial"/>
+                          <w:lang w:eastAsia="es-ES"/>
+                        </w:rPr>
+                        <m:t>9.11</m:t>
+                      </m:r>
+                    </m:den>
+                  </m:f>
+                  <m:r>
+                    <w:rPr>
+                      <w:rFonts w:ascii="Cambria Math" w:eastAsiaTheme="minorEastAsia" w:hAnsi="Cambria Math" w:cs="Arial"/>
+                      <w:lang w:eastAsia="es-ES"/>
+                    </w:rPr>
+                    <m:t>)</m:t>
+                  </m:r>
+                </m:e>
+                <m:sup>
+                  <m:r>
+                    <w:rPr>
+                      <w:rFonts w:ascii="Cambria Math" w:eastAsiaTheme="minorEastAsia" w:hAnsi="Cambria Math" w:cs="Arial"/>
+                      <w:lang w:eastAsia="es-ES"/>
+                    </w:rPr>
+                    <m:t>2</m:t>
+                  </m:r>
+                </m:sup>
+              </m:sSup>
+              <m:r>
+                <w:rPr>
+                  <w:rFonts w:ascii="Cambria Math" w:eastAsiaTheme="minorEastAsia" w:hAnsi="Cambria Math" w:cs="Arial"/>
+                  <w:lang w:eastAsia="es-ES"/>
+                </w:rPr>
+                <m:t>+</m:t>
+              </m:r>
+              <m:sSup>
+                <m:sSupPr>
+                  <m:ctrlPr>
+                    <w:rPr>
+                      <w:rFonts w:ascii="Cambria Math" w:eastAsiaTheme="minorEastAsia" w:hAnsi="Cambria Math" w:cs="Arial"/>
+                      <w:i/>
+                      <w:lang w:eastAsia="es-ES"/>
+                    </w:rPr>
+                  </m:ctrlPr>
+                </m:sSupPr>
+                <m:e>
+                  <m:r>
+                    <w:rPr>
+                      <w:rFonts w:ascii="Cambria Math" w:eastAsiaTheme="minorEastAsia" w:hAnsi="Cambria Math" w:cs="Arial"/>
+                      <w:lang w:eastAsia="es-ES"/>
+                    </w:rPr>
+                    <m:t>(</m:t>
+                  </m:r>
+                  <m:f>
+                    <m:fPr>
+                      <m:ctrlPr>
+                        <w:rPr>
+                          <w:rFonts w:ascii="Cambria Math" w:eastAsiaTheme="minorEastAsia" w:hAnsi="Cambria Math" w:cs="Arial"/>
+                          <w:i/>
+                          <w:lang w:eastAsia="es-ES"/>
+                        </w:rPr>
+                      </m:ctrlPr>
+                    </m:fPr>
+                    <m:num>
+                      <m:r>
+                        <w:rPr>
+                          <w:rFonts w:ascii="Cambria Math" w:eastAsiaTheme="minorEastAsia" w:hAnsi="Cambria Math" w:cs="Arial"/>
+                          <w:lang w:eastAsia="es-ES"/>
+                        </w:rPr>
+                        <m:t>3</m:t>
+                      </m:r>
+                    </m:num>
+                    <m:den>
+                      <m:r>
+                        <w:rPr>
+                          <w:rFonts w:ascii="Cambria Math" w:eastAsiaTheme="minorEastAsia" w:hAnsi="Cambria Math" w:cs="Arial"/>
+                          <w:lang w:eastAsia="es-ES"/>
+                        </w:rPr>
+                        <m:t>9.11</m:t>
+                      </m:r>
+                    </m:den>
+                  </m:f>
+                  <m:r>
+                    <w:rPr>
+                      <w:rFonts w:ascii="Cambria Math" w:eastAsiaTheme="minorEastAsia" w:hAnsi="Cambria Math" w:cs="Arial"/>
+                      <w:lang w:eastAsia="es-ES"/>
+                    </w:rPr>
+                    <m:t>)</m:t>
+                  </m:r>
+                </m:e>
+                <m:sup>
+                  <m:r>
+                    <w:rPr>
+                      <w:rFonts w:ascii="Cambria Math" w:eastAsiaTheme="minorEastAsia" w:hAnsi="Cambria Math" w:cs="Arial"/>
+                      <w:lang w:eastAsia="es-ES"/>
+                    </w:rPr>
+                    <m:t>2</m:t>
+                  </m:r>
+                </m:sup>
+              </m:sSup>
+              <m:r>
+                <w:rPr>
+                  <w:rFonts w:ascii="Cambria Math" w:eastAsiaTheme="minorEastAsia" w:hAnsi="Cambria Math" w:cs="Arial"/>
+                  <w:lang w:eastAsia="es-ES"/>
+                </w:rPr>
+                <m:t>+</m:t>
+              </m:r>
+              <m:sSup>
+                <m:sSupPr>
+                  <m:ctrlPr>
+                    <w:rPr>
+                      <w:rFonts w:ascii="Cambria Math" w:eastAsiaTheme="minorEastAsia" w:hAnsi="Cambria Math" w:cs="Arial"/>
+                      <w:i/>
+                      <w:lang w:eastAsia="es-ES"/>
+                    </w:rPr>
+                  </m:ctrlPr>
+                </m:sSupPr>
+                <m:e>
+                  <m:r>
+                    <w:rPr>
+                      <w:rFonts w:ascii="Cambria Math" w:eastAsiaTheme="minorEastAsia" w:hAnsi="Cambria Math" w:cs="Arial"/>
+                      <w:lang w:eastAsia="es-ES"/>
+                    </w:rPr>
+                    <m:t>(</m:t>
+                  </m:r>
+                  <m:f>
+                    <m:fPr>
+                      <m:ctrlPr>
+                        <w:rPr>
+                          <w:rFonts w:ascii="Cambria Math" w:eastAsiaTheme="minorEastAsia" w:hAnsi="Cambria Math" w:cs="Arial"/>
+                          <w:i/>
+                          <w:lang w:eastAsia="es-ES"/>
+                        </w:rPr>
+                      </m:ctrlPr>
+                    </m:fPr>
+                    <m:num>
+                      <m:r>
+                        <w:rPr>
+                          <w:rFonts w:ascii="Cambria Math" w:eastAsiaTheme="minorEastAsia" w:hAnsi="Cambria Math" w:cs="Arial"/>
+                          <w:lang w:eastAsia="es-ES"/>
+                        </w:rPr>
+                        <m:t>7</m:t>
+                      </m:r>
+                    </m:num>
+                    <m:den>
+                      <m:r>
+                        <w:rPr>
+                          <w:rFonts w:ascii="Cambria Math" w:eastAsiaTheme="minorEastAsia" w:hAnsi="Cambria Math" w:cs="Arial"/>
+                          <w:lang w:eastAsia="es-ES"/>
+                        </w:rPr>
+                        <m:t>9.11</m:t>
+                      </m:r>
+                    </m:den>
+                  </m:f>
+                  <m:r>
+                    <w:rPr>
+                      <w:rFonts w:ascii="Cambria Math" w:eastAsiaTheme="minorEastAsia" w:hAnsi="Cambria Math" w:cs="Arial"/>
+                      <w:lang w:eastAsia="es-ES"/>
+                    </w:rPr>
+                    <m:t>)</m:t>
+                  </m:r>
+                </m:e>
+                <m:sup>
+                  <m:r>
+                    <w:rPr>
+                      <w:rFonts w:ascii="Cambria Math" w:eastAsiaTheme="minorEastAsia" w:hAnsi="Cambria Math" w:cs="Arial"/>
+                      <w:lang w:eastAsia="es-ES"/>
+                    </w:rPr>
+                    <m:t>2</m:t>
+                  </m:r>
+                </m:sup>
+              </m:sSup>
+            </m:e>
+          </m:rad>
+          <m:r>
+            <w:rPr>
+              <w:rFonts w:ascii="Cambria Math" w:eastAsiaTheme="minorEastAsia" w:hAnsi="Cambria Math" w:cs="Arial"/>
+              <w:lang w:eastAsia="es-ES"/>
+            </w:rPr>
+            <m:t xml:space="preserve">=1         </m:t>
+          </m:r>
+          <m:r>
+            <w:rPr>
+              <w:rFonts w:ascii="Cambria Math" w:eastAsiaTheme="minorEastAsia" w:hAnsi="Cambria Math" w:cs="Arial"/>
+              <w:lang w:eastAsia="es-ES"/>
+            </w:rPr>
+            <m:t>→</m:t>
+          </m:r>
+          <m:r>
+            <w:rPr>
+              <w:rFonts w:ascii="Cambria Math" w:eastAsiaTheme="minorEastAsia" w:hAnsi="Cambria Math" w:cs="Arial"/>
+              <w:lang w:eastAsia="es-ES"/>
+            </w:rPr>
+            <m:t>Vector Normalizado</m:t>
+          </m:r>
+        </m:oMath>
+      </m:oMathPara>
+    </w:p>
+    <w:p>
+      <w:pPr>
+        <w:ind w:left="-709"/>
+        <w:jc w:val="center"/>
+        <w:rPr>
+          <w:rFonts w:ascii="Arial" w:eastAsiaTheme="minorEastAsia" w:hAnsi="Arial" w:cs="Arial"/>
+          <w:lang w:eastAsia="es-ES"/>
+        </w:rPr>
+      </w:pPr>
+      <w:r>
+        <w:rPr>
+          <w:noProof/>
+        </w:rPr>
+        <w:lastRenderedPageBreak/>
+        <w:drawing>
+          <wp:inline distT="0" distB="0" distL="0" distR="0" wp14:anchorId="3A145193" wp14:editId="4EACEB9D">
+            <wp:extent cx="3057525" cy="3487489"/>
+            <wp:effectExtent l="0" t="0" r="0" b="0"/>
+            <wp:docPr id="283922767" name="Imagen 1"/>
+            <wp:cNvGraphicFramePr>
+              <a:graphicFrameLocks xmlns:a="http://schemas.openxmlformats.org/drawingml/2006/main" noChangeAspect="1"/>
+            </wp:cNvGraphicFramePr>
+            <a:graphic xmlns:a="http://schemas.openxmlformats.org/drawingml/2006/main">
+              <a:graphicData uri="http://schemas.openxmlformats.org/drawingml/2006/picture">
+                <pic:pic xmlns:pic="http://schemas.openxmlformats.org/drawingml/2006/picture">
+                  <pic:nvPicPr>
+                    <pic:cNvPr id="283922767" name=""/>
+                    <pic:cNvPicPr/>
+                  </pic:nvPicPr>
+                  <pic:blipFill rotWithShape="1">
+                    <a:blip r:embed="rId14"/>
+                    <a:srcRect l="31574" t="34804" r="45849" b="19419"/>
+                    <a:stretch/>
+                  </pic:blipFill>
+                  <pic:spPr bwMode="auto">
+                    <a:xfrm>
+                      <a:off x="0" y="0"/>
+                      <a:ext cx="3061821" cy="3492389"/>
+                    </a:xfrm>
+                    <a:prstGeom prst="rect">
+                      <a:avLst/>
+                    </a:prstGeom>
+                    <a:ln>
+                      <a:noFill/>
+                    </a:ln>
+                    <a:extLst>
+                      <a:ext uri="{53640926-AAD7-44D8-BBD7-CCE9431645EC}">
+                        <a14:shadowObscured xmlns:a14="http://schemas.microsoft.com/office/drawing/2010/main"/>
+                      </a:ext>
+                    </a:extLst>
+                  </pic:spPr>
+                </pic:pic>
+              </a:graphicData>
+            </a:graphic>
+          </wp:inline>
+        </w:drawing>
+      </w:r>
+    </w:p>
+    <w:p>
+      <w:pPr>
+        <w:ind w:left="-709"/>
+        <w:jc w:val="center"/>
+        <w:rPr>
+          <w:rFonts w:ascii="Arial" w:eastAsiaTheme="minorEastAsia" w:hAnsi="Arial" w:cs="Arial"/>
+          <w:lang w:eastAsia="es-ES"/>
+        </w:rPr>
+      </w:pPr>
+    </w:p>
+    <w:p>
+      <w:pPr>
+        <w:ind w:left="-709"/>
+        <w:rPr>
+          <w:rFonts w:ascii="Arial" w:eastAsiaTheme="minorEastAsia" w:hAnsi="Arial" w:cs="Arial"/>
+          <w:lang w:eastAsia="es-ES"/>
+        </w:rPr>
+      </w:pPr>
+      <w:r>
+        <w:rPr>
+          <w:rFonts w:ascii="Arial" w:eastAsiaTheme="minorEastAsia" w:hAnsi="Arial" w:cs="Arial"/>
+          <w:b/>
+          <w:bCs/>
+          <w:lang w:eastAsia="es-ES"/>
+        </w:rPr>
+        <w:t>Ejercicio 7:</w:t>
+      </w:r>
+      <w:r>
+        <w:rPr>
+          <w:rFonts w:ascii="Arial" w:eastAsiaTheme="minorEastAsia" w:hAnsi="Arial" w:cs="Arial"/>
+          <w:lang w:eastAsia="es-ES"/>
+        </w:rPr>
+        <w:t xml:space="preserve"> </w:t>
+      </w:r>
+      <w:r>
+        <w:rPr>
+          <w:rFonts w:ascii="Arial" w:eastAsiaTheme="minorEastAsia" w:hAnsi="Arial" w:cs="Arial"/>
+          <w:lang w:eastAsia="es-ES"/>
+        </w:rPr>
+        <w:t xml:space="preserve">Suponga que la velocidad del personaje es (v=2)) unidades por segundo. En </w:t>
+      </w:r>
+      <w:r>
+        <w:rPr>
+          <w:rFonts w:ascii="Arial" w:eastAsiaTheme="minorEastAsia" w:hAnsi="Arial" w:cs="Arial"/>
+          <w:lang w:eastAsia="es-ES"/>
+        </w:rPr>
+        <w:t xml:space="preserve">cada </w:t>
+      </w:r>
+      <w:r>
+        <w:rPr>
+          <w:rFonts w:ascii="Arial" w:eastAsiaTheme="minorEastAsia" w:hAnsi="Arial" w:cs="Arial"/>
+          <w:lang w:eastAsia="es-ES"/>
+        </w:rPr>
+        <w:t>iteración</w:t>
+      </w:r>
+      <w:r>
+        <w:rPr>
+          <w:rFonts w:ascii="Arial" w:eastAsiaTheme="minorEastAsia" w:hAnsi="Arial" w:cs="Arial"/>
+          <w:lang w:eastAsia="es-ES"/>
+        </w:rPr>
+        <w:t xml:space="preserve"> del juego (por ejemplo, en cada fotograma), el personaje se moverá multiplicando el</w:t>
+      </w:r>
+      <w:r>
+        <w:rPr>
+          <w:rFonts w:ascii="Arial" w:eastAsiaTheme="minorEastAsia" w:hAnsi="Arial" w:cs="Arial"/>
+          <w:lang w:eastAsia="es-ES"/>
+        </w:rPr>
+        <w:t xml:space="preserve"> </w:t>
+      </w:r>
+      <w:r>
+        <w:rPr>
+          <w:rFonts w:ascii="Arial" w:eastAsiaTheme="minorEastAsia" w:hAnsi="Arial" w:cs="Arial"/>
+          <w:lang w:eastAsia="es-ES"/>
+        </w:rPr>
+        <w:t>vector normalizado por la velocidad y sumando este resultado a la posición del personaje. Si el juego se ejecuta (t=3) segundos, entonces utilice el vector normalizado del punto anterior y</w:t>
+      </w:r>
+      <w:r>
+        <w:rPr>
+          <w:rFonts w:ascii="Arial" w:eastAsiaTheme="minorEastAsia" w:hAnsi="Arial" w:cs="Arial"/>
+          <w:lang w:eastAsia="es-ES"/>
+        </w:rPr>
+        <w:t xml:space="preserve"> </w:t>
+      </w:r>
+      <w:r>
+        <w:rPr>
+          <w:rFonts w:ascii="Arial" w:eastAsiaTheme="minorEastAsia" w:hAnsi="Arial" w:cs="Arial"/>
+          <w:lang w:eastAsia="es-ES"/>
+        </w:rPr>
+        <w:t>calcule cuál será su posición luego de tres segundos.</w:t>
+      </w:r>
+    </w:p>
     <w:sectPr>
-      <w:footerReference w:type="default" r:id="rId13"/>
-      <w:headerReference w:type="first" r:id="rId14"/>
+      <w:footerReference w:type="default" r:id="rId15"/>
+      <w:headerReference w:type="first" r:id="rId16"/>
       <w:pgSz w:w="11906" w:h="16838"/>
       <w:pgMar w:top="1417" w:right="1701" w:bottom="1417" w:left="1701" w:header="708" w:footer="708" w:gutter="0"/>
       <w:cols w:space="708"/>

</xml_diff>

<commit_message>
Se realizo parte analitica del ejercicio 8
</commit_message>
<xml_diff>
--- a/Trabajo Práctico N1_ Flores, Enzo Javier.docx
+++ b/Trabajo Práctico N1_ Flores, Enzo Javier.docx
@@ -15947,7 +15947,7 @@
           </mc:Choice>
           <mc:Fallback>
             <w:pict>
-              <v:rect w14:anchorId="7DE97498" id="Rectángulo 1" o:spid="_x0000_s1026" style="position:absolute;margin-left:-9.3pt;margin-top:43.55pt;width:266.25pt;height:71.25pt;z-index:251663360;visibility:visible;mso-wrap-style:square;mso-wrap-distance-left:9pt;mso-wrap-distance-top:0;mso-wrap-distance-right:9pt;mso-wrap-distance-bottom:0;mso-position-horizontal:absolute;mso-position-horizontal-relative:text;mso-position-vertical:absolute;mso-position-vertical-relative:text;v-text-anchor:middle" o:gfxdata="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" filled="f" strokecolor="#c45911 [2405]" strokeweight="2.25pt"/>
+              <v:rect w14:anchorId="6D573179" id="Rectángulo 1" o:spid="_x0000_s1026" style="position:absolute;margin-left:-9.3pt;margin-top:43.55pt;width:266.25pt;height:71.25pt;z-index:251663360;visibility:visible;mso-wrap-style:square;mso-wrap-distance-left:9pt;mso-wrap-distance-top:0;mso-wrap-distance-right:9pt;mso-wrap-distance-bottom:0;mso-position-horizontal:absolute;mso-position-horizontal-relative:text;mso-position-vertical:absolute;mso-position-vertical-relative:text;v-text-anchor:middle" o:gfxdata="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" filled="f" strokecolor="#c45911 [2405]" strokeweight="2.25pt"/>
             </w:pict>
           </mc:Fallback>
         </mc:AlternateContent>
@@ -17198,7 +17198,7 @@
           </mc:Choice>
           <mc:Fallback>
             <w:pict>
-              <v:rect w14:anchorId="5028A8AE" id="Rectángulo 2" o:spid="_x0000_s1026" style="position:absolute;margin-left:-10.05pt;margin-top:-98.2pt;width:270pt;height:101.25pt;z-index:251664384;visibility:visible;mso-wrap-style:square;mso-wrap-distance-left:9pt;mso-wrap-distance-top:0;mso-wrap-distance-right:9pt;mso-wrap-distance-bottom:0;mso-position-horizontal:absolute;mso-position-horizontal-relative:text;mso-position-vertical:absolute;mso-position-vertical-relative:text;v-text-anchor:middle" o:gfxdata="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" filled="f" strokecolor="#7030a0" strokeweight="2.25pt"/>
+              <v:rect w14:anchorId="638C530D" id="Rectángulo 2" o:spid="_x0000_s1026" style="position:absolute;margin-left:-10.05pt;margin-top:-98.2pt;width:270pt;height:101.25pt;z-index:251664384;visibility:visible;mso-wrap-style:square;mso-wrap-distance-left:9pt;mso-wrap-distance-top:0;mso-wrap-distance-right:9pt;mso-wrap-distance-bottom:0;mso-position-horizontal:absolute;mso-position-horizontal-relative:text;mso-position-vertical:absolute;mso-position-vertical-relative:text;v-text-anchor:middle" o:gfxdata="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" filled="f" strokecolor="#7030a0" strokeweight="2.25pt"/>
             </w:pict>
           </mc:Fallback>
         </mc:AlternateContent>
@@ -17260,6 +17260,817 @@
           </wp:inline>
         </w:drawing>
       </w:r>
+    </w:p>
+    <w:p>
+      <w:pPr>
+        <w:ind w:left="-709"/>
+        <w:rPr>
+          <w:rFonts w:ascii="Arial" w:eastAsiaTheme="minorEastAsia" w:hAnsi="Arial" w:cs="Arial"/>
+          <w:lang w:eastAsia="es-ES"/>
+        </w:rPr>
+      </w:pPr>
+    </w:p>
+    <w:p>
+      <w:pPr>
+        <w:ind w:left="-709"/>
+        <w:rPr>
+          <w:rFonts w:ascii="Arial" w:eastAsiaTheme="minorEastAsia" w:hAnsi="Arial" w:cs="Arial"/>
+          <w:lang w:eastAsia="es-ES"/>
+        </w:rPr>
+      </w:pPr>
+      <w:r>
+        <w:rPr>
+          <w:rFonts w:ascii="Arial" w:eastAsiaTheme="minorEastAsia" w:hAnsi="Arial" w:cs="Arial"/>
+          <w:b/>
+          <w:bCs/>
+          <w:lang w:eastAsia="es-ES"/>
+        </w:rPr>
+        <w:t>Ejercicio 8</w:t>
+      </w:r>
+      <w:r>
+        <w:rPr>
+          <w:rFonts w:ascii="Arial" w:eastAsiaTheme="minorEastAsia" w:hAnsi="Arial" w:cs="Arial"/>
+          <w:lang w:eastAsia="es-ES"/>
+        </w:rPr>
+        <w:t xml:space="preserve">: </w:t>
+      </w:r>
+      <w:r>
+        <w:rPr>
+          <w:rFonts w:ascii="Arial" w:eastAsiaTheme="minorEastAsia" w:hAnsi="Arial" w:cs="Arial"/>
+          <w:lang w:eastAsia="es-ES"/>
+        </w:rPr>
+        <w:t xml:space="preserve">Un vector </w:t>
+      </w:r>
+      <w:r>
+        <w:rPr>
+          <w:rFonts w:ascii="Cambria Math" w:eastAsiaTheme="minorEastAsia" w:hAnsi="Cambria Math" w:cs="Cambria Math"/>
+          <w:lang w:eastAsia="es-ES"/>
+        </w:rPr>
+        <w:t>𝑣⃗</w:t>
+      </w:r>
+      <w:r>
+        <w:rPr>
+          <w:rFonts w:ascii="Arial" w:eastAsiaTheme="minorEastAsia" w:hAnsi="Arial" w:cs="Arial"/>
+          <w:lang w:eastAsia="es-ES"/>
+        </w:rPr>
+        <w:t xml:space="preserve"> tiene componentes (5,-2). Si ese vector tiene como puntos de</w:t>
+      </w:r>
+      <w:r>
+        <w:rPr>
+          <w:rFonts w:ascii="Arial" w:eastAsiaTheme="minorEastAsia" w:hAnsi="Arial" w:cs="Arial"/>
+          <w:lang w:eastAsia="es-ES"/>
+        </w:rPr>
+        <w:t xml:space="preserve"> </w:t>
+      </w:r>
+      <w:r>
+        <w:rPr>
+          <w:rFonts w:ascii="Arial" w:eastAsiaTheme="minorEastAsia" w:hAnsi="Arial" w:cs="Arial"/>
+          <w:lang w:eastAsia="es-ES"/>
+        </w:rPr>
+        <w:t xml:space="preserve">referencias </w:t>
+      </w:r>
+      <w:r>
+        <w:rPr>
+          <w:rFonts w:ascii="Cambria Math" w:eastAsiaTheme="minorEastAsia" w:hAnsi="Cambria Math" w:cs="Cambria Math"/>
+          <w:lang w:eastAsia="es-ES"/>
+        </w:rPr>
+        <w:t>𝐴</w:t>
+      </w:r>
+      <w:r>
+        <w:rPr>
+          <w:rFonts w:ascii="Arial" w:eastAsiaTheme="minorEastAsia" w:hAnsi="Arial" w:cs="Arial"/>
+          <w:lang w:eastAsia="es-ES"/>
+        </w:rPr>
+        <w:t xml:space="preserve"> y </w:t>
+      </w:r>
+      <w:r>
+        <w:rPr>
+          <w:rFonts w:ascii="Cambria Math" w:eastAsiaTheme="minorEastAsia" w:hAnsi="Cambria Math" w:cs="Cambria Math"/>
+          <w:lang w:eastAsia="es-ES"/>
+        </w:rPr>
+        <w:t>𝐵</w:t>
+      </w:r>
+      <w:r>
+        <w:rPr>
+          <w:rFonts w:ascii="Arial" w:eastAsiaTheme="minorEastAsia" w:hAnsi="Arial" w:cs="Arial"/>
+          <w:lang w:eastAsia="es-ES"/>
+        </w:rPr>
+        <w:t xml:space="preserve">, halle las coordenadas de </w:t>
+      </w:r>
+      <w:r>
+        <w:rPr>
+          <w:rFonts w:ascii="Cambria Math" w:eastAsiaTheme="minorEastAsia" w:hAnsi="Cambria Math" w:cs="Cambria Math"/>
+          <w:lang w:eastAsia="es-ES"/>
+        </w:rPr>
+        <w:t>𝐴</w:t>
+      </w:r>
+      <w:r>
+        <w:rPr>
+          <w:rFonts w:ascii="Arial" w:eastAsiaTheme="minorEastAsia" w:hAnsi="Arial" w:cs="Arial"/>
+          <w:lang w:eastAsia="es-ES"/>
+        </w:rPr>
+        <w:t xml:space="preserve"> si se conoce el extremo </w:t>
+      </w:r>
+      <w:r>
+        <w:rPr>
+          <w:rFonts w:ascii="Cambria Math" w:eastAsiaTheme="minorEastAsia" w:hAnsi="Cambria Math" w:cs="Cambria Math"/>
+          <w:lang w:eastAsia="es-ES"/>
+        </w:rPr>
+        <w:t>𝐵</w:t>
+      </w:r>
+      <w:r>
+        <w:rPr>
+          <w:rFonts w:ascii="Arial" w:eastAsiaTheme="minorEastAsia" w:hAnsi="Arial" w:cs="Arial"/>
+          <w:lang w:eastAsia="es-ES"/>
+        </w:rPr>
+        <w:t xml:space="preserve"> = (12, −3).</w:t>
+      </w:r>
+      <w:r>
+        <w:rPr>
+          <w:rFonts w:ascii="Arial" w:eastAsiaTheme="minorEastAsia" w:hAnsi="Arial" w:cs="Arial"/>
+          <w:lang w:eastAsia="es-ES"/>
+        </w:rPr>
+        <w:cr/>
+      </w:r>
+    </w:p>
+    <w:p>
+      <w:pPr>
+        <w:ind w:left="-142" w:firstLine="850"/>
+        <w:rPr>
+          <w:rFonts w:ascii="Arial" w:hAnsi="Arial" w:cs="Arial"/>
+          <w:lang w:eastAsia="es-ES"/>
+        </w:rPr>
+      </w:pPr>
+      <m:oMathPara>
+        <m:oMathParaPr>
+          <m:jc m:val="left"/>
+        </m:oMathParaPr>
+        <m:oMath>
+          <m:acc>
+            <m:accPr>
+              <m:chr m:val="⃗"/>
+              <m:ctrlPr>
+                <w:rPr>
+                  <w:rFonts w:ascii="Cambria Math" w:hAnsi="Cambria Math" w:cs="Cambria Math"/>
+                  <w:b/>
+                  <w:bCs/>
+                  <w:lang w:eastAsia="es-ES"/>
+                </w:rPr>
+              </m:ctrlPr>
+            </m:accPr>
+            <m:e>
+              <m:r>
+                <m:rPr>
+                  <m:sty m:val="b"/>
+                </m:rPr>
+                <w:rPr>
+                  <w:rFonts w:ascii="Cambria Math" w:hAnsi="Cambria Math" w:cs="Arial"/>
+                  <w:lang w:eastAsia="es-ES"/>
+                </w:rPr>
+                <m:t>V</m:t>
+              </m:r>
+              <m:r>
+                <m:rPr>
+                  <m:sty m:val="b"/>
+                </m:rPr>
+                <w:rPr>
+                  <w:rFonts w:ascii="Cambria Math" w:hAnsi="Cambria Math" w:cs="Arial"/>
+                  <w:lang w:eastAsia="es-ES"/>
+                </w:rPr>
+                <m:t xml:space="preserve"> </m:t>
+              </m:r>
+              <m:ctrlPr>
+                <w:rPr>
+                  <w:rFonts w:ascii="Cambria Math" w:hAnsi="Cambria Math" w:cs="Arial"/>
+                  <w:b/>
+                  <w:bCs/>
+                  <w:lang w:eastAsia="es-ES"/>
+                </w:rPr>
+              </m:ctrlPr>
+            </m:e>
+          </m:acc>
+          <m:r>
+            <m:rPr>
+              <m:sty m:val="bi"/>
+            </m:rPr>
+            <w:rPr>
+              <w:rFonts w:ascii="Cambria Math" w:hAnsi="Cambria Math" w:cs="Arial"/>
+              <w:lang w:eastAsia="es-ES"/>
+            </w:rPr>
+            <m:t>=(</m:t>
+          </m:r>
+          <m:r>
+            <m:rPr>
+              <m:sty m:val="bi"/>
+            </m:rPr>
+            <w:rPr>
+              <w:rFonts w:ascii="Cambria Math" w:hAnsi="Cambria Math" w:cs="Arial"/>
+              <w:lang w:eastAsia="es-ES"/>
+            </w:rPr>
+            <m:t>5</m:t>
+          </m:r>
+          <m:r>
+            <m:rPr>
+              <m:sty m:val="bi"/>
+            </m:rPr>
+            <w:rPr>
+              <w:rFonts w:ascii="Cambria Math" w:hAnsi="Cambria Math" w:cs="Arial"/>
+              <w:lang w:eastAsia="es-ES"/>
+            </w:rPr>
+            <m:t xml:space="preserve">, </m:t>
+          </m:r>
+          <m:r>
+            <m:rPr>
+              <m:sty m:val="bi"/>
+            </m:rPr>
+            <w:rPr>
+              <w:rFonts w:ascii="Cambria Math" w:hAnsi="Cambria Math" w:cs="Arial"/>
+              <w:lang w:eastAsia="es-ES"/>
+            </w:rPr>
+            <m:t>-</m:t>
+          </m:r>
+          <m:r>
+            <m:rPr>
+              <m:sty m:val="bi"/>
+            </m:rPr>
+            <w:rPr>
+              <w:rFonts w:ascii="Cambria Math" w:hAnsi="Cambria Math" w:cs="Arial"/>
+              <w:lang w:eastAsia="es-ES"/>
+            </w:rPr>
+            <m:t>2</m:t>
+          </m:r>
+          <m:r>
+            <m:rPr>
+              <m:sty m:val="bi"/>
+            </m:rPr>
+            <w:rPr>
+              <w:rFonts w:ascii="Cambria Math" w:hAnsi="Cambria Math" w:cs="Arial"/>
+              <w:lang w:eastAsia="es-ES"/>
+            </w:rPr>
+            <m:t>)</m:t>
+          </m:r>
+        </m:oMath>
+      </m:oMathPara>
+    </w:p>
+    <w:p>
+      <w:pPr>
+        <w:pStyle w:val="Prrafodelista"/>
+        <w:numPr>
+          <w:ilvl w:val="0"/>
+          <w:numId w:val="21"/>
+        </w:numPr>
+        <w:rPr>
+          <w:rFonts w:ascii="Arial" w:hAnsi="Arial" w:cs="Arial"/>
+          <w:lang w:eastAsia="es-ES"/>
+        </w:rPr>
+      </w:pPr>
+      <w:r>
+        <w:rPr>
+          <w:rFonts w:ascii="Arial" w:hAnsi="Arial" w:cs="Arial"/>
+          <w:lang w:eastAsia="es-ES"/>
+        </w:rPr>
+        <w:t xml:space="preserve">Punto A= </w:t>
+      </w:r>
+      <w:r>
+        <w:rPr>
+          <w:rFonts w:ascii="Arial" w:hAnsi="Arial" w:cs="Arial"/>
+          <w:lang w:eastAsia="es-ES"/>
+        </w:rPr>
+        <w:t xml:space="preserve"> ?</w:t>
+      </w:r>
+    </w:p>
+    <w:p>
+      <w:pPr>
+        <w:pStyle w:val="Prrafodelista"/>
+        <w:numPr>
+          <w:ilvl w:val="0"/>
+          <w:numId w:val="21"/>
+        </w:numPr>
+        <w:rPr>
+          <w:rFonts w:ascii="Arial" w:hAnsi="Arial" w:cs="Arial"/>
+          <w:lang w:eastAsia="es-ES"/>
+        </w:rPr>
+      </w:pPr>
+      <w:r>
+        <w:rPr>
+          <w:rFonts w:ascii="Arial" w:hAnsi="Arial" w:cs="Arial"/>
+          <w:noProof/>
+          <w:lang w:eastAsia="es-ES"/>
+        </w:rPr>
+        <mc:AlternateContent>
+          <mc:Choice Requires="wps">
+            <w:drawing>
+              <wp:anchor distT="0" distB="0" distL="114300" distR="114300" simplePos="0" relativeHeight="251665408" behindDoc="0" locked="0" layoutInCell="1" allowOverlap="1" wp14:anchorId="66989173" wp14:editId="6B36117E">
+                <wp:simplePos x="0" y="0"/>
+                <wp:positionH relativeFrom="column">
+                  <wp:posOffset>501015</wp:posOffset>
+                </wp:positionH>
+                <wp:positionV relativeFrom="paragraph">
+                  <wp:posOffset>1412875</wp:posOffset>
+                </wp:positionV>
+                <wp:extent cx="1057275" cy="390525"/>
+                <wp:effectExtent l="19050" t="19050" r="28575" b="28575"/>
+                <wp:wrapNone/>
+                <wp:docPr id="1644608792" name="Rectángulo 3"/>
+                <wp:cNvGraphicFramePr/>
+                <a:graphic xmlns:a="http://schemas.openxmlformats.org/drawingml/2006/main">
+                  <a:graphicData uri="http://schemas.microsoft.com/office/word/2010/wordprocessingShape">
+                    <wps:wsp>
+                      <wps:cNvSpPr/>
+                      <wps:spPr>
+                        <a:xfrm>
+                          <a:off x="0" y="0"/>
+                          <a:ext cx="1057275" cy="390525"/>
+                        </a:xfrm>
+                        <a:prstGeom prst="rect">
+                          <a:avLst/>
+                        </a:prstGeom>
+                        <a:noFill/>
+                        <a:ln w="28575">
+                          <a:solidFill>
+                            <a:schemeClr val="accent4">
+                              <a:lumMod val="75000"/>
+                            </a:schemeClr>
+                          </a:solidFill>
+                        </a:ln>
+                      </wps:spPr>
+                      <wps:style>
+                        <a:lnRef idx="2">
+                          <a:schemeClr val="accent1">
+                            <a:shade val="15000"/>
+                          </a:schemeClr>
+                        </a:lnRef>
+                        <a:fillRef idx="1">
+                          <a:schemeClr val="accent1"/>
+                        </a:fillRef>
+                        <a:effectRef idx="0">
+                          <a:schemeClr val="accent1"/>
+                        </a:effectRef>
+                        <a:fontRef idx="minor">
+                          <a:schemeClr val="lt1"/>
+                        </a:fontRef>
+                      </wps:style>
+                      <wps:bodyPr rot="0" spcFirstLastPara="0" vertOverflow="overflow" horzOverflow="overflow" vert="horz" wrap="square" lIns="91440" tIns="45720" rIns="91440" bIns="45720" numCol="1" spcCol="0" rtlCol="0" fromWordArt="0" anchor="ctr" anchorCtr="0" forceAA="0" compatLnSpc="1">
+                        <a:prstTxWarp prst="textNoShape">
+                          <a:avLst/>
+                        </a:prstTxWarp>
+                        <a:noAutofit/>
+                      </wps:bodyPr>
+                    </wps:wsp>
+                  </a:graphicData>
+                </a:graphic>
+              </wp:anchor>
+            </w:drawing>
+          </mc:Choice>
+          <mc:Fallback>
+            <w:pict>
+              <v:rect w14:anchorId="63CA66BE" id="Rectángulo 3" o:spid="_x0000_s1026" style="position:absolute;margin-left:39.45pt;margin-top:111.25pt;width:83.25pt;height:30.75pt;z-index:251665408;visibility:visible;mso-wrap-style:square;mso-wrap-distance-left:9pt;mso-wrap-distance-top:0;mso-wrap-distance-right:9pt;mso-wrap-distance-bottom:0;mso-position-horizontal:absolute;mso-position-horizontal-relative:text;mso-position-vertical:absolute;mso-position-vertical-relative:text;v-text-anchor:middle" o:gfxdata="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" filled="f" strokecolor="#bf8f00 [2407]" strokeweight="2.25pt"/>
+            </w:pict>
+          </mc:Fallback>
+        </mc:AlternateContent>
+      </w:r>
+      <w:r>
+        <w:rPr>
+          <w:rFonts w:ascii="Arial" w:hAnsi="Arial" w:cs="Arial"/>
+          <w:lang w:eastAsia="es-ES"/>
+        </w:rPr>
+        <w:t>Punto B= (</w:t>
+      </w:r>
+      <w:r>
+        <w:rPr>
+          <w:rFonts w:ascii="Arial" w:hAnsi="Arial" w:cs="Arial"/>
+          <w:lang w:eastAsia="es-ES"/>
+        </w:rPr>
+        <w:t>12</w:t>
+      </w:r>
+      <w:r>
+        <w:rPr>
+          <w:rFonts w:ascii="Arial" w:hAnsi="Arial" w:cs="Arial"/>
+          <w:lang w:eastAsia="es-ES"/>
+        </w:rPr>
+        <w:t xml:space="preserve">, </w:t>
+      </w:r>
+      <w:r>
+        <w:rPr>
+          <w:rFonts w:ascii="Arial" w:hAnsi="Arial" w:cs="Arial"/>
+          <w:lang w:eastAsia="es-ES"/>
+        </w:rPr>
+        <w:t>-3</w:t>
+      </w:r>
+      <w:r>
+        <w:rPr>
+          <w:rFonts w:ascii="Arial" w:hAnsi="Arial" w:cs="Arial"/>
+          <w:lang w:eastAsia="es-ES"/>
+        </w:rPr>
+        <w:t>)</w:t>
+      </w:r>
+    </w:p>
+    <w:p>
+      <w:pPr>
+        <w:ind w:left="1068"/>
+        <w:rPr>
+          <w:rFonts w:ascii="Arial" w:eastAsiaTheme="minorEastAsia" w:hAnsi="Arial" w:cs="Arial"/>
+          <w:b/>
+          <w:bCs/>
+          <w:lang w:eastAsia="es-ES"/>
+        </w:rPr>
+      </w:pPr>
+      <m:oMathPara>
+        <m:oMathParaPr>
+          <m:jc m:val="left"/>
+        </m:oMathParaPr>
+        <m:oMath>
+          <m:acc>
+            <m:accPr>
+              <m:chr m:val="⃗"/>
+              <m:ctrlPr>
+                <w:rPr>
+                  <w:rFonts w:ascii="Cambria Math" w:hAnsi="Cambria Math" w:cs="Cambria Math"/>
+                  <w:b/>
+                  <w:bCs/>
+                  <w:lang w:eastAsia="es-ES"/>
+                </w:rPr>
+              </m:ctrlPr>
+            </m:accPr>
+            <m:e>
+              <m:r>
+                <m:rPr>
+                  <m:sty m:val="b"/>
+                </m:rPr>
+                <w:rPr>
+                  <w:rFonts w:ascii="Cambria Math" w:hAnsi="Cambria Math" w:cs="Arial"/>
+                  <w:lang w:eastAsia="es-ES"/>
+                </w:rPr>
+                <m:t>V</m:t>
+              </m:r>
+              <m:r>
+                <m:rPr>
+                  <m:sty m:val="b"/>
+                </m:rPr>
+                <w:rPr>
+                  <w:rFonts w:ascii="Cambria Math" w:hAnsi="Cambria Math" w:cs="Arial"/>
+                  <w:lang w:eastAsia="es-ES"/>
+                </w:rPr>
+                <m:t xml:space="preserve"> </m:t>
+              </m:r>
+              <m:ctrlPr>
+                <w:rPr>
+                  <w:rFonts w:ascii="Cambria Math" w:hAnsi="Cambria Math" w:cs="Arial"/>
+                  <w:b/>
+                  <w:bCs/>
+                  <w:lang w:eastAsia="es-ES"/>
+                </w:rPr>
+              </m:ctrlPr>
+            </m:e>
+          </m:acc>
+          <m:r>
+            <m:rPr>
+              <m:sty m:val="bi"/>
+            </m:rPr>
+            <w:rPr>
+              <w:rFonts w:ascii="Cambria Math" w:hAnsi="Cambria Math" w:cs="Arial"/>
+              <w:lang w:eastAsia="es-ES"/>
+            </w:rPr>
+            <m:t>=B-A</m:t>
+          </m:r>
+        </m:oMath>
+      </m:oMathPara>
+    </w:p>
+    <w:p>
+      <w:pPr>
+        <w:ind w:left="1068"/>
+        <w:rPr>
+          <w:rFonts w:ascii="Arial" w:eastAsiaTheme="minorEastAsia" w:hAnsi="Arial" w:cs="Arial"/>
+          <w:b/>
+          <w:bCs/>
+          <w:lang w:eastAsia="es-ES"/>
+        </w:rPr>
+      </w:pPr>
+      <m:oMathPara>
+        <m:oMathParaPr>
+          <m:jc m:val="left"/>
+        </m:oMathParaPr>
+        <m:oMath>
+          <m:acc>
+            <m:accPr>
+              <m:chr m:val="⃗"/>
+              <m:ctrlPr>
+                <w:rPr>
+                  <w:rFonts w:ascii="Cambria Math" w:hAnsi="Cambria Math" w:cs="Cambria Math"/>
+                  <w:b/>
+                  <w:bCs/>
+                  <w:lang w:eastAsia="es-ES"/>
+                </w:rPr>
+              </m:ctrlPr>
+            </m:accPr>
+            <m:e>
+              <m:r>
+                <m:rPr>
+                  <m:sty m:val="b"/>
+                </m:rPr>
+                <w:rPr>
+                  <w:rFonts w:ascii="Cambria Math" w:hAnsi="Cambria Math" w:cs="Arial"/>
+                  <w:lang w:eastAsia="es-ES"/>
+                </w:rPr>
+                <m:t>V</m:t>
+              </m:r>
+              <m:ctrlPr>
+                <w:rPr>
+                  <w:rFonts w:ascii="Cambria Math" w:hAnsi="Cambria Math" w:cs="Arial"/>
+                  <w:b/>
+                  <w:bCs/>
+                  <w:lang w:eastAsia="es-ES"/>
+                </w:rPr>
+              </m:ctrlPr>
+            </m:e>
+          </m:acc>
+          <m:r>
+            <m:rPr>
+              <m:sty m:val="bi"/>
+            </m:rPr>
+            <w:rPr>
+              <w:rFonts w:ascii="Cambria Math" w:hAnsi="Cambria Math" w:cs="Arial"/>
+              <w:lang w:eastAsia="es-ES"/>
+            </w:rPr>
+            <m:t>+A</m:t>
+          </m:r>
+          <m:r>
+            <m:rPr>
+              <m:sty m:val="bi"/>
+            </m:rPr>
+            <w:rPr>
+              <w:rFonts w:ascii="Cambria Math" w:hAnsi="Cambria Math" w:cs="Arial"/>
+              <w:lang w:eastAsia="es-ES"/>
+            </w:rPr>
+            <m:t>=</m:t>
+          </m:r>
+          <m:r>
+            <m:rPr>
+              <m:sty m:val="bi"/>
+            </m:rPr>
+            <w:rPr>
+              <w:rFonts w:ascii="Cambria Math" w:hAnsi="Cambria Math" w:cs="Arial"/>
+              <w:lang w:eastAsia="es-ES"/>
+            </w:rPr>
+            <m:t>B</m:t>
+          </m:r>
+        </m:oMath>
+      </m:oMathPara>
+    </w:p>
+    <w:p>
+      <w:pPr>
+        <w:ind w:left="1068"/>
+        <w:rPr>
+          <w:rFonts w:ascii="Arial" w:eastAsiaTheme="minorEastAsia" w:hAnsi="Arial" w:cs="Arial"/>
+          <w:b/>
+          <w:bCs/>
+          <w:lang w:eastAsia="es-ES"/>
+        </w:rPr>
+      </w:pPr>
+      <m:oMathPara>
+        <m:oMathParaPr>
+          <m:jc m:val="left"/>
+        </m:oMathParaPr>
+        <m:oMath>
+          <m:r>
+            <m:rPr>
+              <m:sty m:val="bi"/>
+            </m:rPr>
+            <w:rPr>
+              <w:rFonts w:ascii="Cambria Math" w:hAnsi="Cambria Math" w:cs="Arial"/>
+              <w:lang w:eastAsia="es-ES"/>
+            </w:rPr>
+            <m:t>A</m:t>
+          </m:r>
+          <m:r>
+            <m:rPr>
+              <m:sty m:val="bi"/>
+            </m:rPr>
+            <w:rPr>
+              <w:rFonts w:ascii="Cambria Math" w:hAnsi="Cambria Math" w:cs="Arial"/>
+              <w:lang w:eastAsia="es-ES"/>
+            </w:rPr>
+            <m:t>=</m:t>
+          </m:r>
+          <m:r>
+            <m:rPr>
+              <m:sty m:val="bi"/>
+            </m:rPr>
+            <w:rPr>
+              <w:rFonts w:ascii="Cambria Math" w:hAnsi="Cambria Math" w:cs="Arial"/>
+              <w:lang w:eastAsia="es-ES"/>
+            </w:rPr>
+            <m:t>B</m:t>
+          </m:r>
+          <m:r>
+            <m:rPr>
+              <m:sty m:val="bi"/>
+            </m:rPr>
+            <w:rPr>
+              <w:rFonts w:ascii="Cambria Math" w:hAnsi="Cambria Math" w:cs="Arial"/>
+              <w:lang w:eastAsia="es-ES"/>
+            </w:rPr>
+            <m:t>-</m:t>
+          </m:r>
+          <m:acc>
+            <m:accPr>
+              <m:chr m:val="⃗"/>
+              <m:ctrlPr>
+                <w:rPr>
+                  <w:rFonts w:ascii="Cambria Math" w:hAnsi="Cambria Math" w:cs="Cambria Math"/>
+                  <w:b/>
+                  <w:bCs/>
+                  <w:lang w:eastAsia="es-ES"/>
+                </w:rPr>
+              </m:ctrlPr>
+            </m:accPr>
+            <m:e>
+              <m:r>
+                <m:rPr>
+                  <m:sty m:val="b"/>
+                </m:rPr>
+                <w:rPr>
+                  <w:rFonts w:ascii="Cambria Math" w:hAnsi="Cambria Math" w:cs="Arial"/>
+                  <w:lang w:eastAsia="es-ES"/>
+                </w:rPr>
+                <m:t>V</m:t>
+              </m:r>
+              <m:ctrlPr>
+                <w:rPr>
+                  <w:rFonts w:ascii="Cambria Math" w:hAnsi="Cambria Math" w:cs="Arial"/>
+                  <w:b/>
+                  <w:bCs/>
+                  <w:lang w:eastAsia="es-ES"/>
+                </w:rPr>
+              </m:ctrlPr>
+            </m:e>
+          </m:acc>
+        </m:oMath>
+      </m:oMathPara>
+    </w:p>
+    <w:p>
+      <w:pPr>
+        <w:ind w:left="1068"/>
+        <w:rPr>
+          <w:rFonts w:ascii="Arial" w:eastAsiaTheme="minorEastAsia" w:hAnsi="Arial" w:cs="Arial"/>
+          <w:b/>
+          <w:bCs/>
+          <w:lang w:eastAsia="es-ES"/>
+        </w:rPr>
+      </w:pPr>
+      <m:oMathPara>
+        <m:oMathParaPr>
+          <m:jc m:val="left"/>
+        </m:oMathParaPr>
+        <m:oMath>
+          <m:r>
+            <m:rPr>
+              <m:sty m:val="bi"/>
+            </m:rPr>
+            <w:rPr>
+              <w:rFonts w:ascii="Cambria Math" w:hAnsi="Cambria Math" w:cs="Cambria Math"/>
+              <w:lang w:eastAsia="es-ES"/>
+            </w:rPr>
+            <m:t>A=</m:t>
+          </m:r>
+          <m:d>
+            <m:dPr>
+              <m:ctrlPr>
+                <w:rPr>
+                  <w:rFonts w:ascii="Cambria Math" w:hAnsi="Cambria Math" w:cs="Cambria Math"/>
+                  <w:b/>
+                  <w:bCs/>
+                  <w:i/>
+                  <w:lang w:eastAsia="es-ES"/>
+                </w:rPr>
+              </m:ctrlPr>
+            </m:dPr>
+            <m:e>
+              <m:r>
+                <m:rPr>
+                  <m:sty m:val="bi"/>
+                </m:rPr>
+                <w:rPr>
+                  <w:rFonts w:ascii="Cambria Math" w:hAnsi="Cambria Math" w:cs="Cambria Math"/>
+                  <w:lang w:eastAsia="es-ES"/>
+                </w:rPr>
+                <m:t>12,-3</m:t>
+              </m:r>
+            </m:e>
+          </m:d>
+          <m:r>
+            <m:rPr>
+              <m:sty m:val="bi"/>
+            </m:rPr>
+            <w:rPr>
+              <w:rFonts w:ascii="Cambria Math" w:hAnsi="Cambria Math" w:cs="Cambria Math"/>
+              <w:lang w:eastAsia="es-ES"/>
+            </w:rPr>
+            <m:t>-(5,-2)</m:t>
+          </m:r>
+        </m:oMath>
+      </m:oMathPara>
+    </w:p>
+    <w:p>
+      <w:pPr>
+        <w:ind w:left="1068"/>
+        <w:rPr>
+          <w:rFonts w:ascii="Arial" w:eastAsiaTheme="minorEastAsia" w:hAnsi="Arial" w:cs="Arial"/>
+          <w:b/>
+          <w:bCs/>
+          <w:lang w:eastAsia="es-ES"/>
+        </w:rPr>
+      </w:pPr>
+      <m:oMathPara>
+        <m:oMathParaPr>
+          <m:jc m:val="left"/>
+        </m:oMathParaPr>
+        <m:oMath>
+          <m:r>
+            <m:rPr>
+              <m:sty m:val="bi"/>
+            </m:rPr>
+            <w:rPr>
+              <w:rFonts w:ascii="Cambria Math" w:hAnsi="Cambria Math" w:cs="Cambria Math"/>
+              <w:lang w:eastAsia="es-ES"/>
+            </w:rPr>
+            <m:t>A=</m:t>
+          </m:r>
+          <m:d>
+            <m:dPr>
+              <m:ctrlPr>
+                <w:rPr>
+                  <w:rFonts w:ascii="Cambria Math" w:hAnsi="Cambria Math" w:cs="Cambria Math"/>
+                  <w:b/>
+                  <w:bCs/>
+                  <w:i/>
+                  <w:lang w:eastAsia="es-ES"/>
+                </w:rPr>
+              </m:ctrlPr>
+            </m:dPr>
+            <m:e>
+              <m:r>
+                <m:rPr>
+                  <m:sty m:val="bi"/>
+                </m:rPr>
+                <w:rPr>
+                  <w:rFonts w:ascii="Cambria Math" w:hAnsi="Cambria Math" w:cs="Cambria Math"/>
+                  <w:lang w:eastAsia="es-ES"/>
+                </w:rPr>
+                <m:t>7</m:t>
+              </m:r>
+              <m:r>
+                <m:rPr>
+                  <m:sty m:val="bi"/>
+                </m:rPr>
+                <w:rPr>
+                  <w:rFonts w:ascii="Cambria Math" w:hAnsi="Cambria Math" w:cs="Cambria Math"/>
+                  <w:lang w:eastAsia="es-ES"/>
+                </w:rPr>
+                <m:t>,-</m:t>
+              </m:r>
+              <m:r>
+                <m:rPr>
+                  <m:sty m:val="bi"/>
+                </m:rPr>
+                <w:rPr>
+                  <w:rFonts w:ascii="Cambria Math" w:hAnsi="Cambria Math" w:cs="Cambria Math"/>
+                  <w:lang w:eastAsia="es-ES"/>
+                </w:rPr>
+                <m:t>1</m:t>
+              </m:r>
+            </m:e>
+          </m:d>
+        </m:oMath>
+      </m:oMathPara>
+    </w:p>
+    <w:p>
+      <w:pPr>
+        <w:ind w:left="1068"/>
+        <w:rPr>
+          <w:rFonts w:ascii="Arial" w:eastAsiaTheme="minorEastAsia" w:hAnsi="Arial" w:cs="Arial"/>
+          <w:b/>
+          <w:bCs/>
+          <w:lang w:eastAsia="es-ES"/>
+        </w:rPr>
+      </w:pPr>
+    </w:p>
+    <w:p>
+      <w:pPr>
+        <w:rPr>
+          <w:rFonts w:ascii="Arial" w:hAnsi="Arial" w:cs="Arial"/>
+          <w:lang w:eastAsia="es-ES"/>
+        </w:rPr>
+      </w:pPr>
+    </w:p>
+    <w:p>
+      <w:pPr>
+        <w:ind w:left="-709"/>
+        <w:rPr>
+          <w:rFonts w:ascii="Arial" w:eastAsiaTheme="minorEastAsia" w:hAnsi="Arial" w:cs="Arial"/>
+          <w:lang w:eastAsia="es-ES"/>
+        </w:rPr>
+      </w:pPr>
     </w:p>
     <w:sectPr>
       <w:footerReference w:type="default" r:id="rId17"/>

</xml_diff>

<commit_message>
se completo el ejercicio 8 y se realizo el 9
</commit_message>
<xml_diff>
--- a/Trabajo Práctico N1_ Flores, Enzo Javier.docx
+++ b/Trabajo Práctico N1_ Flores, Enzo Javier.docx
@@ -16218,14 +16218,7 @@
               <w:rFonts w:ascii="Cambria Math" w:eastAsiaTheme="minorEastAsia" w:hAnsi="Cambria Math" w:cs="Arial"/>
               <w:lang w:eastAsia="es-ES"/>
             </w:rPr>
-            <m:t>→</m:t>
-          </m:r>
-          <m:r>
-            <w:rPr>
-              <w:rFonts w:ascii="Cambria Math" w:eastAsiaTheme="minorEastAsia" w:hAnsi="Cambria Math" w:cs="Arial"/>
-              <w:lang w:eastAsia="es-ES"/>
-            </w:rPr>
-            <m:t>Posicion despues de 1 seg</m:t>
+            <m:t>→Posicion despues de 1 seg</m:t>
           </m:r>
         </m:oMath>
       </m:oMathPara>
@@ -16262,17 +16255,7 @@
                   <w:rFonts w:ascii="Cambria Math" w:hAnsi="Cambria Math" w:cs="Arial"/>
                   <w:lang w:eastAsia="es-ES"/>
                 </w:rPr>
-                <m:t>P1</m:t>
-              </m:r>
-              <m:r>
-                <m:rPr>
-                  <m:sty m:val="p"/>
-                </m:rPr>
-                <w:rPr>
-                  <w:rFonts w:ascii="Cambria Math" w:hAnsi="Cambria Math" w:cs="Arial"/>
-                  <w:lang w:eastAsia="es-ES"/>
-                </w:rPr>
-                <m:t xml:space="preserve"> </m:t>
+                <m:t xml:space="preserve">P1 </m:t>
               </m:r>
               <m:ctrlPr>
                 <w:rPr>
@@ -16495,17 +16478,7 @@
               <w:rFonts w:ascii="Cambria Math" w:hAnsi="Cambria Math" w:cs="Arial"/>
               <w:lang w:eastAsia="es-ES"/>
             </w:rPr>
-            <m:t>=</m:t>
-          </m:r>
-          <m:r>
-            <m:rPr>
-              <m:sty m:val="p"/>
-            </m:rPr>
-            <w:rPr>
-              <w:rFonts w:ascii="Cambria Math" w:hAnsi="Cambria Math" w:cs="Arial"/>
-              <w:lang w:eastAsia="es-ES"/>
-            </w:rPr>
-            <m:t>2 unidades</m:t>
+            <m:t>=2 unidades</m:t>
           </m:r>
         </m:oMath>
       </m:oMathPara>
@@ -16598,27 +16571,7 @@
                   <w:rFonts w:ascii="Cambria Math" w:hAnsi="Cambria Math" w:cs="Arial"/>
                   <w:lang w:eastAsia="es-ES"/>
                 </w:rPr>
-                <m:t>P</m:t>
-              </m:r>
-              <m:r>
-                <m:rPr>
-                  <m:sty m:val="p"/>
-                </m:rPr>
-                <w:rPr>
-                  <w:rFonts w:ascii="Cambria Math" w:hAnsi="Cambria Math" w:cs="Arial"/>
-                  <w:lang w:eastAsia="es-ES"/>
-                </w:rPr>
-                <m:t>2</m:t>
-              </m:r>
-              <m:r>
-                <m:rPr>
-                  <m:sty m:val="p"/>
-                </m:rPr>
-                <w:rPr>
-                  <w:rFonts w:ascii="Cambria Math" w:hAnsi="Cambria Math" w:cs="Arial"/>
-                  <w:lang w:eastAsia="es-ES"/>
-                </w:rPr>
-                <m:t xml:space="preserve"> </m:t>
+                <m:t xml:space="preserve">P2 </m:t>
               </m:r>
               <m:ctrlPr>
                 <w:rPr>
@@ -16736,49 +16689,7 @@
                   <w:rFonts w:ascii="Cambria Math" w:eastAsiaTheme="minorEastAsia" w:hAnsi="Cambria Math" w:cs="Arial"/>
                   <w:lang w:eastAsia="es-ES"/>
                 </w:rPr>
-                <m:t>3</m:t>
-              </m:r>
-              <m:r>
-                <w:rPr>
-                  <w:rFonts w:ascii="Cambria Math" w:eastAsiaTheme="minorEastAsia" w:hAnsi="Cambria Math" w:cs="Arial"/>
-                  <w:lang w:eastAsia="es-ES"/>
-                </w:rPr>
-                <m:t>.</m:t>
-              </m:r>
-              <m:r>
-                <w:rPr>
-                  <w:rFonts w:ascii="Cambria Math" w:eastAsiaTheme="minorEastAsia" w:hAnsi="Cambria Math" w:cs="Arial"/>
-                  <w:lang w:eastAsia="es-ES"/>
-                </w:rPr>
-                <m:t>3</m:t>
-              </m:r>
-              <m:r>
-                <w:rPr>
-                  <w:rFonts w:ascii="Cambria Math" w:eastAsiaTheme="minorEastAsia" w:hAnsi="Cambria Math" w:cs="Arial"/>
-                  <w:lang w:eastAsia="es-ES"/>
-                </w:rPr>
-                <m:t xml:space="preserve">0, </m:t>
-              </m:r>
-              <m:r>
-                <w:rPr>
-                  <w:rFonts w:ascii="Cambria Math" w:eastAsiaTheme="minorEastAsia" w:hAnsi="Cambria Math" w:cs="Arial"/>
-                  <w:lang w:eastAsia="es-ES"/>
-                </w:rPr>
-                <m:t>1.98</m:t>
-              </m:r>
-              <m:r>
-                <w:rPr>
-                  <w:rFonts w:ascii="Cambria Math" w:eastAsiaTheme="minorEastAsia" w:hAnsi="Cambria Math" w:cs="Arial"/>
-                  <w:lang w:eastAsia="es-ES"/>
-                </w:rPr>
-                <m:t xml:space="preserve">, </m:t>
-              </m:r>
-              <m:r>
-                <w:rPr>
-                  <w:rFonts w:ascii="Cambria Math" w:eastAsiaTheme="minorEastAsia" w:hAnsi="Cambria Math" w:cs="Arial"/>
-                  <w:lang w:eastAsia="es-ES"/>
-                </w:rPr>
-                <m:t>4.64</m:t>
+                <m:t>3.30, 1.98, 4.64</m:t>
               </m:r>
             </m:e>
           </m:d>
@@ -16787,28 +16698,7 @@
               <w:rFonts w:ascii="Cambria Math" w:eastAsiaTheme="minorEastAsia" w:hAnsi="Cambria Math" w:cs="Arial"/>
               <w:lang w:eastAsia="es-ES"/>
             </w:rPr>
-            <m:t>→</m:t>
-          </m:r>
-          <m:r>
-            <w:rPr>
-              <w:rFonts w:ascii="Cambria Math" w:eastAsiaTheme="minorEastAsia" w:hAnsi="Cambria Math" w:cs="Arial"/>
-              <w:lang w:eastAsia="es-ES"/>
-            </w:rPr>
-            <m:t xml:space="preserve">Posicion despues de </m:t>
-          </m:r>
-          <m:r>
-            <w:rPr>
-              <w:rFonts w:ascii="Cambria Math" w:eastAsiaTheme="minorEastAsia" w:hAnsi="Cambria Math" w:cs="Arial"/>
-              <w:lang w:eastAsia="es-ES"/>
-            </w:rPr>
-            <m:t>3</m:t>
-          </m:r>
-          <m:r>
-            <w:rPr>
-              <w:rFonts w:ascii="Cambria Math" w:eastAsiaTheme="minorEastAsia" w:hAnsi="Cambria Math" w:cs="Arial"/>
-              <w:lang w:eastAsia="es-ES"/>
-            </w:rPr>
-            <m:t xml:space="preserve"> seg</m:t>
+            <m:t>→Posicion despues de 3 seg</m:t>
           </m:r>
         </m:oMath>
       </m:oMathPara>
@@ -16845,27 +16735,7 @@
                   <w:rFonts w:ascii="Cambria Math" w:hAnsi="Cambria Math" w:cs="Arial"/>
                   <w:lang w:eastAsia="es-ES"/>
                 </w:rPr>
-                <m:t>P</m:t>
-              </m:r>
-              <m:r>
-                <m:rPr>
-                  <m:sty m:val="p"/>
-                </m:rPr>
-                <w:rPr>
-                  <w:rFonts w:ascii="Cambria Math" w:hAnsi="Cambria Math" w:cs="Arial"/>
-                  <w:lang w:eastAsia="es-ES"/>
-                </w:rPr>
-                <m:t>2</m:t>
-              </m:r>
-              <m:r>
-                <m:rPr>
-                  <m:sty m:val="p"/>
-                </m:rPr>
-                <w:rPr>
-                  <w:rFonts w:ascii="Cambria Math" w:hAnsi="Cambria Math" w:cs="Arial"/>
-                  <w:lang w:eastAsia="es-ES"/>
-                </w:rPr>
-                <m:t xml:space="preserve"> </m:t>
+                <m:t xml:space="preserve">P2 </m:t>
               </m:r>
               <m:ctrlPr>
                 <w:rPr>
@@ -16925,14 +16795,7 @@
                           <w:rFonts w:ascii="Cambria Math" w:eastAsiaTheme="minorEastAsia" w:hAnsi="Cambria Math" w:cs="Arial"/>
                           <w:lang w:eastAsia="es-ES"/>
                         </w:rPr>
-                        <m:t>3.3</m:t>
-                      </m:r>
-                      <m:r>
-                        <w:rPr>
-                          <w:rFonts w:ascii="Cambria Math" w:eastAsiaTheme="minorEastAsia" w:hAnsi="Cambria Math" w:cs="Arial"/>
-                          <w:lang w:eastAsia="es-ES"/>
-                        </w:rPr>
-                        <m:t>0</m:t>
+                        <m:t>3.30</m:t>
                       </m:r>
                     </m:e>
                   </m:d>
@@ -17083,17 +16946,7 @@
                   <w:rFonts w:ascii="Cambria Math" w:hAnsi="Cambria Math" w:cs="Cambria Math"/>
                   <w:lang w:eastAsia="es-ES"/>
                 </w:rPr>
-                <m:t>P</m:t>
-              </m:r>
-              <m:r>
-                <m:rPr>
-                  <m:sty m:val="p"/>
-                </m:rPr>
-                <w:rPr>
-                  <w:rFonts w:ascii="Cambria Math" w:hAnsi="Cambria Math" w:cs="Cambria Math"/>
-                  <w:lang w:eastAsia="es-ES"/>
-                </w:rPr>
-                <m:t>2</m:t>
+                <m:t>P2</m:t>
               </m:r>
             </m:e>
           </m:d>
@@ -17105,17 +16958,7 @@
               <w:rFonts w:ascii="Cambria Math" w:hAnsi="Cambria Math" w:cs="Arial"/>
               <w:lang w:eastAsia="es-ES"/>
             </w:rPr>
-            <m:t>=</m:t>
-          </m:r>
-          <m:r>
-            <m:rPr>
-              <m:sty m:val="p"/>
-            </m:rPr>
-            <w:rPr>
-              <w:rFonts w:ascii="Cambria Math" w:hAnsi="Cambria Math" w:cs="Arial"/>
-              <w:lang w:eastAsia="es-ES"/>
-            </w:rPr>
-            <m:t>6.02 unidades</m:t>
+            <m:t>=6.02 unidades</m:t>
           </m:r>
         </m:oMath>
       </m:oMathPara>
@@ -17427,17 +17270,7 @@
                   <w:rFonts w:ascii="Cambria Math" w:hAnsi="Cambria Math" w:cs="Arial"/>
                   <w:lang w:eastAsia="es-ES"/>
                 </w:rPr>
-                <m:t>V</m:t>
-              </m:r>
-              <m:r>
-                <m:rPr>
-                  <m:sty m:val="b"/>
-                </m:rPr>
-                <w:rPr>
-                  <w:rFonts w:ascii="Cambria Math" w:hAnsi="Cambria Math" w:cs="Arial"/>
-                  <w:lang w:eastAsia="es-ES"/>
-                </w:rPr>
-                <m:t xml:space="preserve"> </m:t>
+                <m:t xml:space="preserve">V </m:t>
               </m:r>
               <m:ctrlPr>
                 <w:rPr>
@@ -17457,57 +17290,7 @@
               <w:rFonts w:ascii="Cambria Math" w:hAnsi="Cambria Math" w:cs="Arial"/>
               <w:lang w:eastAsia="es-ES"/>
             </w:rPr>
-            <m:t>=(</m:t>
-          </m:r>
-          <m:r>
-            <m:rPr>
-              <m:sty m:val="bi"/>
-            </m:rPr>
-            <w:rPr>
-              <w:rFonts w:ascii="Cambria Math" w:hAnsi="Cambria Math" w:cs="Arial"/>
-              <w:lang w:eastAsia="es-ES"/>
-            </w:rPr>
-            <m:t>5</m:t>
-          </m:r>
-          <m:r>
-            <m:rPr>
-              <m:sty m:val="bi"/>
-            </m:rPr>
-            <w:rPr>
-              <w:rFonts w:ascii="Cambria Math" w:hAnsi="Cambria Math" w:cs="Arial"/>
-              <w:lang w:eastAsia="es-ES"/>
-            </w:rPr>
-            <m:t xml:space="preserve">, </m:t>
-          </m:r>
-          <m:r>
-            <m:rPr>
-              <m:sty m:val="bi"/>
-            </m:rPr>
-            <w:rPr>
-              <w:rFonts w:ascii="Cambria Math" w:hAnsi="Cambria Math" w:cs="Arial"/>
-              <w:lang w:eastAsia="es-ES"/>
-            </w:rPr>
-            <m:t>-</m:t>
-          </m:r>
-          <m:r>
-            <m:rPr>
-              <m:sty m:val="bi"/>
-            </m:rPr>
-            <w:rPr>
-              <w:rFonts w:ascii="Cambria Math" w:hAnsi="Cambria Math" w:cs="Arial"/>
-              <w:lang w:eastAsia="es-ES"/>
-            </w:rPr>
-            <m:t>2</m:t>
-          </m:r>
-          <m:r>
-            <m:rPr>
-              <m:sty m:val="bi"/>
-            </m:rPr>
-            <w:rPr>
-              <w:rFonts w:ascii="Cambria Math" w:hAnsi="Cambria Math" w:cs="Arial"/>
-              <w:lang w:eastAsia="es-ES"/>
-            </w:rPr>
-            <m:t>)</m:t>
+            <m:t>=(5, -2)</m:t>
           </m:r>
         </m:oMath>
       </m:oMathPara>
@@ -17529,7 +17312,15 @@
           <w:rFonts w:ascii="Arial" w:hAnsi="Arial" w:cs="Arial"/>
           <w:lang w:eastAsia="es-ES"/>
         </w:rPr>
-        <w:t xml:space="preserve">Punto A= </w:t>
+        <w:t>Punto A</w:t>
+      </w:r>
+      <w:proofErr w:type="gramStart"/>
+      <w:r>
+        <w:rPr>
+          <w:rFonts w:ascii="Arial" w:hAnsi="Arial" w:cs="Arial"/>
+          <w:lang w:eastAsia="es-ES"/>
+        </w:rPr>
+        <w:t xml:space="preserve">= </w:t>
       </w:r>
       <w:r>
         <w:rPr>
@@ -17538,6 +17329,7 @@
         </w:rPr>
         <w:t xml:space="preserve"> ?</w:t>
       </w:r>
+      <w:proofErr w:type="gramEnd"/>
     </w:p>
     <w:p>
       <w:pPr>
@@ -17701,17 +17493,7 @@
                   <w:rFonts w:ascii="Cambria Math" w:hAnsi="Cambria Math" w:cs="Arial"/>
                   <w:lang w:eastAsia="es-ES"/>
                 </w:rPr>
-                <m:t>V</m:t>
-              </m:r>
-              <m:r>
-                <m:rPr>
-                  <m:sty m:val="b"/>
-                </m:rPr>
-                <w:rPr>
-                  <w:rFonts w:ascii="Cambria Math" w:hAnsi="Cambria Math" w:cs="Arial"/>
-                  <w:lang w:eastAsia="es-ES"/>
-                </w:rPr>
-                <m:t xml:space="preserve"> </m:t>
+                <m:t xml:space="preserve">V </m:t>
               </m:r>
               <m:ctrlPr>
                 <w:rPr>
@@ -17792,27 +17574,7 @@
               <w:rFonts w:ascii="Cambria Math" w:hAnsi="Cambria Math" w:cs="Arial"/>
               <w:lang w:eastAsia="es-ES"/>
             </w:rPr>
-            <m:t>+A</m:t>
-          </m:r>
-          <m:r>
-            <m:rPr>
-              <m:sty m:val="bi"/>
-            </m:rPr>
-            <w:rPr>
-              <w:rFonts w:ascii="Cambria Math" w:hAnsi="Cambria Math" w:cs="Arial"/>
-              <w:lang w:eastAsia="es-ES"/>
-            </w:rPr>
-            <m:t>=</m:t>
-          </m:r>
-          <m:r>
-            <m:rPr>
-              <m:sty m:val="bi"/>
-            </m:rPr>
-            <w:rPr>
-              <w:rFonts w:ascii="Cambria Math" w:hAnsi="Cambria Math" w:cs="Arial"/>
-              <w:lang w:eastAsia="es-ES"/>
-            </w:rPr>
-            <m:t>B</m:t>
+            <m:t>+A=B</m:t>
           </m:r>
         </m:oMath>
       </m:oMathPara>
@@ -17840,37 +17602,7 @@
               <w:rFonts w:ascii="Cambria Math" w:hAnsi="Cambria Math" w:cs="Arial"/>
               <w:lang w:eastAsia="es-ES"/>
             </w:rPr>
-            <m:t>A</m:t>
-          </m:r>
-          <m:r>
-            <m:rPr>
-              <m:sty m:val="bi"/>
-            </m:rPr>
-            <w:rPr>
-              <w:rFonts w:ascii="Cambria Math" w:hAnsi="Cambria Math" w:cs="Arial"/>
-              <w:lang w:eastAsia="es-ES"/>
-            </w:rPr>
-            <m:t>=</m:t>
-          </m:r>
-          <m:r>
-            <m:rPr>
-              <m:sty m:val="bi"/>
-            </m:rPr>
-            <w:rPr>
-              <w:rFonts w:ascii="Cambria Math" w:hAnsi="Cambria Math" w:cs="Arial"/>
-              <w:lang w:eastAsia="es-ES"/>
-            </w:rPr>
-            <m:t>B</m:t>
-          </m:r>
-          <m:r>
-            <m:rPr>
-              <m:sty m:val="bi"/>
-            </m:rPr>
-            <w:rPr>
-              <w:rFonts w:ascii="Cambria Math" w:hAnsi="Cambria Math" w:cs="Arial"/>
-              <w:lang w:eastAsia="es-ES"/>
-            </w:rPr>
-            <m:t>-</m:t>
+            <m:t>A=B-</m:t>
           </m:r>
           <m:acc>
             <m:accPr>
@@ -18017,27 +17749,7 @@
                   <w:rFonts w:ascii="Cambria Math" w:hAnsi="Cambria Math" w:cs="Cambria Math"/>
                   <w:lang w:eastAsia="es-ES"/>
                 </w:rPr>
-                <m:t>7</m:t>
-              </m:r>
-              <m:r>
-                <m:rPr>
-                  <m:sty m:val="bi"/>
-                </m:rPr>
-                <w:rPr>
-                  <w:rFonts w:ascii="Cambria Math" w:hAnsi="Cambria Math" w:cs="Cambria Math"/>
-                  <w:lang w:eastAsia="es-ES"/>
-                </w:rPr>
-                <m:t>,-</m:t>
-              </m:r>
-              <m:r>
-                <m:rPr>
-                  <m:sty m:val="bi"/>
-                </m:rPr>
-                <w:rPr>
-                  <w:rFonts w:ascii="Cambria Math" w:hAnsi="Cambria Math" w:cs="Cambria Math"/>
-                  <w:lang w:eastAsia="es-ES"/>
-                </w:rPr>
-                <m:t>1</m:t>
+                <m:t>7,-1</m:t>
               </m:r>
             </m:e>
           </m:d>
@@ -18062,6 +17774,63 @@
           <w:lang w:eastAsia="es-ES"/>
         </w:rPr>
       </w:pPr>
+      <w:r>
+        <w:rPr>
+          <w:noProof/>
+        </w:rPr>
+        <w:lastRenderedPageBreak/>
+        <w:drawing>
+          <wp:inline distT="0" distB="0" distL="0" distR="0" wp14:anchorId="7AA832B9" wp14:editId="2D7E089F">
+            <wp:extent cx="5766828" cy="2657475"/>
+            <wp:effectExtent l="0" t="0" r="5715" b="0"/>
+            <wp:docPr id="552808507" name="Imagen 1"/>
+            <wp:cNvGraphicFramePr>
+              <a:graphicFrameLocks xmlns:a="http://schemas.openxmlformats.org/drawingml/2006/main" noChangeAspect="1"/>
+            </wp:cNvGraphicFramePr>
+            <a:graphic xmlns:a="http://schemas.openxmlformats.org/drawingml/2006/main">
+              <a:graphicData uri="http://schemas.openxmlformats.org/drawingml/2006/picture">
+                <pic:pic xmlns:pic="http://schemas.openxmlformats.org/drawingml/2006/picture">
+                  <pic:nvPicPr>
+                    <pic:cNvPr id="0" name="Picture 1"/>
+                    <pic:cNvPicPr>
+                      <a:picLocks noChangeAspect="1" noChangeArrowheads="1"/>
+                    </pic:cNvPicPr>
+                  </pic:nvPicPr>
+                  <pic:blipFill rotWithShape="1">
+                    <a:blip r:embed="rId17">
+                      <a:extLst>
+                        <a:ext uri="{28A0092B-C50C-407E-A947-70E740481C1C}">
+                          <a14:useLocalDpi xmlns:a14="http://schemas.microsoft.com/office/drawing/2010/main" val="0"/>
+                        </a:ext>
+                      </a:extLst>
+                    </a:blip>
+                    <a:srcRect r="5457" b="18714"/>
+                    <a:stretch/>
+                  </pic:blipFill>
+                  <pic:spPr bwMode="auto">
+                    <a:xfrm>
+                      <a:off x="0" y="0"/>
+                      <a:ext cx="5770311" cy="2659080"/>
+                    </a:xfrm>
+                    <a:prstGeom prst="rect">
+                      <a:avLst/>
+                    </a:prstGeom>
+                    <a:noFill/>
+                    <a:ln>
+                      <a:noFill/>
+                    </a:ln>
+                    <a:extLst>
+                      <a:ext uri="{53640926-AAD7-44D8-BBD7-CCE9431645EC}">
+                        <a14:shadowObscured xmlns:a14="http://schemas.microsoft.com/office/drawing/2010/main"/>
+                      </a:ext>
+                    </a:extLst>
+                  </pic:spPr>
+                </pic:pic>
+              </a:graphicData>
+            </a:graphic>
+          </wp:inline>
+        </w:drawing>
+      </w:r>
     </w:p>
     <w:p>
       <w:pPr>
@@ -18072,9 +17841,1661 @@
         </w:rPr>
       </w:pPr>
     </w:p>
+    <w:p>
+      <w:pPr>
+        <w:ind w:left="-709"/>
+        <w:rPr>
+          <w:rFonts w:ascii="Arial" w:eastAsiaTheme="minorEastAsia" w:hAnsi="Arial" w:cs="Arial"/>
+          <w:lang w:eastAsia="es-ES"/>
+        </w:rPr>
+      </w:pPr>
+      <w:r>
+        <w:rPr>
+          <w:rFonts w:ascii="Arial" w:eastAsiaTheme="minorEastAsia" w:hAnsi="Arial" w:cs="Arial"/>
+          <w:b/>
+          <w:bCs/>
+          <w:lang w:eastAsia="es-ES"/>
+        </w:rPr>
+        <w:t>Ejercicio 9</w:t>
+      </w:r>
+      <w:r>
+        <w:rPr>
+          <w:rFonts w:ascii="Arial" w:eastAsiaTheme="minorEastAsia" w:hAnsi="Arial" w:cs="Arial"/>
+          <w:lang w:eastAsia="es-ES"/>
+        </w:rPr>
+        <w:t xml:space="preserve">: </w:t>
+      </w:r>
+      <w:r>
+        <w:rPr>
+          <w:rFonts w:ascii="Arial" w:eastAsiaTheme="minorEastAsia" w:hAnsi="Arial" w:cs="Arial"/>
+          <w:lang w:eastAsia="es-ES"/>
+        </w:rPr>
+        <w:t xml:space="preserve">Sean los vectores </w:t>
+      </w:r>
+      <m:oMath>
+        <m:acc>
+          <m:accPr>
+            <m:chr m:val="⃗"/>
+            <m:ctrlPr>
+              <w:rPr>
+                <w:rFonts w:ascii="Cambria Math" w:hAnsi="Cambria Math" w:cs="Cambria Math"/>
+                <w:lang w:eastAsia="es-ES"/>
+              </w:rPr>
+            </m:ctrlPr>
+          </m:accPr>
+          <m:e>
+            <m:r>
+              <m:rPr>
+                <m:sty m:val="p"/>
+              </m:rPr>
+              <w:rPr>
+                <w:rFonts w:ascii="Cambria Math" w:hAnsi="Cambria Math" w:cs="Arial"/>
+                <w:lang w:eastAsia="es-ES"/>
+              </w:rPr>
+              <m:t xml:space="preserve">a </m:t>
+            </m:r>
+            <m:ctrlPr>
+              <w:rPr>
+                <w:rFonts w:ascii="Cambria Math" w:hAnsi="Cambria Math" w:cs="Arial"/>
+                <w:lang w:eastAsia="es-ES"/>
+              </w:rPr>
+            </m:ctrlPr>
+          </m:e>
+        </m:acc>
+      </m:oMath>
+      <w:r>
+        <w:rPr>
+          <w:rFonts w:ascii="Arial" w:eastAsiaTheme="minorEastAsia" w:hAnsi="Arial" w:cs="Arial"/>
+          <w:lang w:eastAsia="es-ES"/>
+        </w:rPr>
+        <w:t xml:space="preserve"> = (3, −1), </w:t>
+      </w:r>
+      <m:oMath>
+        <m:acc>
+          <m:accPr>
+            <m:chr m:val="⃗"/>
+            <m:ctrlPr>
+              <w:rPr>
+                <w:rFonts w:ascii="Cambria Math" w:hAnsi="Cambria Math" w:cs="Cambria Math"/>
+                <w:lang w:eastAsia="es-ES"/>
+              </w:rPr>
+            </m:ctrlPr>
+          </m:accPr>
+          <m:e>
+            <m:r>
+              <m:rPr>
+                <m:sty m:val="p"/>
+              </m:rPr>
+              <w:rPr>
+                <w:rFonts w:ascii="Cambria Math" w:hAnsi="Cambria Math" w:cs="Arial"/>
+                <w:lang w:eastAsia="es-ES"/>
+              </w:rPr>
+              <m:t xml:space="preserve">b </m:t>
+            </m:r>
+            <m:ctrlPr>
+              <w:rPr>
+                <w:rFonts w:ascii="Cambria Math" w:hAnsi="Cambria Math" w:cs="Arial"/>
+                <w:lang w:eastAsia="es-ES"/>
+              </w:rPr>
+            </m:ctrlPr>
+          </m:e>
+        </m:acc>
+      </m:oMath>
+      <w:r>
+        <w:rPr>
+          <w:rFonts w:ascii="Arial" w:eastAsiaTheme="minorEastAsia" w:hAnsi="Arial" w:cs="Arial"/>
+          <w:lang w:eastAsia="es-ES"/>
+        </w:rPr>
+        <w:t xml:space="preserve"> = (−2, −2) y </w:t>
+      </w:r>
+      <m:oMath>
+        <m:acc>
+          <m:accPr>
+            <m:chr m:val="⃗"/>
+            <m:ctrlPr>
+              <w:rPr>
+                <w:rFonts w:ascii="Cambria Math" w:hAnsi="Cambria Math" w:cs="Cambria Math"/>
+                <w:lang w:eastAsia="es-ES"/>
+              </w:rPr>
+            </m:ctrlPr>
+          </m:accPr>
+          <m:e>
+            <m:r>
+              <m:rPr>
+                <m:sty m:val="p"/>
+              </m:rPr>
+              <w:rPr>
+                <w:rFonts w:ascii="Cambria Math" w:hAnsi="Cambria Math" w:cs="Arial"/>
+                <w:lang w:eastAsia="es-ES"/>
+              </w:rPr>
+              <m:t xml:space="preserve">c </m:t>
+            </m:r>
+            <m:ctrlPr>
+              <w:rPr>
+                <w:rFonts w:ascii="Cambria Math" w:hAnsi="Cambria Math" w:cs="Arial"/>
+                <w:lang w:eastAsia="es-ES"/>
+              </w:rPr>
+            </m:ctrlPr>
+          </m:e>
+        </m:acc>
+      </m:oMath>
+      <w:r>
+        <w:rPr>
+          <w:rFonts w:ascii="Arial" w:eastAsiaTheme="minorEastAsia" w:hAnsi="Arial" w:cs="Arial"/>
+          <w:lang w:eastAsia="es-ES"/>
+        </w:rPr>
+        <w:t xml:space="preserve"> = (−3, −1). Calcule</w:t>
+      </w:r>
+      <w:r>
+        <w:rPr>
+          <w:rFonts w:ascii="Arial" w:eastAsiaTheme="minorEastAsia" w:hAnsi="Arial" w:cs="Arial"/>
+          <w:lang w:eastAsia="es-ES"/>
+        </w:rPr>
+        <w:t xml:space="preserve"> </w:t>
+      </w:r>
+      <w:r>
+        <w:rPr>
+          <w:rFonts w:ascii="Arial" w:eastAsiaTheme="minorEastAsia" w:hAnsi="Arial" w:cs="Arial"/>
+          <w:lang w:eastAsia="es-ES"/>
+        </w:rPr>
+        <w:t>geométricamente las siguientes operaciones</w:t>
+      </w:r>
+      <w:r>
+        <w:rPr>
+          <w:rFonts w:ascii="Arial" w:eastAsiaTheme="minorEastAsia" w:hAnsi="Arial" w:cs="Arial"/>
+          <w:lang w:eastAsia="es-ES"/>
+        </w:rPr>
+        <w:t>.</w:t>
+      </w:r>
+    </w:p>
+    <w:p>
+      <w:pPr>
+        <w:ind w:left="-709"/>
+        <w:rPr>
+          <w:rFonts w:ascii="Arial" w:eastAsiaTheme="minorEastAsia" w:hAnsi="Arial" w:cs="Arial"/>
+          <w:lang w:eastAsia="es-ES"/>
+        </w:rPr>
+      </w:pPr>
+      <m:oMathPara>
+        <m:oMathParaPr>
+          <m:jc m:val="left"/>
+        </m:oMathParaPr>
+        <m:oMath>
+          <m:r>
+            <m:rPr>
+              <m:sty m:val="p"/>
+            </m:rPr>
+            <w:rPr>
+              <w:rFonts w:ascii="Cambria Math" w:hAnsi="Cambria Math" w:cs="Cambria Math"/>
+              <w:lang w:eastAsia="es-ES"/>
+            </w:rPr>
+            <m:t>a)</m:t>
+          </m:r>
+          <m:r>
+            <m:rPr>
+              <m:sty m:val="p"/>
+            </m:rPr>
+            <w:rPr>
+              <w:rFonts w:ascii="Cambria Math" w:hAnsi="Cambria Math" w:cs="Arial"/>
+              <w:lang w:eastAsia="es-ES"/>
+            </w:rPr>
+            <m:t xml:space="preserve">= </m:t>
+          </m:r>
+          <m:acc>
+            <m:accPr>
+              <m:chr m:val="⃗"/>
+              <m:ctrlPr>
+                <w:rPr>
+                  <w:rFonts w:ascii="Cambria Math" w:hAnsi="Cambria Math" w:cs="Cambria Math"/>
+                  <w:lang w:eastAsia="es-ES"/>
+                </w:rPr>
+              </m:ctrlPr>
+            </m:accPr>
+            <m:e>
+              <m:r>
+                <m:rPr>
+                  <m:sty m:val="p"/>
+                </m:rPr>
+                <w:rPr>
+                  <w:rFonts w:ascii="Cambria Math" w:hAnsi="Cambria Math" w:cs="Arial"/>
+                  <w:lang w:eastAsia="es-ES"/>
+                </w:rPr>
+                <m:t>a</m:t>
+              </m:r>
+              <m:r>
+                <m:rPr>
+                  <m:sty m:val="p"/>
+                </m:rPr>
+                <w:rPr>
+                  <w:rFonts w:ascii="Cambria Math" w:hAnsi="Cambria Math" w:cs="Arial"/>
+                  <w:lang w:eastAsia="es-ES"/>
+                </w:rPr>
+                <m:t xml:space="preserve"> </m:t>
+              </m:r>
+              <m:ctrlPr>
+                <w:rPr>
+                  <w:rFonts w:ascii="Cambria Math" w:hAnsi="Cambria Math" w:cs="Arial"/>
+                  <w:lang w:eastAsia="es-ES"/>
+                </w:rPr>
+              </m:ctrlPr>
+            </m:e>
+          </m:acc>
+          <m:r>
+            <m:rPr>
+              <m:sty m:val="p"/>
+            </m:rPr>
+            <w:rPr>
+              <w:rFonts w:ascii="Cambria Math" w:hAnsi="Cambria Math" w:cs="Arial"/>
+              <w:lang w:eastAsia="es-ES"/>
+            </w:rPr>
+            <m:t xml:space="preserve">- </m:t>
+          </m:r>
+          <m:acc>
+            <m:accPr>
+              <m:chr m:val="⃗"/>
+              <m:ctrlPr>
+                <w:rPr>
+                  <w:rFonts w:ascii="Cambria Math" w:hAnsi="Cambria Math" w:cs="Cambria Math"/>
+                  <w:lang w:eastAsia="es-ES"/>
+                </w:rPr>
+              </m:ctrlPr>
+            </m:accPr>
+            <m:e>
+              <m:r>
+                <m:rPr>
+                  <m:sty m:val="p"/>
+                </m:rPr>
+                <w:rPr>
+                  <w:rFonts w:ascii="Cambria Math" w:hAnsi="Cambria Math" w:cs="Arial"/>
+                  <w:lang w:eastAsia="es-ES"/>
+                </w:rPr>
+                <m:t>b</m:t>
+              </m:r>
+              <m:r>
+                <m:rPr>
+                  <m:sty m:val="p"/>
+                </m:rPr>
+                <w:rPr>
+                  <w:rFonts w:ascii="Cambria Math" w:hAnsi="Cambria Math" w:cs="Arial"/>
+                  <w:lang w:eastAsia="es-ES"/>
+                </w:rPr>
+                <m:t xml:space="preserve"> </m:t>
+              </m:r>
+              <m:ctrlPr>
+                <w:rPr>
+                  <w:rFonts w:ascii="Cambria Math" w:hAnsi="Cambria Math" w:cs="Arial"/>
+                  <w:lang w:eastAsia="es-ES"/>
+                </w:rPr>
+              </m:ctrlPr>
+            </m:e>
+          </m:acc>
+        </m:oMath>
+      </m:oMathPara>
+    </w:p>
+    <w:p>
+      <w:pPr>
+        <w:ind w:left="-709"/>
+        <w:rPr>
+          <w:rFonts w:ascii="Arial" w:eastAsiaTheme="minorEastAsia" w:hAnsi="Arial" w:cs="Arial"/>
+          <w:lang w:eastAsia="es-ES"/>
+        </w:rPr>
+      </w:pPr>
+      <m:oMathPara>
+        <m:oMathParaPr>
+          <m:jc m:val="left"/>
+        </m:oMathParaPr>
+        <m:oMath>
+          <m:r>
+            <m:rPr>
+              <m:sty m:val="p"/>
+            </m:rPr>
+            <w:rPr>
+              <w:rFonts w:ascii="Cambria Math" w:hAnsi="Cambria Math" w:cs="Cambria Math"/>
+              <w:lang w:eastAsia="es-ES"/>
+            </w:rPr>
+            <m:t>b</m:t>
+          </m:r>
+          <m:r>
+            <m:rPr>
+              <m:sty m:val="p"/>
+            </m:rPr>
+            <w:rPr>
+              <w:rFonts w:ascii="Cambria Math" w:hAnsi="Cambria Math" w:cs="Cambria Math"/>
+              <w:lang w:eastAsia="es-ES"/>
+            </w:rPr>
+            <m:t>)</m:t>
+          </m:r>
+          <m:r>
+            <m:rPr>
+              <m:sty m:val="p"/>
+            </m:rPr>
+            <w:rPr>
+              <w:rFonts w:ascii="Cambria Math" w:hAnsi="Cambria Math" w:cs="Arial"/>
+              <w:lang w:eastAsia="es-ES"/>
+            </w:rPr>
+            <m:t xml:space="preserve">= </m:t>
+          </m:r>
+          <m:acc>
+            <m:accPr>
+              <m:chr m:val="⃗"/>
+              <m:ctrlPr>
+                <w:rPr>
+                  <w:rFonts w:ascii="Cambria Math" w:hAnsi="Cambria Math" w:cs="Cambria Math"/>
+                  <w:lang w:eastAsia="es-ES"/>
+                </w:rPr>
+              </m:ctrlPr>
+            </m:accPr>
+            <m:e>
+              <m:r>
+                <m:rPr>
+                  <m:sty m:val="p"/>
+                </m:rPr>
+                <w:rPr>
+                  <w:rFonts w:ascii="Cambria Math" w:hAnsi="Cambria Math" w:cs="Arial"/>
+                  <w:lang w:eastAsia="es-ES"/>
+                </w:rPr>
+                <m:t>b</m:t>
+              </m:r>
+              <m:r>
+                <m:rPr>
+                  <m:sty m:val="p"/>
+                </m:rPr>
+                <w:rPr>
+                  <w:rFonts w:ascii="Cambria Math" w:hAnsi="Cambria Math" w:cs="Arial"/>
+                  <w:lang w:eastAsia="es-ES"/>
+                </w:rPr>
+                <m:t xml:space="preserve"> </m:t>
+              </m:r>
+              <m:ctrlPr>
+                <w:rPr>
+                  <w:rFonts w:ascii="Cambria Math" w:hAnsi="Cambria Math" w:cs="Arial"/>
+                  <w:lang w:eastAsia="es-ES"/>
+                </w:rPr>
+              </m:ctrlPr>
+            </m:e>
+          </m:acc>
+          <m:r>
+            <m:rPr>
+              <m:sty m:val="p"/>
+            </m:rPr>
+            <w:rPr>
+              <w:rFonts w:ascii="Cambria Math" w:hAnsi="Cambria Math" w:cs="Arial"/>
+              <w:lang w:eastAsia="es-ES"/>
+            </w:rPr>
+            <m:t xml:space="preserve">- </m:t>
+          </m:r>
+          <m:acc>
+            <m:accPr>
+              <m:chr m:val="⃗"/>
+              <m:ctrlPr>
+                <w:rPr>
+                  <w:rFonts w:ascii="Cambria Math" w:hAnsi="Cambria Math" w:cs="Cambria Math"/>
+                  <w:lang w:eastAsia="es-ES"/>
+                </w:rPr>
+              </m:ctrlPr>
+            </m:accPr>
+            <m:e>
+              <m:r>
+                <m:rPr>
+                  <m:sty m:val="p"/>
+                </m:rPr>
+                <w:rPr>
+                  <w:rFonts w:ascii="Cambria Math" w:hAnsi="Cambria Math" w:cs="Arial"/>
+                  <w:lang w:eastAsia="es-ES"/>
+                </w:rPr>
+                <m:t>a</m:t>
+              </m:r>
+              <m:r>
+                <m:rPr>
+                  <m:sty m:val="p"/>
+                </m:rPr>
+                <w:rPr>
+                  <w:rFonts w:ascii="Cambria Math" w:hAnsi="Cambria Math" w:cs="Arial"/>
+                  <w:lang w:eastAsia="es-ES"/>
+                </w:rPr>
+                <m:t xml:space="preserve"> </m:t>
+              </m:r>
+              <m:ctrlPr>
+                <w:rPr>
+                  <w:rFonts w:ascii="Cambria Math" w:hAnsi="Cambria Math" w:cs="Arial"/>
+                  <w:lang w:eastAsia="es-ES"/>
+                </w:rPr>
+              </m:ctrlPr>
+            </m:e>
+          </m:acc>
+        </m:oMath>
+      </m:oMathPara>
+    </w:p>
+    <w:p>
+      <w:pPr>
+        <w:ind w:left="-709"/>
+        <w:rPr>
+          <w:rFonts w:ascii="Arial" w:eastAsiaTheme="minorEastAsia" w:hAnsi="Arial" w:cs="Arial"/>
+          <w:lang w:eastAsia="es-ES"/>
+        </w:rPr>
+      </w:pPr>
+      <m:oMathPara>
+        <m:oMathParaPr>
+          <m:jc m:val="left"/>
+        </m:oMathParaPr>
+        <m:oMath>
+          <m:r>
+            <m:rPr>
+              <m:sty m:val="p"/>
+            </m:rPr>
+            <w:rPr>
+              <w:rFonts w:ascii="Cambria Math" w:hAnsi="Cambria Math" w:cs="Cambria Math"/>
+              <w:lang w:eastAsia="es-ES"/>
+            </w:rPr>
+            <m:t>c</m:t>
+          </m:r>
+          <m:r>
+            <m:rPr>
+              <m:sty m:val="p"/>
+            </m:rPr>
+            <w:rPr>
+              <w:rFonts w:ascii="Cambria Math" w:hAnsi="Cambria Math" w:cs="Cambria Math"/>
+              <w:lang w:eastAsia="es-ES"/>
+            </w:rPr>
+            <m:t>)</m:t>
+          </m:r>
+          <m:r>
+            <m:rPr>
+              <m:sty m:val="p"/>
+            </m:rPr>
+            <w:rPr>
+              <w:rFonts w:ascii="Cambria Math" w:hAnsi="Cambria Math" w:cs="Arial"/>
+              <w:lang w:eastAsia="es-ES"/>
+            </w:rPr>
+            <m:t xml:space="preserve">= </m:t>
+          </m:r>
+          <m:acc>
+            <m:accPr>
+              <m:chr m:val="⃗"/>
+              <m:ctrlPr>
+                <w:rPr>
+                  <w:rFonts w:ascii="Cambria Math" w:hAnsi="Cambria Math" w:cs="Cambria Math"/>
+                  <w:lang w:eastAsia="es-ES"/>
+                </w:rPr>
+              </m:ctrlPr>
+            </m:accPr>
+            <m:e>
+              <m:r>
+                <m:rPr>
+                  <m:sty m:val="p"/>
+                </m:rPr>
+                <w:rPr>
+                  <w:rFonts w:ascii="Cambria Math" w:hAnsi="Cambria Math" w:cs="Arial"/>
+                  <w:lang w:eastAsia="es-ES"/>
+                </w:rPr>
+                <m:t xml:space="preserve">a </m:t>
+              </m:r>
+              <m:ctrlPr>
+                <w:rPr>
+                  <w:rFonts w:ascii="Cambria Math" w:hAnsi="Cambria Math" w:cs="Arial"/>
+                  <w:lang w:eastAsia="es-ES"/>
+                </w:rPr>
+              </m:ctrlPr>
+            </m:e>
+          </m:acc>
+          <m:r>
+            <m:rPr>
+              <m:sty m:val="p"/>
+            </m:rPr>
+            <w:rPr>
+              <w:rFonts w:ascii="Cambria Math" w:hAnsi="Cambria Math" w:cs="Arial"/>
+              <w:lang w:eastAsia="es-ES"/>
+            </w:rPr>
+            <m:t>+</m:t>
+          </m:r>
+          <m:r>
+            <m:rPr>
+              <m:sty m:val="p"/>
+            </m:rPr>
+            <w:rPr>
+              <w:rFonts w:ascii="Cambria Math" w:hAnsi="Cambria Math" w:cs="Arial"/>
+              <w:lang w:eastAsia="es-ES"/>
+            </w:rPr>
+            <m:t xml:space="preserve"> </m:t>
+          </m:r>
+          <m:acc>
+            <m:accPr>
+              <m:chr m:val="⃗"/>
+              <m:ctrlPr>
+                <w:rPr>
+                  <w:rFonts w:ascii="Cambria Math" w:hAnsi="Cambria Math" w:cs="Cambria Math"/>
+                  <w:lang w:eastAsia="es-ES"/>
+                </w:rPr>
+              </m:ctrlPr>
+            </m:accPr>
+            <m:e>
+              <m:r>
+                <m:rPr>
+                  <m:sty m:val="p"/>
+                </m:rPr>
+                <w:rPr>
+                  <w:rFonts w:ascii="Cambria Math" w:hAnsi="Cambria Math" w:cs="Arial"/>
+                  <w:lang w:eastAsia="es-ES"/>
+                </w:rPr>
+                <m:t>c</m:t>
+              </m:r>
+              <m:r>
+                <m:rPr>
+                  <m:sty m:val="p"/>
+                </m:rPr>
+                <w:rPr>
+                  <w:rFonts w:ascii="Cambria Math" w:hAnsi="Cambria Math" w:cs="Arial"/>
+                  <w:lang w:eastAsia="es-ES"/>
+                </w:rPr>
+                <m:t xml:space="preserve"> </m:t>
+              </m:r>
+              <m:ctrlPr>
+                <w:rPr>
+                  <w:rFonts w:ascii="Cambria Math" w:hAnsi="Cambria Math" w:cs="Arial"/>
+                  <w:lang w:eastAsia="es-ES"/>
+                </w:rPr>
+              </m:ctrlPr>
+            </m:e>
+          </m:acc>
+        </m:oMath>
+      </m:oMathPara>
+    </w:p>
+    <w:p>
+      <w:pPr>
+        <w:tabs>
+          <w:tab w:val="left" w:pos="1620"/>
+        </w:tabs>
+        <w:ind w:left="-709"/>
+        <w:rPr>
+          <w:rFonts w:ascii="Arial" w:eastAsiaTheme="minorEastAsia" w:hAnsi="Arial" w:cs="Arial"/>
+          <w:b/>
+          <w:bCs/>
+          <w:lang w:eastAsia="es-ES"/>
+        </w:rPr>
+      </w:pPr>
+      <w:r>
+        <w:rPr>
+          <w:rFonts w:ascii="Arial" w:eastAsiaTheme="minorEastAsia" w:hAnsi="Arial" w:cs="Arial"/>
+          <w:b/>
+          <w:bCs/>
+          <w:lang w:eastAsia="es-ES"/>
+        </w:rPr>
+        <w:t>a)</w:t>
+      </w:r>
+    </w:p>
+    <w:p>
+      <w:pPr>
+        <w:tabs>
+          <w:tab w:val="left" w:pos="1620"/>
+        </w:tabs>
+        <w:ind w:left="-709"/>
+        <w:rPr>
+          <w:noProof/>
+        </w:rPr>
+      </w:pPr>
+      <w:r>
+        <w:rPr>
+          <w:noProof/>
+        </w:rPr>
+        <w:drawing>
+          <wp:inline distT="0" distB="0" distL="0" distR="0" wp14:anchorId="4412BBBF" wp14:editId="52FFD14A">
+            <wp:extent cx="5591175" cy="2968155"/>
+            <wp:effectExtent l="0" t="0" r="0" b="3810"/>
+            <wp:docPr id="2024142560" name="Imagen 1"/>
+            <wp:cNvGraphicFramePr>
+              <a:graphicFrameLocks xmlns:a="http://schemas.openxmlformats.org/drawingml/2006/main" noChangeAspect="1"/>
+            </wp:cNvGraphicFramePr>
+            <a:graphic xmlns:a="http://schemas.openxmlformats.org/drawingml/2006/main">
+              <a:graphicData uri="http://schemas.openxmlformats.org/drawingml/2006/picture">
+                <pic:pic xmlns:pic="http://schemas.openxmlformats.org/drawingml/2006/picture">
+                  <pic:nvPicPr>
+                    <pic:cNvPr id="2024142560" name=""/>
+                    <pic:cNvPicPr/>
+                  </pic:nvPicPr>
+                  <pic:blipFill rotWithShape="1">
+                    <a:blip r:embed="rId18"/>
+                    <a:srcRect l="35630" t="29474" r="21508" b="30080"/>
+                    <a:stretch/>
+                  </pic:blipFill>
+                  <pic:spPr bwMode="auto">
+                    <a:xfrm>
+                      <a:off x="0" y="0"/>
+                      <a:ext cx="5611008" cy="2978684"/>
+                    </a:xfrm>
+                    <a:prstGeom prst="rect">
+                      <a:avLst/>
+                    </a:prstGeom>
+                    <a:ln>
+                      <a:noFill/>
+                    </a:ln>
+                    <a:extLst>
+                      <a:ext uri="{53640926-AAD7-44D8-BBD7-CCE9431645EC}">
+                        <a14:shadowObscured xmlns:a14="http://schemas.microsoft.com/office/drawing/2010/main"/>
+                      </a:ext>
+                    </a:extLst>
+                  </pic:spPr>
+                </pic:pic>
+              </a:graphicData>
+            </a:graphic>
+          </wp:inline>
+        </w:drawing>
+      </w:r>
+    </w:p>
+    <w:p>
+      <w:pPr>
+        <w:ind w:left="-709"/>
+        <w:rPr>
+          <w:rFonts w:ascii="Cambria Math" w:eastAsiaTheme="minorEastAsia" w:hAnsi="Cambria Math" w:cs="Cambria Math"/>
+          <w:lang w:eastAsia="es-ES"/>
+        </w:rPr>
+      </w:pPr>
+      <w:r>
+        <w:rPr>
+          <w:rFonts w:ascii="Arial" w:eastAsiaTheme="minorEastAsia" w:hAnsi="Arial" w:cs="Arial"/>
+          <w:lang w:eastAsia="es-ES"/>
+        </w:rPr>
+        <w:tab/>
+      </w:r>
+      <w:r>
+        <w:rPr>
+          <w:rFonts w:ascii="Cambria Math" w:hAnsi="Cambria Math" w:cs="Cambria Math"/>
+          <w:lang w:eastAsia="es-ES"/>
+        </w:rPr>
+        <w:br/>
+      </w:r>
+      <m:oMathPara>
+        <m:oMathParaPr>
+          <m:jc m:val="left"/>
+        </m:oMathParaPr>
+        <m:oMath>
+          <m:acc>
+            <m:accPr>
+              <m:chr m:val="⃗"/>
+              <m:ctrlPr>
+                <w:rPr>
+                  <w:rFonts w:ascii="Cambria Math" w:hAnsi="Cambria Math" w:cs="Cambria Math"/>
+                  <w:lang w:eastAsia="es-ES"/>
+                </w:rPr>
+              </m:ctrlPr>
+            </m:accPr>
+            <m:e>
+              <m:r>
+                <m:rPr>
+                  <m:sty m:val="p"/>
+                </m:rPr>
+                <w:rPr>
+                  <w:rFonts w:ascii="Cambria Math" w:hAnsi="Cambria Math" w:cs="Arial"/>
+                  <w:lang w:eastAsia="es-ES"/>
+                </w:rPr>
+                <m:t xml:space="preserve">a </m:t>
+              </m:r>
+              <m:ctrlPr>
+                <w:rPr>
+                  <w:rFonts w:ascii="Cambria Math" w:hAnsi="Cambria Math" w:cs="Arial"/>
+                  <w:lang w:eastAsia="es-ES"/>
+                </w:rPr>
+              </m:ctrlPr>
+            </m:e>
+          </m:acc>
+          <m:r>
+            <m:rPr>
+              <m:sty m:val="p"/>
+            </m:rPr>
+            <w:rPr>
+              <w:rFonts w:ascii="Cambria Math" w:hAnsi="Cambria Math" w:cs="Arial"/>
+              <w:lang w:eastAsia="es-ES"/>
+            </w:rPr>
+            <m:t xml:space="preserve">- </m:t>
+          </m:r>
+          <m:acc>
+            <m:accPr>
+              <m:chr m:val="⃗"/>
+              <m:ctrlPr>
+                <w:rPr>
+                  <w:rFonts w:ascii="Cambria Math" w:hAnsi="Cambria Math" w:cs="Cambria Math"/>
+                  <w:lang w:eastAsia="es-ES"/>
+                </w:rPr>
+              </m:ctrlPr>
+            </m:accPr>
+            <m:e>
+              <m:r>
+                <m:rPr>
+                  <m:sty m:val="p"/>
+                </m:rPr>
+                <w:rPr>
+                  <w:rFonts w:ascii="Cambria Math" w:hAnsi="Cambria Math" w:cs="Arial"/>
+                  <w:lang w:eastAsia="es-ES"/>
+                </w:rPr>
+                <m:t xml:space="preserve">b </m:t>
+              </m:r>
+              <m:ctrlPr>
+                <w:rPr>
+                  <w:rFonts w:ascii="Cambria Math" w:hAnsi="Cambria Math" w:cs="Arial"/>
+                  <w:lang w:eastAsia="es-ES"/>
+                </w:rPr>
+              </m:ctrlPr>
+            </m:e>
+          </m:acc>
+          <m:r>
+            <m:rPr>
+              <m:sty m:val="p"/>
+            </m:rPr>
+            <w:rPr>
+              <w:rFonts w:ascii="Cambria Math" w:hAnsi="Cambria Math" w:cs="Arial"/>
+              <w:lang w:eastAsia="es-ES"/>
+            </w:rPr>
+            <m:t>=</m:t>
+          </m:r>
+          <m:d>
+            <m:dPr>
+              <m:ctrlPr>
+                <w:rPr>
+                  <w:rFonts w:ascii="Cambria Math" w:hAnsi="Cambria Math" w:cs="Cambria Math"/>
+                  <w:i/>
+                  <w:lang w:eastAsia="es-ES"/>
+                </w:rPr>
+              </m:ctrlPr>
+            </m:dPr>
+            <m:e>
+              <m:r>
+                <w:rPr>
+                  <w:rFonts w:ascii="Cambria Math" w:hAnsi="Cambria Math" w:cs="Cambria Math"/>
+                  <w:lang w:eastAsia="es-ES"/>
+                </w:rPr>
+                <m:t>3,-1</m:t>
+              </m:r>
+            </m:e>
+          </m:d>
+          <m:r>
+            <w:rPr>
+              <w:rFonts w:ascii="Cambria Math" w:hAnsi="Cambria Math" w:cs="Cambria Math"/>
+              <w:lang w:eastAsia="es-ES"/>
+            </w:rPr>
+            <m:t>-(-2,-2)</m:t>
+          </m:r>
+        </m:oMath>
+      </m:oMathPara>
+    </w:p>
+    <w:p>
+      <w:pPr>
+        <w:ind w:left="-709"/>
+        <w:rPr>
+          <w:rFonts w:ascii="Arial" w:eastAsiaTheme="minorEastAsia" w:hAnsi="Arial" w:cs="Arial"/>
+          <w:lang w:eastAsia="es-ES"/>
+        </w:rPr>
+      </w:pPr>
+      <m:oMathPara>
+        <m:oMathParaPr>
+          <m:jc m:val="left"/>
+        </m:oMathParaPr>
+        <m:oMath>
+          <m:acc>
+            <m:accPr>
+              <m:chr m:val="⃗"/>
+              <m:ctrlPr>
+                <w:rPr>
+                  <w:rFonts w:ascii="Cambria Math" w:hAnsi="Cambria Math" w:cs="Cambria Math"/>
+                  <w:lang w:eastAsia="es-ES"/>
+                </w:rPr>
+              </m:ctrlPr>
+            </m:accPr>
+            <m:e>
+              <m:r>
+                <m:rPr>
+                  <m:sty m:val="p"/>
+                </m:rPr>
+                <w:rPr>
+                  <w:rFonts w:ascii="Cambria Math" w:hAnsi="Cambria Math" w:cs="Arial"/>
+                  <w:lang w:eastAsia="es-ES"/>
+                </w:rPr>
+                <m:t xml:space="preserve">a </m:t>
+              </m:r>
+              <m:ctrlPr>
+                <w:rPr>
+                  <w:rFonts w:ascii="Cambria Math" w:hAnsi="Cambria Math" w:cs="Arial"/>
+                  <w:lang w:eastAsia="es-ES"/>
+                </w:rPr>
+              </m:ctrlPr>
+            </m:e>
+          </m:acc>
+          <m:r>
+            <m:rPr>
+              <m:sty m:val="p"/>
+            </m:rPr>
+            <w:rPr>
+              <w:rFonts w:ascii="Cambria Math" w:hAnsi="Cambria Math" w:cs="Arial"/>
+              <w:lang w:eastAsia="es-ES"/>
+            </w:rPr>
+            <m:t xml:space="preserve">- </m:t>
+          </m:r>
+          <m:acc>
+            <m:accPr>
+              <m:chr m:val="⃗"/>
+              <m:ctrlPr>
+                <w:rPr>
+                  <w:rFonts w:ascii="Cambria Math" w:hAnsi="Cambria Math" w:cs="Cambria Math"/>
+                  <w:lang w:eastAsia="es-ES"/>
+                </w:rPr>
+              </m:ctrlPr>
+            </m:accPr>
+            <m:e>
+              <m:r>
+                <m:rPr>
+                  <m:sty m:val="p"/>
+                </m:rPr>
+                <w:rPr>
+                  <w:rFonts w:ascii="Cambria Math" w:hAnsi="Cambria Math" w:cs="Arial"/>
+                  <w:lang w:eastAsia="es-ES"/>
+                </w:rPr>
+                <m:t xml:space="preserve">b </m:t>
+              </m:r>
+              <m:ctrlPr>
+                <w:rPr>
+                  <w:rFonts w:ascii="Cambria Math" w:hAnsi="Cambria Math" w:cs="Arial"/>
+                  <w:lang w:eastAsia="es-ES"/>
+                </w:rPr>
+              </m:ctrlPr>
+            </m:e>
+          </m:acc>
+          <m:r>
+            <m:rPr>
+              <m:sty m:val="p"/>
+            </m:rPr>
+            <w:rPr>
+              <w:rFonts w:ascii="Cambria Math" w:hAnsi="Cambria Math" w:cs="Arial"/>
+              <w:lang w:eastAsia="es-ES"/>
+            </w:rPr>
+            <m:t>=</m:t>
+          </m:r>
+          <m:r>
+            <w:rPr>
+              <w:rFonts w:ascii="Cambria Math" w:hAnsi="Cambria Math" w:cs="Cambria Math"/>
+              <w:lang w:eastAsia="es-ES"/>
+            </w:rPr>
+            <m:t>(5,1)</m:t>
+          </m:r>
+        </m:oMath>
+      </m:oMathPara>
+    </w:p>
+    <w:p>
+      <w:pPr>
+        <w:ind w:left="-709"/>
+        <w:rPr>
+          <w:rFonts w:ascii="Arial" w:eastAsiaTheme="minorEastAsia" w:hAnsi="Arial" w:cs="Arial"/>
+          <w:lang w:eastAsia="es-ES"/>
+        </w:rPr>
+      </w:pPr>
+    </w:p>
+    <w:p>
+      <w:pPr>
+        <w:ind w:left="-709"/>
+        <w:rPr>
+          <w:rFonts w:ascii="Arial" w:eastAsiaTheme="minorEastAsia" w:hAnsi="Arial" w:cs="Arial"/>
+          <w:b/>
+          <w:bCs/>
+          <w:lang w:eastAsia="es-ES"/>
+        </w:rPr>
+      </w:pPr>
+      <w:r>
+        <w:rPr>
+          <w:rFonts w:ascii="Arial" w:eastAsiaTheme="minorEastAsia" w:hAnsi="Arial" w:cs="Arial"/>
+          <w:b/>
+          <w:bCs/>
+          <w:lang w:eastAsia="es-ES"/>
+        </w:rPr>
+        <w:lastRenderedPageBreak/>
+        <w:t>b)</w:t>
+      </w:r>
+    </w:p>
+    <w:p>
+      <w:pPr>
+        <w:ind w:left="-709"/>
+        <w:rPr>
+          <w:rFonts w:ascii="Arial" w:eastAsiaTheme="minorEastAsia" w:hAnsi="Arial" w:cs="Arial"/>
+          <w:lang w:eastAsia="es-ES"/>
+        </w:rPr>
+      </w:pPr>
+      <w:r>
+        <w:rPr>
+          <w:noProof/>
+        </w:rPr>
+        <w:drawing>
+          <wp:inline distT="0" distB="0" distL="0" distR="0" wp14:anchorId="110BF3F9" wp14:editId="79DB4A1C">
+            <wp:extent cx="6069724" cy="2667000"/>
+            <wp:effectExtent l="0" t="0" r="7620" b="0"/>
+            <wp:docPr id="1060706879" name="Imagen 1"/>
+            <wp:cNvGraphicFramePr>
+              <a:graphicFrameLocks xmlns:a="http://schemas.openxmlformats.org/drawingml/2006/main" noChangeAspect="1"/>
+            </wp:cNvGraphicFramePr>
+            <a:graphic xmlns:a="http://schemas.openxmlformats.org/drawingml/2006/main">
+              <a:graphicData uri="http://schemas.openxmlformats.org/drawingml/2006/picture">
+                <pic:pic xmlns:pic="http://schemas.openxmlformats.org/drawingml/2006/picture">
+                  <pic:nvPicPr>
+                    <pic:cNvPr id="1060706879" name=""/>
+                    <pic:cNvPicPr/>
+                  </pic:nvPicPr>
+                  <pic:blipFill rotWithShape="1">
+                    <a:blip r:embed="rId19"/>
+                    <a:srcRect l="19050" t="31668" r="34384" b="31961"/>
+                    <a:stretch/>
+                  </pic:blipFill>
+                  <pic:spPr bwMode="auto">
+                    <a:xfrm>
+                      <a:off x="0" y="0"/>
+                      <a:ext cx="6079531" cy="2671309"/>
+                    </a:xfrm>
+                    <a:prstGeom prst="rect">
+                      <a:avLst/>
+                    </a:prstGeom>
+                    <a:ln>
+                      <a:noFill/>
+                    </a:ln>
+                    <a:extLst>
+                      <a:ext uri="{53640926-AAD7-44D8-BBD7-CCE9431645EC}">
+                        <a14:shadowObscured xmlns:a14="http://schemas.microsoft.com/office/drawing/2010/main"/>
+                      </a:ext>
+                    </a:extLst>
+                  </pic:spPr>
+                </pic:pic>
+              </a:graphicData>
+            </a:graphic>
+          </wp:inline>
+        </w:drawing>
+      </w:r>
+    </w:p>
+    <w:p>
+      <w:pPr>
+        <w:ind w:left="-709"/>
+        <w:rPr>
+          <w:rFonts w:ascii="Cambria Math" w:eastAsiaTheme="minorEastAsia" w:hAnsi="Cambria Math" w:cs="Cambria Math"/>
+          <w:lang w:eastAsia="es-ES"/>
+        </w:rPr>
+      </w:pPr>
+      <m:oMathPara>
+        <m:oMathParaPr>
+          <m:jc m:val="left"/>
+        </m:oMathParaPr>
+        <m:oMath>
+          <m:acc>
+            <m:accPr>
+              <m:chr m:val="⃗"/>
+              <m:ctrlPr>
+                <w:rPr>
+                  <w:rFonts w:ascii="Cambria Math" w:hAnsi="Cambria Math" w:cs="Cambria Math"/>
+                  <w:lang w:eastAsia="es-ES"/>
+                </w:rPr>
+              </m:ctrlPr>
+            </m:accPr>
+            <m:e>
+              <m:r>
+                <m:rPr>
+                  <m:sty m:val="p"/>
+                </m:rPr>
+                <w:rPr>
+                  <w:rFonts w:ascii="Cambria Math" w:hAnsi="Cambria Math" w:cs="Arial"/>
+                  <w:lang w:eastAsia="es-ES"/>
+                </w:rPr>
+                <m:t>b</m:t>
+              </m:r>
+              <m:ctrlPr>
+                <w:rPr>
+                  <w:rFonts w:ascii="Cambria Math" w:hAnsi="Cambria Math" w:cs="Arial"/>
+                  <w:lang w:eastAsia="es-ES"/>
+                </w:rPr>
+              </m:ctrlPr>
+            </m:e>
+          </m:acc>
+          <m:r>
+            <m:rPr>
+              <m:sty m:val="p"/>
+            </m:rPr>
+            <w:rPr>
+              <w:rFonts w:ascii="Cambria Math" w:hAnsi="Cambria Math" w:cs="Arial"/>
+              <w:lang w:eastAsia="es-ES"/>
+            </w:rPr>
+            <m:t xml:space="preserve">- </m:t>
+          </m:r>
+          <m:acc>
+            <m:accPr>
+              <m:chr m:val="⃗"/>
+              <m:ctrlPr>
+                <w:rPr>
+                  <w:rFonts w:ascii="Cambria Math" w:hAnsi="Cambria Math" w:cs="Cambria Math"/>
+                  <w:lang w:eastAsia="es-ES"/>
+                </w:rPr>
+              </m:ctrlPr>
+            </m:accPr>
+            <m:e>
+              <m:r>
+                <m:rPr>
+                  <m:sty m:val="p"/>
+                </m:rPr>
+                <w:rPr>
+                  <w:rFonts w:ascii="Cambria Math" w:hAnsi="Cambria Math" w:cs="Arial"/>
+                  <w:lang w:eastAsia="es-ES"/>
+                </w:rPr>
+                <m:t>a</m:t>
+              </m:r>
+              <m:r>
+                <m:rPr>
+                  <m:sty m:val="p"/>
+                </m:rPr>
+                <w:rPr>
+                  <w:rFonts w:ascii="Cambria Math" w:hAnsi="Cambria Math" w:cs="Arial"/>
+                  <w:lang w:eastAsia="es-ES"/>
+                </w:rPr>
+                <m:t xml:space="preserve"> </m:t>
+              </m:r>
+              <m:ctrlPr>
+                <w:rPr>
+                  <w:rFonts w:ascii="Cambria Math" w:hAnsi="Cambria Math" w:cs="Arial"/>
+                  <w:lang w:eastAsia="es-ES"/>
+                </w:rPr>
+              </m:ctrlPr>
+            </m:e>
+          </m:acc>
+          <m:r>
+            <m:rPr>
+              <m:sty m:val="p"/>
+            </m:rPr>
+            <w:rPr>
+              <w:rFonts w:ascii="Cambria Math" w:hAnsi="Cambria Math" w:cs="Arial"/>
+              <w:lang w:eastAsia="es-ES"/>
+            </w:rPr>
+            <m:t>=</m:t>
+          </m:r>
+          <m:d>
+            <m:dPr>
+              <m:ctrlPr>
+                <w:rPr>
+                  <w:rFonts w:ascii="Cambria Math" w:hAnsi="Cambria Math" w:cs="Cambria Math"/>
+                  <w:i/>
+                  <w:lang w:eastAsia="es-ES"/>
+                </w:rPr>
+              </m:ctrlPr>
+            </m:dPr>
+            <m:e>
+              <m:r>
+                <w:rPr>
+                  <w:rFonts w:ascii="Cambria Math" w:hAnsi="Cambria Math" w:cs="Cambria Math"/>
+                  <w:lang w:eastAsia="es-ES"/>
+                </w:rPr>
+                <m:t>-2,-2</m:t>
+              </m:r>
+            </m:e>
+          </m:d>
+          <m:r>
+            <w:rPr>
+              <w:rFonts w:ascii="Cambria Math" w:hAnsi="Cambria Math" w:cs="Cambria Math"/>
+              <w:lang w:eastAsia="es-ES"/>
+            </w:rPr>
+            <m:t>-</m:t>
+          </m:r>
+          <m:d>
+            <m:dPr>
+              <m:ctrlPr>
+                <w:rPr>
+                  <w:rFonts w:ascii="Cambria Math" w:hAnsi="Cambria Math" w:cs="Cambria Math"/>
+                  <w:i/>
+                  <w:lang w:eastAsia="es-ES"/>
+                </w:rPr>
+              </m:ctrlPr>
+            </m:dPr>
+            <m:e>
+              <m:r>
+                <w:rPr>
+                  <w:rFonts w:ascii="Cambria Math" w:hAnsi="Cambria Math" w:cs="Cambria Math"/>
+                  <w:lang w:eastAsia="es-ES"/>
+                </w:rPr>
+                <m:t>3,-1</m:t>
+              </m:r>
+            </m:e>
+          </m:d>
+        </m:oMath>
+      </m:oMathPara>
+    </w:p>
+    <w:p>
+      <w:pPr>
+        <w:ind w:left="-709"/>
+        <w:rPr>
+          <w:rFonts w:ascii="Arial" w:eastAsiaTheme="minorEastAsia" w:hAnsi="Arial" w:cs="Arial"/>
+          <w:lang w:eastAsia="es-ES"/>
+        </w:rPr>
+      </w:pPr>
+      <m:oMathPara>
+        <m:oMathParaPr>
+          <m:jc m:val="left"/>
+        </m:oMathParaPr>
+        <m:oMath>
+          <m:acc>
+            <m:accPr>
+              <m:chr m:val="⃗"/>
+              <m:ctrlPr>
+                <w:rPr>
+                  <w:rFonts w:ascii="Cambria Math" w:hAnsi="Cambria Math" w:cs="Cambria Math"/>
+                  <w:lang w:eastAsia="es-ES"/>
+                </w:rPr>
+              </m:ctrlPr>
+            </m:accPr>
+            <m:e>
+              <m:r>
+                <m:rPr>
+                  <m:sty m:val="p"/>
+                </m:rPr>
+                <w:rPr>
+                  <w:rFonts w:ascii="Cambria Math" w:hAnsi="Cambria Math" w:cs="Arial"/>
+                  <w:lang w:eastAsia="es-ES"/>
+                </w:rPr>
+                <m:t>b</m:t>
+              </m:r>
+              <m:ctrlPr>
+                <w:rPr>
+                  <w:rFonts w:ascii="Cambria Math" w:hAnsi="Cambria Math" w:cs="Arial"/>
+                  <w:lang w:eastAsia="es-ES"/>
+                </w:rPr>
+              </m:ctrlPr>
+            </m:e>
+          </m:acc>
+          <m:r>
+            <m:rPr>
+              <m:sty m:val="p"/>
+            </m:rPr>
+            <w:rPr>
+              <w:rFonts w:ascii="Cambria Math" w:hAnsi="Cambria Math" w:cs="Arial"/>
+              <w:lang w:eastAsia="es-ES"/>
+            </w:rPr>
+            <m:t xml:space="preserve">- </m:t>
+          </m:r>
+          <m:acc>
+            <m:accPr>
+              <m:chr m:val="⃗"/>
+              <m:ctrlPr>
+                <w:rPr>
+                  <w:rFonts w:ascii="Cambria Math" w:hAnsi="Cambria Math" w:cs="Cambria Math"/>
+                  <w:lang w:eastAsia="es-ES"/>
+                </w:rPr>
+              </m:ctrlPr>
+            </m:accPr>
+            <m:e>
+              <m:r>
+                <m:rPr>
+                  <m:sty m:val="p"/>
+                </m:rPr>
+                <w:rPr>
+                  <w:rFonts w:ascii="Cambria Math" w:hAnsi="Cambria Math" w:cs="Arial"/>
+                  <w:lang w:eastAsia="es-ES"/>
+                </w:rPr>
+                <m:t xml:space="preserve">a </m:t>
+              </m:r>
+              <m:ctrlPr>
+                <w:rPr>
+                  <w:rFonts w:ascii="Cambria Math" w:hAnsi="Cambria Math" w:cs="Arial"/>
+                  <w:lang w:eastAsia="es-ES"/>
+                </w:rPr>
+              </m:ctrlPr>
+            </m:e>
+          </m:acc>
+          <m:r>
+            <m:rPr>
+              <m:sty m:val="p"/>
+            </m:rPr>
+            <w:rPr>
+              <w:rFonts w:ascii="Cambria Math" w:hAnsi="Cambria Math" w:cs="Arial"/>
+              <w:lang w:eastAsia="es-ES"/>
+            </w:rPr>
+            <m:t>=</m:t>
+          </m:r>
+          <m:r>
+            <w:rPr>
+              <w:rFonts w:ascii="Cambria Math" w:hAnsi="Cambria Math" w:cs="Cambria Math"/>
+              <w:lang w:eastAsia="es-ES"/>
+            </w:rPr>
+            <m:t>(</m:t>
+          </m:r>
+          <m:r>
+            <w:rPr>
+              <w:rFonts w:ascii="Cambria Math" w:hAnsi="Cambria Math" w:cs="Cambria Math"/>
+              <w:lang w:eastAsia="es-ES"/>
+            </w:rPr>
+            <m:t>-5,-1</m:t>
+          </m:r>
+          <m:r>
+            <w:rPr>
+              <w:rFonts w:ascii="Cambria Math" w:hAnsi="Cambria Math" w:cs="Cambria Math"/>
+              <w:lang w:eastAsia="es-ES"/>
+            </w:rPr>
+            <m:t>)</m:t>
+          </m:r>
+        </m:oMath>
+      </m:oMathPara>
+    </w:p>
+    <w:p>
+      <w:pPr>
+        <w:tabs>
+          <w:tab w:val="left" w:pos="2670"/>
+        </w:tabs>
+        <w:rPr>
+          <w:rFonts w:ascii="Arial" w:eastAsiaTheme="minorEastAsia" w:hAnsi="Arial" w:cs="Arial"/>
+          <w:lang w:eastAsia="es-ES"/>
+        </w:rPr>
+      </w:pPr>
+    </w:p>
+    <w:p>
+      <w:pPr>
+        <w:tabs>
+          <w:tab w:val="left" w:pos="2670"/>
+        </w:tabs>
+        <w:ind w:left="-851"/>
+        <w:rPr>
+          <w:rFonts w:ascii="Arial" w:eastAsiaTheme="minorEastAsia" w:hAnsi="Arial" w:cs="Arial"/>
+          <w:lang w:eastAsia="es-ES"/>
+        </w:rPr>
+      </w:pPr>
+      <w:r>
+        <w:rPr>
+          <w:rFonts w:ascii="Arial" w:eastAsiaTheme="minorEastAsia" w:hAnsi="Arial" w:cs="Arial"/>
+          <w:lang w:eastAsia="es-ES"/>
+        </w:rPr>
+        <w:t>c)</w:t>
+      </w:r>
+    </w:p>
+    <w:p>
+      <w:pPr>
+        <w:tabs>
+          <w:tab w:val="left" w:pos="2670"/>
+        </w:tabs>
+        <w:ind w:left="-851"/>
+        <w:rPr>
+          <w:noProof/>
+        </w:rPr>
+      </w:pPr>
+      <w:r>
+        <w:rPr>
+          <w:noProof/>
+        </w:rPr>
+        <w:drawing>
+          <wp:inline distT="0" distB="0" distL="0" distR="0" wp14:anchorId="199B017D" wp14:editId="37EFB576">
+            <wp:extent cx="5991225" cy="3180176"/>
+            <wp:effectExtent l="0" t="0" r="0" b="1270"/>
+            <wp:docPr id="192643305" name="Imagen 1"/>
+            <wp:cNvGraphicFramePr>
+              <a:graphicFrameLocks xmlns:a="http://schemas.openxmlformats.org/drawingml/2006/main" noChangeAspect="1"/>
+            </wp:cNvGraphicFramePr>
+            <a:graphic xmlns:a="http://schemas.openxmlformats.org/drawingml/2006/main">
+              <a:graphicData uri="http://schemas.openxmlformats.org/drawingml/2006/picture">
+                <pic:pic xmlns:pic="http://schemas.openxmlformats.org/drawingml/2006/picture">
+                  <pic:nvPicPr>
+                    <pic:cNvPr id="192643305" name=""/>
+                    <pic:cNvPicPr/>
+                  </pic:nvPicPr>
+                  <pic:blipFill rotWithShape="1">
+                    <a:blip r:embed="rId20"/>
+                    <a:srcRect l="28575" t="30727" r="34207" b="34156"/>
+                    <a:stretch/>
+                  </pic:blipFill>
+                  <pic:spPr bwMode="auto">
+                    <a:xfrm>
+                      <a:off x="0" y="0"/>
+                      <a:ext cx="6007448" cy="3188787"/>
+                    </a:xfrm>
+                    <a:prstGeom prst="rect">
+                      <a:avLst/>
+                    </a:prstGeom>
+                    <a:ln>
+                      <a:noFill/>
+                    </a:ln>
+                    <a:extLst>
+                      <a:ext uri="{53640926-AAD7-44D8-BBD7-CCE9431645EC}">
+                        <a14:shadowObscured xmlns:a14="http://schemas.microsoft.com/office/drawing/2010/main"/>
+                      </a:ext>
+                    </a:extLst>
+                  </pic:spPr>
+                </pic:pic>
+              </a:graphicData>
+            </a:graphic>
+          </wp:inline>
+        </w:drawing>
+      </w:r>
+    </w:p>
+    <w:p>
+      <w:pPr>
+        <w:ind w:left="-709"/>
+        <w:rPr>
+          <w:rFonts w:ascii="Cambria Math" w:eastAsiaTheme="minorEastAsia" w:hAnsi="Cambria Math" w:cs="Cambria Math"/>
+          <w:lang w:eastAsia="es-ES"/>
+        </w:rPr>
+      </w:pPr>
+      <w:r>
+        <w:rPr>
+          <w:rFonts w:ascii="Arial" w:eastAsiaTheme="minorEastAsia" w:hAnsi="Arial" w:cs="Arial"/>
+          <w:lang w:eastAsia="es-ES"/>
+        </w:rPr>
+        <w:tab/>
+      </w:r>
+      <w:r>
+        <w:rPr>
+          <w:rFonts w:ascii="Cambria Math" w:hAnsi="Cambria Math" w:cs="Cambria Math"/>
+          <w:lang w:eastAsia="es-ES"/>
+        </w:rPr>
+        <w:br/>
+      </w:r>
+      <m:oMathPara>
+        <m:oMathParaPr>
+          <m:jc m:val="left"/>
+        </m:oMathParaPr>
+        <m:oMath>
+          <m:acc>
+            <m:accPr>
+              <m:chr m:val="⃗"/>
+              <m:ctrlPr>
+                <w:rPr>
+                  <w:rFonts w:ascii="Cambria Math" w:hAnsi="Cambria Math" w:cs="Cambria Math"/>
+                  <w:lang w:eastAsia="es-ES"/>
+                </w:rPr>
+              </m:ctrlPr>
+            </m:accPr>
+            <m:e>
+              <m:r>
+                <m:rPr>
+                  <m:sty m:val="p"/>
+                </m:rPr>
+                <w:rPr>
+                  <w:rFonts w:ascii="Cambria Math" w:hAnsi="Cambria Math" w:cs="Arial"/>
+                  <w:lang w:eastAsia="es-ES"/>
+                </w:rPr>
+                <m:t>a</m:t>
+              </m:r>
+              <m:ctrlPr>
+                <w:rPr>
+                  <w:rFonts w:ascii="Cambria Math" w:hAnsi="Cambria Math" w:cs="Arial"/>
+                  <w:lang w:eastAsia="es-ES"/>
+                </w:rPr>
+              </m:ctrlPr>
+            </m:e>
+          </m:acc>
+          <m:r>
+            <m:rPr>
+              <m:sty m:val="p"/>
+            </m:rPr>
+            <w:rPr>
+              <w:rFonts w:ascii="Cambria Math" w:hAnsi="Cambria Math" w:cs="Arial"/>
+              <w:lang w:eastAsia="es-ES"/>
+            </w:rPr>
+            <m:t>+</m:t>
+          </m:r>
+          <m:r>
+            <m:rPr>
+              <m:sty m:val="p"/>
+            </m:rPr>
+            <w:rPr>
+              <w:rFonts w:ascii="Cambria Math" w:hAnsi="Cambria Math" w:cs="Arial"/>
+              <w:lang w:eastAsia="es-ES"/>
+            </w:rPr>
+            <m:t xml:space="preserve"> </m:t>
+          </m:r>
+          <m:acc>
+            <m:accPr>
+              <m:chr m:val="⃗"/>
+              <m:ctrlPr>
+                <w:rPr>
+                  <w:rFonts w:ascii="Cambria Math" w:hAnsi="Cambria Math" w:cs="Cambria Math"/>
+                  <w:lang w:eastAsia="es-ES"/>
+                </w:rPr>
+              </m:ctrlPr>
+            </m:accPr>
+            <m:e>
+              <m:r>
+                <m:rPr>
+                  <m:sty m:val="p"/>
+                </m:rPr>
+                <w:rPr>
+                  <w:rFonts w:ascii="Cambria Math" w:hAnsi="Cambria Math" w:cs="Arial"/>
+                  <w:lang w:eastAsia="es-ES"/>
+                </w:rPr>
+                <m:t>c</m:t>
+              </m:r>
+              <m:r>
+                <m:rPr>
+                  <m:sty m:val="p"/>
+                </m:rPr>
+                <w:rPr>
+                  <w:rFonts w:ascii="Cambria Math" w:hAnsi="Cambria Math" w:cs="Arial"/>
+                  <w:lang w:eastAsia="es-ES"/>
+                </w:rPr>
+                <m:t xml:space="preserve"> </m:t>
+              </m:r>
+              <m:ctrlPr>
+                <w:rPr>
+                  <w:rFonts w:ascii="Cambria Math" w:hAnsi="Cambria Math" w:cs="Arial"/>
+                  <w:lang w:eastAsia="es-ES"/>
+                </w:rPr>
+              </m:ctrlPr>
+            </m:e>
+          </m:acc>
+          <m:r>
+            <m:rPr>
+              <m:sty m:val="p"/>
+            </m:rPr>
+            <w:rPr>
+              <w:rFonts w:ascii="Cambria Math" w:hAnsi="Cambria Math" w:cs="Arial"/>
+              <w:lang w:eastAsia="es-ES"/>
+            </w:rPr>
+            <m:t>=</m:t>
+          </m:r>
+          <m:d>
+            <m:dPr>
+              <m:ctrlPr>
+                <w:rPr>
+                  <w:rFonts w:ascii="Cambria Math" w:hAnsi="Cambria Math" w:cs="Cambria Math"/>
+                  <w:i/>
+                  <w:lang w:eastAsia="es-ES"/>
+                </w:rPr>
+              </m:ctrlPr>
+            </m:dPr>
+            <m:e>
+              <m:r>
+                <w:rPr>
+                  <w:rFonts w:ascii="Cambria Math" w:hAnsi="Cambria Math" w:cs="Cambria Math"/>
+                  <w:lang w:eastAsia="es-ES"/>
+                </w:rPr>
+                <m:t>3,-1</m:t>
+              </m:r>
+            </m:e>
+          </m:d>
+          <m:r>
+            <w:rPr>
+              <w:rFonts w:ascii="Cambria Math" w:hAnsi="Cambria Math" w:cs="Cambria Math"/>
+              <w:lang w:eastAsia="es-ES"/>
+            </w:rPr>
+            <m:t>+</m:t>
+          </m:r>
+          <m:d>
+            <m:dPr>
+              <m:ctrlPr>
+                <w:rPr>
+                  <w:rFonts w:ascii="Cambria Math" w:hAnsi="Cambria Math" w:cs="Cambria Math"/>
+                  <w:i/>
+                  <w:lang w:eastAsia="es-ES"/>
+                </w:rPr>
+              </m:ctrlPr>
+            </m:dPr>
+            <m:e>
+              <m:r>
+                <w:rPr>
+                  <w:rFonts w:ascii="Cambria Math" w:hAnsi="Cambria Math" w:cs="Cambria Math"/>
+                  <w:lang w:eastAsia="es-ES"/>
+                </w:rPr>
+                <m:t>-</m:t>
+              </m:r>
+              <m:r>
+                <w:rPr>
+                  <w:rFonts w:ascii="Cambria Math" w:hAnsi="Cambria Math" w:cs="Cambria Math"/>
+                  <w:lang w:eastAsia="es-ES"/>
+                </w:rPr>
+                <m:t>3</m:t>
+              </m:r>
+              <m:r>
+                <w:rPr>
+                  <w:rFonts w:ascii="Cambria Math" w:hAnsi="Cambria Math" w:cs="Cambria Math"/>
+                  <w:lang w:eastAsia="es-ES"/>
+                </w:rPr>
+                <m:t>,</m:t>
+              </m:r>
+              <m:r>
+                <w:rPr>
+                  <w:rFonts w:ascii="Cambria Math" w:hAnsi="Cambria Math" w:cs="Cambria Math"/>
+                  <w:lang w:eastAsia="es-ES"/>
+                </w:rPr>
+                <m:t>-1</m:t>
+              </m:r>
+            </m:e>
+          </m:d>
+        </m:oMath>
+      </m:oMathPara>
+    </w:p>
+    <w:p>
+      <w:pPr>
+        <w:ind w:left="-709"/>
+        <w:rPr>
+          <w:rFonts w:ascii="Arial" w:eastAsiaTheme="minorEastAsia" w:hAnsi="Arial" w:cs="Arial"/>
+          <w:lang w:eastAsia="es-ES"/>
+        </w:rPr>
+      </w:pPr>
+      <m:oMathPara>
+        <m:oMathParaPr>
+          <m:jc m:val="left"/>
+        </m:oMathParaPr>
+        <m:oMath>
+          <m:acc>
+            <m:accPr>
+              <m:chr m:val="⃗"/>
+              <m:ctrlPr>
+                <w:rPr>
+                  <w:rFonts w:ascii="Cambria Math" w:hAnsi="Cambria Math" w:cs="Cambria Math"/>
+                  <w:lang w:eastAsia="es-ES"/>
+                </w:rPr>
+              </m:ctrlPr>
+            </m:accPr>
+            <m:e>
+              <m:r>
+                <m:rPr>
+                  <m:sty m:val="p"/>
+                </m:rPr>
+                <w:rPr>
+                  <w:rFonts w:ascii="Cambria Math" w:hAnsi="Cambria Math" w:cs="Arial"/>
+                  <w:lang w:eastAsia="es-ES"/>
+                </w:rPr>
+                <m:t>a</m:t>
+              </m:r>
+              <m:ctrlPr>
+                <w:rPr>
+                  <w:rFonts w:ascii="Cambria Math" w:hAnsi="Cambria Math" w:cs="Arial"/>
+                  <w:lang w:eastAsia="es-ES"/>
+                </w:rPr>
+              </m:ctrlPr>
+            </m:e>
+          </m:acc>
+          <m:r>
+            <m:rPr>
+              <m:sty m:val="p"/>
+            </m:rPr>
+            <w:rPr>
+              <w:rFonts w:ascii="Cambria Math" w:hAnsi="Cambria Math" w:cs="Arial"/>
+              <w:lang w:eastAsia="es-ES"/>
+            </w:rPr>
+            <m:t xml:space="preserve">+ </m:t>
+          </m:r>
+          <m:acc>
+            <m:accPr>
+              <m:chr m:val="⃗"/>
+              <m:ctrlPr>
+                <w:rPr>
+                  <w:rFonts w:ascii="Cambria Math" w:hAnsi="Cambria Math" w:cs="Cambria Math"/>
+                  <w:lang w:eastAsia="es-ES"/>
+                </w:rPr>
+              </m:ctrlPr>
+            </m:accPr>
+            <m:e>
+              <m:r>
+                <m:rPr>
+                  <m:sty m:val="p"/>
+                </m:rPr>
+                <w:rPr>
+                  <w:rFonts w:ascii="Cambria Math" w:hAnsi="Cambria Math" w:cs="Arial"/>
+                  <w:lang w:eastAsia="es-ES"/>
+                </w:rPr>
+                <m:t xml:space="preserve">c </m:t>
+              </m:r>
+              <m:ctrlPr>
+                <w:rPr>
+                  <w:rFonts w:ascii="Cambria Math" w:hAnsi="Cambria Math" w:cs="Arial"/>
+                  <w:lang w:eastAsia="es-ES"/>
+                </w:rPr>
+              </m:ctrlPr>
+            </m:e>
+          </m:acc>
+          <m:r>
+            <m:rPr>
+              <m:sty m:val="p"/>
+            </m:rPr>
+            <w:rPr>
+              <w:rFonts w:ascii="Cambria Math" w:hAnsi="Cambria Math" w:cs="Arial"/>
+              <w:lang w:eastAsia="es-ES"/>
+            </w:rPr>
+            <m:t>=</m:t>
+          </m:r>
+          <m:r>
+            <w:rPr>
+              <w:rFonts w:ascii="Cambria Math" w:hAnsi="Cambria Math" w:cs="Cambria Math"/>
+              <w:lang w:eastAsia="es-ES"/>
+            </w:rPr>
+            <m:t>(</m:t>
+          </m:r>
+          <m:r>
+            <w:rPr>
+              <w:rFonts w:ascii="Cambria Math" w:hAnsi="Cambria Math" w:cs="Cambria Math"/>
+              <w:lang w:eastAsia="es-ES"/>
+            </w:rPr>
+            <m:t>0</m:t>
+          </m:r>
+          <m:r>
+            <w:rPr>
+              <w:rFonts w:ascii="Cambria Math" w:hAnsi="Cambria Math" w:cs="Cambria Math"/>
+              <w:lang w:eastAsia="es-ES"/>
+            </w:rPr>
+            <m:t>,-</m:t>
+          </m:r>
+          <m:r>
+            <w:rPr>
+              <w:rFonts w:ascii="Cambria Math" w:hAnsi="Cambria Math" w:cs="Cambria Math"/>
+              <w:lang w:eastAsia="es-ES"/>
+            </w:rPr>
+            <m:t>2</m:t>
+          </m:r>
+          <m:r>
+            <w:rPr>
+              <w:rFonts w:ascii="Cambria Math" w:hAnsi="Cambria Math" w:cs="Cambria Math"/>
+              <w:lang w:eastAsia="es-ES"/>
+            </w:rPr>
+            <m:t>)</m:t>
+          </m:r>
+        </m:oMath>
+      </m:oMathPara>
+    </w:p>
+    <w:p>
+      <w:pPr>
+        <w:tabs>
+          <w:tab w:val="left" w:pos="3105"/>
+        </w:tabs>
+        <w:rPr>
+          <w:rFonts w:ascii="Arial" w:eastAsiaTheme="minorEastAsia" w:hAnsi="Arial" w:cs="Arial"/>
+          <w:lang w:eastAsia="es-ES"/>
+        </w:rPr>
+      </w:pPr>
+    </w:p>
     <w:sectPr>
-      <w:footerReference w:type="default" r:id="rId17"/>
-      <w:headerReference w:type="first" r:id="rId18"/>
+      <w:footerReference w:type="default" r:id="rId21"/>
+      <w:headerReference w:type="first" r:id="rId22"/>
       <w:pgSz w:w="11906" w:h="16838"/>
       <w:pgMar w:top="1417" w:right="1701" w:bottom="1417" w:left="1701" w:header="708" w:footer="708" w:gutter="0"/>
       <w:cols w:space="708"/>

</xml_diff>

<commit_message>
correccion del punto 4-e
</commit_message>
<xml_diff>
--- a/Trabajo Práctico N1_ Flores, Enzo Javier.docx
+++ b/Trabajo Práctico N1_ Flores, Enzo Javier.docx
@@ -13796,7 +13796,21 @@
                       <w:rFonts w:ascii="Cambria Math" w:eastAsiaTheme="minorEastAsia" w:hAnsi="Cambria Math" w:cs="Arial"/>
                       <w:lang w:eastAsia="es-ES"/>
                     </w:rPr>
-                    <m:t>3c-24</m:t>
+                    <m:t>3c</m:t>
+                  </m:r>
+                  <m:r>
+                    <w:rPr>
+                      <w:rFonts w:ascii="Cambria Math" w:eastAsiaTheme="minorEastAsia" w:hAnsi="Cambria Math" w:cs="Arial"/>
+                      <w:lang w:eastAsia="es-ES"/>
+                    </w:rPr>
+                    <m:t>+</m:t>
+                  </m:r>
+                  <m:r>
+                    <w:rPr>
+                      <w:rFonts w:ascii="Cambria Math" w:eastAsiaTheme="minorEastAsia" w:hAnsi="Cambria Math" w:cs="Arial"/>
+                      <w:lang w:eastAsia="es-ES"/>
+                    </w:rPr>
+                    <m:t>24</m:t>
                   </m:r>
                 </m:e>
               </m:eqArr>
@@ -16425,7 +16439,7 @@
           </mc:Choice>
           <mc:Fallback>
             <w:pict>
-              <v:rect w14:anchorId="0E532CDE" id="Rectángulo 2" o:spid="_x0000_s1026" style="position:absolute;margin-left:16.45pt;margin-top:341.1pt;width:217.5pt;height:53.25pt;z-index:251662336;visibility:visible;mso-wrap-style:square;mso-wrap-distance-left:9pt;mso-wrap-distance-top:0;mso-wrap-distance-right:9pt;mso-wrap-distance-bottom:0;mso-position-horizontal:absolute;mso-position-horizontal-relative:text;mso-position-vertical:absolute;mso-position-vertical-relative:text;v-text-anchor:middle" o:gfxdata="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" filled="f" strokecolor="#c45911 [2405]" strokeweight="2.25pt"/>
+              <v:rect w14:anchorId="25AF844F" id="Rectángulo 2" o:spid="_x0000_s1026" style="position:absolute;margin-left:16.45pt;margin-top:341.1pt;width:217.5pt;height:53.25pt;z-index:251662336;visibility:visible;mso-wrap-style:square;mso-wrap-distance-left:9pt;mso-wrap-distance-top:0;mso-wrap-distance-right:9pt;mso-wrap-distance-bottom:0;mso-position-horizontal:absolute;mso-position-horizontal-relative:text;mso-position-vertical:absolute;mso-position-vertical-relative:text;v-text-anchor:middle" o:gfxdata="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" filled="f" strokecolor="#c45911 [2405]" strokeweight="2.25pt"/>
             </w:pict>
           </mc:Fallback>
         </mc:AlternateContent>
@@ -17481,7 +17495,7 @@
           </mc:Choice>
           <mc:Fallback>
             <w:pict>
-              <v:rect w14:anchorId="1F2FF99E" id="Rectángulo 1" o:spid="_x0000_s1026" style="position:absolute;margin-left:-10.55pt;margin-top:46.2pt;width:266.25pt;height:71.25pt;z-index:251663360;visibility:visible;mso-wrap-style:square;mso-wrap-distance-left:9pt;mso-wrap-distance-top:0;mso-wrap-distance-right:9pt;mso-wrap-distance-bottom:0;mso-position-horizontal:absolute;mso-position-horizontal-relative:text;mso-position-vertical:absolute;mso-position-vertical-relative:text;v-text-anchor:middle" o:gfxdata="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" filled="f" strokecolor="#c45911 [2405]" strokeweight="2.25pt"/>
+              <v:rect w14:anchorId="0A43CE82" id="Rectángulo 1" o:spid="_x0000_s1026" style="position:absolute;margin-left:-10.55pt;margin-top:46.2pt;width:266.25pt;height:71.25pt;z-index:251663360;visibility:visible;mso-wrap-style:square;mso-wrap-distance-left:9pt;mso-wrap-distance-top:0;mso-wrap-distance-right:9pt;mso-wrap-distance-bottom:0;mso-position-horizontal:absolute;mso-position-horizontal-relative:text;mso-position-vertical:absolute;mso-position-vertical-relative:text;v-text-anchor:middle" o:gfxdata="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" filled="f" strokecolor="#c45911 [2405]" strokeweight="2.25pt"/>
             </w:pict>
           </mc:Fallback>
         </mc:AlternateContent>
@@ -18492,7 +18506,27 @@
               <w:rFonts w:ascii="Cambria Math" w:hAnsi="Cambria Math" w:cs="Arial"/>
               <w:lang w:eastAsia="es-ES"/>
             </w:rPr>
-            <m:t>=6.02 unidades</m:t>
+            <m:t>=6</m:t>
+          </m:r>
+          <m:r>
+            <m:rPr>
+              <m:sty m:val="p"/>
+            </m:rPr>
+            <w:rPr>
+              <w:rFonts w:ascii="Cambria Math" w:hAnsi="Cambria Math" w:cs="Arial"/>
+              <w:lang w:eastAsia="es-ES"/>
+            </w:rPr>
+            <m:t xml:space="preserve"> </m:t>
+          </m:r>
+          <m:r>
+            <m:rPr>
+              <m:sty m:val="p"/>
+            </m:rPr>
+            <w:rPr>
+              <w:rFonts w:ascii="Cambria Math" w:hAnsi="Cambria Math" w:cs="Arial"/>
+              <w:lang w:eastAsia="es-ES"/>
+            </w:rPr>
+            <m:t xml:space="preserve"> unidades</m:t>
           </m:r>
         </m:oMath>
       </m:oMathPara>

</xml_diff>